<commit_message>
Document updated & few lines of code
</commit_message>
<xml_diff>
--- a/Diabetes Predictions.docx
+++ b/Diabetes Predictions.docx
@@ -76,65 +76,6 @@
     <w:p>
       <w:pPr>
         <w:rPr>
-          <w:sz w:val="44"/>
-          <w:szCs w:val="44"/>
-          <w:lang w:val="en-US"/>
-        </w:rPr>
-      </w:pPr>
-      <w:r>
-        <w:rPr>
-          <w:sz w:val="44"/>
-          <w:szCs w:val="44"/>
-          <w:u w:val="single"/>
-          <w:lang w:val="en-US"/>
-        </w:rPr>
-        <w:t>Reference</w:t>
-      </w:r>
-      <w:r>
-        <w:rPr>
-          <w:sz w:val="44"/>
-          <w:szCs w:val="44"/>
-          <w:lang w:val="en-US"/>
-        </w:rPr>
-        <w:t>:</w:t>
-      </w:r>
-    </w:p>
-    <w:p>
-      <w:hyperlink r:id="rId5" w:history="1">
-        <w:r>
-          <w:rPr>
-            <w:rStyle w:val="Hyperlink"/>
-          </w:rPr>
-          <w:t>Aditya-</w:t>
-        </w:r>
-        <w:proofErr w:type="spellStart"/>
-        <w:r>
-          <w:rPr>
-            <w:rStyle w:val="Hyperlink"/>
-          </w:rPr>
-          <w:t>Mankar</w:t>
-        </w:r>
-        <w:proofErr w:type="spellEnd"/>
-        <w:r>
-          <w:rPr>
-            <w:rStyle w:val="Hyperlink"/>
-          </w:rPr>
-          <w:t>/Diabetes-Prediction: Predict Diabetes using Machine Learning. (github.com)</w:t>
-        </w:r>
-      </w:hyperlink>
-    </w:p>
-    <w:p>
-      <w:pPr>
-        <w:rPr>
-          <w:sz w:val="44"/>
-          <w:szCs w:val="44"/>
-          <w:lang w:val="en-US"/>
-        </w:rPr>
-      </w:pPr>
-    </w:p>
-    <w:p>
-      <w:pPr>
-        <w:rPr>
           <w:rFonts w:ascii="ArialMT" w:hAnsi="ArialMT" w:cs="ArialMT"/>
           <w:sz w:val="32"/>
           <w:szCs w:val="32"/>
@@ -170,7 +111,7 @@
       </w:r>
     </w:p>
     <w:p>
-      <w:hyperlink r:id="rId6" w:history="1">
+      <w:hyperlink r:id="rId5" w:history="1">
         <w:r>
           <w:rPr>
             <w:rStyle w:val="Hyperlink"/>
@@ -677,76 +618,1000 @@
           <w:lang w:val="en-US"/>
         </w:rPr>
       </w:pPr>
-    </w:p>
-    <w:p>
-      <w:pPr>
-        <w:rPr>
-          <w:rFonts w:ascii="Calibri" w:hAnsi="Calibri" w:cs="Calibri"/>
-          <w:lang w:val="en-US"/>
-        </w:rPr>
-      </w:pPr>
-    </w:p>
-    <w:p>
-      <w:pPr>
-        <w:rPr>
-          <w:rFonts w:ascii="Calibri" w:hAnsi="Calibri" w:cs="Calibri"/>
-          <w:lang w:val="en-US"/>
-        </w:rPr>
-      </w:pPr>
-    </w:p>
-    <w:p>
-      <w:pPr>
-        <w:rPr>
-          <w:rFonts w:ascii="Calibri" w:hAnsi="Calibri" w:cs="Calibri"/>
-          <w:lang w:val="en-US"/>
-        </w:rPr>
-      </w:pPr>
-    </w:p>
-    <w:p>
-      <w:pPr>
-        <w:rPr>
-          <w:rFonts w:ascii="Calibri" w:hAnsi="Calibri" w:cs="Calibri"/>
-          <w:lang w:val="en-US"/>
-        </w:rPr>
-      </w:pPr>
-    </w:p>
-    <w:p>
-      <w:pPr>
-        <w:rPr>
-          <w:rFonts w:ascii="Calibri" w:hAnsi="Calibri" w:cs="Calibri"/>
-          <w:lang w:val="en-US"/>
-        </w:rPr>
-      </w:pPr>
-    </w:p>
-    <w:p>
-      <w:pPr>
-        <w:rPr>
-          <w:rFonts w:ascii="Calibri" w:hAnsi="Calibri" w:cs="Calibri"/>
-          <w:lang w:val="en-US"/>
-        </w:rPr>
-      </w:pPr>
-    </w:p>
-    <w:p>
-      <w:pPr>
+      <w:r>
+        <w:rPr>
+          <w:rFonts w:ascii="Calibri" w:hAnsi="Calibri" w:cs="Calibri"/>
+          <w:lang w:val="en-US"/>
+        </w:rPr>
+        <w:t xml:space="preserve">Diabetes has become very frequent health issue and if we will not be taking care of this at the right time, you will be in trouble or you can say, you will be following towards the end of your life as high diabetes level can damage all your parts, along with this to identify whether patients </w:t>
+      </w:r>
+      <w:r>
+        <w:rPr>
+          <w:rFonts w:ascii="Calibri" w:hAnsi="Calibri" w:cs="Calibri"/>
+          <w:lang w:val="en-US"/>
+        </w:rPr>
+        <w:t>have</w:t>
+      </w:r>
+      <w:r>
+        <w:rPr>
+          <w:rFonts w:ascii="Calibri" w:hAnsi="Calibri" w:cs="Calibri"/>
+          <w:lang w:val="en-US"/>
+        </w:rPr>
+        <w:t xml:space="preserve"> diabetes or not is a bit costly treatment and procedures related to treating diabetes and its complications.</w:t>
+      </w:r>
+      <w:r>
+        <w:rPr>
+          <w:rFonts w:ascii="Calibri" w:hAnsi="Calibri" w:cs="Calibri"/>
+          <w:lang w:val="en-US"/>
+        </w:rPr>
+        <w:t xml:space="preserve"> So, such kind of Machine Learning Model can help us to create the process where you must feed the data like Glucose, BMI and it will predict whether you have diabetes or not.</w:t>
+      </w:r>
+    </w:p>
+    <w:p>
+      <w:pPr>
+        <w:rPr>
+          <w:rFonts w:ascii="Calibri" w:hAnsi="Calibri" w:cs="Calibri"/>
+          <w:lang w:val="en-US"/>
+        </w:rPr>
+      </w:pPr>
+      <w:r>
+        <w:rPr>
+          <w:rFonts w:ascii="Calibri" w:hAnsi="Calibri" w:cs="Calibri"/>
+          <w:lang w:val="en-US"/>
+        </w:rPr>
+        <w:t>The prime objective of this project is to predict diabetes based on data available in the data frame, by identifying which type of algorithm model works best for this prediction.</w:t>
+      </w:r>
+    </w:p>
+    <w:p>
+      <w:pPr>
+        <w:rPr>
+          <w:rFonts w:ascii="Calibri" w:hAnsi="Calibri" w:cs="Calibri"/>
+          <w:color w:val="00B050"/>
+          <w:lang w:val="en-US"/>
+        </w:rPr>
+      </w:pPr>
+      <w:r>
+        <w:rPr>
+          <w:rFonts w:ascii="Calibri" w:hAnsi="Calibri" w:cs="Calibri"/>
+          <w:lang w:val="en-US"/>
+        </w:rPr>
+        <w:t xml:space="preserve"> </w:t>
+      </w:r>
+      <w:r>
+        <w:rPr>
+          <w:rFonts w:ascii="Calibri" w:hAnsi="Calibri" w:cs="Calibri"/>
+          <w:color w:val="00B050"/>
+          <w:lang w:val="en-US"/>
+        </w:rPr>
+        <w:t xml:space="preserve">Use Case: </w:t>
+      </w:r>
+    </w:p>
+    <w:p>
+      <w:pPr>
+        <w:pStyle w:val="ListParagraph"/>
+        <w:numPr>
+          <w:ilvl w:val="0"/>
+          <w:numId w:val="3"/>
+        </w:numPr>
+        <w:rPr>
+          <w:rFonts w:ascii="Calibri" w:hAnsi="Calibri" w:cs="Calibri"/>
+          <w:lang w:val="en-US"/>
+        </w:rPr>
+      </w:pPr>
+      <w:r>
+        <w:rPr>
+          <w:rFonts w:ascii="Calibri" w:hAnsi="Calibri" w:cs="Calibri"/>
+          <w:lang w:val="en-US"/>
+        </w:rPr>
+        <w:lastRenderedPageBreak/>
+        <w:t>A very simple way to identify the diabetes at early stage and better treatment can help to cure from this.</w:t>
+      </w:r>
+    </w:p>
+    <w:p>
+      <w:pPr>
+        <w:pStyle w:val="ListParagraph"/>
+        <w:numPr>
+          <w:ilvl w:val="0"/>
+          <w:numId w:val="3"/>
+        </w:numPr>
+        <w:rPr>
+          <w:rFonts w:ascii="Calibri" w:hAnsi="Calibri" w:cs="Calibri"/>
+          <w:lang w:val="en-US"/>
+        </w:rPr>
+      </w:pPr>
+      <w:r>
+        <w:rPr>
+          <w:rFonts w:ascii="Calibri" w:hAnsi="Calibri" w:cs="Calibri"/>
+          <w:lang w:val="en-US"/>
+        </w:rPr>
+        <w:t>Reduce costs for your health care organization</w:t>
+      </w:r>
+      <w:r>
+        <w:rPr>
+          <w:rFonts w:ascii="Calibri" w:hAnsi="Calibri" w:cs="Calibri"/>
+          <w:lang w:val="en-US"/>
+        </w:rPr>
+        <w:t xml:space="preserve"> as this would help to avoid costly treatments and procedures related to treating diabetes and its complications.</w:t>
+      </w:r>
+    </w:p>
+    <w:p>
+      <w:pPr>
+        <w:rPr>
+          <w:rFonts w:ascii="Calibri" w:hAnsi="Calibri" w:cs="Calibri"/>
+          <w:lang w:val="en-US"/>
+        </w:rPr>
+      </w:pPr>
+    </w:p>
+    <w:p>
+      <w:pPr>
+        <w:rPr>
+          <w:rFonts w:ascii="Calibri" w:hAnsi="Calibri" w:cs="Calibri"/>
+          <w:lang w:val="en-US"/>
+        </w:rPr>
+      </w:pPr>
+      <w:r>
         <w:rPr>
           <w:rFonts w:ascii="ArialMT" w:hAnsi="ArialMT" w:cs="ArialMT"/>
           <w:sz w:val="32"/>
           <w:szCs w:val="32"/>
           <w:u w:val="single"/>
         </w:rPr>
-      </w:pPr>
-      <w:r>
+        <w:t>Dataset</w:t>
+      </w:r>
+      <w:r>
+        <w:rPr>
+          <w:rFonts w:ascii="Calibri" w:hAnsi="Calibri" w:cs="Calibri"/>
+          <w:lang w:val="en-US"/>
+        </w:rPr>
+        <w:t>:</w:t>
+      </w:r>
+    </w:p>
+    <w:p>
+      <w:pPr>
+        <w:rPr>
+          <w:rStyle w:val="Hyperlink"/>
+        </w:rPr>
+      </w:pPr>
+      <w:r>
+        <w:rPr>
+          <w:rFonts w:ascii="Calibri" w:hAnsi="Calibri" w:cs="Calibri"/>
+          <w:lang w:val="en-US"/>
+        </w:rPr>
+        <w:t xml:space="preserve">Source: </w:t>
+      </w:r>
+      <w:r>
+        <w:rPr>
+          <w:sz w:val="44"/>
+          <w:szCs w:val="44"/>
+          <w:lang w:val="en-US"/>
+        </w:rPr>
+        <w:t xml:space="preserve"> </w:t>
+      </w:r>
+      <w:hyperlink r:id="rId6" w:history="1">
+        <w:r>
+          <w:rPr>
+            <w:rStyle w:val="Hyperlink"/>
+          </w:rPr>
+          <w:t>Aditya-</w:t>
+        </w:r>
+        <w:proofErr w:type="spellStart"/>
+        <w:r>
+          <w:rPr>
+            <w:rStyle w:val="Hyperlink"/>
+          </w:rPr>
+          <w:t>Mankar</w:t>
+        </w:r>
+        <w:proofErr w:type="spellEnd"/>
+        <w:r>
+          <w:rPr>
+            <w:rStyle w:val="Hyperlink"/>
+          </w:rPr>
+          <w:t>/Diabetes</w:t>
+        </w:r>
+        <w:r>
+          <w:rPr>
+            <w:rStyle w:val="Hyperlink"/>
+          </w:rPr>
+          <w:t>-</w:t>
+        </w:r>
+        <w:r>
+          <w:rPr>
+            <w:rStyle w:val="Hyperlink"/>
+          </w:rPr>
+          <w:t>Prediction: Predict Di</w:t>
+        </w:r>
+        <w:r>
+          <w:rPr>
+            <w:rStyle w:val="Hyperlink"/>
+          </w:rPr>
+          <w:t>a</w:t>
+        </w:r>
+        <w:r>
+          <w:rPr>
+            <w:rStyle w:val="Hyperlink"/>
+          </w:rPr>
+          <w:t>betes using Machine Learning. (github.com)</w:t>
+        </w:r>
+      </w:hyperlink>
+    </w:p>
+    <w:p>
+      <w:pPr>
+        <w:rPr>
+          <w:rFonts w:ascii="Calibri" w:hAnsi="Calibri" w:cs="Calibri"/>
+          <w:lang w:val="en-US"/>
+        </w:rPr>
+      </w:pPr>
+      <w:r>
+        <w:rPr>
+          <w:rStyle w:val="Hyperlink"/>
+        </w:rPr>
+        <w:t>Description</w:t>
+      </w:r>
+      <w:r>
+        <w:rPr>
+          <w:rFonts w:ascii="Calibri" w:hAnsi="Calibri" w:cs="Calibri"/>
+          <w:lang w:val="en-US"/>
+        </w:rPr>
+        <w:t xml:space="preserve">:  </w:t>
+      </w:r>
+      <w:r>
+        <w:rPr>
+          <w:rFonts w:ascii="Calibri" w:hAnsi="Calibri" w:cs="Calibri"/>
+          <w:lang w:val="en-US"/>
+        </w:rPr>
+        <w:t xml:space="preserve">This dataset is originally from the National Institute of Diabetes and Digestive and Kidney Diseases. The objective of the dataset is to diagnostically predict </w:t>
+      </w:r>
+      <w:r>
+        <w:rPr>
+          <w:rFonts w:ascii="Calibri" w:hAnsi="Calibri" w:cs="Calibri"/>
+          <w:lang w:val="en-US"/>
+        </w:rPr>
+        <w:t>whether</w:t>
+      </w:r>
+      <w:r>
+        <w:rPr>
+          <w:rFonts w:ascii="Calibri" w:hAnsi="Calibri" w:cs="Calibri"/>
+          <w:lang w:val="en-US"/>
+        </w:rPr>
+        <w:t xml:space="preserve"> a patient has diabetes, based on certain diagnostic measurements included in the dataset. Several constraints were placed on the selection of these instances from a larger database. </w:t>
+      </w:r>
+      <w:r>
+        <w:rPr>
+          <w:rFonts w:ascii="Calibri" w:hAnsi="Calibri" w:cs="Calibri"/>
+          <w:lang w:val="en-US"/>
+        </w:rPr>
+        <w:t>All</w:t>
+      </w:r>
+      <w:r>
+        <w:rPr>
+          <w:rFonts w:ascii="Calibri" w:hAnsi="Calibri" w:cs="Calibri"/>
+          <w:lang w:val="en-US"/>
+        </w:rPr>
+        <w:t xml:space="preserve"> patients here are females at least 21 years old of Pima Indian heritage.</w:t>
+      </w:r>
+    </w:p>
+    <w:p>
+      <w:pPr>
+        <w:rPr>
+          <w:rFonts w:ascii="Calibri" w:hAnsi="Calibri" w:cs="Calibri"/>
+          <w:lang w:val="en-US"/>
+        </w:rPr>
+      </w:pPr>
+      <w:r>
+        <w:rPr>
+          <w:rFonts w:ascii="Calibri" w:hAnsi="Calibri" w:cs="Calibri"/>
+          <w:lang w:val="en-US"/>
+        </w:rPr>
+        <w:t>This source has taken the reference from Kaggle only.</w:t>
+      </w:r>
+    </w:p>
+    <w:p>
+      <w:pPr>
+        <w:rPr>
+          <w:rFonts w:ascii="Calibri" w:hAnsi="Calibri" w:cs="Calibri"/>
+          <w:lang w:val="en-US"/>
+        </w:rPr>
+      </w:pPr>
+      <w:r>
+        <w:rPr>
+          <w:rFonts w:ascii="Calibri" w:hAnsi="Calibri" w:cs="Calibri"/>
+          <w:lang w:val="en-US"/>
+        </w:rPr>
+        <w:t>I have chosen this source because the details are very clear and very well explained without any complexity.</w:t>
+      </w:r>
+    </w:p>
+    <w:p>
+      <w:pPr>
+        <w:rPr>
+          <w:rFonts w:ascii="Calibri" w:hAnsi="Calibri" w:cs="Calibri"/>
+          <w:lang w:val="en-US"/>
+        </w:rPr>
+      </w:pPr>
+    </w:p>
+    <w:p>
+      <w:pPr>
         <w:rPr>
           <w:rFonts w:ascii="ArialMT" w:hAnsi="ArialMT" w:cs="ArialMT"/>
           <w:sz w:val="32"/>
           <w:szCs w:val="32"/>
           <w:u w:val="single"/>
         </w:rPr>
+      </w:pPr>
+      <w:r>
+        <w:rPr>
+          <w:rFonts w:ascii="ArialMT" w:hAnsi="ArialMT" w:cs="ArialMT"/>
+          <w:sz w:val="32"/>
+          <w:szCs w:val="32"/>
+          <w:u w:val="single"/>
+        </w:rPr>
         <w:t xml:space="preserve">Implementation Process: </w:t>
       </w:r>
     </w:p>
     <w:p>
       <w:pPr>
+        <w:rPr>
+          <w:rFonts w:ascii="Calibri" w:hAnsi="Calibri" w:cs="Calibri"/>
+          <w:lang w:val="en-US"/>
+        </w:rPr>
+      </w:pPr>
+      <w:r>
+        <w:rPr>
+          <w:rFonts w:ascii="Calibri" w:hAnsi="Calibri" w:cs="Calibri"/>
+          <w:lang w:val="en-US"/>
+        </w:rPr>
+        <w:t xml:space="preserve">This process </w:t>
+      </w:r>
+      <w:r>
+        <w:rPr>
+          <w:rFonts w:ascii="Calibri" w:hAnsi="Calibri" w:cs="Calibri"/>
+          <w:lang w:val="en-US"/>
+        </w:rPr>
+        <w:t>has started from importing all required python dependencies</w:t>
+      </w:r>
+      <w:r>
+        <w:rPr>
+          <w:rFonts w:ascii="Calibri" w:hAnsi="Calibri" w:cs="Calibri"/>
+          <w:lang w:val="en-US"/>
+        </w:rPr>
+        <w:t xml:space="preserve">, then loading the csv file which I picked from Kaggle and did some modification like added </w:t>
+      </w:r>
+      <w:proofErr w:type="spellStart"/>
+      <w:r>
+        <w:rPr>
+          <w:rFonts w:ascii="Calibri" w:hAnsi="Calibri" w:cs="Calibri"/>
+          <w:lang w:val="en-US"/>
+        </w:rPr>
+        <w:t>NaN</w:t>
+      </w:r>
+      <w:proofErr w:type="spellEnd"/>
+      <w:r>
+        <w:rPr>
+          <w:rFonts w:ascii="Calibri" w:hAnsi="Calibri" w:cs="Calibri"/>
+          <w:lang w:val="en-US"/>
+        </w:rPr>
+        <w:t xml:space="preserve"> and 1 duplicate value.</w:t>
+      </w:r>
+    </w:p>
+    <w:p>
+      <w:pPr>
+        <w:rPr>
+          <w:rFonts w:ascii="Calibri" w:hAnsi="Calibri" w:cs="Calibri"/>
+          <w:lang w:val="en-US"/>
+        </w:rPr>
+      </w:pPr>
+      <w:r>
+        <w:rPr>
+          <w:rFonts w:ascii="Calibri" w:hAnsi="Calibri" w:cs="Calibri"/>
+          <w:lang w:val="en-US"/>
+        </w:rPr>
+        <w:t>Did data analysis as well to check the info, shape, and head values.</w:t>
+      </w:r>
+    </w:p>
+    <w:p>
+      <w:pPr>
+        <w:rPr>
+          <w:rFonts w:ascii="Calibri" w:hAnsi="Calibri" w:cs="Calibri"/>
+          <w:lang w:val="en-US"/>
+        </w:rPr>
+      </w:pPr>
+      <w:r>
+        <w:rPr>
+          <w:rFonts w:ascii="Calibri" w:hAnsi="Calibri" w:cs="Calibri"/>
+          <w:lang w:val="en-US"/>
+        </w:rPr>
+        <w:t xml:space="preserve">Then started cleaning data for further processing where removed all </w:t>
+      </w:r>
+      <w:proofErr w:type="spellStart"/>
+      <w:r>
+        <w:rPr>
+          <w:rFonts w:ascii="Calibri" w:hAnsi="Calibri" w:cs="Calibri"/>
+          <w:lang w:val="en-US"/>
+        </w:rPr>
+        <w:t>NaN</w:t>
+      </w:r>
+      <w:proofErr w:type="spellEnd"/>
+      <w:r>
+        <w:rPr>
+          <w:rFonts w:ascii="Calibri" w:hAnsi="Calibri" w:cs="Calibri"/>
+          <w:lang w:val="en-US"/>
+        </w:rPr>
+        <w:t xml:space="preserve"> value present in the dataset as the occurrence was less than 5% of total data in csv, then converted all 0 to </w:t>
+      </w:r>
+      <w:proofErr w:type="spellStart"/>
+      <w:r>
+        <w:rPr>
+          <w:rFonts w:ascii="Calibri" w:hAnsi="Calibri" w:cs="Calibri"/>
+          <w:lang w:val="en-US"/>
+        </w:rPr>
+        <w:t>NaN</w:t>
+      </w:r>
+      <w:proofErr w:type="spellEnd"/>
+      <w:r>
+        <w:rPr>
+          <w:rFonts w:ascii="Calibri" w:hAnsi="Calibri" w:cs="Calibri"/>
+          <w:lang w:val="en-US"/>
+        </w:rPr>
+        <w:t xml:space="preserve"> this time we have not removed the data as occurrence was more than 10% so instead of removing this, calculated the mean value and replaced with </w:t>
+      </w:r>
+      <w:proofErr w:type="spellStart"/>
+      <w:r>
+        <w:rPr>
+          <w:rFonts w:ascii="Calibri" w:hAnsi="Calibri" w:cs="Calibri"/>
+          <w:lang w:val="en-US"/>
+        </w:rPr>
+        <w:t>NaN</w:t>
+      </w:r>
+      <w:proofErr w:type="spellEnd"/>
+      <w:r>
+        <w:rPr>
+          <w:rFonts w:ascii="Calibri" w:hAnsi="Calibri" w:cs="Calibri"/>
+          <w:lang w:val="en-US"/>
+        </w:rPr>
+        <w:t>. Then also deleted duplicate value as well.</w:t>
+      </w:r>
+    </w:p>
+    <w:p>
+      <w:pPr>
+        <w:rPr>
+          <w:rFonts w:ascii="Calibri" w:hAnsi="Calibri" w:cs="Calibri"/>
+          <w:lang w:val="en-US"/>
+        </w:rPr>
+      </w:pPr>
+      <w:r>
+        <w:rPr>
+          <w:rFonts w:ascii="Calibri" w:hAnsi="Calibri" w:cs="Calibri"/>
+          <w:lang w:val="en-US"/>
+        </w:rPr>
+        <w:t xml:space="preserve">Then started data visualization </w:t>
+      </w:r>
+      <w:r>
+        <w:rPr>
+          <w:rFonts w:ascii="Calibri" w:hAnsi="Calibri" w:cs="Calibri"/>
+          <w:lang w:val="en-US"/>
+        </w:rPr>
+        <w:t xml:space="preserve">through hist before cleaning the data and then after cleaning the data and checked the state of data through </w:t>
+      </w:r>
+      <w:r>
+        <w:rPr>
+          <w:rFonts w:ascii="Calibri" w:hAnsi="Calibri" w:cs="Calibri"/>
+          <w:b/>
+          <w:bCs/>
+          <w:lang w:val="en-US"/>
+        </w:rPr>
+        <w:t>histogram</w:t>
+      </w:r>
+      <w:r>
+        <w:rPr>
+          <w:rFonts w:ascii="Calibri" w:hAnsi="Calibri" w:cs="Calibri"/>
+          <w:lang w:val="en-US"/>
+        </w:rPr>
+        <w:t xml:space="preserve">. </w:t>
+      </w:r>
+    </w:p>
+    <w:p>
+      <w:pPr>
+        <w:rPr>
+          <w:rFonts w:ascii="Calibri" w:hAnsi="Calibri" w:cs="Calibri"/>
+          <w:lang w:val="en-US"/>
+        </w:rPr>
+      </w:pPr>
+      <w:r>
+        <w:rPr>
+          <w:rFonts w:ascii="Calibri" w:hAnsi="Calibri" w:cs="Calibri"/>
+          <w:lang w:val="en-US"/>
+        </w:rPr>
+        <w:t xml:space="preserve">Chosen 2 columns Glucose and BMI from the dataset and started plotting through </w:t>
+      </w:r>
+      <w:r>
+        <w:rPr>
+          <w:rFonts w:ascii="Calibri" w:hAnsi="Calibri" w:cs="Calibri"/>
+          <w:b/>
+          <w:bCs/>
+          <w:lang w:val="en-US"/>
+        </w:rPr>
+        <w:t>scatter</w:t>
+      </w:r>
+      <w:r>
+        <w:rPr>
+          <w:rFonts w:ascii="Calibri" w:hAnsi="Calibri" w:cs="Calibri"/>
+          <w:lang w:val="en-US"/>
+        </w:rPr>
+        <w:t xml:space="preserve"> and through visualization we can say that when BMI increased Glucose level has also increased and high Glucose level means probability of having diabetes in patient has been increased.</w:t>
+      </w:r>
+    </w:p>
+    <w:p>
+      <w:pPr>
+        <w:rPr>
+          <w:rFonts w:ascii="Calibri" w:hAnsi="Calibri" w:cs="Calibri"/>
+          <w:lang w:val="en-US"/>
+        </w:rPr>
+      </w:pPr>
+      <w:r>
+        <w:rPr>
+          <w:rFonts w:ascii="Calibri" w:hAnsi="Calibri" w:cs="Calibri"/>
+          <w:lang w:val="en-US"/>
+        </w:rPr>
+        <w:t xml:space="preserve">Then finally started </w:t>
+      </w:r>
+      <w:r>
+        <w:rPr>
+          <w:rFonts w:ascii="Calibri" w:hAnsi="Calibri" w:cs="Calibri"/>
+          <w:lang w:val="en-US"/>
+        </w:rPr>
+        <w:t>Data Modeling where we have used multiple algorithms to predict the accuracy.</w:t>
+      </w:r>
+    </w:p>
+    <w:p>
+      <w:pPr>
+        <w:pStyle w:val="ListParagraph"/>
+        <w:numPr>
+          <w:ilvl w:val="0"/>
+          <w:numId w:val="5"/>
+        </w:numPr>
+        <w:rPr>
+          <w:rFonts w:ascii="Calibri" w:hAnsi="Calibri" w:cs="Calibri"/>
+          <w:lang w:val="en-US"/>
+        </w:rPr>
+      </w:pPr>
+      <w:r>
+        <w:rPr>
+          <w:rFonts w:ascii="Calibri" w:hAnsi="Calibri" w:cs="Calibri"/>
+          <w:lang w:val="en-US"/>
+        </w:rPr>
+        <w:t>K-NN Algorithm</w:t>
+      </w:r>
+      <w:r>
+        <w:rPr>
+          <w:rFonts w:ascii="Calibri" w:hAnsi="Calibri" w:cs="Calibri"/>
+          <w:lang w:val="en-US"/>
+        </w:rPr>
+        <w:t xml:space="preserve"> Accuracy: </w:t>
+      </w:r>
+      <w:r>
+        <w:rPr>
+          <w:rFonts w:ascii="Calibri" w:hAnsi="Calibri" w:cs="Calibri"/>
+          <w:color w:val="00B050"/>
+          <w:lang w:val="en-US"/>
+        </w:rPr>
+        <w:t>78.260</w:t>
+      </w:r>
+      <w:r>
+        <w:rPr>
+          <w:rFonts w:ascii="Calibri" w:hAnsi="Calibri" w:cs="Calibri"/>
+          <w:color w:val="00B050"/>
+          <w:lang w:val="en-US"/>
+        </w:rPr>
+        <w:t>86956521739</w:t>
+      </w:r>
+    </w:p>
+    <w:p>
+      <w:pPr>
+        <w:pStyle w:val="ListParagraph"/>
+        <w:numPr>
+          <w:ilvl w:val="0"/>
+          <w:numId w:val="5"/>
+        </w:numPr>
+        <w:rPr>
+          <w:rFonts w:ascii="Calibri" w:hAnsi="Calibri" w:cs="Calibri"/>
+          <w:lang w:val="en-US"/>
+        </w:rPr>
+      </w:pPr>
+      <w:r>
+        <w:rPr>
+          <w:rFonts w:ascii="Calibri" w:hAnsi="Calibri" w:cs="Calibri"/>
+          <w:lang w:val="en-US"/>
+        </w:rPr>
+        <w:t>SVC Algorithm</w:t>
+      </w:r>
+      <w:r>
+        <w:rPr>
+          <w:rFonts w:ascii="Calibri" w:hAnsi="Calibri" w:cs="Calibri"/>
+          <w:lang w:val="en-US"/>
+        </w:rPr>
+        <w:t xml:space="preserve"> Accuracy: </w:t>
+      </w:r>
+      <w:r>
+        <w:rPr>
+          <w:rFonts w:ascii="Calibri" w:hAnsi="Calibri" w:cs="Calibri"/>
+          <w:color w:val="00B050"/>
+          <w:lang w:val="en-US"/>
+        </w:rPr>
+        <w:t>76.08695652173914</w:t>
+      </w:r>
+    </w:p>
+    <w:p>
+      <w:pPr>
+        <w:pStyle w:val="ListParagraph"/>
+        <w:numPr>
+          <w:ilvl w:val="0"/>
+          <w:numId w:val="5"/>
+        </w:numPr>
+        <w:rPr>
+          <w:rFonts w:ascii="Calibri" w:hAnsi="Calibri" w:cs="Calibri"/>
+          <w:color w:val="FF0000"/>
+          <w:lang w:val="en-US"/>
+        </w:rPr>
+      </w:pPr>
+      <w:r>
+        <w:rPr>
+          <w:rFonts w:ascii="Calibri" w:hAnsi="Calibri" w:cs="Calibri"/>
+          <w:lang w:val="en-US"/>
+        </w:rPr>
+        <w:t>Linear Regression</w:t>
+      </w:r>
+      <w:r>
+        <w:rPr>
+          <w:rFonts w:ascii="Calibri" w:hAnsi="Calibri" w:cs="Calibri"/>
+          <w:lang w:val="en-US"/>
+        </w:rPr>
+        <w:t xml:space="preserve"> Accuracy: </w:t>
+      </w:r>
+      <w:r>
+        <w:rPr>
+          <w:rFonts w:ascii="Calibri" w:hAnsi="Calibri" w:cs="Calibri"/>
+          <w:color w:val="FF0000"/>
+          <w:lang w:val="en-US"/>
+        </w:rPr>
+        <w:t>31.660043670199534</w:t>
+      </w:r>
+    </w:p>
+    <w:p>
+      <w:pPr>
+        <w:pStyle w:val="ListParagraph"/>
+        <w:numPr>
+          <w:ilvl w:val="0"/>
+          <w:numId w:val="5"/>
+        </w:numPr>
+        <w:rPr>
+          <w:rFonts w:ascii="Calibri" w:hAnsi="Calibri" w:cs="Calibri"/>
+          <w:lang w:val="en-US"/>
+        </w:rPr>
+      </w:pPr>
+      <w:r>
+        <w:rPr>
+          <w:rFonts w:ascii="Calibri" w:hAnsi="Calibri" w:cs="Calibri"/>
+          <w:lang w:val="en-US"/>
+        </w:rPr>
+        <w:t>Logistic Regression</w:t>
+      </w:r>
+      <w:r>
+        <w:rPr>
+          <w:rFonts w:ascii="Calibri" w:hAnsi="Calibri" w:cs="Calibri"/>
+          <w:lang w:val="en-US"/>
+        </w:rPr>
+        <w:t xml:space="preserve"> Accuracy: </w:t>
+      </w:r>
+      <w:r>
+        <w:rPr>
+          <w:rFonts w:ascii="Calibri" w:hAnsi="Calibri" w:cs="Calibri"/>
+          <w:color w:val="00B050"/>
+          <w:lang w:val="en-US"/>
+        </w:rPr>
+        <w:t>77.52808988764045</w:t>
+      </w:r>
+    </w:p>
+    <w:p>
+      <w:pPr>
+        <w:rPr>
+          <w:rFonts w:ascii="Calibri" w:hAnsi="Calibri" w:cs="Calibri"/>
+          <w:lang w:val="en-US"/>
+        </w:rPr>
+      </w:pPr>
+      <w:r>
+        <w:rPr>
+          <w:rFonts w:ascii="Calibri" w:hAnsi="Calibri" w:cs="Calibri"/>
+          <w:lang w:val="en-US"/>
+        </w:rPr>
+        <w:t>After applying multiple algo and the accuracy which we have seen except Linear all are almost same but if I must choose one as per accuracy data then I would say K-NN Algorithm would be the best Supervised model for Prediction.</w:t>
+      </w:r>
+    </w:p>
+    <w:p>
+      <w:pPr>
+        <w:rPr>
+          <w:rFonts w:ascii="Calibri" w:hAnsi="Calibri" w:cs="Calibri"/>
+          <w:lang w:val="en-US"/>
+        </w:rPr>
+      </w:pPr>
+      <w:r>
+        <w:rPr>
+          <w:rFonts w:ascii="Calibri" w:hAnsi="Calibri" w:cs="Calibri"/>
+          <w:lang w:val="en-US"/>
+        </w:rPr>
+        <w:lastRenderedPageBreak/>
+        <w:t xml:space="preserve">Have used </w:t>
+      </w:r>
+      <w:r>
+        <w:rPr>
+          <w:rFonts w:ascii="Calibri" w:hAnsi="Calibri" w:cs="Calibri"/>
+          <w:b/>
+          <w:bCs/>
+          <w:lang w:val="en-US"/>
+        </w:rPr>
+        <w:t>Train/test split</w:t>
+      </w:r>
+      <w:r>
+        <w:rPr>
+          <w:rFonts w:ascii="Calibri" w:hAnsi="Calibri" w:cs="Calibri"/>
+          <w:lang w:val="en-US"/>
+        </w:rPr>
+        <w:t xml:space="preserve"> to </w:t>
+      </w:r>
+      <w:r>
+        <w:rPr>
+          <w:rFonts w:ascii="Calibri" w:hAnsi="Calibri" w:cs="Calibri"/>
+          <w:lang w:val="en-US"/>
+        </w:rPr>
+        <w:t xml:space="preserve">measure model performance where we have started to fetch feature(X) and output(y) where feature would be all column except the output and passed as an argument X and y in </w:t>
+      </w:r>
+      <w:proofErr w:type="spellStart"/>
+      <w:r>
+        <w:rPr>
+          <w:rFonts w:ascii="Calibri" w:hAnsi="Calibri" w:cs="Calibri"/>
+          <w:b/>
+          <w:bCs/>
+          <w:lang w:val="en-US"/>
+        </w:rPr>
+        <w:t>train_test_split</w:t>
+      </w:r>
+      <w:proofErr w:type="spellEnd"/>
+      <w:r>
+        <w:rPr>
+          <w:rFonts w:ascii="Calibri" w:hAnsi="Calibri" w:cs="Calibri"/>
+          <w:lang w:val="en-US"/>
+        </w:rPr>
+        <w:t xml:space="preserve"> also we took 30% data as a test data. </w:t>
+      </w:r>
+    </w:p>
+    <w:p>
+      <w:pPr>
+        <w:rPr>
+          <w:rFonts w:ascii="Calibri" w:hAnsi="Calibri" w:cs="Calibri"/>
+          <w:lang w:val="en-US"/>
+        </w:rPr>
+      </w:pPr>
+      <w:r>
+        <w:rPr>
+          <w:rFonts w:ascii="Calibri" w:hAnsi="Calibri" w:cs="Calibri"/>
+          <w:lang w:val="en-US"/>
+        </w:rPr>
+        <w:t xml:space="preserve">Also have used </w:t>
+      </w:r>
+      <w:r>
+        <w:rPr>
+          <w:rFonts w:ascii="Calibri" w:hAnsi="Calibri" w:cs="Calibri"/>
+          <w:b/>
+          <w:bCs/>
+          <w:lang w:val="en-US"/>
+        </w:rPr>
+        <w:t>iterator</w:t>
+      </w:r>
+      <w:r>
+        <w:rPr>
+          <w:rFonts w:ascii="Calibri" w:hAnsi="Calibri" w:cs="Calibri"/>
+          <w:lang w:val="en-US"/>
+        </w:rPr>
+        <w:t xml:space="preserve"> to </w:t>
+      </w:r>
+      <w:r>
+        <w:rPr>
+          <w:rFonts w:ascii="Calibri" w:hAnsi="Calibri" w:cs="Calibri"/>
+          <w:lang w:val="en-US"/>
+        </w:rPr>
+        <w:t xml:space="preserve">check </w:t>
+      </w:r>
+      <w:r>
+        <w:rPr>
+          <w:rFonts w:ascii="Calibri" w:hAnsi="Calibri" w:cs="Calibri"/>
+          <w:b/>
+          <w:bCs/>
+          <w:lang w:val="en-US"/>
+        </w:rPr>
+        <w:t>over/underfitting</w:t>
+      </w:r>
+      <w:r>
+        <w:rPr>
+          <w:rFonts w:ascii="Calibri" w:hAnsi="Calibri" w:cs="Calibri"/>
+          <w:lang w:val="en-US"/>
+        </w:rPr>
+        <w:t xml:space="preserve"> also </w:t>
+      </w:r>
+      <w:r>
+        <w:rPr>
+          <w:rFonts w:ascii="Calibri" w:hAnsi="Calibri" w:cs="Calibri"/>
+          <w:lang w:val="en-US"/>
+        </w:rPr>
+        <w:t xml:space="preserve">get the accuracy of K neighbor algorithm as it works </w:t>
+      </w:r>
+      <w:r>
+        <w:rPr>
+          <w:rFonts w:ascii="Calibri" w:hAnsi="Calibri" w:cs="Calibri"/>
+          <w:lang w:val="en-US"/>
+        </w:rPr>
+        <w:t>based on</w:t>
+      </w:r>
+      <w:r>
+        <w:rPr>
+          <w:rFonts w:ascii="Calibri" w:hAnsi="Calibri" w:cs="Calibri"/>
+          <w:lang w:val="en-US"/>
+        </w:rPr>
+        <w:t xml:space="preserve"> number means K=1,2,3</w:t>
+      </w:r>
+      <w:r>
+        <w:rPr>
+          <w:rFonts w:ascii="Calibri" w:hAnsi="Calibri" w:cs="Calibri"/>
+          <w:lang w:val="en-US"/>
+        </w:rPr>
+        <w:t>…. can</w:t>
+      </w:r>
+      <w:r>
+        <w:rPr>
+          <w:rFonts w:ascii="Calibri" w:hAnsi="Calibri" w:cs="Calibri"/>
+          <w:lang w:val="en-US"/>
+        </w:rPr>
+        <w:t xml:space="preserve"> put this as an argument in KNN Model as an </w:t>
+      </w:r>
+      <w:proofErr w:type="spellStart"/>
+      <w:r>
+        <w:rPr>
+          <w:rFonts w:ascii="Calibri" w:hAnsi="Calibri" w:cs="Calibri"/>
+          <w:lang w:val="en-US"/>
+        </w:rPr>
+        <w:t>KNeighborsClassifier</w:t>
+      </w:r>
+      <w:proofErr w:type="spellEnd"/>
+      <w:r>
+        <w:rPr>
+          <w:rFonts w:ascii="Calibri" w:hAnsi="Calibri" w:cs="Calibri"/>
+          <w:lang w:val="en-US"/>
+        </w:rPr>
+        <w:t xml:space="preserve"> to predict the accuracy. Considering function and all would be same so no need to do this one by one.</w:t>
+      </w:r>
+      <w:r>
+        <w:rPr>
+          <w:rFonts w:ascii="Calibri" w:hAnsi="Calibri" w:cs="Calibri"/>
+          <w:lang w:val="en-US"/>
+        </w:rPr>
+        <w:t xml:space="preserve"> </w:t>
+      </w:r>
+    </w:p>
+    <w:p>
+      <w:pPr>
+        <w:pBdr>
+          <w:top w:val="single" w:sz="4" w:space="1" w:color="auto"/>
+          <w:left w:val="single" w:sz="4" w:space="4" w:color="auto"/>
+          <w:bottom w:val="single" w:sz="4" w:space="1" w:color="auto"/>
+          <w:right w:val="single" w:sz="4" w:space="4" w:color="auto"/>
+          <w:between w:val="single" w:sz="4" w:space="1" w:color="auto"/>
+          <w:bar w:val="single" w:sz="4" w:color="auto"/>
+        </w:pBdr>
+        <w:rPr>
+          <w:rFonts w:ascii="Calibri" w:hAnsi="Calibri" w:cs="Calibri"/>
+          <w:lang w:val="en-US"/>
+        </w:rPr>
+      </w:pPr>
+      <w:r>
+        <w:rPr>
+          <w:rFonts w:ascii="Calibri" w:hAnsi="Calibri" w:cs="Calibri"/>
+          <w:lang w:val="en-US"/>
+        </w:rPr>
+        <w:t>Larger k=less complex model=can cause underfitting</w:t>
+      </w:r>
+    </w:p>
+    <w:p>
+      <w:pPr>
+        <w:pBdr>
+          <w:top w:val="single" w:sz="4" w:space="1" w:color="auto"/>
+          <w:left w:val="single" w:sz="4" w:space="4" w:color="auto"/>
+          <w:bottom w:val="single" w:sz="4" w:space="1" w:color="auto"/>
+          <w:right w:val="single" w:sz="4" w:space="4" w:color="auto"/>
+          <w:between w:val="single" w:sz="4" w:space="1" w:color="auto"/>
+          <w:bar w:val="single" w:sz="4" w:color="auto"/>
+        </w:pBdr>
+        <w:rPr>
+          <w:rFonts w:ascii="Calibri" w:hAnsi="Calibri" w:cs="Calibri"/>
+          <w:lang w:val="en-US"/>
+        </w:rPr>
+      </w:pPr>
+      <w:r>
+        <w:rPr>
+          <w:rFonts w:ascii="Calibri" w:hAnsi="Calibri" w:cs="Calibri"/>
+          <w:lang w:val="en-US"/>
+        </w:rPr>
+        <w:t>Larger k=more complex model=can lead to overfitting</w:t>
+      </w:r>
+    </w:p>
+    <w:p>
+      <w:pPr>
+        <w:rPr>
+          <w:rFonts w:ascii="Calibri" w:hAnsi="Calibri" w:cs="Calibri"/>
+          <w:color w:val="000000" w:themeColor="text1"/>
+          <w:lang w:val="en-US"/>
+        </w:rPr>
+      </w:pPr>
+      <w:r>
+        <w:rPr>
+          <w:rFonts w:ascii="Calibri" w:hAnsi="Calibri" w:cs="Calibri"/>
+          <w:lang w:val="en-US"/>
+        </w:rPr>
+        <w:t xml:space="preserve">So used for loop with range from 1 to 26 and pass this range value as a variable into this KNN model and the highest accuracy we have achieved with </w:t>
+      </w:r>
+      <w:proofErr w:type="spellStart"/>
+      <w:r>
+        <w:rPr>
+          <w:rFonts w:ascii="Calibri" w:hAnsi="Calibri" w:cs="Calibri"/>
+          <w:b/>
+          <w:bCs/>
+          <w:color w:val="00B050"/>
+          <w:lang w:val="en-US"/>
+        </w:rPr>
+        <w:t>n_neighbors</w:t>
+      </w:r>
+      <w:proofErr w:type="spellEnd"/>
+      <w:r>
+        <w:rPr>
+          <w:rFonts w:ascii="Calibri" w:hAnsi="Calibri" w:cs="Calibri"/>
+          <w:b/>
+          <w:bCs/>
+          <w:color w:val="00B050"/>
+          <w:lang w:val="en-US"/>
+        </w:rPr>
+        <w:t>=7</w:t>
+      </w:r>
+    </w:p>
+    <w:p>
+      <w:pPr>
+        <w:pStyle w:val="ListParagraph"/>
+        <w:ind w:left="1080"/>
+        <w:rPr>
+          <w:rFonts w:ascii="Calibri" w:hAnsi="Calibri" w:cs="Calibri"/>
+          <w:lang w:val="en-US"/>
+        </w:rPr>
+      </w:pPr>
+    </w:p>
+    <w:p>
+      <w:pPr>
+        <w:pStyle w:val="ListParagraph"/>
+        <w:ind w:left="1080"/>
+        <w:rPr>
+          <w:rFonts w:ascii="Calibri" w:hAnsi="Calibri" w:cs="Calibri"/>
+          <w:lang w:val="en-US"/>
+        </w:rPr>
+      </w:pPr>
+    </w:p>
+    <w:p>
+      <w:pPr>
+        <w:pStyle w:val="ListParagraph"/>
+        <w:ind w:left="1080"/>
+        <w:rPr>
+          <w:rFonts w:ascii="Calibri" w:hAnsi="Calibri" w:cs="Calibri"/>
+          <w:lang w:val="en-US"/>
+        </w:rPr>
+      </w:pPr>
+    </w:p>
+    <w:p>
+      <w:pPr>
+        <w:pStyle w:val="ListParagraph"/>
+        <w:ind w:left="1080"/>
         <w:rPr>
           <w:rFonts w:ascii="Calibri" w:hAnsi="Calibri" w:cs="Calibri"/>
           <w:lang w:val="en-US"/>
@@ -761,49 +1626,54 @@
           <w:numId w:val="2"/>
         </w:numPr>
         <w:rPr>
-          <w:rFonts w:ascii="Calibri" w:hAnsi="Calibri" w:cs="Calibri"/>
-          <w:lang w:val="en-US"/>
-        </w:rPr>
-      </w:pPr>
-      <w:r>
-        <w:rPr>
-          <w:rFonts w:ascii="Calibri" w:hAnsi="Calibri" w:cs="Calibri"/>
-          <w:lang w:val="en-US"/>
-        </w:rPr>
-        <w:t xml:space="preserve">Loading important libraries which will help us to execute the </w:t>
-      </w:r>
-      <w:r>
-        <w:rPr>
-          <w:rFonts w:ascii="Calibri" w:hAnsi="Calibri" w:cs="Calibri"/>
-          <w:lang w:val="en-US"/>
-        </w:rPr>
-        <w:t>all-important</w:t>
-      </w:r>
-      <w:r>
-        <w:rPr>
-          <w:rFonts w:ascii="Calibri" w:hAnsi="Calibri" w:cs="Calibri"/>
-          <w:lang w:val="en-US"/>
-        </w:rPr>
-        <w:t xml:space="preserve"> functions.</w:t>
-      </w:r>
-    </w:p>
-    <w:p>
-      <w:pPr>
-        <w:rPr>
-          <w:rFonts w:ascii="Calibri" w:hAnsi="Calibri" w:cs="Calibri"/>
-          <w:lang w:val="en-US"/>
-        </w:rPr>
-      </w:pPr>
-      <w:r>
-        <w:rPr>
-          <w:rFonts w:ascii="Calibri" w:hAnsi="Calibri" w:cs="Calibri"/>
-          <w:noProof/>
+          <w:rFonts w:ascii="ArialMT" w:hAnsi="ArialMT" w:cs="ArialMT"/>
+          <w:color w:val="4472C4" w:themeColor="accent1"/>
+          <w:sz w:val="28"/>
+          <w:szCs w:val="28"/>
+        </w:rPr>
+      </w:pPr>
+      <w:r>
+        <w:rPr>
+          <w:rFonts w:ascii="ArialMT" w:hAnsi="ArialMT" w:cs="ArialMT"/>
+          <w:color w:val="4472C4" w:themeColor="accent1"/>
+          <w:sz w:val="28"/>
+          <w:szCs w:val="28"/>
+        </w:rPr>
+        <w:t xml:space="preserve">Importing </w:t>
+      </w:r>
+      <w:r>
+        <w:rPr>
+          <w:rFonts w:ascii="ArialMT" w:hAnsi="ArialMT" w:cs="ArialMT"/>
+          <w:color w:val="4472C4" w:themeColor="accent1"/>
+          <w:sz w:val="28"/>
+          <w:szCs w:val="28"/>
+        </w:rPr>
+        <w:t>Libraries and Dataset</w:t>
+      </w:r>
+    </w:p>
+    <w:p>
+      <w:pPr>
+        <w:rPr>
+          <w:rFonts w:ascii="Calibri" w:hAnsi="Calibri" w:cs="Calibri"/>
+          <w:lang w:val="en-US"/>
+        </w:rPr>
+      </w:pPr>
+      <w:r>
+        <w:rPr>
+          <w:rFonts w:ascii="Calibri" w:hAnsi="Calibri" w:cs="Calibri"/>
+          <w:lang w:val="en-US"/>
+        </w:rPr>
+        <w:t xml:space="preserve">               </w:t>
+      </w:r>
+      <w:r>
+        <w:rPr>
+          <w:rFonts w:ascii="Calibri" w:hAnsi="Calibri" w:cs="Calibri"/>
           <w:lang w:val="en-US"/>
         </w:rPr>
         <w:drawing>
-          <wp:inline distT="0" distB="0" distL="0" distR="0" wp14:anchorId="07C1412A" wp14:editId="08E905C7">
-            <wp:extent cx="6027420" cy="1250950"/>
-            <wp:effectExtent l="0" t="0" r="0" b="6350"/>
+          <wp:inline distT="0" distB="0" distL="0" distR="0" wp14:anchorId="5AD9589F" wp14:editId="5A7EEC92">
+            <wp:extent cx="5106670" cy="1010285"/>
+            <wp:effectExtent l="0" t="0" r="0" b="0"/>
             <wp:docPr id="1" name="Picture 1"/>
             <wp:cNvGraphicFramePr>
               <a:graphicFrameLocks xmlns:a="http://schemas.openxmlformats.org/drawingml/2006/main" noChangeAspect="1"/>
@@ -824,7 +1694,7 @@
                   <pic:spPr>
                     <a:xfrm>
                       <a:off x="0" y="0"/>
-                      <a:ext cx="6027420" cy="1250950"/>
+                      <a:ext cx="5106670" cy="1010285"/>
                     </a:xfrm>
                     <a:prstGeom prst="rect">
                       <a:avLst/>
@@ -845,36 +1715,53 @@
           <w:numId w:val="2"/>
         </w:numPr>
         <w:rPr>
-          <w:rFonts w:ascii="Calibri" w:hAnsi="Calibri" w:cs="Calibri"/>
-          <w:lang w:val="en-US"/>
-        </w:rPr>
-      </w:pPr>
-      <w:r>
-        <w:rPr>
-          <w:rFonts w:ascii="Calibri" w:hAnsi="Calibri" w:cs="Calibri"/>
-          <w:lang w:val="en-US"/>
-        </w:rPr>
-        <w:t>Data Understanding is also an important and crucial part to analyze the data</w:t>
-      </w:r>
-    </w:p>
-    <w:p>
-      <w:pPr>
-        <w:rPr>
-          <w:rFonts w:ascii="Calibri" w:hAnsi="Calibri" w:cs="Calibri"/>
-          <w:lang w:val="en-US"/>
-        </w:rPr>
-      </w:pPr>
-      <w:r>
-        <w:rPr>
-          <w:rFonts w:ascii="Calibri" w:hAnsi="Calibri" w:cs="Calibri"/>
-          <w:noProof/>
-          <w:lang w:val="en-US"/>
+          <w:rFonts w:ascii="ArialMT" w:hAnsi="ArialMT" w:cs="ArialMT"/>
+          <w:color w:val="4472C4" w:themeColor="accent1"/>
+          <w:sz w:val="28"/>
+          <w:szCs w:val="28"/>
+        </w:rPr>
+      </w:pPr>
+      <w:r>
+        <w:rPr>
+          <w:rFonts w:ascii="ArialMT" w:hAnsi="ArialMT" w:cs="ArialMT"/>
+          <w:color w:val="4472C4" w:themeColor="accent1"/>
+          <w:sz w:val="28"/>
+          <w:szCs w:val="28"/>
+        </w:rPr>
+        <w:t xml:space="preserve">Data Loading </w:t>
+      </w:r>
+    </w:p>
+    <w:p>
+      <w:pPr>
+        <w:pStyle w:val="ListParagraph"/>
+        <w:rPr>
+          <w:rFonts w:ascii="ArialMT" w:hAnsi="ArialMT" w:cs="ArialMT"/>
+          <w:color w:val="4472C4" w:themeColor="accent1"/>
+          <w:sz w:val="28"/>
+          <w:szCs w:val="28"/>
+        </w:rPr>
+      </w:pPr>
+      <w:r>
+        <w:rPr>
+          <w:rFonts w:ascii="ArialMT" w:hAnsi="ArialMT" w:cs="ArialMT"/>
+          <w:color w:val="4472C4" w:themeColor="accent1"/>
+          <w:sz w:val="28"/>
+          <w:szCs w:val="28"/>
+        </w:rPr>
+        <w:t xml:space="preserve"> </w:t>
+      </w:r>
+      <w:r>
+        <w:rPr>
+          <w:rFonts w:ascii="ArialMT" w:hAnsi="ArialMT" w:cs="ArialMT"/>
+          <w:color w:val="4472C4" w:themeColor="accent1"/>
+          <w:sz w:val="28"/>
+          <w:szCs w:val="28"/>
         </w:rPr>
         <w:drawing>
-          <wp:inline distT="0" distB="0" distL="0" distR="0" wp14:anchorId="03BE1747" wp14:editId="08D92CB9">
-            <wp:extent cx="5731510" cy="2888615"/>
-            <wp:effectExtent l="0" t="0" r="2540" b="6985"/>
-            <wp:docPr id="2" name="Picture 2"/>
+          <wp:inline distT="0" distB="0" distL="0" distR="0" wp14:anchorId="2539E65C" wp14:editId="5B81EBD8">
+            <wp:extent cx="5731510" cy="307975"/>
+            <wp:effectExtent l="0" t="0" r="2540" b="0"/>
+            <wp:docPr id="4" name="Picture 4"/>
             <wp:cNvGraphicFramePr>
               <a:graphicFrameLocks xmlns:a="http://schemas.openxmlformats.org/drawingml/2006/main" noChangeAspect="1"/>
             </wp:cNvGraphicFramePr>
@@ -894,7 +1781,7 @@
                   <pic:spPr>
                     <a:xfrm>
                       <a:off x="0" y="0"/>
-                      <a:ext cx="5731510" cy="2888615"/>
+                      <a:ext cx="5731510" cy="307975"/>
                     </a:xfrm>
                     <a:prstGeom prst="rect">
                       <a:avLst/>
@@ -909,22 +1796,61 @@
     </w:p>
     <w:p>
       <w:pPr>
-        <w:rPr>
-          <w:rFonts w:ascii="Calibri" w:hAnsi="Calibri" w:cs="Calibri"/>
-          <w:lang w:val="en-US"/>
-        </w:rPr>
-      </w:pPr>
-      <w:r>
-        <w:rPr>
-          <w:rFonts w:ascii="Calibri" w:hAnsi="Calibri" w:cs="Calibri"/>
-          <w:noProof/>
-          <w:lang w:val="en-US"/>
+        <w:pStyle w:val="ListParagraph"/>
+        <w:rPr>
+          <w:rFonts w:ascii="ArialMT" w:hAnsi="ArialMT" w:cs="ArialMT"/>
+          <w:color w:val="4472C4" w:themeColor="accent1"/>
+          <w:sz w:val="28"/>
+          <w:szCs w:val="28"/>
+        </w:rPr>
+      </w:pPr>
+    </w:p>
+    <w:p>
+      <w:pPr>
+        <w:pStyle w:val="ListParagraph"/>
+        <w:numPr>
+          <w:ilvl w:val="0"/>
+          <w:numId w:val="2"/>
+        </w:numPr>
+        <w:rPr>
+          <w:rFonts w:ascii="ArialMT" w:hAnsi="ArialMT" w:cs="ArialMT"/>
+          <w:color w:val="4472C4" w:themeColor="accent1"/>
+          <w:sz w:val="28"/>
+          <w:szCs w:val="28"/>
+        </w:rPr>
+      </w:pPr>
+      <w:r>
+        <w:rPr>
+          <w:rFonts w:ascii="ArialMT" w:hAnsi="ArialMT" w:cs="ArialMT"/>
+          <w:color w:val="4472C4" w:themeColor="accent1"/>
+          <w:sz w:val="28"/>
+          <w:szCs w:val="28"/>
+        </w:rPr>
+        <w:t>Exploratory Data Analysis</w:t>
+      </w:r>
+    </w:p>
+    <w:p>
+      <w:pPr>
+        <w:pStyle w:val="ListParagraph"/>
+        <w:rPr>
+          <w:rFonts w:ascii="ArialMT" w:hAnsi="ArialMT" w:cs="ArialMT"/>
+          <w:color w:val="4472C4" w:themeColor="accent1"/>
+          <w:sz w:val="28"/>
+          <w:szCs w:val="28"/>
+        </w:rPr>
+      </w:pPr>
+      <w:r>
+        <w:rPr>
+          <w:rFonts w:ascii="ArialMT" w:hAnsi="ArialMT" w:cs="ArialMT"/>
+          <w:color w:val="4472C4" w:themeColor="accent1"/>
+          <w:sz w:val="28"/>
+          <w:szCs w:val="28"/>
         </w:rPr>
         <w:drawing>
-          <wp:inline distT="0" distB="0" distL="0" distR="0" wp14:anchorId="2D3E3EB5" wp14:editId="0922AFD2">
-            <wp:extent cx="5731510" cy="176530"/>
-            <wp:effectExtent l="0" t="0" r="2540" b="0"/>
-            <wp:docPr id="3" name="Picture 3"/>
+          <wp:inline distT="0" distB="0" distL="0" distR="0" wp14:anchorId="366F1F23" wp14:editId="113010D7">
+            <wp:extent cx="5731510" cy="2754630"/>
+            <wp:effectExtent l="0" t="0" r="2540" b="7620"/>
+            <wp:docPr id="5" name="Picture 5"/>
             <wp:cNvGraphicFramePr>
               <a:graphicFrameLocks xmlns:a="http://schemas.openxmlformats.org/drawingml/2006/main" noChangeAspect="1"/>
             </wp:cNvGraphicFramePr>
@@ -944,7 +1870,7 @@
                   <pic:spPr>
                     <a:xfrm>
                       <a:off x="0" y="0"/>
-                      <a:ext cx="5731510" cy="176530"/>
+                      <a:ext cx="5731510" cy="2754630"/>
                     </a:xfrm>
                     <a:prstGeom prst="rect">
                       <a:avLst/>
@@ -959,19 +1885,217 @@
     </w:p>
     <w:p>
       <w:pPr>
-        <w:rPr>
-          <w:rFonts w:ascii="Calibri" w:hAnsi="Calibri" w:cs="Calibri"/>
-          <w:lang w:val="en-US"/>
-        </w:rPr>
-      </w:pPr>
-    </w:p>
-    <w:p>
-      <w:pPr>
-        <w:rPr>
-          <w:rFonts w:ascii="Calibri" w:hAnsi="Calibri" w:cs="Calibri"/>
-          <w:lang w:val="en-US"/>
-        </w:rPr>
-      </w:pPr>
+        <w:pStyle w:val="ListParagraph"/>
+        <w:rPr>
+          <w:rFonts w:ascii="ArialMT" w:hAnsi="ArialMT" w:cs="ArialMT"/>
+          <w:color w:val="4472C4" w:themeColor="accent1"/>
+          <w:sz w:val="28"/>
+          <w:szCs w:val="28"/>
+        </w:rPr>
+      </w:pPr>
+      <w:r>
+        <w:rPr>
+          <w:rFonts w:ascii="ArialMT" w:hAnsi="ArialMT" w:cs="ArialMT"/>
+          <w:color w:val="4472C4" w:themeColor="accent1"/>
+          <w:sz w:val="28"/>
+          <w:szCs w:val="28"/>
+        </w:rPr>
+        <w:lastRenderedPageBreak/>
+        <w:drawing>
+          <wp:inline distT="0" distB="0" distL="0" distR="0" wp14:anchorId="7697828C" wp14:editId="6360F79B">
+            <wp:extent cx="5731510" cy="2406015"/>
+            <wp:effectExtent l="0" t="0" r="2540" b="0"/>
+            <wp:docPr id="6" name="Picture 6"/>
+            <wp:cNvGraphicFramePr>
+              <a:graphicFrameLocks xmlns:a="http://schemas.openxmlformats.org/drawingml/2006/main" noChangeAspect="1"/>
+            </wp:cNvGraphicFramePr>
+            <a:graphic xmlns:a="http://schemas.openxmlformats.org/drawingml/2006/main">
+              <a:graphicData uri="http://schemas.openxmlformats.org/drawingml/2006/picture">
+                <pic:pic xmlns:pic="http://schemas.openxmlformats.org/drawingml/2006/picture">
+                  <pic:nvPicPr>
+                    <pic:cNvPr id="1" name=""/>
+                    <pic:cNvPicPr/>
+                  </pic:nvPicPr>
+                  <pic:blipFill>
+                    <a:blip r:embed="rId10"/>
+                    <a:stretch>
+                      <a:fillRect/>
+                    </a:stretch>
+                  </pic:blipFill>
+                  <pic:spPr>
+                    <a:xfrm>
+                      <a:off x="0" y="0"/>
+                      <a:ext cx="5731510" cy="2406015"/>
+                    </a:xfrm>
+                    <a:prstGeom prst="rect">
+                      <a:avLst/>
+                    </a:prstGeom>
+                  </pic:spPr>
+                </pic:pic>
+              </a:graphicData>
+            </a:graphic>
+          </wp:inline>
+        </w:drawing>
+      </w:r>
+    </w:p>
+    <w:p>
+      <w:pPr>
+        <w:pStyle w:val="ListParagraph"/>
+        <w:rPr>
+          <w:rFonts w:ascii="ArialMT" w:hAnsi="ArialMT" w:cs="ArialMT"/>
+          <w:color w:val="4472C4" w:themeColor="accent1"/>
+          <w:sz w:val="28"/>
+          <w:szCs w:val="28"/>
+        </w:rPr>
+      </w:pPr>
+      <w:r>
+        <w:rPr>
+          <w:rFonts w:ascii="ArialMT" w:hAnsi="ArialMT" w:cs="ArialMT"/>
+          <w:color w:val="4472C4" w:themeColor="accent1"/>
+          <w:sz w:val="28"/>
+          <w:szCs w:val="28"/>
+        </w:rPr>
+        <w:drawing>
+          <wp:inline distT="0" distB="0" distL="0" distR="0" wp14:anchorId="051A0DC8" wp14:editId="14DE8F05">
+            <wp:extent cx="5731510" cy="2534285"/>
+            <wp:effectExtent l="0" t="0" r="2540" b="0"/>
+            <wp:docPr id="7" name="Picture 7"/>
+            <wp:cNvGraphicFramePr>
+              <a:graphicFrameLocks xmlns:a="http://schemas.openxmlformats.org/drawingml/2006/main" noChangeAspect="1"/>
+            </wp:cNvGraphicFramePr>
+            <a:graphic xmlns:a="http://schemas.openxmlformats.org/drawingml/2006/main">
+              <a:graphicData uri="http://schemas.openxmlformats.org/drawingml/2006/picture">
+                <pic:pic xmlns:pic="http://schemas.openxmlformats.org/drawingml/2006/picture">
+                  <pic:nvPicPr>
+                    <pic:cNvPr id="1" name=""/>
+                    <pic:cNvPicPr/>
+                  </pic:nvPicPr>
+                  <pic:blipFill>
+                    <a:blip r:embed="rId11"/>
+                    <a:stretch>
+                      <a:fillRect/>
+                    </a:stretch>
+                  </pic:blipFill>
+                  <pic:spPr>
+                    <a:xfrm>
+                      <a:off x="0" y="0"/>
+                      <a:ext cx="5731510" cy="2534285"/>
+                    </a:xfrm>
+                    <a:prstGeom prst="rect">
+                      <a:avLst/>
+                    </a:prstGeom>
+                  </pic:spPr>
+                </pic:pic>
+              </a:graphicData>
+            </a:graphic>
+          </wp:inline>
+        </w:drawing>
+      </w:r>
+    </w:p>
+    <w:p>
+      <w:pPr>
+        <w:pStyle w:val="ListParagraph"/>
+        <w:rPr>
+          <w:rFonts w:ascii="ArialMT" w:hAnsi="ArialMT" w:cs="ArialMT"/>
+          <w:color w:val="4472C4" w:themeColor="accent1"/>
+          <w:sz w:val="28"/>
+          <w:szCs w:val="28"/>
+        </w:rPr>
+      </w:pPr>
+      <w:r>
+        <w:rPr>
+          <w:rFonts w:ascii="ArialMT" w:hAnsi="ArialMT" w:cs="ArialMT"/>
+          <w:color w:val="4472C4" w:themeColor="accent1"/>
+          <w:sz w:val="28"/>
+          <w:szCs w:val="28"/>
+        </w:rPr>
+        <w:lastRenderedPageBreak/>
+        <w:drawing>
+          <wp:inline distT="0" distB="0" distL="0" distR="0" wp14:anchorId="7069FBEF" wp14:editId="7FFC888A">
+            <wp:extent cx="5731510" cy="4281170"/>
+            <wp:effectExtent l="0" t="0" r="2540" b="5080"/>
+            <wp:docPr id="8" name="Picture 8"/>
+            <wp:cNvGraphicFramePr>
+              <a:graphicFrameLocks xmlns:a="http://schemas.openxmlformats.org/drawingml/2006/main" noChangeAspect="1"/>
+            </wp:cNvGraphicFramePr>
+            <a:graphic xmlns:a="http://schemas.openxmlformats.org/drawingml/2006/main">
+              <a:graphicData uri="http://schemas.openxmlformats.org/drawingml/2006/picture">
+                <pic:pic xmlns:pic="http://schemas.openxmlformats.org/drawingml/2006/picture">
+                  <pic:nvPicPr>
+                    <pic:cNvPr id="1" name=""/>
+                    <pic:cNvPicPr/>
+                  </pic:nvPicPr>
+                  <pic:blipFill>
+                    <a:blip r:embed="rId12"/>
+                    <a:stretch>
+                      <a:fillRect/>
+                    </a:stretch>
+                  </pic:blipFill>
+                  <pic:spPr>
+                    <a:xfrm>
+                      <a:off x="0" y="0"/>
+                      <a:ext cx="5731510" cy="4281170"/>
+                    </a:xfrm>
+                    <a:prstGeom prst="rect">
+                      <a:avLst/>
+                    </a:prstGeom>
+                  </pic:spPr>
+                </pic:pic>
+              </a:graphicData>
+            </a:graphic>
+          </wp:inline>
+        </w:drawing>
+      </w:r>
+    </w:p>
+    <w:p>
+      <w:pPr>
+        <w:pStyle w:val="ListParagraph"/>
+        <w:rPr>
+          <w:rFonts w:ascii="ArialMT" w:hAnsi="ArialMT" w:cs="ArialMT"/>
+          <w:color w:val="4472C4" w:themeColor="accent1"/>
+          <w:sz w:val="28"/>
+          <w:szCs w:val="28"/>
+        </w:rPr>
+      </w:pPr>
+    </w:p>
+    <w:p>
+      <w:pPr>
+        <w:pStyle w:val="ListParagraph"/>
+        <w:numPr>
+          <w:ilvl w:val="0"/>
+          <w:numId w:val="2"/>
+        </w:numPr>
+        <w:rPr>
+          <w:rFonts w:ascii="ArialMT" w:hAnsi="ArialMT" w:cs="ArialMT"/>
+          <w:color w:val="4472C4" w:themeColor="accent1"/>
+          <w:sz w:val="28"/>
+          <w:szCs w:val="28"/>
+        </w:rPr>
+      </w:pPr>
+      <w:r>
+        <w:rPr>
+          <w:rFonts w:ascii="ArialMT" w:hAnsi="ArialMT" w:cs="ArialMT"/>
+          <w:color w:val="4472C4" w:themeColor="accent1"/>
+          <w:sz w:val="28"/>
+          <w:szCs w:val="28"/>
+        </w:rPr>
+        <w:t>Data Cleaning</w:t>
+      </w:r>
+    </w:p>
+    <w:p>
+      <w:pPr>
+        <w:rPr>
+          <w:rFonts w:ascii="Calibri" w:hAnsi="Calibri" w:cs="Calibri"/>
+          <w:lang w:val="en-US"/>
+        </w:rPr>
+      </w:pPr>
+      <w:r>
+        <w:rPr>
+          <w:rFonts w:ascii="Calibri" w:hAnsi="Calibri" w:cs="Calibri"/>
+          <w:lang w:val="en-US"/>
+        </w:rPr>
+        <w:t xml:space="preserve">               </w:t>
+      </w:r>
     </w:p>
     <w:p>
       <w:pPr>
@@ -1044,7 +2168,7 @@
         </w:rPr>
         <w:t xml:space="preserve">       We have used Kaggle (</w:t>
       </w:r>
-      <w:hyperlink r:id="rId10" w:history="1">
+      <w:hyperlink r:id="rId13" w:history="1">
         <w:r>
           <w:rPr>
             <w:rStyle w:val="Hyperlink"/>
@@ -1361,6 +2485,95 @@
 <file path=word/numbering.xml><?xml version="1.0" encoding="utf-8"?>
 <w:numbering xmlns:wpc="http://schemas.microsoft.com/office/word/2010/wordprocessingCanvas" xmlns:cx="http://schemas.microsoft.com/office/drawing/2014/chartex" xmlns:cx1="http://schemas.microsoft.com/office/drawing/2015/9/8/chartex" xmlns:cx2="http://schemas.microsoft.com/office/drawing/2015/10/21/chartex" xmlns:cx3="http://schemas.microsoft.com/office/drawing/2016/5/9/chartex" xmlns:cx4="http://schemas.microsoft.com/office/drawing/2016/5/10/chartex" xmlns:cx5="http://schemas.microsoft.com/office/drawing/2016/5/11/chartex" xmlns:cx6="http://schemas.microsoft.com/office/drawing/2016/5/12/chartex" xmlns:cx7="http://schemas.microsoft.com/office/drawing/2016/5/13/chartex" xmlns:cx8="http://schemas.microsoft.com/office/drawing/2016/5/14/chartex" xmlns:mc="http://schemas.openxmlformats.org/markup-compatibility/2006" xmlns:aink="http://schemas.microsoft.com/office/drawing/2016/ink" xmlns:am3d="http://schemas.microsoft.com/office/drawing/2017/model3d" xmlns:o="urn:schemas-microsoft-com:office:office" xmlns:oel="http://schemas.microsoft.com/office/2019/extlst" xmlns:r="http://schemas.openxmlformats.org/officeDocument/2006/relationships" xmlns:m="http://schemas.openxmlformats.org/officeDocument/2006/math" xmlns:v="urn:schemas-microsoft-com:vml" xmlns:wp14="http://schemas.microsoft.com/office/word/2010/wordprocessingDrawing" xmlns:wp="http://schemas.openxmlformats.org/drawingml/2006/wordprocessingDrawing" xmlns:w10="urn:schemas-microsoft-com:office:word" xmlns:w="http://schemas.openxmlformats.org/wordprocessingml/2006/main" xmlns:w14="http://schemas.microsoft.com/office/word/2010/wordml" xmlns:w15="http://schemas.microsoft.com/office/word/2012/wordml" xmlns:w16cex="http://schemas.microsoft.com/office/word/2018/wordml/cex" xmlns:w16cid="http://schemas.microsoft.com/office/word/2016/wordml/cid" xmlns:w16="http://schemas.microsoft.com/office/word/2018/wordml" xmlns:w16sdtdh="http://schemas.microsoft.com/office/word/2020/wordml/sdtdatahash" xmlns:w16se="http://schemas.microsoft.com/office/word/2015/wordml/symex" xmlns:wpg="http://schemas.microsoft.com/office/word/2010/wordprocessingGroup" xmlns:wpi="http://schemas.microsoft.com/office/word/2010/wordprocessingInk" xmlns:wne="http://schemas.microsoft.com/office/word/2006/wordml" xmlns:wps="http://schemas.microsoft.com/office/word/2010/wordprocessingShape" mc:Ignorable="w14 w15 w16se w16cid w16 w16cex w16sdtdh wp14">
   <w:abstractNum w:abstractNumId="0" w15:restartNumberingAfterBreak="0">
+    <w:nsid w:val="3E102D0C"/>
+    <w:multiLevelType w:val="hybridMultilevel"/>
+    <w:tmpl w:val="D9C4D558"/>
+    <w:lvl w:ilvl="0" w:tplc="2342E48E">
+      <w:start w:val="1"/>
+      <w:numFmt w:val="lowerRoman"/>
+      <w:lvlText w:val="(%1)"/>
+      <w:lvlJc w:val="left"/>
+      <w:pPr>
+        <w:ind w:left="1080" w:hanging="720"/>
+      </w:pPr>
+      <w:rPr>
+        <w:rFonts w:hint="default"/>
+      </w:rPr>
+    </w:lvl>
+    <w:lvl w:ilvl="1" w:tplc="40090019" w:tentative="1">
+      <w:start w:val="1"/>
+      <w:numFmt w:val="lowerLetter"/>
+      <w:lvlText w:val="%2."/>
+      <w:lvlJc w:val="left"/>
+      <w:pPr>
+        <w:ind w:left="1440" w:hanging="360"/>
+      </w:pPr>
+    </w:lvl>
+    <w:lvl w:ilvl="2" w:tplc="4009001B" w:tentative="1">
+      <w:start w:val="1"/>
+      <w:numFmt w:val="lowerRoman"/>
+      <w:lvlText w:val="%3."/>
+      <w:lvlJc w:val="right"/>
+      <w:pPr>
+        <w:ind w:left="2160" w:hanging="180"/>
+      </w:pPr>
+    </w:lvl>
+    <w:lvl w:ilvl="3" w:tplc="4009000F" w:tentative="1">
+      <w:start w:val="1"/>
+      <w:numFmt w:val="decimal"/>
+      <w:lvlText w:val="%4."/>
+      <w:lvlJc w:val="left"/>
+      <w:pPr>
+        <w:ind w:left="2880" w:hanging="360"/>
+      </w:pPr>
+    </w:lvl>
+    <w:lvl w:ilvl="4" w:tplc="40090019" w:tentative="1">
+      <w:start w:val="1"/>
+      <w:numFmt w:val="lowerLetter"/>
+      <w:lvlText w:val="%5."/>
+      <w:lvlJc w:val="left"/>
+      <w:pPr>
+        <w:ind w:left="3600" w:hanging="360"/>
+      </w:pPr>
+    </w:lvl>
+    <w:lvl w:ilvl="5" w:tplc="4009001B" w:tentative="1">
+      <w:start w:val="1"/>
+      <w:numFmt w:val="lowerRoman"/>
+      <w:lvlText w:val="%6."/>
+      <w:lvlJc w:val="right"/>
+      <w:pPr>
+        <w:ind w:left="4320" w:hanging="180"/>
+      </w:pPr>
+    </w:lvl>
+    <w:lvl w:ilvl="6" w:tplc="4009000F" w:tentative="1">
+      <w:start w:val="1"/>
+      <w:numFmt w:val="decimal"/>
+      <w:lvlText w:val="%7."/>
+      <w:lvlJc w:val="left"/>
+      <w:pPr>
+        <w:ind w:left="5040" w:hanging="360"/>
+      </w:pPr>
+    </w:lvl>
+    <w:lvl w:ilvl="7" w:tplc="40090019" w:tentative="1">
+      <w:start w:val="1"/>
+      <w:numFmt w:val="lowerLetter"/>
+      <w:lvlText w:val="%8."/>
+      <w:lvlJc w:val="left"/>
+      <w:pPr>
+        <w:ind w:left="5760" w:hanging="360"/>
+      </w:pPr>
+    </w:lvl>
+    <w:lvl w:ilvl="8" w:tplc="4009001B" w:tentative="1">
+      <w:start w:val="1"/>
+      <w:numFmt w:val="lowerRoman"/>
+      <w:lvlText w:val="%9."/>
+      <w:lvlJc w:val="right"/>
+      <w:pPr>
+        <w:ind w:left="6480" w:hanging="180"/>
+      </w:pPr>
+    </w:lvl>
+  </w:abstractNum>
+  <w:abstractNum w:abstractNumId="1" w15:restartNumberingAfterBreak="0">
     <w:nsid w:val="505E6D08"/>
     <w:multiLevelType w:val="hybridMultilevel"/>
     <w:tmpl w:val="C130FEAC"/>
@@ -1449,7 +2662,7 @@
       </w:pPr>
     </w:lvl>
   </w:abstractNum>
-  <w:abstractNum w:abstractNumId="1" w15:restartNumberingAfterBreak="0">
+  <w:abstractNum w:abstractNumId="2" w15:restartNumberingAfterBreak="0">
     <w:nsid w:val="55C9376C"/>
     <w:multiLevelType w:val="hybridMultilevel"/>
     <w:tmpl w:val="93F21000"/>
@@ -1538,11 +2751,200 @@
       </w:pPr>
     </w:lvl>
   </w:abstractNum>
+  <w:abstractNum w:abstractNumId="3" w15:restartNumberingAfterBreak="0">
+    <w:nsid w:val="59E03ED8"/>
+    <w:multiLevelType w:val="hybridMultilevel"/>
+    <w:tmpl w:val="A1B06D5A"/>
+    <w:lvl w:ilvl="0" w:tplc="1AB0522A">
+      <w:start w:val="1"/>
+      <w:numFmt w:val="decimal"/>
+      <w:lvlText w:val="%1."/>
+      <w:lvlJc w:val="left"/>
+      <w:pPr>
+        <w:ind w:left="1152" w:hanging="360"/>
+      </w:pPr>
+      <w:rPr>
+        <w:rFonts w:hint="default"/>
+        <w:color w:val="00B050"/>
+      </w:rPr>
+    </w:lvl>
+    <w:lvl w:ilvl="1" w:tplc="40090019" w:tentative="1">
+      <w:start w:val="1"/>
+      <w:numFmt w:val="lowerLetter"/>
+      <w:lvlText w:val="%2."/>
+      <w:lvlJc w:val="left"/>
+      <w:pPr>
+        <w:ind w:left="1872" w:hanging="360"/>
+      </w:pPr>
+    </w:lvl>
+    <w:lvl w:ilvl="2" w:tplc="4009001B" w:tentative="1">
+      <w:start w:val="1"/>
+      <w:numFmt w:val="lowerRoman"/>
+      <w:lvlText w:val="%3."/>
+      <w:lvlJc w:val="right"/>
+      <w:pPr>
+        <w:ind w:left="2592" w:hanging="180"/>
+      </w:pPr>
+    </w:lvl>
+    <w:lvl w:ilvl="3" w:tplc="4009000F" w:tentative="1">
+      <w:start w:val="1"/>
+      <w:numFmt w:val="decimal"/>
+      <w:lvlText w:val="%4."/>
+      <w:lvlJc w:val="left"/>
+      <w:pPr>
+        <w:ind w:left="3312" w:hanging="360"/>
+      </w:pPr>
+    </w:lvl>
+    <w:lvl w:ilvl="4" w:tplc="40090019" w:tentative="1">
+      <w:start w:val="1"/>
+      <w:numFmt w:val="lowerLetter"/>
+      <w:lvlText w:val="%5."/>
+      <w:lvlJc w:val="left"/>
+      <w:pPr>
+        <w:ind w:left="4032" w:hanging="360"/>
+      </w:pPr>
+    </w:lvl>
+    <w:lvl w:ilvl="5" w:tplc="4009001B" w:tentative="1">
+      <w:start w:val="1"/>
+      <w:numFmt w:val="lowerRoman"/>
+      <w:lvlText w:val="%6."/>
+      <w:lvlJc w:val="right"/>
+      <w:pPr>
+        <w:ind w:left="4752" w:hanging="180"/>
+      </w:pPr>
+    </w:lvl>
+    <w:lvl w:ilvl="6" w:tplc="4009000F" w:tentative="1">
+      <w:start w:val="1"/>
+      <w:numFmt w:val="decimal"/>
+      <w:lvlText w:val="%7."/>
+      <w:lvlJc w:val="left"/>
+      <w:pPr>
+        <w:ind w:left="5472" w:hanging="360"/>
+      </w:pPr>
+    </w:lvl>
+    <w:lvl w:ilvl="7" w:tplc="40090019" w:tentative="1">
+      <w:start w:val="1"/>
+      <w:numFmt w:val="lowerLetter"/>
+      <w:lvlText w:val="%8."/>
+      <w:lvlJc w:val="left"/>
+      <w:pPr>
+        <w:ind w:left="6192" w:hanging="360"/>
+      </w:pPr>
+    </w:lvl>
+    <w:lvl w:ilvl="8" w:tplc="4009001B" w:tentative="1">
+      <w:start w:val="1"/>
+      <w:numFmt w:val="lowerRoman"/>
+      <w:lvlText w:val="%9."/>
+      <w:lvlJc w:val="right"/>
+      <w:pPr>
+        <w:ind w:left="6912" w:hanging="180"/>
+      </w:pPr>
+    </w:lvl>
+  </w:abstractNum>
+  <w:abstractNum w:abstractNumId="4" w15:restartNumberingAfterBreak="0">
+    <w:nsid w:val="698C68D6"/>
+    <w:multiLevelType w:val="hybridMultilevel"/>
+    <w:tmpl w:val="5EDEE572"/>
+    <w:lvl w:ilvl="0" w:tplc="F8F092EE">
+      <w:start w:val="1"/>
+      <w:numFmt w:val="lowerRoman"/>
+      <w:lvlText w:val="(%1)"/>
+      <w:lvlJc w:val="left"/>
+      <w:pPr>
+        <w:ind w:left="1080" w:hanging="720"/>
+      </w:pPr>
+      <w:rPr>
+        <w:rFonts w:hint="default"/>
+        <w:color w:val="000000" w:themeColor="text1"/>
+      </w:rPr>
+    </w:lvl>
+    <w:lvl w:ilvl="1" w:tplc="40090019" w:tentative="1">
+      <w:start w:val="1"/>
+      <w:numFmt w:val="lowerLetter"/>
+      <w:lvlText w:val="%2."/>
+      <w:lvlJc w:val="left"/>
+      <w:pPr>
+        <w:ind w:left="1440" w:hanging="360"/>
+      </w:pPr>
+    </w:lvl>
+    <w:lvl w:ilvl="2" w:tplc="4009001B" w:tentative="1">
+      <w:start w:val="1"/>
+      <w:numFmt w:val="lowerRoman"/>
+      <w:lvlText w:val="%3."/>
+      <w:lvlJc w:val="right"/>
+      <w:pPr>
+        <w:ind w:left="2160" w:hanging="180"/>
+      </w:pPr>
+    </w:lvl>
+    <w:lvl w:ilvl="3" w:tplc="4009000F" w:tentative="1">
+      <w:start w:val="1"/>
+      <w:numFmt w:val="decimal"/>
+      <w:lvlText w:val="%4."/>
+      <w:lvlJc w:val="left"/>
+      <w:pPr>
+        <w:ind w:left="2880" w:hanging="360"/>
+      </w:pPr>
+    </w:lvl>
+    <w:lvl w:ilvl="4" w:tplc="40090019" w:tentative="1">
+      <w:start w:val="1"/>
+      <w:numFmt w:val="lowerLetter"/>
+      <w:lvlText w:val="%5."/>
+      <w:lvlJc w:val="left"/>
+      <w:pPr>
+        <w:ind w:left="3600" w:hanging="360"/>
+      </w:pPr>
+    </w:lvl>
+    <w:lvl w:ilvl="5" w:tplc="4009001B" w:tentative="1">
+      <w:start w:val="1"/>
+      <w:numFmt w:val="lowerRoman"/>
+      <w:lvlText w:val="%6."/>
+      <w:lvlJc w:val="right"/>
+      <w:pPr>
+        <w:ind w:left="4320" w:hanging="180"/>
+      </w:pPr>
+    </w:lvl>
+    <w:lvl w:ilvl="6" w:tplc="4009000F" w:tentative="1">
+      <w:start w:val="1"/>
+      <w:numFmt w:val="decimal"/>
+      <w:lvlText w:val="%7."/>
+      <w:lvlJc w:val="left"/>
+      <w:pPr>
+        <w:ind w:left="5040" w:hanging="360"/>
+      </w:pPr>
+    </w:lvl>
+    <w:lvl w:ilvl="7" w:tplc="40090019" w:tentative="1">
+      <w:start w:val="1"/>
+      <w:numFmt w:val="lowerLetter"/>
+      <w:lvlText w:val="%8."/>
+      <w:lvlJc w:val="left"/>
+      <w:pPr>
+        <w:ind w:left="5760" w:hanging="360"/>
+      </w:pPr>
+    </w:lvl>
+    <w:lvl w:ilvl="8" w:tplc="4009001B" w:tentative="1">
+      <w:start w:val="1"/>
+      <w:numFmt w:val="lowerRoman"/>
+      <w:lvlText w:val="%9."/>
+      <w:lvlJc w:val="right"/>
+      <w:pPr>
+        <w:ind w:left="6480" w:hanging="180"/>
+      </w:pPr>
+    </w:lvl>
+  </w:abstractNum>
   <w:num w:numId="1" w16cid:durableId="66267930">
+    <w:abstractNumId w:val="2"/>
+  </w:num>
+  <w:num w:numId="2" w16cid:durableId="908996326">
     <w:abstractNumId w:val="1"/>
   </w:num>
-  <w:num w:numId="2" w16cid:durableId="908996326">
+  <w:num w:numId="3" w16cid:durableId="903487513">
+    <w:abstractNumId w:val="3"/>
+  </w:num>
+  <w:num w:numId="4" w16cid:durableId="214396875">
     <w:abstractNumId w:val="0"/>
+  </w:num>
+  <w:num w:numId="5" w16cid:durableId="177044660">
+    <w:abstractNumId w:val="4"/>
   </w:num>
 </w:numbering>
 </file>

</xml_diff>

<commit_message>
added new python script with updated document
</commit_message>
<xml_diff>
--- a/Diabetes Predictions.docx
+++ b/Diabetes Predictions.docx
@@ -85,20 +85,13 @@
       <w:r>
         <w:rPr>
           <w:rFonts w:ascii="ArialMT" w:hAnsi="ArialMT" w:cs="ArialMT"/>
+          <w:b/>
+          <w:bCs/>
           <w:sz w:val="32"/>
           <w:szCs w:val="32"/>
           <w:u w:val="single"/>
         </w:rPr>
-        <w:t>GitHub UR</w:t>
-      </w:r>
-      <w:r>
-        <w:rPr>
-          <w:rFonts w:ascii="ArialMT" w:hAnsi="ArialMT" w:cs="ArialMT"/>
-          <w:sz w:val="32"/>
-          <w:szCs w:val="32"/>
-          <w:u w:val="single"/>
-        </w:rPr>
-        <w:t>L</w:t>
+        <w:t>GitHub URL</w:t>
       </w:r>
       <w:r>
         <w:rPr>
@@ -116,21 +109,7 @@
           <w:rPr>
             <w:rStyle w:val="Hyperlink"/>
           </w:rPr>
-          <w:t>GauravRai1512/</w:t>
-        </w:r>
-        <w:proofErr w:type="spellStart"/>
-        <w:r>
-          <w:rPr>
-            <w:rStyle w:val="Hyperlink"/>
-          </w:rPr>
-          <w:t>UCDPA_GauravKumarRai</w:t>
-        </w:r>
-        <w:proofErr w:type="spellEnd"/>
-        <w:r>
-          <w:rPr>
-            <w:rStyle w:val="Hyperlink"/>
-          </w:rPr>
-          <w:t xml:space="preserve"> (github.com)</w:t>
+          <w:t>GauravRai1512/UCDPA_GauravKumarRai (github.com)</w:t>
         </w:r>
       </w:hyperlink>
     </w:p>
@@ -147,6 +126,8 @@
       <w:r>
         <w:rPr>
           <w:rFonts w:ascii="ArialMT" w:hAnsi="ArialMT" w:cs="ArialMT"/>
+          <w:b/>
+          <w:bCs/>
           <w:sz w:val="32"/>
           <w:szCs w:val="32"/>
           <w:u w:val="single"/>
@@ -491,23 +472,7 @@
           <w:rFonts w:ascii="Calibri" w:hAnsi="Calibri" w:cs="Calibri"/>
           <w:lang w:val="en-US"/>
         </w:rPr>
-        <w:t xml:space="preserve"> check and clean all possible data which has 0 value </w:t>
-      </w:r>
-      <w:proofErr w:type="spellStart"/>
-      <w:r>
-        <w:rPr>
-          <w:rFonts w:ascii="Calibri" w:hAnsi="Calibri" w:cs="Calibri"/>
-          <w:lang w:val="en-US"/>
-        </w:rPr>
-        <w:t>NaN</w:t>
-      </w:r>
-      <w:proofErr w:type="spellEnd"/>
-      <w:r>
-        <w:rPr>
-          <w:rFonts w:ascii="Calibri" w:hAnsi="Calibri" w:cs="Calibri"/>
-          <w:lang w:val="en-US"/>
-        </w:rPr>
-        <w:t xml:space="preserve"> and duplicate values.</w:t>
+        <w:t xml:space="preserve"> check and clean all possible data which has 0 value NaN and duplicate values.</w:t>
       </w:r>
     </w:p>
     <w:p>
@@ -596,11 +561,22 @@
       <w:r>
         <w:rPr>
           <w:rFonts w:ascii="ArialMT" w:hAnsi="ArialMT" w:cs="ArialMT"/>
+          <w:b/>
+          <w:bCs/>
           <w:sz w:val="32"/>
           <w:szCs w:val="32"/>
           <w:u w:val="single"/>
         </w:rPr>
-        <w:t>Introduction:</w:t>
+        <w:t>Introduction</w:t>
+      </w:r>
+      <w:r>
+        <w:rPr>
+          <w:rFonts w:ascii="ArialMT" w:hAnsi="ArialMT" w:cs="ArialMT"/>
+          <w:sz w:val="32"/>
+          <w:szCs w:val="32"/>
+          <w:u w:val="single"/>
+        </w:rPr>
+        <w:t>:</w:t>
       </w:r>
     </w:p>
     <w:p>
@@ -752,6 +728,8 @@
       <w:r>
         <w:rPr>
           <w:rFonts w:ascii="ArialMT" w:hAnsi="ArialMT" w:cs="ArialMT"/>
+          <w:b/>
+          <w:bCs/>
           <w:sz w:val="32"/>
           <w:szCs w:val="32"/>
           <w:u w:val="single"/>
@@ -792,21 +770,7 @@
           <w:rPr>
             <w:rStyle w:val="Hyperlink"/>
           </w:rPr>
-          <w:t>Aditya-</w:t>
-        </w:r>
-        <w:proofErr w:type="spellStart"/>
-        <w:r>
-          <w:rPr>
-            <w:rStyle w:val="Hyperlink"/>
-          </w:rPr>
-          <w:t>Mankar</w:t>
-        </w:r>
-        <w:proofErr w:type="spellEnd"/>
-        <w:r>
-          <w:rPr>
-            <w:rStyle w:val="Hyperlink"/>
-          </w:rPr>
-          <w:t>/Diabetes-Prediction: Predict Diabetes using Machine Learning. (github.com)</w:t>
+          <w:t>Aditya-Mankar/Diabetes-Prediction: Predict Diabetes using Machine Learning. (github.com)</w:t>
         </w:r>
       </w:hyperlink>
     </w:p>
@@ -872,6 +836,8 @@
       <w:pPr>
         <w:rPr>
           <w:rFonts w:ascii="Calibri" w:hAnsi="Calibri" w:cs="Calibri"/>
+          <w:b/>
+          <w:bCs/>
           <w:lang w:val="en-US"/>
         </w:rPr>
       </w:pPr>
@@ -888,11 +854,22 @@
       <w:r>
         <w:rPr>
           <w:rFonts w:ascii="ArialMT" w:hAnsi="ArialMT" w:cs="ArialMT"/>
+          <w:b/>
+          <w:bCs/>
           <w:sz w:val="32"/>
           <w:szCs w:val="32"/>
           <w:u w:val="single"/>
         </w:rPr>
-        <w:t xml:space="preserve">Implementation Process: </w:t>
+        <w:t>Implementation Process</w:t>
+      </w:r>
+      <w:r>
+        <w:rPr>
+          <w:rFonts w:ascii="ArialMT" w:hAnsi="ArialMT" w:cs="ArialMT"/>
+          <w:sz w:val="32"/>
+          <w:szCs w:val="32"/>
+          <w:u w:val="single"/>
+        </w:rPr>
+        <w:t xml:space="preserve">: </w:t>
       </w:r>
     </w:p>
     <w:p>
@@ -921,23 +898,7 @@
           <w:rFonts w:ascii="Calibri" w:hAnsi="Calibri" w:cs="Calibri"/>
           <w:lang w:val="en-US"/>
         </w:rPr>
-        <w:t xml:space="preserve">, then loading the csv file which I picked from Kaggle and did some modification like added </w:t>
-      </w:r>
-      <w:proofErr w:type="spellStart"/>
-      <w:r>
-        <w:rPr>
-          <w:rFonts w:ascii="Calibri" w:hAnsi="Calibri" w:cs="Calibri"/>
-          <w:lang w:val="en-US"/>
-        </w:rPr>
-        <w:t>NaN</w:t>
-      </w:r>
-      <w:proofErr w:type="spellEnd"/>
-      <w:r>
-        <w:rPr>
-          <w:rFonts w:ascii="Calibri" w:hAnsi="Calibri" w:cs="Calibri"/>
-          <w:lang w:val="en-US"/>
-        </w:rPr>
-        <w:t xml:space="preserve"> and 1 duplicate value.</w:t>
+        <w:t>, then loading the csv file which I picked from Kaggle and did some modification like added NaN and 1 duplicate value.</w:t>
       </w:r>
     </w:p>
     <w:p>
@@ -967,55 +928,7 @@
           <w:rFonts w:ascii="Calibri" w:hAnsi="Calibri" w:cs="Calibri"/>
           <w:lang w:val="en-US"/>
         </w:rPr>
-        <w:t xml:space="preserve">Then started cleaning data for further processing where removed all </w:t>
-      </w:r>
-      <w:proofErr w:type="spellStart"/>
-      <w:r>
-        <w:rPr>
-          <w:rFonts w:ascii="Calibri" w:hAnsi="Calibri" w:cs="Calibri"/>
-          <w:lang w:val="en-US"/>
-        </w:rPr>
-        <w:t>NaN</w:t>
-      </w:r>
-      <w:proofErr w:type="spellEnd"/>
-      <w:r>
-        <w:rPr>
-          <w:rFonts w:ascii="Calibri" w:hAnsi="Calibri" w:cs="Calibri"/>
-          <w:lang w:val="en-US"/>
-        </w:rPr>
-        <w:t xml:space="preserve"> value present in the dataset as the occurrence was less than 5% of total data in csv, then converted all 0 to </w:t>
-      </w:r>
-      <w:proofErr w:type="spellStart"/>
-      <w:r>
-        <w:rPr>
-          <w:rFonts w:ascii="Calibri" w:hAnsi="Calibri" w:cs="Calibri"/>
-          <w:lang w:val="en-US"/>
-        </w:rPr>
-        <w:t>NaN</w:t>
-      </w:r>
-      <w:proofErr w:type="spellEnd"/>
-      <w:r>
-        <w:rPr>
-          <w:rFonts w:ascii="Calibri" w:hAnsi="Calibri" w:cs="Calibri"/>
-          <w:lang w:val="en-US"/>
-        </w:rPr>
-        <w:t xml:space="preserve"> this time we have not removed the data as occurrence was more than 10% so instead of removing this, calculated the mean value and replaced with </w:t>
-      </w:r>
-      <w:proofErr w:type="spellStart"/>
-      <w:r>
-        <w:rPr>
-          <w:rFonts w:ascii="Calibri" w:hAnsi="Calibri" w:cs="Calibri"/>
-          <w:lang w:val="en-US"/>
-        </w:rPr>
-        <w:t>NaN</w:t>
-      </w:r>
-      <w:proofErr w:type="spellEnd"/>
-      <w:r>
-        <w:rPr>
-          <w:rFonts w:ascii="Calibri" w:hAnsi="Calibri" w:cs="Calibri"/>
-          <w:lang w:val="en-US"/>
-        </w:rPr>
-        <w:t>. Then also deleted duplicate value as well.</w:t>
+        <w:t>Then started cleaning data for further processing where removed all NaN value present in the dataset as the occurrence was less than 5% of total data in csv, then converted all 0 to NaN this time we have not removed the data as occurrence was more than 10% so instead of removing this, calculated the mean value and replaced with NaN. Then also deleted duplicate value as well.</w:t>
       </w:r>
     </w:p>
     <w:p>
@@ -1124,6 +1037,9 @@
       <w:r>
         <w:rPr>
           <w:rFonts w:ascii="Calibri" w:hAnsi="Calibri" w:cs="Calibri"/>
+          <w:b/>
+          <w:bCs/>
+          <w:u w:val="single"/>
           <w:lang w:val="en-US"/>
         </w:rPr>
         <w:t>K-NN Algorithm</w:t>
@@ -1131,9 +1047,19 @@
       <w:r>
         <w:rPr>
           <w:rFonts w:ascii="Calibri" w:hAnsi="Calibri" w:cs="Calibri"/>
-          <w:lang w:val="en-US"/>
-        </w:rPr>
-        <w:t xml:space="preserve"> Accuracy: </w:t>
+          <w:b/>
+          <w:bCs/>
+          <w:u w:val="single"/>
+          <w:lang w:val="en-US"/>
+        </w:rPr>
+        <w:t xml:space="preserve"> Accuracy</w:t>
+      </w:r>
+      <w:r>
+        <w:rPr>
+          <w:rFonts w:ascii="Calibri" w:hAnsi="Calibri" w:cs="Calibri"/>
+          <w:lang w:val="en-US"/>
+        </w:rPr>
+        <w:t xml:space="preserve">: </w:t>
       </w:r>
       <w:r>
         <w:rPr>
@@ -1141,15 +1067,7 @@
           <w:color w:val="00B050"/>
           <w:lang w:val="en-US"/>
         </w:rPr>
-        <w:t>78.260</w:t>
-      </w:r>
-      <w:r>
-        <w:rPr>
-          <w:rFonts w:ascii="Calibri" w:hAnsi="Calibri" w:cs="Calibri"/>
-          <w:color w:val="00B050"/>
-          <w:lang w:val="en-US"/>
-        </w:rPr>
-        <w:t>86956521739</w:t>
+        <w:t>78.69565217391305</w:t>
       </w:r>
     </w:p>
     <w:p>
@@ -1167,6 +1085,9 @@
       <w:r>
         <w:rPr>
           <w:rFonts w:ascii="Calibri" w:hAnsi="Calibri" w:cs="Calibri"/>
+          <w:b/>
+          <w:bCs/>
+          <w:u w:val="single"/>
           <w:lang w:val="en-US"/>
         </w:rPr>
         <w:t>SVC Algorithm</w:t>
@@ -1174,9 +1095,19 @@
       <w:r>
         <w:rPr>
           <w:rFonts w:ascii="Calibri" w:hAnsi="Calibri" w:cs="Calibri"/>
-          <w:lang w:val="en-US"/>
-        </w:rPr>
-        <w:t xml:space="preserve"> Accuracy: </w:t>
+          <w:b/>
+          <w:bCs/>
+          <w:u w:val="single"/>
+          <w:lang w:val="en-US"/>
+        </w:rPr>
+        <w:t xml:space="preserve"> Accuracy</w:t>
+      </w:r>
+      <w:r>
+        <w:rPr>
+          <w:rFonts w:ascii="Calibri" w:hAnsi="Calibri" w:cs="Calibri"/>
+          <w:lang w:val="en-US"/>
+        </w:rPr>
+        <w:t xml:space="preserve">: </w:t>
       </w:r>
       <w:r>
         <w:rPr>
@@ -1203,6 +1134,9 @@
       <w:r>
         <w:rPr>
           <w:rFonts w:ascii="Calibri" w:hAnsi="Calibri" w:cs="Calibri"/>
+          <w:b/>
+          <w:bCs/>
+          <w:u w:val="single"/>
           <w:lang w:val="en-US"/>
         </w:rPr>
         <w:t>Linear Regression</w:t>
@@ -1210,9 +1144,19 @@
       <w:r>
         <w:rPr>
           <w:rFonts w:ascii="Calibri" w:hAnsi="Calibri" w:cs="Calibri"/>
-          <w:lang w:val="en-US"/>
-        </w:rPr>
-        <w:t xml:space="preserve"> Accuracy: </w:t>
+          <w:b/>
+          <w:bCs/>
+          <w:u w:val="single"/>
+          <w:lang w:val="en-US"/>
+        </w:rPr>
+        <w:t xml:space="preserve"> Accuracy</w:t>
+      </w:r>
+      <w:r>
+        <w:rPr>
+          <w:rFonts w:ascii="Calibri" w:hAnsi="Calibri" w:cs="Calibri"/>
+          <w:lang w:val="en-US"/>
+        </w:rPr>
+        <w:t xml:space="preserve">: </w:t>
       </w:r>
       <w:r>
         <w:rPr>
@@ -1238,140 +1182,294 @@
       <w:r>
         <w:rPr>
           <w:rFonts w:ascii="Calibri" w:hAnsi="Calibri" w:cs="Calibri"/>
-          <w:lang w:val="en-US"/>
-        </w:rPr>
-        <w:t>Logistic Regression</w:t>
-      </w:r>
-      <w:r>
-        <w:rPr>
-          <w:rFonts w:ascii="Calibri" w:hAnsi="Calibri" w:cs="Calibri"/>
-          <w:lang w:val="en-US"/>
-        </w:rPr>
-        <w:t xml:space="preserve"> Accuracy: </w:t>
-      </w:r>
-      <w:r>
-        <w:rPr>
-          <w:rFonts w:ascii="Calibri" w:hAnsi="Calibri" w:cs="Calibri"/>
-          <w:color w:val="00B050"/>
-          <w:lang w:val="en-US"/>
-        </w:rPr>
-        <w:t>77.52808988764045</w:t>
-      </w:r>
-    </w:p>
-    <w:p>
-      <w:pPr>
-        <w:rPr>
-          <w:rFonts w:ascii="Calibri" w:hAnsi="Calibri" w:cs="Calibri"/>
-          <w:lang w:val="en-US"/>
-        </w:rPr>
-      </w:pPr>
-      <w:r>
-        <w:rPr>
-          <w:rFonts w:ascii="Calibri" w:hAnsi="Calibri" w:cs="Calibri"/>
-          <w:lang w:val="en-US"/>
-        </w:rPr>
-        <w:t>After applying multiple algo and the accuracy which we have seen except Linear all are almost same but if I must choose one as per accuracy data then I would say K-NN Algorithm would be the best Supervised model for Prediction.</w:t>
-      </w:r>
-    </w:p>
-    <w:p>
-      <w:pPr>
-        <w:rPr>
-          <w:rFonts w:ascii="Calibri" w:hAnsi="Calibri" w:cs="Calibri"/>
-          <w:lang w:val="en-US"/>
-        </w:rPr>
-      </w:pPr>
-      <w:r>
-        <w:rPr>
-          <w:rFonts w:ascii="Calibri" w:hAnsi="Calibri" w:cs="Calibri"/>
-          <w:lang w:val="en-US"/>
-        </w:rPr>
-        <w:lastRenderedPageBreak/>
-        <w:t xml:space="preserve">Have used </w:t>
-      </w:r>
-      <w:r>
-        <w:rPr>
-          <w:rFonts w:ascii="Calibri" w:hAnsi="Calibri" w:cs="Calibri"/>
           <w:b/>
           <w:bCs/>
-          <w:lang w:val="en-US"/>
-        </w:rPr>
-        <w:t>Train/test split</w:t>
-      </w:r>
-      <w:r>
-        <w:rPr>
-          <w:rFonts w:ascii="Calibri" w:hAnsi="Calibri" w:cs="Calibri"/>
-          <w:lang w:val="en-US"/>
-        </w:rPr>
-        <w:t xml:space="preserve"> to </w:t>
-      </w:r>
-      <w:r>
-        <w:rPr>
-          <w:rFonts w:ascii="Calibri" w:hAnsi="Calibri" w:cs="Calibri"/>
-          <w:lang w:val="en-US"/>
-        </w:rPr>
-        <w:t xml:space="preserve">measure model performance where we have started to fetch feature(X) and output(y) where feature would be all column except the output and passed as an argument X and y in </w:t>
-      </w:r>
-      <w:proofErr w:type="spellStart"/>
+          <w:u w:val="single"/>
+          <w:lang w:val="en-US"/>
+        </w:rPr>
+        <w:t>Logistic Regression</w:t>
+      </w:r>
       <w:r>
         <w:rPr>
           <w:rFonts w:ascii="Calibri" w:hAnsi="Calibri" w:cs="Calibri"/>
           <w:b/>
           <w:bCs/>
-          <w:lang w:val="en-US"/>
-        </w:rPr>
-        <w:t>train_test_split</w:t>
-      </w:r>
-      <w:proofErr w:type="spellEnd"/>
-      <w:r>
-        <w:rPr>
-          <w:rFonts w:ascii="Calibri" w:hAnsi="Calibri" w:cs="Calibri"/>
-          <w:lang w:val="en-US"/>
-        </w:rPr>
-        <w:t xml:space="preserve"> also we took 30% data as a test data. </w:t>
-      </w:r>
-    </w:p>
-    <w:p>
-      <w:pPr>
-        <w:rPr>
-          <w:rFonts w:ascii="Calibri" w:hAnsi="Calibri" w:cs="Calibri"/>
-          <w:lang w:val="en-US"/>
-        </w:rPr>
-      </w:pPr>
-      <w:r>
-        <w:rPr>
-          <w:rFonts w:ascii="Calibri" w:hAnsi="Calibri" w:cs="Calibri"/>
-          <w:lang w:val="en-US"/>
-        </w:rPr>
-        <w:t xml:space="preserve">Also have used </w:t>
+          <w:u w:val="single"/>
+          <w:lang w:val="en-US"/>
+        </w:rPr>
+        <w:t xml:space="preserve"> Accuracy</w:t>
+      </w:r>
+      <w:r>
+        <w:rPr>
+          <w:rFonts w:ascii="Calibri" w:hAnsi="Calibri" w:cs="Calibri"/>
+          <w:lang w:val="en-US"/>
+        </w:rPr>
+        <w:t xml:space="preserve">: </w:t>
+      </w:r>
+      <w:r>
+        <w:rPr>
+          <w:rFonts w:ascii="Calibri" w:hAnsi="Calibri" w:cs="Calibri"/>
+          <w:color w:val="00B050"/>
+          <w:lang w:val="en-US"/>
+        </w:rPr>
+        <w:t>78.26086956521739</w:t>
+      </w:r>
+    </w:p>
+    <w:p>
+      <w:pPr>
+        <w:rPr>
+          <w:rFonts w:ascii="Calibri" w:hAnsi="Calibri" w:cs="Calibri"/>
+          <w:lang w:val="en-US"/>
+        </w:rPr>
+      </w:pPr>
+      <w:r>
+        <w:rPr>
+          <w:rFonts w:ascii="Calibri" w:hAnsi="Calibri" w:cs="Calibri"/>
+          <w:lang w:val="en-US"/>
+        </w:rPr>
+        <w:t xml:space="preserve">After applying multiple algo and the accuracy which we have seen except Linear all are almost same </w:t>
+      </w:r>
+      <w:r>
+        <w:rPr>
+          <w:rFonts w:ascii="Calibri" w:hAnsi="Calibri" w:cs="Calibri"/>
+          <w:lang w:val="en-US"/>
+        </w:rPr>
+        <w:t xml:space="preserve">with Accuracy </w:t>
+      </w:r>
+      <w:r>
+        <w:rPr>
+          <w:rFonts w:ascii="Calibri" w:hAnsi="Calibri" w:cs="Calibri"/>
+          <w:lang w:val="en-US"/>
+        </w:rPr>
+        <w:t xml:space="preserve">but if I must choose </w:t>
+      </w:r>
+      <w:r>
+        <w:rPr>
+          <w:rFonts w:ascii="Calibri" w:hAnsi="Calibri" w:cs="Calibri"/>
+          <w:lang w:val="en-US"/>
+        </w:rPr>
+        <w:t>best algo</w:t>
+      </w:r>
+      <w:r>
+        <w:rPr>
+          <w:rFonts w:ascii="Calibri" w:hAnsi="Calibri" w:cs="Calibri"/>
+          <w:lang w:val="en-US"/>
+        </w:rPr>
+        <w:t xml:space="preserve"> accuracy </w:t>
+      </w:r>
+      <w:r>
+        <w:rPr>
+          <w:rFonts w:ascii="Calibri" w:hAnsi="Calibri" w:cs="Calibri"/>
+          <w:lang w:val="en-US"/>
+        </w:rPr>
+        <w:t xml:space="preserve">as per </w:t>
+      </w:r>
+      <w:r>
+        <w:rPr>
+          <w:rFonts w:ascii="Calibri" w:hAnsi="Calibri" w:cs="Calibri"/>
+          <w:lang w:val="en-US"/>
+        </w:rPr>
+        <w:t xml:space="preserve">data then I would say </w:t>
       </w:r>
       <w:r>
         <w:rPr>
           <w:rFonts w:ascii="Calibri" w:hAnsi="Calibri" w:cs="Calibri"/>
           <w:b/>
           <w:bCs/>
-          <w:lang w:val="en-US"/>
-        </w:rPr>
-        <w:t>iterator</w:t>
-      </w:r>
-      <w:r>
-        <w:rPr>
-          <w:rFonts w:ascii="Calibri" w:hAnsi="Calibri" w:cs="Calibri"/>
-          <w:lang w:val="en-US"/>
-        </w:rPr>
-        <w:t xml:space="preserve"> to </w:t>
-      </w:r>
-      <w:r>
-        <w:rPr>
-          <w:rFonts w:ascii="Calibri" w:hAnsi="Calibri" w:cs="Calibri"/>
-          <w:lang w:val="en-US"/>
-        </w:rPr>
-        <w:t xml:space="preserve">check </w:t>
+          <w:color w:val="00B050"/>
+          <w:lang w:val="en-US"/>
+        </w:rPr>
+        <w:t>K-NN Algorithm</w:t>
+      </w:r>
+      <w:r>
+        <w:rPr>
+          <w:rFonts w:ascii="Calibri" w:hAnsi="Calibri" w:cs="Calibri"/>
+          <w:color w:val="00B050"/>
+          <w:lang w:val="en-US"/>
+        </w:rPr>
+        <w:t xml:space="preserve"> </w:t>
+      </w:r>
+      <w:r>
+        <w:rPr>
+          <w:rFonts w:ascii="Calibri" w:hAnsi="Calibri" w:cs="Calibri"/>
+          <w:lang w:val="en-US"/>
+        </w:rPr>
+        <w:t xml:space="preserve">&amp; </w:t>
       </w:r>
       <w:r>
         <w:rPr>
           <w:rFonts w:ascii="Calibri" w:hAnsi="Calibri" w:cs="Calibri"/>
           <w:b/>
           <w:bCs/>
+          <w:color w:val="00B050"/>
+          <w:lang w:val="en-US"/>
+        </w:rPr>
+        <w:t>Logistic Regression</w:t>
+      </w:r>
+      <w:r>
+        <w:rPr>
+          <w:rFonts w:ascii="Calibri" w:hAnsi="Calibri" w:cs="Calibri"/>
+          <w:color w:val="00B050"/>
+          <w:lang w:val="en-US"/>
+        </w:rPr>
+        <w:t xml:space="preserve"> </w:t>
+      </w:r>
+      <w:r>
+        <w:rPr>
+          <w:rFonts w:ascii="Calibri" w:hAnsi="Calibri" w:cs="Calibri"/>
+          <w:lang w:val="en-US"/>
+        </w:rPr>
+        <w:t>would be the best Supervised model for Prediction</w:t>
+      </w:r>
+      <w:r>
+        <w:rPr>
+          <w:rFonts w:ascii="Calibri" w:hAnsi="Calibri" w:cs="Calibri"/>
+          <w:lang w:val="en-US"/>
+        </w:rPr>
+        <w:t xml:space="preserve"> but confusion Matrix and </w:t>
+      </w:r>
+      <w:r>
+        <w:rPr>
+          <w:rFonts w:ascii="Calibri" w:hAnsi="Calibri" w:cs="Calibri"/>
+          <w:b/>
+          <w:bCs/>
+          <w:color w:val="00B050"/>
+          <w:lang w:val="en-US"/>
+        </w:rPr>
+        <w:lastRenderedPageBreak/>
+        <w:t xml:space="preserve">classification report has best result for K-NN Algorithm so I would </w:t>
+      </w:r>
+      <w:r>
+        <w:rPr>
+          <w:rFonts w:ascii="Calibri" w:hAnsi="Calibri" w:cs="Calibri"/>
+          <w:b/>
+          <w:bCs/>
+          <w:color w:val="00B050"/>
+          <w:lang w:val="en-US"/>
+        </w:rPr>
+        <w:t>choose</w:t>
+      </w:r>
+      <w:r>
+        <w:rPr>
+          <w:rFonts w:ascii="Calibri" w:hAnsi="Calibri" w:cs="Calibri"/>
+          <w:b/>
+          <w:bCs/>
+          <w:color w:val="00B050"/>
+          <w:lang w:val="en-US"/>
+        </w:rPr>
+        <w:t xml:space="preserve"> K-NN Algorithm for our diabetes data to predict correctly.</w:t>
+      </w:r>
+    </w:p>
+    <w:p>
+      <w:pPr>
+        <w:rPr>
+          <w:rFonts w:ascii="Calibri" w:hAnsi="Calibri" w:cs="Calibri"/>
+          <w:lang w:val="en-US"/>
+        </w:rPr>
+      </w:pPr>
+      <w:r>
+        <w:rPr>
+          <w:rFonts w:ascii="Calibri" w:hAnsi="Calibri" w:cs="Calibri"/>
+          <w:lang w:val="en-US"/>
+        </w:rPr>
+        <w:t xml:space="preserve">Have used </w:t>
+      </w:r>
+      <w:r>
+        <w:rPr>
+          <w:rFonts w:ascii="Calibri" w:hAnsi="Calibri" w:cs="Calibri"/>
+          <w:b/>
+          <w:bCs/>
+          <w:lang w:val="en-US"/>
+        </w:rPr>
+        <w:t>Train/test split</w:t>
+      </w:r>
+      <w:r>
+        <w:rPr>
+          <w:rFonts w:ascii="Calibri" w:hAnsi="Calibri" w:cs="Calibri"/>
+          <w:lang w:val="en-US"/>
+        </w:rPr>
+        <w:t xml:space="preserve"> to </w:t>
+      </w:r>
+      <w:r>
+        <w:rPr>
+          <w:rFonts w:ascii="Calibri" w:hAnsi="Calibri" w:cs="Calibri"/>
+          <w:lang w:val="en-US"/>
+        </w:rPr>
+        <w:t xml:space="preserve">measure model performance where we have started to fetch feature(X) and output(y) where feature would be all column except the output and passed as an argument X and y in </w:t>
+      </w:r>
+      <w:r>
+        <w:rPr>
+          <w:rFonts w:ascii="Calibri" w:hAnsi="Calibri" w:cs="Calibri"/>
+          <w:b/>
+          <w:bCs/>
+          <w:lang w:val="en-US"/>
+        </w:rPr>
+        <w:t>train_test_split</w:t>
+      </w:r>
+      <w:r>
+        <w:rPr>
+          <w:rFonts w:ascii="Calibri" w:hAnsi="Calibri" w:cs="Calibri"/>
+          <w:lang w:val="en-US"/>
+        </w:rPr>
+        <w:t xml:space="preserve"> also we took 30% data as a test data. </w:t>
+      </w:r>
+    </w:p>
+    <w:p>
+      <w:pPr>
+        <w:rPr>
+          <w:rFonts w:ascii="Calibri" w:hAnsi="Calibri" w:cs="Calibri"/>
+          <w:lang w:val="en-US"/>
+        </w:rPr>
+      </w:pPr>
+      <w:r>
+        <w:rPr>
+          <w:rFonts w:ascii="Calibri" w:hAnsi="Calibri" w:cs="Calibri"/>
+          <w:lang w:val="en-US"/>
+        </w:rPr>
+        <w:t xml:space="preserve">Also have used </w:t>
+      </w:r>
+      <w:r>
+        <w:rPr>
+          <w:rFonts w:ascii="Calibri" w:hAnsi="Calibri" w:cs="Calibri"/>
+          <w:b/>
+          <w:bCs/>
+          <w:lang w:val="en-US"/>
+        </w:rPr>
+        <w:t>iterator</w:t>
+      </w:r>
+      <w:r>
+        <w:rPr>
+          <w:rFonts w:ascii="Calibri" w:hAnsi="Calibri" w:cs="Calibri"/>
+          <w:lang w:val="en-US"/>
+        </w:rPr>
+        <w:t xml:space="preserve"> </w:t>
+      </w:r>
+      <w:r>
+        <w:rPr>
+          <w:rFonts w:ascii="Calibri" w:hAnsi="Calibri" w:cs="Calibri"/>
+          <w:lang w:val="en-US"/>
+        </w:rPr>
+        <w:t xml:space="preserve">to run the classifier with different K value </w:t>
+      </w:r>
+      <w:r>
+        <w:rPr>
+          <w:rFonts w:ascii="Calibri" w:hAnsi="Calibri" w:cs="Calibri"/>
+          <w:lang w:val="en-US"/>
+        </w:rPr>
+        <w:t xml:space="preserve">to </w:t>
+      </w:r>
+      <w:r>
+        <w:rPr>
+          <w:rFonts w:ascii="Calibri" w:hAnsi="Calibri" w:cs="Calibri"/>
+          <w:lang w:val="en-US"/>
+        </w:rPr>
+        <w:t xml:space="preserve">check </w:t>
+      </w:r>
+      <w:r>
+        <w:rPr>
+          <w:rFonts w:ascii="Calibri" w:hAnsi="Calibri" w:cs="Calibri"/>
+          <w:b/>
+          <w:bCs/>
           <w:lang w:val="en-US"/>
         </w:rPr>
         <w:t>over/underfitting</w:t>
@@ -1418,7 +1516,6 @@
         </w:rPr>
         <w:t xml:space="preserve"> put this as an argument in KNN Model as an </w:t>
       </w:r>
-      <w:proofErr w:type="spellStart"/>
       <w:r>
         <w:rPr>
           <w:rFonts w:ascii="Calibri" w:hAnsi="Calibri" w:cs="Calibri"/>
@@ -1426,7 +1523,6 @@
         </w:rPr>
         <w:t>KNeighborsClassifier</w:t>
       </w:r>
-      <w:proofErr w:type="spellEnd"/>
       <w:r>
         <w:rPr>
           <w:rFonts w:ascii="Calibri" w:hAnsi="Calibri" w:cs="Calibri"/>
@@ -1503,7 +1599,6 @@
         </w:rPr>
         <w:t xml:space="preserve">So used for loop with range from 1 to 26 and pass this range value as a variable into this KNN model and the highest accuracy we have achieved with </w:t>
       </w:r>
-      <w:proofErr w:type="spellStart"/>
       <w:r>
         <w:rPr>
           <w:rFonts w:ascii="Calibri" w:hAnsi="Calibri" w:cs="Calibri"/>
@@ -1512,34 +1607,780 @@
           <w:color w:val="00B050"/>
           <w:lang w:val="en-US"/>
         </w:rPr>
-        <w:t>n_neighbors</w:t>
-      </w:r>
-      <w:proofErr w:type="spellEnd"/>
-      <w:r>
+        <w:t>n_neighbors=7</w:t>
+      </w:r>
+    </w:p>
+    <w:p>
+      <w:pPr>
         <w:rPr>
           <w:rFonts w:ascii="Calibri" w:hAnsi="Calibri" w:cs="Calibri"/>
           <w:b/>
           <w:bCs/>
-          <w:color w:val="00B050"/>
-          <w:lang w:val="en-US"/>
-        </w:rPr>
-        <w:t>=7</w:t>
-      </w:r>
-    </w:p>
-    <w:p>
-      <w:pPr>
-        <w:pStyle w:val="ListParagraph"/>
-        <w:ind w:left="1080"/>
-        <w:rPr>
-          <w:rFonts w:ascii="Calibri" w:hAnsi="Calibri" w:cs="Calibri"/>
-          <w:lang w:val="en-US"/>
-        </w:rPr>
-      </w:pPr>
-    </w:p>
-    <w:p>
-      <w:pPr>
-        <w:pStyle w:val="ListParagraph"/>
-        <w:ind w:left="1080"/>
+          <w:lang w:val="en-US"/>
+        </w:rPr>
+      </w:pPr>
+      <w:r>
+        <w:rPr>
+          <w:rFonts w:ascii="Calibri" w:hAnsi="Calibri" w:cs="Calibri"/>
+          <w:b/>
+          <w:bCs/>
+          <w:lang w:val="en-US"/>
+        </w:rPr>
+        <w:t>Confusion Matrix</w:t>
+      </w:r>
+      <w:r>
+        <w:rPr>
+          <w:rFonts w:ascii="Calibri" w:hAnsi="Calibri" w:cs="Calibri"/>
+          <w:b/>
+          <w:bCs/>
+          <w:lang w:val="en-US"/>
+        </w:rPr>
+        <w:t xml:space="preserve"> </w:t>
+      </w:r>
+      <w:r>
+        <w:rPr>
+          <w:rFonts w:ascii="Calibri" w:hAnsi="Calibri" w:cs="Calibri"/>
+          <w:lang w:val="en-US"/>
+        </w:rPr>
+        <w:t>has also used to summarize the performance of a classification algorithm</w:t>
+      </w:r>
+      <w:r>
+        <w:rPr>
+          <w:rFonts w:ascii="Calibri" w:hAnsi="Calibri" w:cs="Calibri"/>
+          <w:lang w:val="en-US"/>
+        </w:rPr>
+        <w:t xml:space="preserve">. As sometimes accuracy could be misleading if you have an unequal number of observations in each class.so calculating a confusion matrix can give you a better idea of what your classification model is getting right and what types of error its making and </w:t>
+      </w:r>
+      <w:r>
+        <w:rPr>
+          <w:rFonts w:ascii="Calibri" w:hAnsi="Calibri" w:cs="Calibri"/>
+          <w:lang w:val="en-US"/>
+        </w:rPr>
+        <w:t>based on</w:t>
+      </w:r>
+      <w:r>
+        <w:rPr>
+          <w:rFonts w:ascii="Calibri" w:hAnsi="Calibri" w:cs="Calibri"/>
+          <w:lang w:val="en-US"/>
+        </w:rPr>
+        <w:t xml:space="preserve"> that you can tell the whether this classification model is the best or not</w:t>
+      </w:r>
+      <w:r>
+        <w:rPr>
+          <w:rFonts w:ascii="Calibri" w:hAnsi="Calibri" w:cs="Calibri"/>
+          <w:lang w:val="en-US"/>
+        </w:rPr>
+        <w:t xml:space="preserve"> in any circumstances.</w:t>
+      </w:r>
+    </w:p>
+    <w:p>
+      <w:pPr>
+        <w:rPr>
+          <w:rFonts w:ascii="Calibri" w:hAnsi="Calibri" w:cs="Calibri"/>
+          <w:u w:val="single"/>
+          <w:lang w:val="en-US"/>
+        </w:rPr>
+      </w:pPr>
+      <w:r>
+        <w:rPr>
+          <w:rFonts w:ascii="Calibri" w:hAnsi="Calibri" w:cs="Calibri"/>
+          <w:u w:val="single"/>
+          <w:lang w:val="en-US"/>
+        </w:rPr>
+        <w:t xml:space="preserve">Confusion Matrix of </w:t>
+      </w:r>
+      <w:r>
+        <w:rPr>
+          <w:rFonts w:ascii="Calibri" w:hAnsi="Calibri" w:cs="Calibri"/>
+          <w:b/>
+          <w:bCs/>
+          <w:u w:val="single"/>
+          <w:lang w:val="en-US"/>
+        </w:rPr>
+        <w:t>K-Neighbor</w:t>
+      </w:r>
+      <w:r>
+        <w:rPr>
+          <w:rFonts w:ascii="Calibri" w:hAnsi="Calibri" w:cs="Calibri"/>
+          <w:u w:val="single"/>
+          <w:lang w:val="en-US"/>
+        </w:rPr>
+        <w:t xml:space="preserve"> classifier as below:</w:t>
+      </w:r>
+    </w:p>
+    <w:p>
+      <w:pPr>
+        <w:pStyle w:val="HTMLPreformatted"/>
+        <w:shd w:val="clear" w:color="auto" w:fill="FFFFFF"/>
+        <w:wordWrap w:val="0"/>
+        <w:textAlignment w:val="baseline"/>
+        <w:rPr>
+          <w:color w:val="000000"/>
+          <w:sz w:val="21"/>
+          <w:szCs w:val="21"/>
+        </w:rPr>
+      </w:pPr>
+      <w:r>
+        <w:rPr>
+          <w:color w:val="000000"/>
+          <w:sz w:val="21"/>
+          <w:szCs w:val="21"/>
+        </w:rPr>
+        <w:t>[[</w:t>
+      </w:r>
+      <w:r>
+        <w:rPr>
+          <w:color w:val="000000"/>
+          <w:sz w:val="21"/>
+          <w:szCs w:val="21"/>
+        </w:rPr>
+        <w:t>[[131  18]</w:t>
+      </w:r>
+    </w:p>
+    <w:p>
+      <w:pPr>
+        <w:pStyle w:val="HTMLPreformatted"/>
+        <w:shd w:val="clear" w:color="auto" w:fill="FFFFFF"/>
+        <w:wordWrap w:val="0"/>
+        <w:textAlignment w:val="baseline"/>
+        <w:rPr>
+          <w:color w:val="000000"/>
+          <w:sz w:val="21"/>
+          <w:szCs w:val="21"/>
+        </w:rPr>
+      </w:pPr>
+      <w:r>
+        <w:rPr>
+          <w:color w:val="000000"/>
+          <w:sz w:val="21"/>
+          <w:szCs w:val="21"/>
+        </w:rPr>
+        <w:t xml:space="preserve"> [ 31  50]]</w:t>
+      </w:r>
+    </w:p>
+    <w:p>
+      <w:pPr>
+        <w:shd w:val="clear" w:color="auto" w:fill="FFFFFF"/>
+        <w:tabs>
+          <w:tab w:val="left" w:pos="916"/>
+          <w:tab w:val="left" w:pos="1832"/>
+          <w:tab w:val="left" w:pos="2748"/>
+          <w:tab w:val="left" w:pos="3664"/>
+          <w:tab w:val="left" w:pos="4580"/>
+          <w:tab w:val="left" w:pos="5496"/>
+          <w:tab w:val="left" w:pos="6412"/>
+          <w:tab w:val="left" w:pos="7328"/>
+          <w:tab w:val="left" w:pos="8244"/>
+          <w:tab w:val="left" w:pos="9160"/>
+          <w:tab w:val="left" w:pos="10076"/>
+          <w:tab w:val="left" w:pos="10992"/>
+          <w:tab w:val="left" w:pos="11908"/>
+          <w:tab w:val="left" w:pos="12824"/>
+          <w:tab w:val="left" w:pos="13740"/>
+          <w:tab w:val="left" w:pos="14656"/>
+        </w:tabs>
+        <w:wordWrap w:val="0"/>
+        <w:spacing w:after="0" w:line="240" w:lineRule="auto"/>
+        <w:textAlignment w:val="baseline"/>
+        <w:rPr>
+          <w:rFonts w:ascii="Calibri" w:hAnsi="Calibri" w:cs="Calibri"/>
+          <w:lang w:val="en-US"/>
+        </w:rPr>
+      </w:pPr>
+      <w:r>
+        <w:rPr>
+          <w:rFonts w:ascii="Calibri" w:hAnsi="Calibri" w:cs="Calibri"/>
+          <w:lang w:val="en-US"/>
+        </w:rPr>
+        <w:t># As per above The Model produced 1</w:t>
+      </w:r>
+      <w:r>
+        <w:rPr>
+          <w:rFonts w:ascii="Calibri" w:hAnsi="Calibri" w:cs="Calibri"/>
+          <w:lang w:val="en-US"/>
+        </w:rPr>
+        <w:t>31</w:t>
+      </w:r>
+      <w:r>
+        <w:rPr>
+          <w:rFonts w:ascii="Calibri" w:hAnsi="Calibri" w:cs="Calibri"/>
+          <w:lang w:val="en-US"/>
+        </w:rPr>
+        <w:t xml:space="preserve"> true positive, </w:t>
+      </w:r>
+      <w:r>
+        <w:rPr>
+          <w:rFonts w:ascii="Calibri" w:hAnsi="Calibri" w:cs="Calibri"/>
+          <w:lang w:val="en-US"/>
+        </w:rPr>
+        <w:t>50</w:t>
+      </w:r>
+      <w:r>
+        <w:rPr>
+          <w:rFonts w:ascii="Calibri" w:hAnsi="Calibri" w:cs="Calibri"/>
+          <w:lang w:val="en-US"/>
+        </w:rPr>
+        <w:t xml:space="preserve"> true negative, </w:t>
+      </w:r>
+      <w:r>
+        <w:rPr>
+          <w:rFonts w:ascii="Calibri" w:hAnsi="Calibri" w:cs="Calibri"/>
+          <w:lang w:val="en-US"/>
+        </w:rPr>
+        <w:t>18</w:t>
+      </w:r>
+      <w:r>
+        <w:rPr>
+          <w:rFonts w:ascii="Calibri" w:hAnsi="Calibri" w:cs="Calibri"/>
+          <w:lang w:val="en-US"/>
+        </w:rPr>
+        <w:t xml:space="preserve"> false negative, and </w:t>
+      </w:r>
+      <w:r>
+        <w:rPr>
+          <w:rFonts w:ascii="Calibri" w:hAnsi="Calibri" w:cs="Calibri"/>
+          <w:lang w:val="en-US"/>
+        </w:rPr>
+        <w:t>31</w:t>
+      </w:r>
+      <w:r>
+        <w:rPr>
+          <w:rFonts w:ascii="Calibri" w:hAnsi="Calibri" w:cs="Calibri"/>
+          <w:lang w:val="en-US"/>
+        </w:rPr>
+        <w:t xml:space="preserve"> false positive.</w:t>
+      </w:r>
+    </w:p>
+    <w:p>
+      <w:pPr>
+        <w:rPr>
+          <w:rFonts w:ascii="Calibri" w:hAnsi="Calibri" w:cs="Calibri"/>
+          <w:lang w:val="en-US"/>
+        </w:rPr>
+      </w:pPr>
+      <w:r>
+        <w:rPr>
+          <w:rFonts w:ascii="Calibri" w:hAnsi="Calibri" w:cs="Calibri"/>
+          <w:lang w:val="en-US"/>
+        </w:rPr>
+        <w:t xml:space="preserve">Also calculated </w:t>
+      </w:r>
+      <w:r>
+        <w:rPr>
+          <w:rFonts w:ascii="Calibri" w:hAnsi="Calibri" w:cs="Calibri"/>
+          <w:b/>
+          <w:bCs/>
+          <w:lang w:val="en-US"/>
+        </w:rPr>
+        <w:t>Classification Report</w:t>
+      </w:r>
+      <w:r>
+        <w:rPr>
+          <w:rFonts w:ascii="Calibri" w:hAnsi="Calibri" w:cs="Calibri"/>
+          <w:b/>
+          <w:bCs/>
+          <w:lang w:val="en-US"/>
+        </w:rPr>
+        <w:t xml:space="preserve"> </w:t>
+      </w:r>
+      <w:r>
+        <w:rPr>
+          <w:rFonts w:ascii="Calibri" w:hAnsi="Calibri" w:cs="Calibri"/>
+          <w:lang w:val="en-US"/>
+        </w:rPr>
+        <w:t>to get the</w:t>
+      </w:r>
+      <w:r>
+        <w:rPr>
+          <w:rFonts w:ascii="Calibri" w:hAnsi="Calibri" w:cs="Calibri"/>
+          <w:b/>
+          <w:bCs/>
+          <w:lang w:val="en-US"/>
+        </w:rPr>
+        <w:t xml:space="preserve"> precision, recall, f1-score</w:t>
+      </w:r>
+    </w:p>
+    <w:p>
+      <w:pPr>
+        <w:rPr>
+          <w:rFonts w:ascii="Calibri" w:hAnsi="Calibri" w:cs="Calibri"/>
+          <w:lang w:val="en-US"/>
+        </w:rPr>
+      </w:pPr>
+      <w:r>
+        <w:rPr>
+          <w:rFonts w:ascii="Calibri" w:hAnsi="Calibri" w:cs="Calibri"/>
+          <w:lang w:val="en-US"/>
+        </w:rPr>
+        <w:t># The classification report shows a better</w:t>
+      </w:r>
+      <w:r>
+        <w:rPr>
+          <w:rFonts w:ascii="Calibri" w:hAnsi="Calibri" w:cs="Calibri"/>
+          <w:lang w:val="en-US"/>
+        </w:rPr>
+        <w:t xml:space="preserve"> recall &amp;</w:t>
+      </w:r>
+      <w:r>
+        <w:rPr>
+          <w:rFonts w:ascii="Calibri" w:hAnsi="Calibri" w:cs="Calibri"/>
+          <w:lang w:val="en-US"/>
+        </w:rPr>
+        <w:t xml:space="preserve"> f1 score for the zero class, which represents individuals who do not have diabetes.</w:t>
+      </w:r>
+      <w:r>
+        <w:rPr>
+          <w:rFonts w:ascii="Calibri" w:hAnsi="Calibri" w:cs="Calibri"/>
+          <w:lang w:val="en-US"/>
+        </w:rPr>
+        <w:t xml:space="preserve"> </w:t>
+      </w:r>
+    </w:p>
+    <w:p>
+      <w:pPr>
+        <w:pStyle w:val="HTMLPreformatted"/>
+        <w:shd w:val="clear" w:color="auto" w:fill="FFFFFF"/>
+        <w:wordWrap w:val="0"/>
+        <w:textAlignment w:val="baseline"/>
+        <w:rPr>
+          <w:color w:val="000000"/>
+          <w:sz w:val="21"/>
+          <w:szCs w:val="21"/>
+        </w:rPr>
+      </w:pPr>
+      <w:r>
+        <w:rPr>
+          <w:b/>
+          <w:bCs/>
+          <w:color w:val="000000"/>
+          <w:sz w:val="21"/>
+          <w:szCs w:val="21"/>
+        </w:rPr>
+        <w:t>KNN</w:t>
+      </w:r>
+      <w:r>
+        <w:rPr>
+          <w:color w:val="000000"/>
+          <w:sz w:val="21"/>
+          <w:szCs w:val="21"/>
+        </w:rPr>
+        <w:t xml:space="preserve">               </w:t>
+      </w:r>
+      <w:r>
+        <w:rPr>
+          <w:color w:val="000000"/>
+          <w:sz w:val="21"/>
+          <w:szCs w:val="21"/>
+        </w:rPr>
+        <w:t>precision    recall  f1-score   support</w:t>
+      </w:r>
+    </w:p>
+    <w:p>
+      <w:pPr>
+        <w:pStyle w:val="HTMLPreformatted"/>
+        <w:shd w:val="clear" w:color="auto" w:fill="FFFFFF"/>
+        <w:wordWrap w:val="0"/>
+        <w:textAlignment w:val="baseline"/>
+        <w:rPr>
+          <w:color w:val="000000"/>
+          <w:sz w:val="21"/>
+          <w:szCs w:val="21"/>
+        </w:rPr>
+      </w:pPr>
+    </w:p>
+    <w:p>
+      <w:pPr>
+        <w:pStyle w:val="HTMLPreformatted"/>
+        <w:shd w:val="clear" w:color="auto" w:fill="FFFFFF"/>
+        <w:wordWrap w:val="0"/>
+        <w:textAlignment w:val="baseline"/>
+        <w:rPr>
+          <w:color w:val="000000"/>
+          <w:sz w:val="21"/>
+          <w:szCs w:val="21"/>
+        </w:rPr>
+      </w:pPr>
+      <w:r>
+        <w:rPr>
+          <w:color w:val="000000"/>
+          <w:sz w:val="21"/>
+          <w:szCs w:val="21"/>
+        </w:rPr>
+        <w:t xml:space="preserve">           0       0.81      0.88      0.84       149</w:t>
+      </w:r>
+    </w:p>
+    <w:p>
+      <w:pPr>
+        <w:pStyle w:val="HTMLPreformatted"/>
+        <w:shd w:val="clear" w:color="auto" w:fill="FFFFFF"/>
+        <w:wordWrap w:val="0"/>
+        <w:textAlignment w:val="baseline"/>
+        <w:rPr>
+          <w:color w:val="000000"/>
+          <w:sz w:val="21"/>
+          <w:szCs w:val="21"/>
+        </w:rPr>
+      </w:pPr>
+      <w:r>
+        <w:rPr>
+          <w:color w:val="000000"/>
+          <w:sz w:val="21"/>
+          <w:szCs w:val="21"/>
+        </w:rPr>
+        <w:t xml:space="preserve">           1       0.74      0.62      0.67        81</w:t>
+      </w:r>
+    </w:p>
+    <w:p>
+      <w:pPr>
+        <w:pStyle w:val="HTMLPreformatted"/>
+        <w:shd w:val="clear" w:color="auto" w:fill="FFFFFF"/>
+        <w:wordWrap w:val="0"/>
+        <w:textAlignment w:val="baseline"/>
+        <w:rPr>
+          <w:color w:val="000000"/>
+          <w:sz w:val="21"/>
+          <w:szCs w:val="21"/>
+        </w:rPr>
+      </w:pPr>
+    </w:p>
+    <w:p>
+      <w:pPr>
+        <w:pStyle w:val="HTMLPreformatted"/>
+        <w:shd w:val="clear" w:color="auto" w:fill="FFFFFF"/>
+        <w:wordWrap w:val="0"/>
+        <w:textAlignment w:val="baseline"/>
+        <w:rPr>
+          <w:color w:val="000000"/>
+          <w:sz w:val="21"/>
+          <w:szCs w:val="21"/>
+        </w:rPr>
+      </w:pPr>
+      <w:r>
+        <w:rPr>
+          <w:color w:val="000000"/>
+          <w:sz w:val="21"/>
+          <w:szCs w:val="21"/>
+        </w:rPr>
+        <w:t xml:space="preserve">    accuracy                           0.79       230</w:t>
+      </w:r>
+    </w:p>
+    <w:p>
+      <w:pPr>
+        <w:pStyle w:val="HTMLPreformatted"/>
+        <w:shd w:val="clear" w:color="auto" w:fill="FFFFFF"/>
+        <w:wordWrap w:val="0"/>
+        <w:textAlignment w:val="baseline"/>
+        <w:rPr>
+          <w:color w:val="000000"/>
+          <w:sz w:val="21"/>
+          <w:szCs w:val="21"/>
+        </w:rPr>
+      </w:pPr>
+      <w:r>
+        <w:rPr>
+          <w:color w:val="000000"/>
+          <w:sz w:val="21"/>
+          <w:szCs w:val="21"/>
+        </w:rPr>
+        <w:t xml:space="preserve">   macro avg       0.77      0.75      0.76       230</w:t>
+      </w:r>
+    </w:p>
+    <w:p>
+      <w:pPr>
+        <w:pStyle w:val="HTMLPreformatted"/>
+        <w:shd w:val="clear" w:color="auto" w:fill="FFFFFF"/>
+        <w:wordWrap w:val="0"/>
+        <w:textAlignment w:val="baseline"/>
+        <w:rPr>
+          <w:color w:val="000000"/>
+          <w:sz w:val="21"/>
+          <w:szCs w:val="21"/>
+        </w:rPr>
+      </w:pPr>
+      <w:r>
+        <w:rPr>
+          <w:color w:val="000000"/>
+          <w:sz w:val="21"/>
+          <w:szCs w:val="21"/>
+        </w:rPr>
+        <w:t>weighted avg       0.78      0.79      0.78       230</w:t>
+      </w:r>
+    </w:p>
+    <w:p>
+      <w:pPr>
+        <w:rPr>
+          <w:rFonts w:ascii="Calibri" w:hAnsi="Calibri" w:cs="Calibri"/>
+          <w:lang w:val="en-US"/>
+        </w:rPr>
+      </w:pPr>
+    </w:p>
+    <w:p>
+      <w:pPr>
+        <w:rPr>
+          <w:rFonts w:ascii="Calibri" w:hAnsi="Calibri" w:cs="Calibri"/>
+          <w:u w:val="single"/>
+          <w:lang w:val="en-US"/>
+        </w:rPr>
+      </w:pPr>
+      <w:r>
+        <w:rPr>
+          <w:rFonts w:ascii="Calibri" w:hAnsi="Calibri" w:cs="Calibri"/>
+          <w:u w:val="single"/>
+          <w:lang w:val="en-US"/>
+        </w:rPr>
+        <w:t xml:space="preserve">Confusion Matrix of </w:t>
+      </w:r>
+      <w:r>
+        <w:rPr>
+          <w:rFonts w:ascii="Calibri" w:hAnsi="Calibri" w:cs="Calibri"/>
+          <w:b/>
+          <w:bCs/>
+          <w:u w:val="single"/>
+          <w:lang w:val="en-US"/>
+        </w:rPr>
+        <w:t>Logistic Regression</w:t>
+      </w:r>
+      <w:r>
+        <w:rPr>
+          <w:rFonts w:ascii="Calibri" w:hAnsi="Calibri" w:cs="Calibri"/>
+          <w:u w:val="single"/>
+          <w:lang w:val="en-US"/>
+        </w:rPr>
+        <w:t xml:space="preserve"> as below:</w:t>
+      </w:r>
+    </w:p>
+    <w:p>
+      <w:pPr>
+        <w:pStyle w:val="HTMLPreformatted"/>
+        <w:shd w:val="clear" w:color="auto" w:fill="FFFFFF"/>
+        <w:wordWrap w:val="0"/>
+        <w:textAlignment w:val="baseline"/>
+        <w:rPr>
+          <w:color w:val="000000"/>
+          <w:sz w:val="21"/>
+          <w:szCs w:val="21"/>
+        </w:rPr>
+      </w:pPr>
+      <w:r>
+        <w:rPr>
+          <w:color w:val="000000"/>
+          <w:sz w:val="21"/>
+          <w:szCs w:val="21"/>
+        </w:rPr>
+        <w:t>[[118  30]</w:t>
+      </w:r>
+    </w:p>
+    <w:p>
+      <w:pPr>
+        <w:pStyle w:val="HTMLPreformatted"/>
+        <w:shd w:val="clear" w:color="auto" w:fill="FFFFFF"/>
+        <w:wordWrap w:val="0"/>
+        <w:textAlignment w:val="baseline"/>
+        <w:rPr>
+          <w:color w:val="000000"/>
+          <w:sz w:val="21"/>
+          <w:szCs w:val="21"/>
+        </w:rPr>
+      </w:pPr>
+      <w:r>
+        <w:rPr>
+          <w:color w:val="000000"/>
+          <w:sz w:val="21"/>
+          <w:szCs w:val="21"/>
+        </w:rPr>
+        <w:t xml:space="preserve"> [ 60  22]]</w:t>
+      </w:r>
+    </w:p>
+    <w:p>
+      <w:pPr>
+        <w:shd w:val="clear" w:color="auto" w:fill="FFFFFF"/>
+        <w:tabs>
+          <w:tab w:val="left" w:pos="916"/>
+          <w:tab w:val="left" w:pos="1832"/>
+          <w:tab w:val="left" w:pos="2748"/>
+          <w:tab w:val="left" w:pos="3664"/>
+          <w:tab w:val="left" w:pos="4580"/>
+          <w:tab w:val="left" w:pos="5496"/>
+          <w:tab w:val="left" w:pos="6412"/>
+          <w:tab w:val="left" w:pos="7328"/>
+          <w:tab w:val="left" w:pos="8244"/>
+          <w:tab w:val="left" w:pos="9160"/>
+          <w:tab w:val="left" w:pos="10076"/>
+          <w:tab w:val="left" w:pos="10992"/>
+          <w:tab w:val="left" w:pos="11908"/>
+          <w:tab w:val="left" w:pos="12824"/>
+          <w:tab w:val="left" w:pos="13740"/>
+          <w:tab w:val="left" w:pos="14656"/>
+        </w:tabs>
+        <w:wordWrap w:val="0"/>
+        <w:spacing w:after="0" w:line="240" w:lineRule="auto"/>
+        <w:textAlignment w:val="baseline"/>
+        <w:rPr>
+          <w:rFonts w:ascii="Calibri" w:hAnsi="Calibri" w:cs="Calibri"/>
+          <w:lang w:val="en-US"/>
+        </w:rPr>
+      </w:pPr>
+      <w:r>
+        <w:rPr>
+          <w:rFonts w:ascii="Calibri" w:hAnsi="Calibri" w:cs="Calibri"/>
+          <w:lang w:val="en-US"/>
+        </w:rPr>
+        <w:t xml:space="preserve"># As per above The Model produced </w:t>
+      </w:r>
+      <w:r>
+        <w:rPr>
+          <w:rFonts w:ascii="Calibri" w:hAnsi="Calibri" w:cs="Calibri"/>
+          <w:lang w:val="en-US"/>
+        </w:rPr>
+        <w:t>118</w:t>
+      </w:r>
+      <w:r>
+        <w:rPr>
+          <w:rFonts w:ascii="Calibri" w:hAnsi="Calibri" w:cs="Calibri"/>
+          <w:lang w:val="en-US"/>
+        </w:rPr>
+        <w:t xml:space="preserve"> true positive, </w:t>
+      </w:r>
+      <w:r>
+        <w:rPr>
+          <w:rFonts w:ascii="Calibri" w:hAnsi="Calibri" w:cs="Calibri"/>
+          <w:lang w:val="en-US"/>
+        </w:rPr>
+        <w:t>22</w:t>
+      </w:r>
+      <w:r>
+        <w:rPr>
+          <w:rFonts w:ascii="Calibri" w:hAnsi="Calibri" w:cs="Calibri"/>
+          <w:lang w:val="en-US"/>
+        </w:rPr>
+        <w:t xml:space="preserve"> true negative, </w:t>
+      </w:r>
+      <w:r>
+        <w:rPr>
+          <w:rFonts w:ascii="Calibri" w:hAnsi="Calibri" w:cs="Calibri"/>
+          <w:lang w:val="en-US"/>
+        </w:rPr>
+        <w:t>30</w:t>
+      </w:r>
+      <w:r>
+        <w:rPr>
+          <w:rFonts w:ascii="Calibri" w:hAnsi="Calibri" w:cs="Calibri"/>
+          <w:lang w:val="en-US"/>
+        </w:rPr>
+        <w:t xml:space="preserve"> false negative, and </w:t>
+      </w:r>
+      <w:r>
+        <w:rPr>
+          <w:rFonts w:ascii="Calibri" w:hAnsi="Calibri" w:cs="Calibri"/>
+          <w:lang w:val="en-US"/>
+        </w:rPr>
+        <w:t>60</w:t>
+      </w:r>
+      <w:r>
+        <w:rPr>
+          <w:rFonts w:ascii="Calibri" w:hAnsi="Calibri" w:cs="Calibri"/>
+          <w:lang w:val="en-US"/>
+        </w:rPr>
+        <w:t xml:space="preserve"> false positive.</w:t>
+      </w:r>
+    </w:p>
+    <w:p>
+      <w:pPr>
+        <w:rPr>
+          <w:rFonts w:ascii="Calibri" w:hAnsi="Calibri" w:cs="Calibri"/>
+          <w:lang w:val="en-US"/>
+        </w:rPr>
+      </w:pPr>
+      <w:r>
+        <w:rPr>
+          <w:rFonts w:ascii="Calibri" w:hAnsi="Calibri" w:cs="Calibri"/>
+          <w:lang w:val="en-US"/>
+        </w:rPr>
+        <w:t xml:space="preserve">Also calculated </w:t>
+      </w:r>
+      <w:r>
+        <w:rPr>
+          <w:rFonts w:ascii="Calibri" w:hAnsi="Calibri" w:cs="Calibri"/>
+          <w:b/>
+          <w:bCs/>
+          <w:lang w:val="en-US"/>
+        </w:rPr>
+        <w:t>Classification Report</w:t>
+      </w:r>
+      <w:r>
+        <w:rPr>
+          <w:rFonts w:ascii="Calibri" w:hAnsi="Calibri" w:cs="Calibri"/>
+          <w:b/>
+          <w:bCs/>
+          <w:lang w:val="en-US"/>
+        </w:rPr>
+        <w:t xml:space="preserve"> </w:t>
+      </w:r>
+      <w:r>
+        <w:rPr>
+          <w:rFonts w:ascii="Calibri" w:hAnsi="Calibri" w:cs="Calibri"/>
+          <w:lang w:val="en-US"/>
+        </w:rPr>
+        <w:t>to get the</w:t>
+      </w:r>
+      <w:r>
+        <w:rPr>
+          <w:rFonts w:ascii="Calibri" w:hAnsi="Calibri" w:cs="Calibri"/>
+          <w:b/>
+          <w:bCs/>
+          <w:lang w:val="en-US"/>
+        </w:rPr>
+        <w:t xml:space="preserve"> precision, recall, f1-score</w:t>
+      </w:r>
+    </w:p>
+    <w:p>
+      <w:pPr>
+        <w:rPr>
+          <w:rFonts w:ascii="Calibri" w:hAnsi="Calibri" w:cs="Calibri"/>
+          <w:lang w:val="en-US"/>
+        </w:rPr>
+      </w:pPr>
+      <w:r>
+        <w:rPr>
+          <w:rFonts w:ascii="Calibri" w:hAnsi="Calibri" w:cs="Calibri"/>
+          <w:lang w:val="en-US"/>
+        </w:rPr>
+        <w:lastRenderedPageBreak/>
+        <w:t># The classification report shows a better</w:t>
+      </w:r>
+      <w:r>
+        <w:rPr>
+          <w:rFonts w:ascii="Calibri" w:hAnsi="Calibri" w:cs="Calibri"/>
+          <w:lang w:val="en-US"/>
+        </w:rPr>
+        <w:t xml:space="preserve"> recall </w:t>
+      </w:r>
+      <w:r>
+        <w:rPr>
+          <w:rFonts w:ascii="Calibri" w:hAnsi="Calibri" w:cs="Calibri"/>
+          <w:lang w:val="en-US"/>
+        </w:rPr>
+        <w:t>for the zero class, which represents individuals who do not have diabetes</w:t>
+      </w:r>
+      <w:r>
+        <w:rPr>
+          <w:rFonts w:ascii="Calibri" w:hAnsi="Calibri" w:cs="Calibri"/>
+          <w:lang w:val="en-US"/>
+        </w:rPr>
+        <w:t xml:space="preserve"> but accuracy is less as comparison to KNN as KNN has 79% accuracy as per classification report </w:t>
+      </w:r>
+    </w:p>
+    <w:p>
+      <w:pPr>
+        <w:rPr>
+          <w:rFonts w:ascii="Calibri" w:hAnsi="Calibri" w:cs="Calibri"/>
+          <w:u w:val="single"/>
+          <w:lang w:val="en-US"/>
+        </w:rPr>
+      </w:pPr>
+    </w:p>
+    <w:p>
+      <w:pPr>
         <w:rPr>
           <w:rFonts w:ascii="Calibri" w:hAnsi="Calibri" w:cs="Calibri"/>
           <w:lang w:val="en-US"/>
@@ -1955,7 +2796,7 @@
         </w:rPr>
         <w:lastRenderedPageBreak/>
         <w:drawing>
-          <wp:inline distT="0" distB="0" distL="0" distR="0" wp14:anchorId="7069FBEF" wp14:editId="7FFC888A">
+          <wp:inline distT="0" distB="0" distL="0" distR="0" wp14:anchorId="22680DED" wp14:editId="24C6A974">
             <wp:extent cx="5731510" cy="4281170"/>
             <wp:effectExtent l="0" t="0" r="2540" b="5080"/>
             <wp:docPr id="8" name="Picture 8"/>
@@ -2038,55 +2879,1319 @@
           <w:rFonts w:ascii="Calibri" w:hAnsi="Calibri" w:cs="Calibri"/>
           <w:lang w:val="en-US"/>
         </w:rPr>
+        <w:lastRenderedPageBreak/>
         <w:t xml:space="preserve">               </w:t>
       </w:r>
-    </w:p>
-    <w:p>
-      <w:pPr>
-        <w:rPr>
-          <w:rFonts w:ascii="Calibri" w:hAnsi="Calibri" w:cs="Calibri"/>
-          <w:lang w:val="en-US"/>
-        </w:rPr>
-      </w:pPr>
-    </w:p>
-    <w:p>
-      <w:pPr>
-        <w:rPr>
-          <w:rFonts w:ascii="Calibri" w:hAnsi="Calibri" w:cs="Calibri"/>
-          <w:lang w:val="en-US"/>
-        </w:rPr>
-      </w:pPr>
-      <w:r>
-        <w:rPr>
-          <w:rFonts w:ascii="Calibri" w:hAnsi="Calibri" w:cs="Calibri"/>
-          <w:lang w:val="en-US"/>
-        </w:rPr>
-        <w:t xml:space="preserve">     </w:t>
-      </w:r>
-      <w:r>
-        <w:rPr>
-          <w:rFonts w:ascii="Bahnschrift Light" w:hAnsi="Bahnschrift Light" w:cs="Calibri"/>
+      <w:r>
+        <w:rPr>
+          <w:rFonts w:ascii="Calibri" w:hAnsi="Calibri" w:cs="Calibri"/>
+          <w:lang w:val="en-US"/>
+        </w:rPr>
+        <w:drawing>
+          <wp:inline distT="0" distB="0" distL="0" distR="0" wp14:anchorId="127131A0" wp14:editId="241E2146">
+            <wp:extent cx="5731510" cy="3996055"/>
+            <wp:effectExtent l="0" t="0" r="2540" b="4445"/>
+            <wp:docPr id="2" name="Picture 2"/>
+            <wp:cNvGraphicFramePr>
+              <a:graphicFrameLocks xmlns:a="http://schemas.openxmlformats.org/drawingml/2006/main" noChangeAspect="1"/>
+            </wp:cNvGraphicFramePr>
+            <a:graphic xmlns:a="http://schemas.openxmlformats.org/drawingml/2006/main">
+              <a:graphicData uri="http://schemas.openxmlformats.org/drawingml/2006/picture">
+                <pic:pic xmlns:pic="http://schemas.openxmlformats.org/drawingml/2006/picture">
+                  <pic:nvPicPr>
+                    <pic:cNvPr id="1" name=""/>
+                    <pic:cNvPicPr/>
+                  </pic:nvPicPr>
+                  <pic:blipFill>
+                    <a:blip r:embed="rId13"/>
+                    <a:stretch>
+                      <a:fillRect/>
+                    </a:stretch>
+                  </pic:blipFill>
+                  <pic:spPr>
+                    <a:xfrm>
+                      <a:off x="0" y="0"/>
+                      <a:ext cx="5731510" cy="3996055"/>
+                    </a:xfrm>
+                    <a:prstGeom prst="rect">
+                      <a:avLst/>
+                    </a:prstGeom>
+                  </pic:spPr>
+                </pic:pic>
+              </a:graphicData>
+            </a:graphic>
+          </wp:inline>
+        </w:drawing>
+      </w:r>
+    </w:p>
+    <w:p>
+      <w:pPr>
+        <w:rPr>
+          <w:rFonts w:ascii="Calibri" w:hAnsi="Calibri" w:cs="Calibri"/>
+          <w:lang w:val="en-US"/>
+        </w:rPr>
+      </w:pPr>
+      <w:r>
+        <w:rPr>
+          <w:rFonts w:ascii="Calibri" w:hAnsi="Calibri" w:cs="Calibri"/>
+          <w:lang w:val="en-US"/>
+        </w:rPr>
+        <w:lastRenderedPageBreak/>
+        <w:drawing>
+          <wp:inline distT="0" distB="0" distL="0" distR="0" wp14:anchorId="3F79039A" wp14:editId="14294193">
+            <wp:extent cx="5731510" cy="5076190"/>
+            <wp:effectExtent l="0" t="0" r="2540" b="0"/>
+            <wp:docPr id="3" name="Picture 3"/>
+            <wp:cNvGraphicFramePr>
+              <a:graphicFrameLocks xmlns:a="http://schemas.openxmlformats.org/drawingml/2006/main" noChangeAspect="1"/>
+            </wp:cNvGraphicFramePr>
+            <a:graphic xmlns:a="http://schemas.openxmlformats.org/drawingml/2006/main">
+              <a:graphicData uri="http://schemas.openxmlformats.org/drawingml/2006/picture">
+                <pic:pic xmlns:pic="http://schemas.openxmlformats.org/drawingml/2006/picture">
+                  <pic:nvPicPr>
+                    <pic:cNvPr id="1" name=""/>
+                    <pic:cNvPicPr/>
+                  </pic:nvPicPr>
+                  <pic:blipFill>
+                    <a:blip r:embed="rId14"/>
+                    <a:stretch>
+                      <a:fillRect/>
+                    </a:stretch>
+                  </pic:blipFill>
+                  <pic:spPr>
+                    <a:xfrm>
+                      <a:off x="0" y="0"/>
+                      <a:ext cx="5731510" cy="5076190"/>
+                    </a:xfrm>
+                    <a:prstGeom prst="rect">
+                      <a:avLst/>
+                    </a:prstGeom>
+                  </pic:spPr>
+                </pic:pic>
+              </a:graphicData>
+            </a:graphic>
+          </wp:inline>
+        </w:drawing>
+      </w:r>
+    </w:p>
+    <w:p>
+      <w:pPr>
+        <w:rPr>
+          <w:rFonts w:ascii="Calibri" w:hAnsi="Calibri" w:cs="Calibri"/>
+          <w:lang w:val="en-US"/>
+        </w:rPr>
+      </w:pPr>
+      <w:r>
+        <w:rPr>
+          <w:rFonts w:ascii="Calibri" w:hAnsi="Calibri" w:cs="Calibri"/>
+          <w:lang w:val="en-US"/>
+        </w:rPr>
+        <w:lastRenderedPageBreak/>
+        <w:drawing>
+          <wp:inline distT="0" distB="0" distL="0" distR="0" wp14:anchorId="271D6C0F" wp14:editId="5AD65179">
+            <wp:extent cx="5731510" cy="5351780"/>
+            <wp:effectExtent l="0" t="0" r="2540" b="1270"/>
+            <wp:docPr id="9" name="Picture 9"/>
+            <wp:cNvGraphicFramePr>
+              <a:graphicFrameLocks xmlns:a="http://schemas.openxmlformats.org/drawingml/2006/main" noChangeAspect="1"/>
+            </wp:cNvGraphicFramePr>
+            <a:graphic xmlns:a="http://schemas.openxmlformats.org/drawingml/2006/main">
+              <a:graphicData uri="http://schemas.openxmlformats.org/drawingml/2006/picture">
+                <pic:pic xmlns:pic="http://schemas.openxmlformats.org/drawingml/2006/picture">
+                  <pic:nvPicPr>
+                    <pic:cNvPr id="1" name=""/>
+                    <pic:cNvPicPr/>
+                  </pic:nvPicPr>
+                  <pic:blipFill>
+                    <a:blip r:embed="rId15"/>
+                    <a:stretch>
+                      <a:fillRect/>
+                    </a:stretch>
+                  </pic:blipFill>
+                  <pic:spPr>
+                    <a:xfrm>
+                      <a:off x="0" y="0"/>
+                      <a:ext cx="5731510" cy="5351780"/>
+                    </a:xfrm>
+                    <a:prstGeom prst="rect">
+                      <a:avLst/>
+                    </a:prstGeom>
+                  </pic:spPr>
+                </pic:pic>
+              </a:graphicData>
+            </a:graphic>
+          </wp:inline>
+        </w:drawing>
+      </w:r>
+    </w:p>
+    <w:p>
+      <w:pPr>
+        <w:rPr>
+          <w:rFonts w:ascii="Calibri" w:hAnsi="Calibri" w:cs="Calibri"/>
+          <w:lang w:val="en-US"/>
+        </w:rPr>
+      </w:pPr>
+      <w:r>
+        <w:rPr>
+          <w:rFonts w:ascii="Calibri" w:hAnsi="Calibri" w:cs="Calibri"/>
+          <w:lang w:val="en-US"/>
+        </w:rPr>
+        <w:lastRenderedPageBreak/>
+        <w:drawing>
+          <wp:inline distT="0" distB="0" distL="0" distR="0" wp14:anchorId="77EA1400" wp14:editId="3D4686D9">
+            <wp:extent cx="5731510" cy="4035425"/>
+            <wp:effectExtent l="0" t="0" r="2540" b="3175"/>
+            <wp:docPr id="10" name="Picture 10"/>
+            <wp:cNvGraphicFramePr>
+              <a:graphicFrameLocks xmlns:a="http://schemas.openxmlformats.org/drawingml/2006/main" noChangeAspect="1"/>
+            </wp:cNvGraphicFramePr>
+            <a:graphic xmlns:a="http://schemas.openxmlformats.org/drawingml/2006/main">
+              <a:graphicData uri="http://schemas.openxmlformats.org/drawingml/2006/picture">
+                <pic:pic xmlns:pic="http://schemas.openxmlformats.org/drawingml/2006/picture">
+                  <pic:nvPicPr>
+                    <pic:cNvPr id="1" name=""/>
+                    <pic:cNvPicPr/>
+                  </pic:nvPicPr>
+                  <pic:blipFill>
+                    <a:blip r:embed="rId16"/>
+                    <a:stretch>
+                      <a:fillRect/>
+                    </a:stretch>
+                  </pic:blipFill>
+                  <pic:spPr>
+                    <a:xfrm>
+                      <a:off x="0" y="0"/>
+                      <a:ext cx="5731510" cy="4035425"/>
+                    </a:xfrm>
+                    <a:prstGeom prst="rect">
+                      <a:avLst/>
+                    </a:prstGeom>
+                  </pic:spPr>
+                </pic:pic>
+              </a:graphicData>
+            </a:graphic>
+          </wp:inline>
+        </w:drawing>
+      </w:r>
+    </w:p>
+    <w:p>
+      <w:pPr>
+        <w:rPr>
+          <w:rFonts w:ascii="Calibri" w:hAnsi="Calibri" w:cs="Calibri"/>
+          <w:lang w:val="en-US"/>
+        </w:rPr>
+      </w:pPr>
+      <w:r>
+        <w:rPr>
+          <w:rFonts w:ascii="Calibri" w:hAnsi="Calibri" w:cs="Calibri"/>
+          <w:lang w:val="en-US"/>
+        </w:rPr>
+        <w:drawing>
+          <wp:inline distT="0" distB="0" distL="0" distR="0" wp14:anchorId="00C3328E" wp14:editId="5E41078F">
+            <wp:extent cx="5731510" cy="2646680"/>
+            <wp:effectExtent l="0" t="0" r="2540" b="1270"/>
+            <wp:docPr id="11" name="Picture 11"/>
+            <wp:cNvGraphicFramePr>
+              <a:graphicFrameLocks xmlns:a="http://schemas.openxmlformats.org/drawingml/2006/main" noChangeAspect="1"/>
+            </wp:cNvGraphicFramePr>
+            <a:graphic xmlns:a="http://schemas.openxmlformats.org/drawingml/2006/main">
+              <a:graphicData uri="http://schemas.openxmlformats.org/drawingml/2006/picture">
+                <pic:pic xmlns:pic="http://schemas.openxmlformats.org/drawingml/2006/picture">
+                  <pic:nvPicPr>
+                    <pic:cNvPr id="1" name=""/>
+                    <pic:cNvPicPr/>
+                  </pic:nvPicPr>
+                  <pic:blipFill>
+                    <a:blip r:embed="rId17"/>
+                    <a:stretch>
+                      <a:fillRect/>
+                    </a:stretch>
+                  </pic:blipFill>
+                  <pic:spPr>
+                    <a:xfrm>
+                      <a:off x="0" y="0"/>
+                      <a:ext cx="5731510" cy="2646680"/>
+                    </a:xfrm>
+                    <a:prstGeom prst="rect">
+                      <a:avLst/>
+                    </a:prstGeom>
+                  </pic:spPr>
+                </pic:pic>
+              </a:graphicData>
+            </a:graphic>
+          </wp:inline>
+        </w:drawing>
+      </w:r>
+    </w:p>
+    <w:p>
+      <w:pPr>
+        <w:pStyle w:val="ListParagraph"/>
+        <w:numPr>
+          <w:ilvl w:val="0"/>
+          <w:numId w:val="2"/>
+        </w:numPr>
+        <w:rPr>
+          <w:rFonts w:ascii="ArialMT" w:hAnsi="ArialMT" w:cs="ArialMT"/>
+          <w:color w:val="4472C4" w:themeColor="accent1"/>
+          <w:sz w:val="28"/>
+          <w:szCs w:val="28"/>
+        </w:rPr>
+      </w:pPr>
+      <w:r>
+        <w:rPr>
+          <w:rFonts w:ascii="ArialMT" w:hAnsi="ArialMT" w:cs="ArialMT"/>
+          <w:color w:val="4472C4" w:themeColor="accent1"/>
+          <w:sz w:val="28"/>
+          <w:szCs w:val="28"/>
+        </w:rPr>
+        <w:t>Data Visualization:</w:t>
+      </w:r>
+    </w:p>
+    <w:p>
+      <w:pPr>
+        <w:ind w:left="360"/>
+        <w:rPr>
+          <w:rFonts w:ascii="ArialMT" w:hAnsi="ArialMT" w:cs="ArialMT"/>
+          <w:color w:val="4472C4" w:themeColor="accent1"/>
+          <w:sz w:val="28"/>
+          <w:szCs w:val="28"/>
+        </w:rPr>
+      </w:pPr>
+    </w:p>
+    <w:p>
+      <w:pPr>
+        <w:ind w:left="360"/>
+        <w:rPr>
+          <w:rFonts w:ascii="ArialMT" w:hAnsi="ArialMT" w:cs="ArialMT"/>
+          <w:color w:val="4472C4" w:themeColor="accent1"/>
+          <w:sz w:val="28"/>
+          <w:szCs w:val="28"/>
+        </w:rPr>
+      </w:pPr>
+      <w:r>
+        <w:rPr>
+          <w:rFonts w:ascii="ArialMT" w:hAnsi="ArialMT" w:cs="ArialMT"/>
+          <w:color w:val="4472C4" w:themeColor="accent1"/>
+          <w:sz w:val="28"/>
+          <w:szCs w:val="28"/>
+        </w:rPr>
+        <w:lastRenderedPageBreak/>
+        <w:drawing>
+          <wp:inline distT="0" distB="0" distL="0" distR="0" wp14:anchorId="72FE0307" wp14:editId="1E983206">
+            <wp:extent cx="5731510" cy="4160520"/>
+            <wp:effectExtent l="0" t="0" r="2540" b="0"/>
+            <wp:docPr id="18" name="Picture 18"/>
+            <wp:cNvGraphicFramePr>
+              <a:graphicFrameLocks xmlns:a="http://schemas.openxmlformats.org/drawingml/2006/main" noChangeAspect="1"/>
+            </wp:cNvGraphicFramePr>
+            <a:graphic xmlns:a="http://schemas.openxmlformats.org/drawingml/2006/main">
+              <a:graphicData uri="http://schemas.openxmlformats.org/drawingml/2006/picture">
+                <pic:pic xmlns:pic="http://schemas.openxmlformats.org/drawingml/2006/picture">
+                  <pic:nvPicPr>
+                    <pic:cNvPr id="1" name=""/>
+                    <pic:cNvPicPr/>
+                  </pic:nvPicPr>
+                  <pic:blipFill>
+                    <a:blip r:embed="rId18"/>
+                    <a:stretch>
+                      <a:fillRect/>
+                    </a:stretch>
+                  </pic:blipFill>
+                  <pic:spPr>
+                    <a:xfrm>
+                      <a:off x="0" y="0"/>
+                      <a:ext cx="5731510" cy="4160520"/>
+                    </a:xfrm>
+                    <a:prstGeom prst="rect">
+                      <a:avLst/>
+                    </a:prstGeom>
+                  </pic:spPr>
+                </pic:pic>
+              </a:graphicData>
+            </a:graphic>
+          </wp:inline>
+        </w:drawing>
+      </w:r>
+    </w:p>
+    <w:p>
+      <w:pPr>
+        <w:ind w:left="360"/>
+        <w:rPr>
+          <w:rFonts w:ascii="ArialMT" w:hAnsi="ArialMT" w:cs="ArialMT"/>
+          <w:color w:val="4472C4" w:themeColor="accent1"/>
+          <w:sz w:val="28"/>
+          <w:szCs w:val="28"/>
+        </w:rPr>
+      </w:pPr>
+      <w:r>
+        <w:rPr>
+          <w:rFonts w:ascii="ArialMT" w:hAnsi="ArialMT" w:cs="ArialMT"/>
+          <w:color w:val="4472C4" w:themeColor="accent1"/>
+          <w:sz w:val="28"/>
+          <w:szCs w:val="28"/>
+        </w:rPr>
+        <w:drawing>
+          <wp:inline distT="0" distB="0" distL="0" distR="0" wp14:anchorId="46382C0A" wp14:editId="73FE5E9C">
+            <wp:extent cx="3581710" cy="2507197"/>
+            <wp:effectExtent l="0" t="0" r="0" b="7620"/>
+            <wp:docPr id="19" name="Picture 19"/>
+            <wp:cNvGraphicFramePr>
+              <a:graphicFrameLocks xmlns:a="http://schemas.openxmlformats.org/drawingml/2006/main" noChangeAspect="1"/>
+            </wp:cNvGraphicFramePr>
+            <a:graphic xmlns:a="http://schemas.openxmlformats.org/drawingml/2006/main">
+              <a:graphicData uri="http://schemas.openxmlformats.org/drawingml/2006/picture">
+                <pic:pic xmlns:pic="http://schemas.openxmlformats.org/drawingml/2006/picture">
+                  <pic:nvPicPr>
+                    <pic:cNvPr id="1" name=""/>
+                    <pic:cNvPicPr/>
+                  </pic:nvPicPr>
+                  <pic:blipFill>
+                    <a:blip r:embed="rId19"/>
+                    <a:stretch>
+                      <a:fillRect/>
+                    </a:stretch>
+                  </pic:blipFill>
+                  <pic:spPr>
+                    <a:xfrm>
+                      <a:off x="0" y="0"/>
+                      <a:ext cx="3581710" cy="2507197"/>
+                    </a:xfrm>
+                    <a:prstGeom prst="rect">
+                      <a:avLst/>
+                    </a:prstGeom>
+                  </pic:spPr>
+                </pic:pic>
+              </a:graphicData>
+            </a:graphic>
+          </wp:inline>
+        </w:drawing>
+      </w:r>
+    </w:p>
+    <w:p>
+      <w:pPr>
+        <w:rPr>
+          <w:rFonts w:ascii="ArialMT" w:hAnsi="ArialMT" w:cs="ArialMT"/>
+          <w:color w:val="4472C4" w:themeColor="accent1"/>
+          <w:sz w:val="28"/>
+          <w:szCs w:val="28"/>
+        </w:rPr>
+      </w:pPr>
+      <w:r>
+        <w:rPr>
+          <w:rFonts w:ascii="ArialMT" w:hAnsi="ArialMT" w:cs="ArialMT"/>
+          <w:color w:val="4472C4" w:themeColor="accent1"/>
+          <w:sz w:val="28"/>
+          <w:szCs w:val="28"/>
+        </w:rPr>
+        <w:lastRenderedPageBreak/>
+        <w:t xml:space="preserve">    </w:t>
+      </w:r>
+      <w:r>
+        <w:rPr>
+          <w:rFonts w:ascii="ArialMT" w:hAnsi="ArialMT" w:cs="ArialMT"/>
+          <w:color w:val="4472C4" w:themeColor="accent1"/>
+          <w:sz w:val="28"/>
+          <w:szCs w:val="28"/>
+        </w:rPr>
+        <w:drawing>
+          <wp:inline distT="0" distB="0" distL="0" distR="0" wp14:anchorId="39879272" wp14:editId="7244ED2F">
+            <wp:extent cx="5731510" cy="2444115"/>
+            <wp:effectExtent l="0" t="0" r="2540" b="0"/>
+            <wp:docPr id="13" name="Picture 13"/>
+            <wp:cNvGraphicFramePr>
+              <a:graphicFrameLocks xmlns:a="http://schemas.openxmlformats.org/drawingml/2006/main" noChangeAspect="1"/>
+            </wp:cNvGraphicFramePr>
+            <a:graphic xmlns:a="http://schemas.openxmlformats.org/drawingml/2006/main">
+              <a:graphicData uri="http://schemas.openxmlformats.org/drawingml/2006/picture">
+                <pic:pic xmlns:pic="http://schemas.openxmlformats.org/drawingml/2006/picture">
+                  <pic:nvPicPr>
+                    <pic:cNvPr id="1" name=""/>
+                    <pic:cNvPicPr/>
+                  </pic:nvPicPr>
+                  <pic:blipFill>
+                    <a:blip r:embed="rId20"/>
+                    <a:stretch>
+                      <a:fillRect/>
+                    </a:stretch>
+                  </pic:blipFill>
+                  <pic:spPr>
+                    <a:xfrm>
+                      <a:off x="0" y="0"/>
+                      <a:ext cx="5731510" cy="2444115"/>
+                    </a:xfrm>
+                    <a:prstGeom prst="rect">
+                      <a:avLst/>
+                    </a:prstGeom>
+                  </pic:spPr>
+                </pic:pic>
+              </a:graphicData>
+            </a:graphic>
+          </wp:inline>
+        </w:drawing>
+      </w:r>
+    </w:p>
+    <w:p>
+      <w:pPr>
+        <w:rPr>
+          <w:rFonts w:ascii="ArialMT" w:hAnsi="ArialMT" w:cs="ArialMT"/>
+          <w:color w:val="4472C4" w:themeColor="accent1"/>
+          <w:sz w:val="28"/>
+          <w:szCs w:val="28"/>
+        </w:rPr>
+      </w:pPr>
+      <w:r>
+        <w:rPr>
+          <w:rFonts w:ascii="ArialMT" w:hAnsi="ArialMT" w:cs="ArialMT"/>
+          <w:color w:val="4472C4" w:themeColor="accent1"/>
+          <w:sz w:val="28"/>
+          <w:szCs w:val="28"/>
+        </w:rPr>
+        <w:drawing>
+          <wp:inline distT="0" distB="0" distL="0" distR="0" wp14:anchorId="695C85E6" wp14:editId="0323FE9E">
+            <wp:extent cx="5731510" cy="1829435"/>
+            <wp:effectExtent l="0" t="0" r="2540" b="0"/>
+            <wp:docPr id="14" name="Picture 14"/>
+            <wp:cNvGraphicFramePr>
+              <a:graphicFrameLocks xmlns:a="http://schemas.openxmlformats.org/drawingml/2006/main" noChangeAspect="1"/>
+            </wp:cNvGraphicFramePr>
+            <a:graphic xmlns:a="http://schemas.openxmlformats.org/drawingml/2006/main">
+              <a:graphicData uri="http://schemas.openxmlformats.org/drawingml/2006/picture">
+                <pic:pic xmlns:pic="http://schemas.openxmlformats.org/drawingml/2006/picture">
+                  <pic:nvPicPr>
+                    <pic:cNvPr id="1" name=""/>
+                    <pic:cNvPicPr/>
+                  </pic:nvPicPr>
+                  <pic:blipFill>
+                    <a:blip r:embed="rId21"/>
+                    <a:stretch>
+                      <a:fillRect/>
+                    </a:stretch>
+                  </pic:blipFill>
+                  <pic:spPr>
+                    <a:xfrm>
+                      <a:off x="0" y="0"/>
+                      <a:ext cx="5731510" cy="1829435"/>
+                    </a:xfrm>
+                    <a:prstGeom prst="rect">
+                      <a:avLst/>
+                    </a:prstGeom>
+                  </pic:spPr>
+                </pic:pic>
+              </a:graphicData>
+            </a:graphic>
+          </wp:inline>
+        </w:drawing>
+      </w:r>
+    </w:p>
+    <w:p>
+      <w:pPr>
+        <w:rPr>
+          <w:rFonts w:ascii="ArialMT" w:hAnsi="ArialMT" w:cs="ArialMT"/>
+          <w:color w:val="4472C4" w:themeColor="accent1"/>
+          <w:sz w:val="28"/>
+          <w:szCs w:val="28"/>
+        </w:rPr>
+      </w:pPr>
+      <w:r>
+        <w:rPr>
+          <w:rFonts w:ascii="ArialMT" w:hAnsi="ArialMT" w:cs="ArialMT"/>
+          <w:color w:val="4472C4" w:themeColor="accent1"/>
+          <w:sz w:val="28"/>
+          <w:szCs w:val="28"/>
+        </w:rPr>
+        <w:drawing>
+          <wp:inline distT="0" distB="0" distL="0" distR="0" wp14:anchorId="3598BDB4" wp14:editId="3FB26A3F">
+            <wp:extent cx="4107536" cy="2773920"/>
+            <wp:effectExtent l="0" t="0" r="7620" b="7620"/>
+            <wp:docPr id="15" name="Picture 15"/>
+            <wp:cNvGraphicFramePr>
+              <a:graphicFrameLocks xmlns:a="http://schemas.openxmlformats.org/drawingml/2006/main" noChangeAspect="1"/>
+            </wp:cNvGraphicFramePr>
+            <a:graphic xmlns:a="http://schemas.openxmlformats.org/drawingml/2006/main">
+              <a:graphicData uri="http://schemas.openxmlformats.org/drawingml/2006/picture">
+                <pic:pic xmlns:pic="http://schemas.openxmlformats.org/drawingml/2006/picture">
+                  <pic:nvPicPr>
+                    <pic:cNvPr id="1" name=""/>
+                    <pic:cNvPicPr/>
+                  </pic:nvPicPr>
+                  <pic:blipFill>
+                    <a:blip r:embed="rId22"/>
+                    <a:stretch>
+                      <a:fillRect/>
+                    </a:stretch>
+                  </pic:blipFill>
+                  <pic:spPr>
+                    <a:xfrm>
+                      <a:off x="0" y="0"/>
+                      <a:ext cx="4107536" cy="2773920"/>
+                    </a:xfrm>
+                    <a:prstGeom prst="rect">
+                      <a:avLst/>
+                    </a:prstGeom>
+                  </pic:spPr>
+                </pic:pic>
+              </a:graphicData>
+            </a:graphic>
+          </wp:inline>
+        </w:drawing>
+      </w:r>
+    </w:p>
+    <w:p>
+      <w:pPr>
+        <w:rPr>
+          <w:rFonts w:ascii="ArialMT" w:hAnsi="ArialMT" w:cs="ArialMT"/>
+          <w:color w:val="4472C4" w:themeColor="accent1"/>
+          <w:sz w:val="28"/>
+          <w:szCs w:val="28"/>
+        </w:rPr>
+      </w:pPr>
+    </w:p>
+    <w:p>
+      <w:pPr>
+        <w:rPr>
+          <w:rFonts w:ascii="ArialMT" w:hAnsi="ArialMT" w:cs="ArialMT"/>
+          <w:color w:val="4472C4" w:themeColor="accent1"/>
+          <w:sz w:val="28"/>
+          <w:szCs w:val="28"/>
+        </w:rPr>
+      </w:pPr>
+      <w:r>
+        <w:rPr>
+          <w:rFonts w:ascii="ArialMT" w:hAnsi="ArialMT" w:cs="ArialMT"/>
+          <w:color w:val="4472C4" w:themeColor="accent1"/>
+          <w:sz w:val="28"/>
+          <w:szCs w:val="28"/>
+        </w:rPr>
+        <w:lastRenderedPageBreak/>
+        <w:drawing>
+          <wp:inline distT="0" distB="0" distL="0" distR="0" wp14:anchorId="334BB136" wp14:editId="70A6DFAE">
+            <wp:extent cx="5731510" cy="4292600"/>
+            <wp:effectExtent l="0" t="0" r="2540" b="0"/>
+            <wp:docPr id="16" name="Picture 16"/>
+            <wp:cNvGraphicFramePr>
+              <a:graphicFrameLocks xmlns:a="http://schemas.openxmlformats.org/drawingml/2006/main" noChangeAspect="1"/>
+            </wp:cNvGraphicFramePr>
+            <a:graphic xmlns:a="http://schemas.openxmlformats.org/drawingml/2006/main">
+              <a:graphicData uri="http://schemas.openxmlformats.org/drawingml/2006/picture">
+                <pic:pic xmlns:pic="http://schemas.openxmlformats.org/drawingml/2006/picture">
+                  <pic:nvPicPr>
+                    <pic:cNvPr id="1" name=""/>
+                    <pic:cNvPicPr/>
+                  </pic:nvPicPr>
+                  <pic:blipFill>
+                    <a:blip r:embed="rId23"/>
+                    <a:stretch>
+                      <a:fillRect/>
+                    </a:stretch>
+                  </pic:blipFill>
+                  <pic:spPr>
+                    <a:xfrm>
+                      <a:off x="0" y="0"/>
+                      <a:ext cx="5731510" cy="4292600"/>
+                    </a:xfrm>
+                    <a:prstGeom prst="rect">
+                      <a:avLst/>
+                    </a:prstGeom>
+                  </pic:spPr>
+                </pic:pic>
+              </a:graphicData>
+            </a:graphic>
+          </wp:inline>
+        </w:drawing>
+      </w:r>
+    </w:p>
+    <w:p>
+      <w:pPr>
+        <w:rPr>
+          <w:rFonts w:ascii="ArialMT" w:hAnsi="ArialMT" w:cs="ArialMT"/>
+          <w:color w:val="4472C4" w:themeColor="accent1"/>
+          <w:sz w:val="28"/>
+          <w:szCs w:val="28"/>
+        </w:rPr>
+      </w:pPr>
+      <w:r>
+        <w:rPr>
+          <w:rFonts w:ascii="ArialMT" w:hAnsi="ArialMT" w:cs="ArialMT"/>
+          <w:color w:val="4472C4" w:themeColor="accent1"/>
+          <w:sz w:val="28"/>
+          <w:szCs w:val="28"/>
+        </w:rPr>
+        <w:drawing>
+          <wp:inline distT="0" distB="0" distL="0" distR="0" wp14:anchorId="5C3770B0" wp14:editId="22769585">
+            <wp:extent cx="5731510" cy="215900"/>
+            <wp:effectExtent l="0" t="0" r="2540" b="0"/>
+            <wp:docPr id="17" name="Picture 17"/>
+            <wp:cNvGraphicFramePr>
+              <a:graphicFrameLocks xmlns:a="http://schemas.openxmlformats.org/drawingml/2006/main" noChangeAspect="1"/>
+            </wp:cNvGraphicFramePr>
+            <a:graphic xmlns:a="http://schemas.openxmlformats.org/drawingml/2006/main">
+              <a:graphicData uri="http://schemas.openxmlformats.org/drawingml/2006/picture">
+                <pic:pic xmlns:pic="http://schemas.openxmlformats.org/drawingml/2006/picture">
+                  <pic:nvPicPr>
+                    <pic:cNvPr id="1" name=""/>
+                    <pic:cNvPicPr/>
+                  </pic:nvPicPr>
+                  <pic:blipFill>
+                    <a:blip r:embed="rId24"/>
+                    <a:stretch>
+                      <a:fillRect/>
+                    </a:stretch>
+                  </pic:blipFill>
+                  <pic:spPr>
+                    <a:xfrm>
+                      <a:off x="0" y="0"/>
+                      <a:ext cx="5731510" cy="215900"/>
+                    </a:xfrm>
+                    <a:prstGeom prst="rect">
+                      <a:avLst/>
+                    </a:prstGeom>
+                  </pic:spPr>
+                </pic:pic>
+              </a:graphicData>
+            </a:graphic>
+          </wp:inline>
+        </w:drawing>
+      </w:r>
+    </w:p>
+    <w:p>
+      <w:pPr>
+        <w:pStyle w:val="ListParagraph"/>
+        <w:numPr>
+          <w:ilvl w:val="0"/>
+          <w:numId w:val="2"/>
+        </w:numPr>
+        <w:rPr>
+          <w:rFonts w:ascii="ArialMT" w:hAnsi="ArialMT" w:cs="ArialMT"/>
+          <w:color w:val="4472C4" w:themeColor="accent1"/>
+          <w:sz w:val="28"/>
+          <w:szCs w:val="28"/>
+        </w:rPr>
+      </w:pPr>
+      <w:r>
+        <w:rPr>
+          <w:rFonts w:ascii="ArialMT" w:hAnsi="ArialMT" w:cs="ArialMT"/>
+          <w:color w:val="4472C4" w:themeColor="accent1"/>
+          <w:sz w:val="28"/>
+          <w:szCs w:val="28"/>
+        </w:rPr>
+        <w:t>Data Modelling:</w:t>
+      </w:r>
+    </w:p>
+    <w:p>
+      <w:pPr>
+        <w:rPr>
+          <w:rFonts w:ascii="ArialMT" w:hAnsi="ArialMT" w:cs="ArialMT"/>
+          <w:color w:val="4472C4" w:themeColor="accent1"/>
+          <w:sz w:val="28"/>
+          <w:szCs w:val="28"/>
+        </w:rPr>
+      </w:pPr>
+      <w:r>
+        <w:rPr>
+          <w:rFonts w:ascii="ArialMT" w:hAnsi="ArialMT" w:cs="ArialMT"/>
+          <w:color w:val="4472C4" w:themeColor="accent1"/>
+          <w:sz w:val="28"/>
+          <w:szCs w:val="28"/>
+        </w:rPr>
+        <w:drawing>
+          <wp:inline distT="0" distB="0" distL="0" distR="0" wp14:anchorId="53653D5E" wp14:editId="66DBC69F">
+            <wp:extent cx="5731510" cy="3329305"/>
+            <wp:effectExtent l="0" t="0" r="2540" b="4445"/>
+            <wp:docPr id="20" name="Picture 20"/>
+            <wp:cNvGraphicFramePr>
+              <a:graphicFrameLocks xmlns:a="http://schemas.openxmlformats.org/drawingml/2006/main" noChangeAspect="1"/>
+            </wp:cNvGraphicFramePr>
+            <a:graphic xmlns:a="http://schemas.openxmlformats.org/drawingml/2006/main">
+              <a:graphicData uri="http://schemas.openxmlformats.org/drawingml/2006/picture">
+                <pic:pic xmlns:pic="http://schemas.openxmlformats.org/drawingml/2006/picture">
+                  <pic:nvPicPr>
+                    <pic:cNvPr id="1" name=""/>
+                    <pic:cNvPicPr/>
+                  </pic:nvPicPr>
+                  <pic:blipFill>
+                    <a:blip r:embed="rId25"/>
+                    <a:stretch>
+                      <a:fillRect/>
+                    </a:stretch>
+                  </pic:blipFill>
+                  <pic:spPr>
+                    <a:xfrm>
+                      <a:off x="0" y="0"/>
+                      <a:ext cx="5731510" cy="3329305"/>
+                    </a:xfrm>
+                    <a:prstGeom prst="rect">
+                      <a:avLst/>
+                    </a:prstGeom>
+                  </pic:spPr>
+                </pic:pic>
+              </a:graphicData>
+            </a:graphic>
+          </wp:inline>
+        </w:drawing>
+      </w:r>
+    </w:p>
+    <w:p>
+      <w:pPr>
+        <w:rPr>
+          <w:rFonts w:ascii="ArialMT" w:hAnsi="ArialMT" w:cs="ArialMT"/>
+          <w:color w:val="4472C4" w:themeColor="accent1"/>
+          <w:sz w:val="28"/>
+          <w:szCs w:val="28"/>
+        </w:rPr>
+      </w:pPr>
+      <w:r>
+        <w:rPr>
+          <w:rFonts w:ascii="ArialMT" w:hAnsi="ArialMT" w:cs="ArialMT"/>
+          <w:color w:val="4472C4" w:themeColor="accent1"/>
+          <w:sz w:val="28"/>
+          <w:szCs w:val="28"/>
+        </w:rPr>
+        <w:lastRenderedPageBreak/>
+        <w:drawing>
+          <wp:inline distT="0" distB="0" distL="0" distR="0" wp14:anchorId="2867B204" wp14:editId="480F3567">
+            <wp:extent cx="5731510" cy="4188460"/>
+            <wp:effectExtent l="0" t="0" r="2540" b="2540"/>
+            <wp:docPr id="21" name="Picture 21"/>
+            <wp:cNvGraphicFramePr>
+              <a:graphicFrameLocks xmlns:a="http://schemas.openxmlformats.org/drawingml/2006/main" noChangeAspect="1"/>
+            </wp:cNvGraphicFramePr>
+            <a:graphic xmlns:a="http://schemas.openxmlformats.org/drawingml/2006/main">
+              <a:graphicData uri="http://schemas.openxmlformats.org/drawingml/2006/picture">
+                <pic:pic xmlns:pic="http://schemas.openxmlformats.org/drawingml/2006/picture">
+                  <pic:nvPicPr>
+                    <pic:cNvPr id="1" name=""/>
+                    <pic:cNvPicPr/>
+                  </pic:nvPicPr>
+                  <pic:blipFill>
+                    <a:blip r:embed="rId26"/>
+                    <a:stretch>
+                      <a:fillRect/>
+                    </a:stretch>
+                  </pic:blipFill>
+                  <pic:spPr>
+                    <a:xfrm>
+                      <a:off x="0" y="0"/>
+                      <a:ext cx="5731510" cy="4188460"/>
+                    </a:xfrm>
+                    <a:prstGeom prst="rect">
+                      <a:avLst/>
+                    </a:prstGeom>
+                  </pic:spPr>
+                </pic:pic>
+              </a:graphicData>
+            </a:graphic>
+          </wp:inline>
+        </w:drawing>
+      </w:r>
+    </w:p>
+    <w:p>
+      <w:pPr>
+        <w:rPr>
+          <w:rFonts w:ascii="ArialMT" w:hAnsi="ArialMT" w:cs="ArialMT"/>
+          <w:color w:val="4472C4" w:themeColor="accent1"/>
+          <w:sz w:val="28"/>
+          <w:szCs w:val="28"/>
+        </w:rPr>
+      </w:pPr>
+      <w:r>
+        <w:rPr>
+          <w:rFonts w:ascii="ArialMT" w:hAnsi="ArialMT" w:cs="ArialMT"/>
+          <w:color w:val="4472C4" w:themeColor="accent1"/>
+          <w:sz w:val="28"/>
+          <w:szCs w:val="28"/>
+        </w:rPr>
+        <w:drawing>
+          <wp:inline distT="0" distB="0" distL="0" distR="0" wp14:anchorId="3EB011EF" wp14:editId="6D5EF5CA">
+            <wp:extent cx="5731510" cy="3834130"/>
+            <wp:effectExtent l="0" t="0" r="2540" b="0"/>
+            <wp:docPr id="22" name="Picture 22"/>
+            <wp:cNvGraphicFramePr>
+              <a:graphicFrameLocks xmlns:a="http://schemas.openxmlformats.org/drawingml/2006/main" noChangeAspect="1"/>
+            </wp:cNvGraphicFramePr>
+            <a:graphic xmlns:a="http://schemas.openxmlformats.org/drawingml/2006/main">
+              <a:graphicData uri="http://schemas.openxmlformats.org/drawingml/2006/picture">
+                <pic:pic xmlns:pic="http://schemas.openxmlformats.org/drawingml/2006/picture">
+                  <pic:nvPicPr>
+                    <pic:cNvPr id="1" name=""/>
+                    <pic:cNvPicPr/>
+                  </pic:nvPicPr>
+                  <pic:blipFill>
+                    <a:blip r:embed="rId27"/>
+                    <a:stretch>
+                      <a:fillRect/>
+                    </a:stretch>
+                  </pic:blipFill>
+                  <pic:spPr>
+                    <a:xfrm>
+                      <a:off x="0" y="0"/>
+                      <a:ext cx="5731510" cy="3834130"/>
+                    </a:xfrm>
+                    <a:prstGeom prst="rect">
+                      <a:avLst/>
+                    </a:prstGeom>
+                  </pic:spPr>
+                </pic:pic>
+              </a:graphicData>
+            </a:graphic>
+          </wp:inline>
+        </w:drawing>
+      </w:r>
+    </w:p>
+    <w:p>
+      <w:pPr>
+        <w:rPr>
+          <w:rFonts w:ascii="ArialMT" w:hAnsi="ArialMT" w:cs="ArialMT"/>
+          <w:color w:val="4472C4" w:themeColor="accent1"/>
+          <w:sz w:val="28"/>
+          <w:szCs w:val="28"/>
+        </w:rPr>
+      </w:pPr>
+      <w:r>
+        <w:rPr>
+          <w:rFonts w:ascii="ArialMT" w:hAnsi="ArialMT" w:cs="ArialMT"/>
+          <w:color w:val="4472C4" w:themeColor="accent1"/>
+          <w:sz w:val="28"/>
+          <w:szCs w:val="28"/>
+        </w:rPr>
+        <w:lastRenderedPageBreak/>
+        <w:drawing>
+          <wp:inline distT="0" distB="0" distL="0" distR="0" wp14:anchorId="4EE05980" wp14:editId="20FE064D">
+            <wp:extent cx="5731510" cy="2592705"/>
+            <wp:effectExtent l="0" t="0" r="2540" b="0"/>
+            <wp:docPr id="23" name="Picture 23"/>
+            <wp:cNvGraphicFramePr>
+              <a:graphicFrameLocks xmlns:a="http://schemas.openxmlformats.org/drawingml/2006/main" noChangeAspect="1"/>
+            </wp:cNvGraphicFramePr>
+            <a:graphic xmlns:a="http://schemas.openxmlformats.org/drawingml/2006/main">
+              <a:graphicData uri="http://schemas.openxmlformats.org/drawingml/2006/picture">
+                <pic:pic xmlns:pic="http://schemas.openxmlformats.org/drawingml/2006/picture">
+                  <pic:nvPicPr>
+                    <pic:cNvPr id="1" name=""/>
+                    <pic:cNvPicPr/>
+                  </pic:nvPicPr>
+                  <pic:blipFill>
+                    <a:blip r:embed="rId28"/>
+                    <a:stretch>
+                      <a:fillRect/>
+                    </a:stretch>
+                  </pic:blipFill>
+                  <pic:spPr>
+                    <a:xfrm>
+                      <a:off x="0" y="0"/>
+                      <a:ext cx="5731510" cy="2592705"/>
+                    </a:xfrm>
+                    <a:prstGeom prst="rect">
+                      <a:avLst/>
+                    </a:prstGeom>
+                  </pic:spPr>
+                </pic:pic>
+              </a:graphicData>
+            </a:graphic>
+          </wp:inline>
+        </w:drawing>
+      </w:r>
+    </w:p>
+    <w:p>
+      <w:pPr>
+        <w:rPr>
+          <w:rFonts w:ascii="ArialMT" w:hAnsi="ArialMT" w:cs="ArialMT"/>
+          <w:color w:val="4472C4" w:themeColor="accent1"/>
+          <w:sz w:val="28"/>
+          <w:szCs w:val="28"/>
+        </w:rPr>
+      </w:pPr>
+      <w:r>
+        <w:rPr>
+          <w:rFonts w:ascii="ArialMT" w:hAnsi="ArialMT" w:cs="ArialMT"/>
+          <w:color w:val="4472C4" w:themeColor="accent1"/>
+          <w:sz w:val="28"/>
+          <w:szCs w:val="28"/>
+        </w:rPr>
+        <w:drawing>
+          <wp:inline distT="0" distB="0" distL="0" distR="0" wp14:anchorId="7D431E79" wp14:editId="5EF72E01">
+            <wp:extent cx="5731510" cy="3655060"/>
+            <wp:effectExtent l="0" t="0" r="2540" b="2540"/>
+            <wp:docPr id="25" name="Picture 25"/>
+            <wp:cNvGraphicFramePr>
+              <a:graphicFrameLocks xmlns:a="http://schemas.openxmlformats.org/drawingml/2006/main" noChangeAspect="1"/>
+            </wp:cNvGraphicFramePr>
+            <a:graphic xmlns:a="http://schemas.openxmlformats.org/drawingml/2006/main">
+              <a:graphicData uri="http://schemas.openxmlformats.org/drawingml/2006/picture">
+                <pic:pic xmlns:pic="http://schemas.openxmlformats.org/drawingml/2006/picture">
+                  <pic:nvPicPr>
+                    <pic:cNvPr id="1" name=""/>
+                    <pic:cNvPicPr/>
+                  </pic:nvPicPr>
+                  <pic:blipFill>
+                    <a:blip r:embed="rId29"/>
+                    <a:stretch>
+                      <a:fillRect/>
+                    </a:stretch>
+                  </pic:blipFill>
+                  <pic:spPr>
+                    <a:xfrm>
+                      <a:off x="0" y="0"/>
+                      <a:ext cx="5731510" cy="3655060"/>
+                    </a:xfrm>
+                    <a:prstGeom prst="rect">
+                      <a:avLst/>
+                    </a:prstGeom>
+                  </pic:spPr>
+                </pic:pic>
+              </a:graphicData>
+            </a:graphic>
+          </wp:inline>
+        </w:drawing>
+      </w:r>
+    </w:p>
+    <w:p>
+      <w:pPr>
+        <w:rPr>
+          <w:rFonts w:ascii="ArialMT" w:hAnsi="ArialMT" w:cs="ArialMT"/>
+          <w:color w:val="4472C4" w:themeColor="accent1"/>
+          <w:sz w:val="28"/>
+          <w:szCs w:val="28"/>
+        </w:rPr>
+      </w:pPr>
+      <w:r>
+        <w:rPr>
+          <w:rFonts w:ascii="ArialMT" w:hAnsi="ArialMT" w:cs="ArialMT"/>
+          <w:color w:val="4472C4" w:themeColor="accent1"/>
+          <w:sz w:val="28"/>
+          <w:szCs w:val="28"/>
+        </w:rPr>
+        <w:lastRenderedPageBreak/>
+        <w:drawing>
+          <wp:inline distT="0" distB="0" distL="0" distR="0" wp14:anchorId="53363823" wp14:editId="618A39EE">
+            <wp:extent cx="5731510" cy="4169410"/>
+            <wp:effectExtent l="0" t="0" r="2540" b="2540"/>
+            <wp:docPr id="26" name="Picture 26"/>
+            <wp:cNvGraphicFramePr>
+              <a:graphicFrameLocks xmlns:a="http://schemas.openxmlformats.org/drawingml/2006/main" noChangeAspect="1"/>
+            </wp:cNvGraphicFramePr>
+            <a:graphic xmlns:a="http://schemas.openxmlformats.org/drawingml/2006/main">
+              <a:graphicData uri="http://schemas.openxmlformats.org/drawingml/2006/picture">
+                <pic:pic xmlns:pic="http://schemas.openxmlformats.org/drawingml/2006/picture">
+                  <pic:nvPicPr>
+                    <pic:cNvPr id="1" name=""/>
+                    <pic:cNvPicPr/>
+                  </pic:nvPicPr>
+                  <pic:blipFill>
+                    <a:blip r:embed="rId30"/>
+                    <a:stretch>
+                      <a:fillRect/>
+                    </a:stretch>
+                  </pic:blipFill>
+                  <pic:spPr>
+                    <a:xfrm>
+                      <a:off x="0" y="0"/>
+                      <a:ext cx="5731510" cy="4169410"/>
+                    </a:xfrm>
+                    <a:prstGeom prst="rect">
+                      <a:avLst/>
+                    </a:prstGeom>
+                  </pic:spPr>
+                </pic:pic>
+              </a:graphicData>
+            </a:graphic>
+          </wp:inline>
+        </w:drawing>
+      </w:r>
+    </w:p>
+    <w:p>
+      <w:pPr>
+        <w:rPr>
+          <w:rFonts w:ascii="ArialMT" w:hAnsi="ArialMT" w:cs="ArialMT"/>
+          <w:color w:val="4472C4" w:themeColor="accent1"/>
+          <w:sz w:val="28"/>
+          <w:szCs w:val="28"/>
+        </w:rPr>
+      </w:pPr>
+      <w:r>
+        <w:rPr>
+          <w:rFonts w:ascii="ArialMT" w:hAnsi="ArialMT" w:cs="ArialMT"/>
+          <w:color w:val="4472C4" w:themeColor="accent1"/>
+          <w:sz w:val="28"/>
+          <w:szCs w:val="28"/>
+        </w:rPr>
+        <w:drawing>
+          <wp:inline distT="0" distB="0" distL="0" distR="0" wp14:anchorId="679A28AD" wp14:editId="20176086">
+            <wp:extent cx="5250635" cy="327688"/>
+            <wp:effectExtent l="0" t="0" r="7620" b="0"/>
+            <wp:docPr id="27" name="Picture 27"/>
+            <wp:cNvGraphicFramePr>
+              <a:graphicFrameLocks xmlns:a="http://schemas.openxmlformats.org/drawingml/2006/main" noChangeAspect="1"/>
+            </wp:cNvGraphicFramePr>
+            <a:graphic xmlns:a="http://schemas.openxmlformats.org/drawingml/2006/main">
+              <a:graphicData uri="http://schemas.openxmlformats.org/drawingml/2006/picture">
+                <pic:pic xmlns:pic="http://schemas.openxmlformats.org/drawingml/2006/picture">
+                  <pic:nvPicPr>
+                    <pic:cNvPr id="1" name=""/>
+                    <pic:cNvPicPr/>
+                  </pic:nvPicPr>
+                  <pic:blipFill>
+                    <a:blip r:embed="rId31"/>
+                    <a:stretch>
+                      <a:fillRect/>
+                    </a:stretch>
+                  </pic:blipFill>
+                  <pic:spPr>
+                    <a:xfrm>
+                      <a:off x="0" y="0"/>
+                      <a:ext cx="5250635" cy="327688"/>
+                    </a:xfrm>
+                    <a:prstGeom prst="rect">
+                      <a:avLst/>
+                    </a:prstGeom>
+                  </pic:spPr>
+                </pic:pic>
+              </a:graphicData>
+            </a:graphic>
+          </wp:inline>
+        </w:drawing>
+      </w:r>
+    </w:p>
+    <w:p>
+      <w:pPr>
+        <w:rPr>
+          <w:rFonts w:ascii="ArialMT" w:hAnsi="ArialMT" w:cs="ArialMT"/>
+          <w:color w:val="4472C4" w:themeColor="accent1"/>
+          <w:sz w:val="28"/>
+          <w:szCs w:val="28"/>
+        </w:rPr>
+      </w:pPr>
+      <w:r>
+        <w:rPr>
+          <w:rFonts w:ascii="ArialMT" w:hAnsi="ArialMT" w:cs="ArialMT"/>
+          <w:color w:val="4472C4" w:themeColor="accent1"/>
+          <w:sz w:val="28"/>
+          <w:szCs w:val="28"/>
+        </w:rPr>
+        <w:drawing>
+          <wp:inline distT="0" distB="0" distL="0" distR="0" wp14:anchorId="65880530" wp14:editId="4BE82655">
+            <wp:extent cx="5731510" cy="2495550"/>
+            <wp:effectExtent l="0" t="0" r="2540" b="0"/>
+            <wp:docPr id="28" name="Picture 28"/>
+            <wp:cNvGraphicFramePr>
+              <a:graphicFrameLocks xmlns:a="http://schemas.openxmlformats.org/drawingml/2006/main" noChangeAspect="1"/>
+            </wp:cNvGraphicFramePr>
+            <a:graphic xmlns:a="http://schemas.openxmlformats.org/drawingml/2006/main">
+              <a:graphicData uri="http://schemas.openxmlformats.org/drawingml/2006/picture">
+                <pic:pic xmlns:pic="http://schemas.openxmlformats.org/drawingml/2006/picture">
+                  <pic:nvPicPr>
+                    <pic:cNvPr id="1" name=""/>
+                    <pic:cNvPicPr/>
+                  </pic:nvPicPr>
+                  <pic:blipFill>
+                    <a:blip r:embed="rId32"/>
+                    <a:stretch>
+                      <a:fillRect/>
+                    </a:stretch>
+                  </pic:blipFill>
+                  <pic:spPr>
+                    <a:xfrm>
+                      <a:off x="0" y="0"/>
+                      <a:ext cx="5731510" cy="2495550"/>
+                    </a:xfrm>
+                    <a:prstGeom prst="rect">
+                      <a:avLst/>
+                    </a:prstGeom>
+                  </pic:spPr>
+                </pic:pic>
+              </a:graphicData>
+            </a:graphic>
+          </wp:inline>
+        </w:drawing>
+      </w:r>
+    </w:p>
+    <w:p>
+      <w:pPr>
+        <w:rPr>
+          <w:rFonts w:ascii="ArialMT" w:hAnsi="ArialMT" w:cs="ArialMT"/>
+          <w:color w:val="4472C4" w:themeColor="accent1"/>
+          <w:sz w:val="28"/>
+          <w:szCs w:val="28"/>
+        </w:rPr>
+      </w:pPr>
+      <w:r>
+        <w:rPr>
+          <w:rFonts w:ascii="ArialMT" w:hAnsi="ArialMT" w:cs="ArialMT"/>
+          <w:color w:val="4472C4" w:themeColor="accent1"/>
+          <w:sz w:val="28"/>
+          <w:szCs w:val="28"/>
+        </w:rPr>
+        <w:lastRenderedPageBreak/>
+        <w:drawing>
+          <wp:inline distT="0" distB="0" distL="0" distR="0" wp14:anchorId="09FDCAA8" wp14:editId="2105D8EB">
+            <wp:extent cx="5731510" cy="3207385"/>
+            <wp:effectExtent l="0" t="0" r="2540" b="0"/>
+            <wp:docPr id="29" name="Picture 29"/>
+            <wp:cNvGraphicFramePr>
+              <a:graphicFrameLocks xmlns:a="http://schemas.openxmlformats.org/drawingml/2006/main" noChangeAspect="1"/>
+            </wp:cNvGraphicFramePr>
+            <a:graphic xmlns:a="http://schemas.openxmlformats.org/drawingml/2006/main">
+              <a:graphicData uri="http://schemas.openxmlformats.org/drawingml/2006/picture">
+                <pic:pic xmlns:pic="http://schemas.openxmlformats.org/drawingml/2006/picture">
+                  <pic:nvPicPr>
+                    <pic:cNvPr id="1" name=""/>
+                    <pic:cNvPicPr/>
+                  </pic:nvPicPr>
+                  <pic:blipFill>
+                    <a:blip r:embed="rId33"/>
+                    <a:stretch>
+                      <a:fillRect/>
+                    </a:stretch>
+                  </pic:blipFill>
+                  <pic:spPr>
+                    <a:xfrm>
+                      <a:off x="0" y="0"/>
+                      <a:ext cx="5731510" cy="3207385"/>
+                    </a:xfrm>
+                    <a:prstGeom prst="rect">
+                      <a:avLst/>
+                    </a:prstGeom>
+                  </pic:spPr>
+                </pic:pic>
+              </a:graphicData>
+            </a:graphic>
+          </wp:inline>
+        </w:drawing>
+      </w:r>
+    </w:p>
+    <w:p>
+      <w:pPr>
+        <w:rPr>
+          <w:rFonts w:ascii="ArialMT" w:hAnsi="ArialMT" w:cs="ArialMT"/>
+          <w:color w:val="4472C4" w:themeColor="accent1"/>
+          <w:sz w:val="28"/>
+          <w:szCs w:val="28"/>
+        </w:rPr>
+      </w:pPr>
+      <w:r>
+        <w:rPr>
+          <w:rFonts w:ascii="ArialMT" w:hAnsi="ArialMT" w:cs="ArialMT"/>
+          <w:color w:val="4472C4" w:themeColor="accent1"/>
+          <w:sz w:val="28"/>
+          <w:szCs w:val="28"/>
+        </w:rPr>
+        <w:drawing>
+          <wp:inline distT="0" distB="0" distL="0" distR="0" wp14:anchorId="557896C3" wp14:editId="68CC6FA4">
+            <wp:extent cx="5731510" cy="1861820"/>
+            <wp:effectExtent l="0" t="0" r="2540" b="5080"/>
+            <wp:docPr id="30" name="Picture 30"/>
+            <wp:cNvGraphicFramePr>
+              <a:graphicFrameLocks xmlns:a="http://schemas.openxmlformats.org/drawingml/2006/main" noChangeAspect="1"/>
+            </wp:cNvGraphicFramePr>
+            <a:graphic xmlns:a="http://schemas.openxmlformats.org/drawingml/2006/main">
+              <a:graphicData uri="http://schemas.openxmlformats.org/drawingml/2006/picture">
+                <pic:pic xmlns:pic="http://schemas.openxmlformats.org/drawingml/2006/picture">
+                  <pic:nvPicPr>
+                    <pic:cNvPr id="1" name=""/>
+                    <pic:cNvPicPr/>
+                  </pic:nvPicPr>
+                  <pic:blipFill>
+                    <a:blip r:embed="rId34"/>
+                    <a:stretch>
+                      <a:fillRect/>
+                    </a:stretch>
+                  </pic:blipFill>
+                  <pic:spPr>
+                    <a:xfrm>
+                      <a:off x="0" y="0"/>
+                      <a:ext cx="5731510" cy="1861820"/>
+                    </a:xfrm>
+                    <a:prstGeom prst="rect">
+                      <a:avLst/>
+                    </a:prstGeom>
+                  </pic:spPr>
+                </pic:pic>
+              </a:graphicData>
+            </a:graphic>
+          </wp:inline>
+        </w:drawing>
+      </w:r>
+    </w:p>
+    <w:p>
+      <w:pPr>
+        <w:rPr>
+          <w:rFonts w:ascii="ArialMT" w:hAnsi="ArialMT" w:cs="ArialMT"/>
+          <w:color w:val="4472C4" w:themeColor="accent1"/>
+          <w:sz w:val="28"/>
+          <w:szCs w:val="28"/>
+        </w:rPr>
+      </w:pPr>
+    </w:p>
+    <w:p>
+      <w:pPr>
+        <w:rPr>
+          <w:rFonts w:ascii="ArialMT" w:hAnsi="ArialMT" w:cs="ArialMT"/>
+          <w:color w:val="4472C4" w:themeColor="accent1"/>
+          <w:sz w:val="28"/>
+          <w:szCs w:val="28"/>
+        </w:rPr>
+      </w:pPr>
+    </w:p>
+    <w:p>
+      <w:pPr>
+        <w:rPr>
+          <w:rFonts w:ascii="ArialMT" w:hAnsi="ArialMT" w:cs="ArialMT"/>
+          <w:color w:val="4472C4" w:themeColor="accent1"/>
+          <w:sz w:val="28"/>
+          <w:szCs w:val="28"/>
+        </w:rPr>
+      </w:pPr>
+      <w:r>
+        <w:rPr>
+          <w:rFonts w:ascii="ArialMT" w:hAnsi="ArialMT" w:cs="ArialMT"/>
           <w:b/>
           <w:bCs/>
-          <w:lang w:val="en-US"/>
-        </w:rPr>
-        <w:t>1.</w:t>
-      </w:r>
-      <w:r>
-        <w:rPr>
-          <w:rFonts w:ascii="Calibri" w:hAnsi="Calibri" w:cs="Calibri"/>
-          <w:lang w:val="en-US"/>
-        </w:rPr>
-        <w:t xml:space="preserve">  </w:t>
-      </w:r>
-      <w:r>
-        <w:rPr>
-          <w:rFonts w:ascii="Bahnschrift Light" w:hAnsi="Bahnschrift Light" w:cs="Calibri"/>
+          <w:sz w:val="28"/>
+          <w:szCs w:val="28"/>
+          <w:u w:val="single"/>
+        </w:rPr>
+        <w:t>Results</w:t>
+      </w:r>
+      <w:r>
+        <w:rPr>
+          <w:rFonts w:ascii="ArialMT" w:hAnsi="ArialMT" w:cs="ArialMT"/>
+          <w:color w:val="4472C4" w:themeColor="accent1"/>
+          <w:sz w:val="28"/>
+          <w:szCs w:val="28"/>
+        </w:rPr>
+        <w:t>:</w:t>
+      </w:r>
+    </w:p>
+    <w:p>
+      <w:pPr>
+        <w:rPr>
+          <w:rFonts w:ascii="ArialMT" w:hAnsi="ArialMT" w:cs="ArialMT"/>
+          <w:color w:val="4472C4" w:themeColor="accent1"/>
+          <w:sz w:val="28"/>
+          <w:szCs w:val="28"/>
+        </w:rPr>
+      </w:pPr>
+    </w:p>
+    <w:p>
+      <w:pPr>
+        <w:pStyle w:val="ListParagraph"/>
+        <w:numPr>
+          <w:ilvl w:val="0"/>
+          <w:numId w:val="6"/>
+        </w:numPr>
+        <w:rPr>
+          <w:rFonts w:ascii="Calibri" w:hAnsi="Calibri" w:cs="Calibri"/>
+          <w:lang w:val="en-US"/>
+        </w:rPr>
+      </w:pPr>
+      <w:r>
+        <w:rPr>
+          <w:rFonts w:ascii="Calibri" w:hAnsi="Calibri" w:cs="Calibri"/>
           <w:b/>
           <w:bCs/>
-          <w:lang w:val="en-US"/>
-        </w:rPr>
-        <w:t>Data Collection</w:t>
+          <w:u w:val="single"/>
+          <w:lang w:val="en-US"/>
+        </w:rPr>
+        <w:t>K-NN Algorithm Accuracy</w:t>
       </w:r>
       <w:r>
         <w:rPr>
@@ -2095,349 +4200,248 @@
         </w:rPr>
         <w:t xml:space="preserve">: </w:t>
       </w:r>
-    </w:p>
-    <w:p>
-      <w:pPr>
+      <w:r>
+        <w:rPr>
+          <w:rFonts w:ascii="Calibri" w:hAnsi="Calibri" w:cs="Calibri"/>
+          <w:color w:val="00B050"/>
+          <w:lang w:val="en-US"/>
+        </w:rPr>
+        <w:t>78.69565217391305</w:t>
+      </w:r>
+    </w:p>
+    <w:p>
+      <w:pPr>
+        <w:pStyle w:val="ListParagraph"/>
+        <w:numPr>
+          <w:ilvl w:val="0"/>
+          <w:numId w:val="6"/>
+        </w:numPr>
+        <w:rPr>
+          <w:rFonts w:ascii="Calibri" w:hAnsi="Calibri" w:cs="Calibri"/>
+          <w:lang w:val="en-US"/>
+        </w:rPr>
+      </w:pPr>
+      <w:r>
         <w:rPr>
           <w:rFonts w:ascii="Calibri" w:hAnsi="Calibri" w:cs="Calibri"/>
           <w:b/>
           <w:bCs/>
-          <w:lang w:val="en-US"/>
-        </w:rPr>
-      </w:pPr>
-      <w:r>
-        <w:rPr>
-          <w:rFonts w:ascii="Calibri" w:hAnsi="Calibri" w:cs="Calibri"/>
-          <w:lang w:val="en-US"/>
-        </w:rPr>
-        <w:t xml:space="preserve">       We have used Kaggle (</w:t>
-      </w:r>
-      <w:hyperlink r:id="rId13" w:history="1">
-        <w:r>
-          <w:rPr>
-            <w:rStyle w:val="Hyperlink"/>
-          </w:rPr>
-          <w:t xml:space="preserve">93% test </w:t>
-        </w:r>
-        <w:proofErr w:type="spellStart"/>
-        <w:r>
-          <w:rPr>
-            <w:rStyle w:val="Hyperlink"/>
-          </w:rPr>
-          <w:t>acc</w:t>
-        </w:r>
-        <w:proofErr w:type="spellEnd"/>
-        <w:r>
-          <w:rPr>
-            <w:rStyle w:val="Hyperlink"/>
-          </w:rPr>
-          <w:t xml:space="preserve">- data </w:t>
-        </w:r>
-        <w:proofErr w:type="spellStart"/>
-        <w:r>
-          <w:rPr>
-            <w:rStyle w:val="Hyperlink"/>
-          </w:rPr>
-          <w:t>cleaning+sampling</w:t>
-        </w:r>
-        <w:proofErr w:type="spellEnd"/>
-        <w:r>
-          <w:rPr>
-            <w:rStyle w:val="Hyperlink"/>
-          </w:rPr>
-          <w:t>+ ANN | Kaggle</w:t>
-        </w:r>
-      </w:hyperlink>
-      <w:r>
-        <w:t>)</w:t>
-      </w:r>
-      <w:r>
-        <w:rPr>
-          <w:rFonts w:ascii="Calibri" w:hAnsi="Calibri" w:cs="Calibri"/>
-          <w:lang w:val="en-US"/>
-        </w:rPr>
-        <w:t xml:space="preserve"> to get the data set and little bit modified to feature </w:t>
-      </w:r>
-      <w:proofErr w:type="spellStart"/>
-      <w:r>
-        <w:rPr>
-          <w:rFonts w:ascii="Calibri" w:hAnsi="Calibri" w:cs="Calibri"/>
-          <w:lang w:val="en-US"/>
-        </w:rPr>
-        <w:t>NaN</w:t>
-      </w:r>
-      <w:proofErr w:type="spellEnd"/>
-      <w:r>
-        <w:rPr>
-          <w:rFonts w:ascii="Calibri" w:hAnsi="Calibri" w:cs="Calibri"/>
-          <w:lang w:val="en-US"/>
-        </w:rPr>
-        <w:t xml:space="preserve"> &amp; Duplicate scenarios . downloaded csv file from mentioned linked and saved under project folder with the name Diabetes.csv</w:t>
-      </w:r>
-      <w:r>
-        <w:rPr>
-          <w:rFonts w:ascii="Calibri" w:hAnsi="Calibri" w:cs="Calibri"/>
-          <w:lang w:val="en-US"/>
-        </w:rPr>
-        <w:t xml:space="preserve"> with total </w:t>
-      </w:r>
+          <w:u w:val="single"/>
+          <w:lang w:val="en-US"/>
+        </w:rPr>
+        <w:t>SVC Algorithm Accuracy</w:t>
+      </w:r>
+      <w:r>
+        <w:rPr>
+          <w:rFonts w:ascii="Calibri" w:hAnsi="Calibri" w:cs="Calibri"/>
+          <w:lang w:val="en-US"/>
+        </w:rPr>
+        <w:t xml:space="preserve">: </w:t>
+      </w:r>
+      <w:r>
+        <w:rPr>
+          <w:rFonts w:ascii="Calibri" w:hAnsi="Calibri" w:cs="Calibri"/>
+          <w:color w:val="00B050"/>
+          <w:lang w:val="en-US"/>
+        </w:rPr>
+        <w:t>76.08695652173914</w:t>
+      </w:r>
+    </w:p>
+    <w:p>
+      <w:pPr>
+        <w:pStyle w:val="ListParagraph"/>
+        <w:numPr>
+          <w:ilvl w:val="0"/>
+          <w:numId w:val="6"/>
+        </w:numPr>
+        <w:rPr>
+          <w:rFonts w:ascii="Calibri" w:hAnsi="Calibri" w:cs="Calibri"/>
+          <w:color w:val="FF0000"/>
+          <w:lang w:val="en-US"/>
+        </w:rPr>
+      </w:pPr>
       <w:r>
         <w:rPr>
           <w:rFonts w:ascii="Calibri" w:hAnsi="Calibri" w:cs="Calibri"/>
           <w:b/>
           <w:bCs/>
-          <w:lang w:val="en-US"/>
-        </w:rPr>
-        <w:t>769 rows</w:t>
-      </w:r>
-      <w:r>
-        <w:rPr>
-          <w:rFonts w:ascii="Calibri" w:hAnsi="Calibri" w:cs="Calibri"/>
-          <w:lang w:val="en-US"/>
-        </w:rPr>
-        <w:t xml:space="preserve"> and </w:t>
-      </w:r>
+          <w:u w:val="single"/>
+          <w:lang w:val="en-US"/>
+        </w:rPr>
+        <w:t>Linear Regression Accuracy</w:t>
+      </w:r>
+      <w:r>
+        <w:rPr>
+          <w:rFonts w:ascii="Calibri" w:hAnsi="Calibri" w:cs="Calibri"/>
+          <w:lang w:val="en-US"/>
+        </w:rPr>
+        <w:t xml:space="preserve">: </w:t>
+      </w:r>
+      <w:r>
+        <w:rPr>
+          <w:rFonts w:ascii="Calibri" w:hAnsi="Calibri" w:cs="Calibri"/>
+          <w:color w:val="FF0000"/>
+          <w:lang w:val="en-US"/>
+        </w:rPr>
+        <w:t>31.660043670199534</w:t>
+      </w:r>
+    </w:p>
+    <w:p>
+      <w:pPr>
+        <w:pStyle w:val="ListParagraph"/>
+        <w:numPr>
+          <w:ilvl w:val="0"/>
+          <w:numId w:val="6"/>
+        </w:numPr>
+        <w:rPr>
+          <w:rFonts w:ascii="Calibri" w:hAnsi="Calibri" w:cs="Calibri"/>
+          <w:lang w:val="en-US"/>
+        </w:rPr>
+      </w:pPr>
       <w:r>
         <w:rPr>
           <w:rFonts w:ascii="Calibri" w:hAnsi="Calibri" w:cs="Calibri"/>
           <w:b/>
           <w:bCs/>
-          <w:lang w:val="en-US"/>
-        </w:rPr>
-        <w:t>9 columns</w:t>
-      </w:r>
-      <w:r>
-        <w:rPr>
-          <w:rFonts w:ascii="Calibri" w:hAnsi="Calibri" w:cs="Calibri"/>
+          <w:u w:val="single"/>
+          <w:lang w:val="en-US"/>
+        </w:rPr>
+        <w:t>Logistic Regression Accuracy</w:t>
+      </w:r>
+      <w:r>
+        <w:rPr>
+          <w:rFonts w:ascii="Calibri" w:hAnsi="Calibri" w:cs="Calibri"/>
+          <w:lang w:val="en-US"/>
+        </w:rPr>
+        <w:t xml:space="preserve">: </w:t>
+      </w:r>
+      <w:r>
+        <w:rPr>
+          <w:rFonts w:ascii="Calibri" w:hAnsi="Calibri" w:cs="Calibri"/>
+          <w:color w:val="00B050"/>
+          <w:lang w:val="en-US"/>
+        </w:rPr>
+        <w:t>78.26086956521739</w:t>
+      </w:r>
+    </w:p>
+    <w:p>
+      <w:pPr>
+        <w:pStyle w:val="ListParagraph"/>
+        <w:ind w:left="1080"/>
+        <w:rPr>
+          <w:rFonts w:ascii="Calibri" w:hAnsi="Calibri" w:cs="Calibri"/>
+          <w:lang w:val="en-US"/>
+        </w:rPr>
+      </w:pPr>
+    </w:p>
+    <w:p>
+      <w:pPr>
+        <w:rPr>
+          <w:rFonts w:ascii="Calibri" w:hAnsi="Calibri" w:cs="Calibri"/>
+          <w:lang w:val="en-US"/>
+        </w:rPr>
+      </w:pPr>
+      <w:r>
+        <w:rPr>
+          <w:rFonts w:ascii="Calibri" w:hAnsi="Calibri" w:cs="Calibri"/>
+          <w:lang w:val="en-US"/>
+        </w:rPr>
+        <w:t>After implementing multiple Algorithm along with the confusion matrix and classification report</w:t>
+      </w:r>
+      <w:r>
+        <w:rPr>
+          <w:rFonts w:ascii="Calibri" w:hAnsi="Calibri" w:cs="Calibri"/>
+          <w:lang w:val="en-US"/>
+        </w:rPr>
+        <w:t>, we can clearly say K-NN Algo has better accuracy as per below result.</w:t>
+      </w:r>
+    </w:p>
+    <w:p>
+      <w:pPr>
+        <w:rPr>
+          <w:rFonts w:ascii="Calibri" w:hAnsi="Calibri" w:cs="Calibri"/>
+          <w:lang w:val="en-US"/>
+        </w:rPr>
+      </w:pPr>
+      <w:r>
+        <w:rPr>
+          <w:rFonts w:ascii="Calibri" w:hAnsi="Calibri" w:cs="Calibri"/>
+          <w:lang w:val="en-US"/>
+        </w:rPr>
+        <w:t xml:space="preserve">As per above data K-NN Algo has better accuracy </w:t>
+      </w:r>
+      <w:r>
+        <w:rPr>
+          <w:rFonts w:ascii="Calibri" w:hAnsi="Calibri" w:cs="Calibri"/>
+          <w:lang w:val="en-US"/>
+        </w:rPr>
+        <w:t>and better precision, recall &amp; f1-score in comparison to Logistic Regression Model.</w:t>
+      </w:r>
+    </w:p>
+    <w:p>
+      <w:pPr>
+        <w:rPr>
+          <w:rFonts w:ascii="Calibri" w:hAnsi="Calibri" w:cs="Calibri"/>
+          <w:lang w:val="en-US"/>
+        </w:rPr>
+      </w:pPr>
+      <w:r>
+        <w:rPr>
+          <w:rFonts w:ascii="Calibri" w:hAnsi="Calibri" w:cs="Calibri"/>
+          <w:lang w:val="en-US"/>
+        </w:rPr>
+        <w:t>K-Neighbor classifier would be the best diabetes prediction for Patients.</w:t>
+      </w:r>
+    </w:p>
+    <w:p>
+      <w:pPr>
+        <w:rPr>
+          <w:rFonts w:ascii="Calibri" w:hAnsi="Calibri" w:cs="Calibri"/>
+          <w:lang w:val="en-US"/>
+        </w:rPr>
+      </w:pPr>
+      <w:r>
+        <w:rPr>
+          <w:rFonts w:ascii="ArialMT" w:hAnsi="ArialMT" w:cs="ArialMT"/>
           <w:b/>
           <w:bCs/>
-          <w:lang w:val="en-US"/>
-        </w:rPr>
-        <w:t>.</w:t>
-      </w:r>
-    </w:p>
-    <w:p>
-      <w:pPr>
-        <w:rPr>
-          <w:rFonts w:ascii="Calibri" w:hAnsi="Calibri" w:cs="Calibri"/>
-          <w:lang w:val="en-US"/>
-        </w:rPr>
-      </w:pPr>
-    </w:p>
-    <w:p>
-      <w:pPr>
-        <w:rPr>
-          <w:rFonts w:ascii="Calibri" w:hAnsi="Calibri" w:cs="Calibri"/>
-          <w:lang w:val="en-US"/>
-        </w:rPr>
-      </w:pPr>
-      <w:r>
-        <w:rPr>
-          <w:rFonts w:ascii="Calibri" w:hAnsi="Calibri" w:cs="Calibri"/>
-          <w:lang w:val="en-US"/>
-        </w:rPr>
-        <w:t xml:space="preserve">     </w:t>
-      </w:r>
-      <w:r>
-        <w:rPr>
-          <w:rFonts w:ascii="Bahnschrift Light" w:hAnsi="Bahnschrift Light" w:cs="Calibri"/>
+          <w:sz w:val="28"/>
+          <w:szCs w:val="28"/>
+          <w:u w:val="single"/>
+        </w:rPr>
+        <w:lastRenderedPageBreak/>
+        <w:t>I</w:t>
+      </w:r>
+      <w:r>
+        <w:rPr>
+          <w:rFonts w:ascii="ArialMT" w:hAnsi="ArialMT" w:cs="ArialMT"/>
           <w:b/>
           <w:bCs/>
-          <w:lang w:val="en-US"/>
-        </w:rPr>
-        <w:t>2. Data Cleaning:</w:t>
-      </w:r>
-      <w:r>
-        <w:rPr>
-          <w:rFonts w:ascii="Calibri" w:hAnsi="Calibri" w:cs="Calibri"/>
-          <w:lang w:val="en-US"/>
-        </w:rPr>
-        <w:t xml:space="preserve"> </w:t>
-      </w:r>
-    </w:p>
-    <w:p>
-      <w:pPr>
-        <w:rPr>
-          <w:rFonts w:ascii="Calibri" w:hAnsi="Calibri" w:cs="Calibri"/>
-          <w:lang w:val="en-US"/>
-        </w:rPr>
-      </w:pPr>
-      <w:r>
-        <w:rPr>
-          <w:rFonts w:ascii="Calibri" w:hAnsi="Calibri" w:cs="Calibri"/>
-          <w:lang w:val="en-US"/>
-        </w:rPr>
-        <w:t xml:space="preserve">       As </w:t>
-      </w:r>
-      <w:r>
-        <w:rPr>
-          <w:rFonts w:ascii="Calibri" w:hAnsi="Calibri" w:cs="Calibri"/>
-          <w:lang w:val="en-US"/>
-        </w:rPr>
-        <w:t>mentioned,</w:t>
-      </w:r>
-      <w:r>
-        <w:rPr>
-          <w:rFonts w:ascii="Calibri" w:hAnsi="Calibri" w:cs="Calibri"/>
-          <w:lang w:val="en-US"/>
-        </w:rPr>
-        <w:t xml:space="preserve"> few rows and columns </w:t>
-      </w:r>
-      <w:proofErr w:type="gramStart"/>
-      <w:r>
-        <w:rPr>
-          <w:rFonts w:ascii="Calibri" w:hAnsi="Calibri" w:cs="Calibri"/>
-          <w:lang w:val="en-US"/>
-        </w:rPr>
-        <w:t>has</w:t>
-      </w:r>
-      <w:proofErr w:type="gramEnd"/>
-      <w:r>
-        <w:rPr>
-          <w:rFonts w:ascii="Calibri" w:hAnsi="Calibri" w:cs="Calibri"/>
-          <w:lang w:val="en-US"/>
-        </w:rPr>
-        <w:t xml:space="preserve"> </w:t>
-      </w:r>
-      <w:proofErr w:type="spellStart"/>
-      <w:r>
-        <w:rPr>
-          <w:rFonts w:ascii="Calibri" w:hAnsi="Calibri" w:cs="Calibri"/>
-          <w:lang w:val="en-US"/>
-        </w:rPr>
-        <w:t>NaN</w:t>
-      </w:r>
-      <w:proofErr w:type="spellEnd"/>
-      <w:r>
-        <w:rPr>
-          <w:rFonts w:ascii="Calibri" w:hAnsi="Calibri" w:cs="Calibri"/>
-          <w:lang w:val="en-US"/>
-        </w:rPr>
-        <w:t xml:space="preserve"> value also few rows were duplicates as well so cleaning of such data would be required. </w:t>
-      </w:r>
-      <w:proofErr w:type="spellStart"/>
-      <w:r>
-        <w:rPr>
-          <w:rFonts w:ascii="Calibri" w:hAnsi="Calibri" w:cs="Calibri"/>
-          <w:lang w:val="en-US"/>
-        </w:rPr>
-        <w:t>NaN</w:t>
-      </w:r>
-      <w:proofErr w:type="spellEnd"/>
-      <w:r>
-        <w:rPr>
-          <w:rFonts w:ascii="Calibri" w:hAnsi="Calibri" w:cs="Calibri"/>
-          <w:lang w:val="en-US"/>
-        </w:rPr>
-        <w:t xml:space="preserve"> values were very less as less than 10% so have used </w:t>
-      </w:r>
-      <w:proofErr w:type="spellStart"/>
-      <w:proofErr w:type="gramStart"/>
-      <w:r>
-        <w:rPr>
-          <w:rFonts w:ascii="Calibri" w:hAnsi="Calibri" w:cs="Calibri"/>
-          <w:lang w:val="en-US"/>
-        </w:rPr>
-        <w:t>dropna</w:t>
-      </w:r>
-      <w:proofErr w:type="spellEnd"/>
-      <w:r>
-        <w:rPr>
-          <w:rFonts w:ascii="Calibri" w:hAnsi="Calibri" w:cs="Calibri"/>
-          <w:lang w:val="en-US"/>
-        </w:rPr>
-        <w:t>(</w:t>
-      </w:r>
-      <w:proofErr w:type="gramEnd"/>
-      <w:r>
-        <w:rPr>
-          <w:rFonts w:ascii="Calibri" w:hAnsi="Calibri" w:cs="Calibri"/>
-          <w:lang w:val="en-US"/>
-        </w:rPr>
-        <w:t xml:space="preserve">) function of pandas to drop all </w:t>
-      </w:r>
-      <w:proofErr w:type="spellStart"/>
-      <w:r>
-        <w:rPr>
-          <w:rFonts w:ascii="Calibri" w:hAnsi="Calibri" w:cs="Calibri"/>
-          <w:lang w:val="en-US"/>
-        </w:rPr>
-        <w:t>NaN</w:t>
-      </w:r>
-      <w:proofErr w:type="spellEnd"/>
-      <w:r>
-        <w:rPr>
-          <w:rFonts w:ascii="Calibri" w:hAnsi="Calibri" w:cs="Calibri"/>
-          <w:lang w:val="en-US"/>
-        </w:rPr>
-        <w:t xml:space="preserve"> rows </w:t>
-      </w:r>
-      <w:r>
-        <w:rPr>
-          <w:rFonts w:ascii="Calibri" w:hAnsi="Calibri" w:cs="Calibri"/>
-          <w:lang w:val="en-US"/>
-        </w:rPr>
-        <w:t>not column as dropping column will completely reduce data for analysis so have not used axis=1 feature to drop the columns.</w:t>
-      </w:r>
-    </w:p>
-    <w:p>
-      <w:pPr>
-        <w:rPr>
-          <w:rFonts w:ascii="Calibri" w:hAnsi="Calibri" w:cs="Calibri"/>
-          <w:lang w:val="en-US"/>
-        </w:rPr>
-      </w:pPr>
-      <w:r>
-        <w:rPr>
-          <w:rFonts w:ascii="Calibri" w:hAnsi="Calibri" w:cs="Calibri"/>
-          <w:lang w:val="en-US"/>
-        </w:rPr>
-        <w:t xml:space="preserve">      TO remove duplicates first we have identified how many duplicates were present </w:t>
-      </w:r>
-    </w:p>
-    <w:p>
-      <w:pPr>
-        <w:rPr>
-          <w:rFonts w:ascii="Calibri" w:hAnsi="Calibri" w:cs="Calibri"/>
-          <w:lang w:val="en-US"/>
-        </w:rPr>
-      </w:pPr>
-      <w:r>
-        <w:rPr>
-          <w:rFonts w:ascii="Calibri" w:hAnsi="Calibri" w:cs="Calibri"/>
-          <w:lang w:val="en-US"/>
-        </w:rPr>
-        <w:t xml:space="preserve">       After cleaning </w:t>
-      </w:r>
-    </w:p>
-    <w:p>
-      <w:pPr>
-        <w:rPr>
-          <w:rFonts w:ascii="Calibri" w:hAnsi="Calibri" w:cs="Calibri"/>
-          <w:lang w:val="en-US"/>
-        </w:rPr>
-      </w:pPr>
-      <w:r>
-        <w:rPr>
-          <w:rFonts w:ascii="Calibri" w:hAnsi="Calibri" w:cs="Calibri"/>
-          <w:lang w:val="en-US"/>
-        </w:rPr>
-        <w:t xml:space="preserve">      </w:t>
-      </w:r>
-    </w:p>
-    <w:p>
-      <w:pPr>
-        <w:rPr>
-          <w:rFonts w:ascii="Calibri" w:hAnsi="Calibri" w:cs="Calibri"/>
-          <w:lang w:val="en-US"/>
-        </w:rPr>
-      </w:pPr>
-    </w:p>
-    <w:p>
-      <w:pPr>
-        <w:rPr>
-          <w:rFonts w:ascii="Calibri" w:hAnsi="Calibri" w:cs="Calibri"/>
-          <w:lang w:val="en-US"/>
+          <w:sz w:val="28"/>
+          <w:szCs w:val="28"/>
+          <w:u w:val="single"/>
+        </w:rPr>
+        <w:t>nsights</w:t>
+      </w:r>
+      <w:r>
+        <w:rPr>
+          <w:rFonts w:ascii="ArialMT" w:hAnsi="ArialMT" w:cs="ArialMT"/>
+          <w:b/>
+          <w:bCs/>
+          <w:sz w:val="28"/>
+          <w:szCs w:val="28"/>
+          <w:u w:val="single"/>
+        </w:rPr>
+        <w:t>:</w:t>
+      </w:r>
+    </w:p>
+    <w:p>
+      <w:pPr>
+        <w:rPr>
+          <w:rFonts w:ascii="ArialMT" w:hAnsi="ArialMT" w:cs="ArialMT"/>
+          <w:color w:val="4472C4" w:themeColor="accent1"/>
+          <w:sz w:val="28"/>
+          <w:szCs w:val="28"/>
         </w:rPr>
       </w:pPr>
     </w:p>
@@ -2543,6 +4547,96 @@
     </w:lvl>
   </w:abstractNum>
   <w:abstractNum w:abstractNumId="1" w15:restartNumberingAfterBreak="0">
+    <w:nsid w:val="48CA35A6"/>
+    <w:multiLevelType w:val="hybridMultilevel"/>
+    <w:tmpl w:val="5EDEE572"/>
+    <w:lvl w:ilvl="0" w:tplc="FFFFFFFF">
+      <w:start w:val="1"/>
+      <w:numFmt w:val="lowerRoman"/>
+      <w:lvlText w:val="(%1)"/>
+      <w:lvlJc w:val="left"/>
+      <w:pPr>
+        <w:ind w:left="1080" w:hanging="720"/>
+      </w:pPr>
+      <w:rPr>
+        <w:rFonts w:hint="default"/>
+        <w:color w:val="000000" w:themeColor="text1"/>
+      </w:rPr>
+    </w:lvl>
+    <w:lvl w:ilvl="1" w:tplc="FFFFFFFF" w:tentative="1">
+      <w:start w:val="1"/>
+      <w:numFmt w:val="lowerLetter"/>
+      <w:lvlText w:val="%2."/>
+      <w:lvlJc w:val="left"/>
+      <w:pPr>
+        <w:ind w:left="1440" w:hanging="360"/>
+      </w:pPr>
+    </w:lvl>
+    <w:lvl w:ilvl="2" w:tplc="FFFFFFFF" w:tentative="1">
+      <w:start w:val="1"/>
+      <w:numFmt w:val="lowerRoman"/>
+      <w:lvlText w:val="%3."/>
+      <w:lvlJc w:val="right"/>
+      <w:pPr>
+        <w:ind w:left="2160" w:hanging="180"/>
+      </w:pPr>
+    </w:lvl>
+    <w:lvl w:ilvl="3" w:tplc="FFFFFFFF" w:tentative="1">
+      <w:start w:val="1"/>
+      <w:numFmt w:val="decimal"/>
+      <w:lvlText w:val="%4."/>
+      <w:lvlJc w:val="left"/>
+      <w:pPr>
+        <w:ind w:left="2880" w:hanging="360"/>
+      </w:pPr>
+    </w:lvl>
+    <w:lvl w:ilvl="4" w:tplc="FFFFFFFF" w:tentative="1">
+      <w:start w:val="1"/>
+      <w:numFmt w:val="lowerLetter"/>
+      <w:lvlText w:val="%5."/>
+      <w:lvlJc w:val="left"/>
+      <w:pPr>
+        <w:ind w:left="3600" w:hanging="360"/>
+      </w:pPr>
+    </w:lvl>
+    <w:lvl w:ilvl="5" w:tplc="FFFFFFFF" w:tentative="1">
+      <w:start w:val="1"/>
+      <w:numFmt w:val="lowerRoman"/>
+      <w:lvlText w:val="%6."/>
+      <w:lvlJc w:val="right"/>
+      <w:pPr>
+        <w:ind w:left="4320" w:hanging="180"/>
+      </w:pPr>
+    </w:lvl>
+    <w:lvl w:ilvl="6" w:tplc="FFFFFFFF" w:tentative="1">
+      <w:start w:val="1"/>
+      <w:numFmt w:val="decimal"/>
+      <w:lvlText w:val="%7."/>
+      <w:lvlJc w:val="left"/>
+      <w:pPr>
+        <w:ind w:left="5040" w:hanging="360"/>
+      </w:pPr>
+    </w:lvl>
+    <w:lvl w:ilvl="7" w:tplc="FFFFFFFF" w:tentative="1">
+      <w:start w:val="1"/>
+      <w:numFmt w:val="lowerLetter"/>
+      <w:lvlText w:val="%8."/>
+      <w:lvlJc w:val="left"/>
+      <w:pPr>
+        <w:ind w:left="5760" w:hanging="360"/>
+      </w:pPr>
+    </w:lvl>
+    <w:lvl w:ilvl="8" w:tplc="FFFFFFFF" w:tentative="1">
+      <w:start w:val="1"/>
+      <w:numFmt w:val="lowerRoman"/>
+      <w:lvlText w:val="%9."/>
+      <w:lvlJc w:val="right"/>
+      <w:pPr>
+        <w:ind w:left="6480" w:hanging="180"/>
+      </w:pPr>
+    </w:lvl>
+  </w:abstractNum>
+  <w:abstractNum w:abstractNumId="2" w15:restartNumberingAfterBreak="0">
     <w:nsid w:val="505E6D08"/>
     <w:multiLevelType w:val="hybridMultilevel"/>
     <w:tmpl w:val="C130FEAC"/>
@@ -2631,7 +4725,7 @@
       </w:pPr>
     </w:lvl>
   </w:abstractNum>
-  <w:abstractNum w:abstractNumId="2" w15:restartNumberingAfterBreak="0">
+  <w:abstractNum w:abstractNumId="3" w15:restartNumberingAfterBreak="0">
     <w:nsid w:val="55C9376C"/>
     <w:multiLevelType w:val="hybridMultilevel"/>
     <w:tmpl w:val="93F21000"/>
@@ -2720,7 +4814,7 @@
       </w:pPr>
     </w:lvl>
   </w:abstractNum>
-  <w:abstractNum w:abstractNumId="3" w15:restartNumberingAfterBreak="0">
+  <w:abstractNum w:abstractNumId="4" w15:restartNumberingAfterBreak="0">
     <w:nsid w:val="59E03ED8"/>
     <w:multiLevelType w:val="hybridMultilevel"/>
     <w:tmpl w:val="A1B06D5A"/>
@@ -2810,7 +4904,7 @@
       </w:pPr>
     </w:lvl>
   </w:abstractNum>
-  <w:abstractNum w:abstractNumId="4" w15:restartNumberingAfterBreak="0">
+  <w:abstractNum w:abstractNumId="5" w15:restartNumberingAfterBreak="0">
     <w:nsid w:val="698C68D6"/>
     <w:multiLevelType w:val="hybridMultilevel"/>
     <w:tmpl w:val="5EDEE572"/>
@@ -2901,19 +4995,22 @@
     </w:lvl>
   </w:abstractNum>
   <w:num w:numId="1" w16cid:durableId="66267930">
+    <w:abstractNumId w:val="3"/>
+  </w:num>
+  <w:num w:numId="2" w16cid:durableId="908996326">
     <w:abstractNumId w:val="2"/>
   </w:num>
-  <w:num w:numId="2" w16cid:durableId="908996326">
-    <w:abstractNumId w:val="1"/>
-  </w:num>
   <w:num w:numId="3" w16cid:durableId="903487513">
-    <w:abstractNumId w:val="3"/>
+    <w:abstractNumId w:val="4"/>
   </w:num>
   <w:num w:numId="4" w16cid:durableId="214396875">
     <w:abstractNumId w:val="0"/>
   </w:num>
   <w:num w:numId="5" w16cid:durableId="177044660">
-    <w:abstractNumId w:val="4"/>
+    <w:abstractNumId w:val="5"/>
+  </w:num>
+  <w:num w:numId="6" w16cid:durableId="1539197833">
+    <w:abstractNumId w:val="1"/>
   </w:num>
 </w:numbering>
 </file>
@@ -3379,6 +5476,56 @@
       <w:u w:val="single"/>
     </w:rPr>
   </w:style>
+  <w:style w:type="paragraph" w:styleId="HTMLPreformatted">
+    <w:name w:val="HTML Preformatted"/>
+    <w:basedOn w:val="Normal"/>
+    <w:link w:val="HTMLPreformattedChar"/>
+    <w:uiPriority w:val="99"/>
+    <w:semiHidden/>
+    <w:unhideWhenUsed/>
+    <w:rsid w:val="0080218F"/>
+    <w:pPr>
+      <w:tabs>
+        <w:tab w:val="left" w:pos="916"/>
+        <w:tab w:val="left" w:pos="1832"/>
+        <w:tab w:val="left" w:pos="2748"/>
+        <w:tab w:val="left" w:pos="3664"/>
+        <w:tab w:val="left" w:pos="4580"/>
+        <w:tab w:val="left" w:pos="5496"/>
+        <w:tab w:val="left" w:pos="6412"/>
+        <w:tab w:val="left" w:pos="7328"/>
+        <w:tab w:val="left" w:pos="8244"/>
+        <w:tab w:val="left" w:pos="9160"/>
+        <w:tab w:val="left" w:pos="10076"/>
+        <w:tab w:val="left" w:pos="10992"/>
+        <w:tab w:val="left" w:pos="11908"/>
+        <w:tab w:val="left" w:pos="12824"/>
+        <w:tab w:val="left" w:pos="13740"/>
+        <w:tab w:val="left" w:pos="14656"/>
+      </w:tabs>
+      <w:spacing w:after="0" w:line="240" w:lineRule="auto"/>
+    </w:pPr>
+    <w:rPr>
+      <w:rFonts w:ascii="Courier New" w:eastAsia="Times New Roman" w:hAnsi="Courier New" w:cs="Courier New"/>
+      <w:sz w:val="20"/>
+      <w:szCs w:val="20"/>
+      <w:lang w:eastAsia="en-IN"/>
+    </w:rPr>
+  </w:style>
+  <w:style w:type="character" w:customStyle="1" w:styleId="HTMLPreformattedChar">
+    <w:name w:val="HTML Preformatted Char"/>
+    <w:basedOn w:val="DefaultParagraphFont"/>
+    <w:link w:val="HTMLPreformatted"/>
+    <w:uiPriority w:val="99"/>
+    <w:semiHidden/>
+    <w:rsid w:val="0080218F"/>
+    <w:rPr>
+      <w:rFonts w:ascii="Courier New" w:eastAsia="Times New Roman" w:hAnsi="Courier New" w:cs="Courier New"/>
+      <w:sz w:val="20"/>
+      <w:szCs w:val="20"/>
+      <w:lang w:eastAsia="en-IN"/>
+    </w:rPr>
+  </w:style>
 </w:styles>
 </file>
 

</xml_diff>

<commit_message>
added ROC, AUC, HyperParameter Tunning
</commit_message>
<xml_diff>
--- a/Diabetes Predictions.docx
+++ b/Diabetes Predictions.docx
@@ -76,10 +76,9 @@
     <w:p>
       <w:pPr>
         <w:rPr>
-          <w:rFonts w:ascii="ArialMT" w:hAnsi="ArialMT" w:cs="ArialMT"/>
-          <w:sz w:val="32"/>
-          <w:szCs w:val="32"/>
-          <w:u w:val="single"/>
+          <w:sz w:val="44"/>
+          <w:szCs w:val="44"/>
+          <w:lang w:val="en-US"/>
         </w:rPr>
       </w:pPr>
       <w:r>
@@ -91,20 +90,68 @@
           <w:szCs w:val="32"/>
           <w:u w:val="single"/>
         </w:rPr>
-        <w:t>GitHub URL</w:t>
-      </w:r>
-      <w:r>
+        <w:t>References</w:t>
+      </w:r>
+      <w:r>
+        <w:rPr>
+          <w:sz w:val="44"/>
+          <w:szCs w:val="44"/>
+          <w:lang w:val="en-US"/>
+        </w:rPr>
+        <w:t>:</w:t>
+      </w:r>
+    </w:p>
+    <w:p>
+      <w:hyperlink r:id="rId5" w:history="1">
+        <w:r>
+          <w:rPr>
+            <w:rStyle w:val="Hyperlink"/>
+          </w:rPr>
+          <w:t>Aditya-Mankar/Diabetes-Prediction: Predict Diabetes using Machine Learning. (github.com)</w:t>
+        </w:r>
+      </w:hyperlink>
+    </w:p>
+    <w:p>
+      <w:pPr>
+        <w:rPr>
+          <w:sz w:val="44"/>
+          <w:szCs w:val="44"/>
+          <w:lang w:val="en-US"/>
+        </w:rPr>
+      </w:pPr>
+    </w:p>
+    <w:p>
+      <w:pPr>
         <w:rPr>
           <w:rFonts w:ascii="ArialMT" w:hAnsi="ArialMT" w:cs="ArialMT"/>
           <w:sz w:val="32"/>
           <w:szCs w:val="32"/>
           <w:u w:val="single"/>
         </w:rPr>
+      </w:pPr>
+      <w:r>
+        <w:rPr>
+          <w:rFonts w:ascii="ArialMT" w:hAnsi="ArialMT" w:cs="ArialMT"/>
+          <w:b/>
+          <w:bCs/>
+          <w:sz w:val="32"/>
+          <w:szCs w:val="32"/>
+          <w:u w:val="single"/>
+        </w:rPr>
+        <w:t>GitHub URL</w:t>
+      </w:r>
+      <w:r>
+        <w:rPr>
+          <w:rFonts w:ascii="ArialMT" w:hAnsi="ArialMT" w:cs="ArialMT"/>
+          <w:sz w:val="32"/>
+          <w:szCs w:val="32"/>
+          <w:u w:val="single"/>
+        </w:rPr>
         <w:t>:</w:t>
       </w:r>
     </w:p>
     <w:p>
-      <w:hyperlink r:id="rId5" w:history="1">
+      <w:hyperlink r:id="rId6" w:history="1">
         <w:r>
           <w:rPr>
             <w:rStyle w:val="Hyperlink"/>
@@ -620,7 +667,15 @@
           <w:rFonts w:ascii="Calibri" w:hAnsi="Calibri" w:cs="Calibri"/>
           <w:lang w:val="en-US"/>
         </w:rPr>
-        <w:t xml:space="preserve"> So, such kind of Machine Learning Model can help us to create the process where you must feed the data like Glucose, BMI and it will predict whether you have diabetes or not.</w:t>
+        <w:t xml:space="preserve"> So, </w:t>
+      </w:r>
+      <w:r>
+        <w:rPr>
+          <w:rFonts w:ascii="Calibri" w:hAnsi="Calibri" w:cs="Calibri"/>
+          <w:lang w:val="en-US"/>
+        </w:rPr>
+        <w:lastRenderedPageBreak/>
+        <w:t>such kind of Machine Learning Model can help us to create the process where you must feed the data like Glucose, BMI and it will predict whether you have diabetes or not.</w:t>
       </w:r>
     </w:p>
     <w:p>
@@ -679,7 +734,6 @@
           <w:rFonts w:ascii="Calibri" w:hAnsi="Calibri" w:cs="Calibri"/>
           <w:lang w:val="en-US"/>
         </w:rPr>
-        <w:lastRenderedPageBreak/>
         <w:t>A very simple way to identify the diabetes at early stage and better treatment can help to cure from this.</w:t>
       </w:r>
     </w:p>
@@ -765,7 +819,7 @@
         </w:rPr>
         <w:t xml:space="preserve"> </w:t>
       </w:r>
-      <w:hyperlink r:id="rId6" w:history="1">
+      <w:hyperlink r:id="rId7" w:history="1">
         <w:r>
           <w:rPr>
             <w:rStyle w:val="Hyperlink"/>
@@ -1139,6 +1193,7 @@
           <w:u w:val="single"/>
           <w:lang w:val="en-US"/>
         </w:rPr>
+        <w:lastRenderedPageBreak/>
         <w:t>Linear Regression</w:t>
       </w:r>
       <w:r>
@@ -1336,7 +1391,6 @@
           <w:color w:val="00B050"/>
           <w:lang w:val="en-US"/>
         </w:rPr>
-        <w:lastRenderedPageBreak/>
         <w:t xml:space="preserve">classification report has best result for K-NN Algorithm so I would </w:t>
       </w:r>
       <w:r>
@@ -2188,6 +2242,7 @@
           <w:sz w:val="21"/>
           <w:szCs w:val="21"/>
         </w:rPr>
+        <w:lastRenderedPageBreak/>
         <w:t xml:space="preserve"> [ 60  22]]</w:t>
       </w:r>
     </w:p>
@@ -2345,7 +2400,6 @@
           <w:rFonts w:ascii="Calibri" w:hAnsi="Calibri" w:cs="Calibri"/>
           <w:lang w:val="en-US"/>
         </w:rPr>
-        <w:lastRenderedPageBreak/>
         <w:t># The classification report shows a better</w:t>
       </w:r>
       <w:r>
@@ -2374,23 +2428,313 @@
       <w:pPr>
         <w:rPr>
           <w:rFonts w:ascii="Calibri" w:hAnsi="Calibri" w:cs="Calibri"/>
+          <w:b/>
+          <w:bCs/>
+          <w:lang w:val="en-US"/>
+        </w:rPr>
+      </w:pPr>
+      <w:r>
+        <w:rPr>
+          <w:rFonts w:ascii="Calibri" w:hAnsi="Calibri" w:cs="Calibri"/>
+          <w:b/>
+          <w:bCs/>
+          <w:lang w:val="en-US"/>
+        </w:rPr>
+        <w:t>High Precision: Lower false positive rate</w:t>
+      </w:r>
+    </w:p>
+    <w:p>
+      <w:pPr>
+        <w:rPr>
+          <w:rFonts w:ascii="Calibri" w:hAnsi="Calibri" w:cs="Calibri"/>
+          <w:b/>
+          <w:bCs/>
+          <w:lang w:val="en-US"/>
+        </w:rPr>
+      </w:pPr>
+      <w:r>
+        <w:rPr>
+          <w:rFonts w:ascii="Calibri" w:hAnsi="Calibri" w:cs="Calibri"/>
+          <w:b/>
+          <w:bCs/>
+          <w:lang w:val="en-US"/>
+        </w:rPr>
+        <w:t xml:space="preserve">High Recall: Lower false negative </w:t>
+      </w:r>
+      <w:r>
+        <w:rPr>
+          <w:rFonts w:ascii="Calibri" w:hAnsi="Calibri" w:cs="Calibri"/>
+          <w:b/>
+          <w:bCs/>
+          <w:lang w:val="en-US"/>
+        </w:rPr>
+        <w:t>rate (</w:t>
+      </w:r>
+      <w:r>
+        <w:rPr>
+          <w:rFonts w:ascii="Calibri" w:hAnsi="Calibri" w:cs="Calibri"/>
+          <w:b/>
+          <w:bCs/>
+          <w:lang w:val="en-US"/>
+        </w:rPr>
+        <w:t>predicted most fraudulent transaction correctly)</w:t>
+      </w:r>
+    </w:p>
+    <w:p>
+      <w:pPr>
+        <w:rPr>
+          <w:rFonts w:ascii="Calibri" w:hAnsi="Calibri" w:cs="Calibri"/>
+          <w:b/>
+          <w:bCs/>
+          <w:lang w:val="en-US"/>
+        </w:rPr>
+      </w:pPr>
+    </w:p>
+    <w:p>
+      <w:pPr>
+        <w:rPr>
+          <w:rFonts w:ascii="Calibri" w:hAnsi="Calibri" w:cs="Calibri"/>
+          <w:lang w:val="en-US"/>
+        </w:rPr>
+      </w:pPr>
+      <w:r>
+        <w:rPr>
+          <w:rFonts w:ascii="Calibri" w:hAnsi="Calibri" w:cs="Calibri"/>
+          <w:b/>
+          <w:bCs/>
           <w:u w:val="single"/>
           <w:lang w:val="en-US"/>
         </w:rPr>
-      </w:pPr>
-    </w:p>
-    <w:p>
-      <w:pPr>
-        <w:rPr>
-          <w:rFonts w:ascii="Calibri" w:hAnsi="Calibri" w:cs="Calibri"/>
-          <w:lang w:val="en-US"/>
-        </w:rPr>
-      </w:pPr>
-    </w:p>
-    <w:p>
-      <w:pPr>
-        <w:pStyle w:val="ListParagraph"/>
-        <w:ind w:left="1080"/>
+        <w:t>Another Analysis:</w:t>
+      </w:r>
+      <w:r>
+        <w:rPr>
+          <w:rFonts w:ascii="Calibri" w:hAnsi="Calibri" w:cs="Calibri"/>
+          <w:b/>
+          <w:bCs/>
+          <w:u w:val="single"/>
+          <w:lang w:val="en-US"/>
+        </w:rPr>
+        <w:t xml:space="preserve"> </w:t>
+      </w:r>
+      <w:r>
+        <w:rPr>
+          <w:rFonts w:ascii="Calibri" w:hAnsi="Calibri" w:cs="Calibri"/>
+          <w:lang w:val="en-US"/>
+        </w:rPr>
+        <w:t>As per confusion matrix and classification report we can say the best algo would be K-neighbor classifier. But after extending the performance and the analysis we have picked to check the performance based on ROC Curve and AUC and as per this analysis the accuracy has come out on the higher side as below</w:t>
+      </w:r>
+    </w:p>
+    <w:p>
+      <w:pPr>
+        <w:pBdr>
+          <w:top w:val="single" w:sz="4" w:space="1" w:color="auto"/>
+          <w:left w:val="single" w:sz="4" w:space="4" w:color="auto"/>
+          <w:bottom w:val="single" w:sz="4" w:space="1" w:color="auto"/>
+          <w:right w:val="single" w:sz="4" w:space="4" w:color="auto"/>
+          <w:between w:val="single" w:sz="4" w:space="1" w:color="auto"/>
+          <w:bar w:val="single" w:sz="4" w:color="auto"/>
+        </w:pBdr>
+        <w:rPr>
+          <w:b/>
+          <w:bCs/>
+          <w:color w:val="000000"/>
+          <w:sz w:val="21"/>
+          <w:szCs w:val="21"/>
+        </w:rPr>
+      </w:pPr>
+      <w:r>
+        <w:rPr>
+          <w:rFonts w:ascii="Calibri" w:hAnsi="Calibri" w:cs="Calibri"/>
+          <w:b/>
+          <w:bCs/>
+          <w:lang w:val="en-US"/>
+        </w:rPr>
+        <w:t>Logistic Regression</w:t>
+      </w:r>
+      <w:r>
+        <w:rPr>
+          <w:rFonts w:ascii="Calibri" w:hAnsi="Calibri" w:cs="Calibri"/>
+          <w:lang w:val="en-US"/>
+        </w:rPr>
+        <w:t xml:space="preserve">: </w:t>
+      </w:r>
+      <w:r>
+        <w:rPr>
+          <w:color w:val="000000"/>
+          <w:sz w:val="21"/>
+          <w:szCs w:val="21"/>
+        </w:rPr>
+        <w:t xml:space="preserve">ROC AUC </w:t>
+      </w:r>
+      <w:r>
+        <w:rPr>
+          <w:b/>
+          <w:bCs/>
+          <w:color w:val="000000"/>
+          <w:sz w:val="21"/>
+          <w:szCs w:val="21"/>
+        </w:rPr>
+        <w:t>0.8264147816720524</w:t>
+      </w:r>
+      <w:r>
+        <w:rPr>
+          <w:color w:val="000000"/>
+          <w:sz w:val="21"/>
+          <w:szCs w:val="21"/>
+        </w:rPr>
+        <w:t xml:space="preserve"> </w:t>
+      </w:r>
+      <w:r>
+        <w:rPr>
+          <w:color w:val="000000"/>
+          <w:sz w:val="21"/>
+          <w:szCs w:val="21"/>
+        </w:rPr>
+        <w:t xml:space="preserve">ROC Accuracy </w:t>
+      </w:r>
+      <w:r>
+        <w:rPr>
+          <w:b/>
+          <w:bCs/>
+          <w:color w:val="000000"/>
+          <w:sz w:val="21"/>
+          <w:szCs w:val="21"/>
+        </w:rPr>
+        <w:t>82.64147816720524</w:t>
+      </w:r>
+    </w:p>
+    <w:p>
+      <w:pPr>
+        <w:pStyle w:val="HTMLPreformatted"/>
+        <w:pBdr>
+          <w:top w:val="single" w:sz="4" w:space="1" w:color="auto"/>
+          <w:left w:val="single" w:sz="4" w:space="4" w:color="auto"/>
+          <w:bottom w:val="single" w:sz="4" w:space="1" w:color="auto"/>
+          <w:right w:val="single" w:sz="4" w:space="4" w:color="auto"/>
+          <w:between w:val="single" w:sz="4" w:space="1" w:color="auto"/>
+          <w:bar w:val="single" w:sz="4" w:color="auto"/>
+        </w:pBdr>
+        <w:shd w:val="clear" w:color="auto" w:fill="FFFFFF"/>
+        <w:wordWrap w:val="0"/>
+        <w:textAlignment w:val="baseline"/>
+        <w:rPr>
+          <w:rFonts w:ascii="Calibri" w:eastAsiaTheme="minorHAnsi" w:hAnsi="Calibri" w:cs="Calibri"/>
+          <w:b/>
+          <w:bCs/>
+          <w:sz w:val="22"/>
+          <w:szCs w:val="22"/>
+          <w:lang w:val="en-US" w:eastAsia="en-US"/>
+        </w:rPr>
+      </w:pPr>
+      <w:r>
+        <w:rPr>
+          <w:rFonts w:ascii="Calibri" w:eastAsiaTheme="minorHAnsi" w:hAnsi="Calibri" w:cs="Calibri"/>
+          <w:b/>
+          <w:bCs/>
+          <w:sz w:val="22"/>
+          <w:szCs w:val="22"/>
+          <w:lang w:val="en-US" w:eastAsia="en-US"/>
+        </w:rPr>
+        <w:t xml:space="preserve">K-Neighbor classifier: </w:t>
+      </w:r>
+      <w:r>
+        <w:rPr>
+          <w:rFonts w:ascii="Calibri" w:eastAsiaTheme="minorHAnsi" w:hAnsi="Calibri" w:cs="Calibri"/>
+          <w:b/>
+          <w:bCs/>
+          <w:sz w:val="22"/>
+          <w:szCs w:val="22"/>
+          <w:lang w:val="en-US" w:eastAsia="en-US"/>
+        </w:rPr>
+        <w:t>ROC AUC 0.8095534012759963</w:t>
+      </w:r>
+      <w:r>
+        <w:rPr>
+          <w:rFonts w:ascii="Calibri" w:eastAsiaTheme="minorHAnsi" w:hAnsi="Calibri" w:cs="Calibri"/>
+          <w:b/>
+          <w:bCs/>
+          <w:sz w:val="22"/>
+          <w:szCs w:val="22"/>
+          <w:lang w:val="en-US" w:eastAsia="en-US"/>
+        </w:rPr>
+        <w:t xml:space="preserve"> </w:t>
+      </w:r>
+      <w:r>
+        <w:rPr>
+          <w:rFonts w:ascii="Calibri" w:eastAsiaTheme="minorHAnsi" w:hAnsi="Calibri" w:cs="Calibri"/>
+          <w:b/>
+          <w:bCs/>
+          <w:sz w:val="22"/>
+          <w:szCs w:val="22"/>
+          <w:lang w:val="en-US" w:eastAsia="en-US"/>
+        </w:rPr>
+        <w:t>ROC Accuracy 80.95534012759963</w:t>
+      </w:r>
+    </w:p>
+    <w:p>
+      <w:pPr>
+        <w:pStyle w:val="HTMLPreformatted"/>
+        <w:shd w:val="clear" w:color="auto" w:fill="FFFFFF"/>
+        <w:wordWrap w:val="0"/>
+        <w:textAlignment w:val="baseline"/>
+        <w:rPr>
+          <w:color w:val="000000"/>
+          <w:sz w:val="21"/>
+          <w:szCs w:val="21"/>
+        </w:rPr>
+      </w:pPr>
+    </w:p>
+    <w:p>
+      <w:pPr>
+        <w:rPr>
+          <w:rFonts w:ascii="Calibri" w:hAnsi="Calibri" w:cs="Calibri"/>
+          <w:lang w:val="en-US"/>
+        </w:rPr>
+      </w:pPr>
+      <w:r>
+        <w:rPr>
+          <w:rFonts w:ascii="Calibri" w:hAnsi="Calibri" w:cs="Calibri"/>
+          <w:lang w:val="en-US"/>
+        </w:rPr>
+        <w:t>After this analysis the best model came out as Logistic and accuracy is greater than K-Neighbor.</w:t>
+      </w:r>
+    </w:p>
+    <w:p>
+      <w:pPr>
+        <w:rPr>
+          <w:rFonts w:ascii="Calibri" w:hAnsi="Calibri" w:cs="Calibri"/>
+          <w:lang w:val="en-US"/>
+        </w:rPr>
+      </w:pPr>
+      <w:r>
+        <w:rPr>
+          <w:rFonts w:ascii="Calibri" w:hAnsi="Calibri" w:cs="Calibri"/>
+          <w:b/>
+          <w:bCs/>
+          <w:u w:val="single"/>
+          <w:lang w:val="en-US"/>
+        </w:rPr>
+        <w:t>Conclusion</w:t>
+      </w:r>
+      <w:r>
+        <w:rPr>
+          <w:rFonts w:ascii="Calibri" w:hAnsi="Calibri" w:cs="Calibri"/>
+          <w:lang w:val="en-US"/>
+        </w:rPr>
+        <w:t>: I would choose both model for diabetes prediction as both are predicting good result as per their analysis.</w:t>
+      </w:r>
+    </w:p>
+    <w:p>
+      <w:pPr>
+        <w:rPr>
+          <w:rFonts w:ascii="Calibri" w:hAnsi="Calibri" w:cs="Calibri"/>
+          <w:lang w:val="en-US"/>
+        </w:rPr>
+      </w:pPr>
+    </w:p>
+    <w:p>
+      <w:pPr>
         <w:rPr>
           <w:rFonts w:ascii="Calibri" w:hAnsi="Calibri" w:cs="Calibri"/>
           <w:lang w:val="en-US"/>
@@ -2455,94 +2799,6 @@
             <wp:extent cx="5106670" cy="1010285"/>
             <wp:effectExtent l="0" t="0" r="0" b="0"/>
             <wp:docPr id="1" name="Picture 1"/>
-            <wp:cNvGraphicFramePr>
-              <a:graphicFrameLocks xmlns:a="http://schemas.openxmlformats.org/drawingml/2006/main" noChangeAspect="1"/>
-            </wp:cNvGraphicFramePr>
-            <a:graphic xmlns:a="http://schemas.openxmlformats.org/drawingml/2006/main">
-              <a:graphicData uri="http://schemas.openxmlformats.org/drawingml/2006/picture">
-                <pic:pic xmlns:pic="http://schemas.openxmlformats.org/drawingml/2006/picture">
-                  <pic:nvPicPr>
-                    <pic:cNvPr id="1" name=""/>
-                    <pic:cNvPicPr/>
-                  </pic:nvPicPr>
-                  <pic:blipFill>
-                    <a:blip r:embed="rId7"/>
-                    <a:stretch>
-                      <a:fillRect/>
-                    </a:stretch>
-                  </pic:blipFill>
-                  <pic:spPr>
-                    <a:xfrm>
-                      <a:off x="0" y="0"/>
-                      <a:ext cx="5106670" cy="1010285"/>
-                    </a:xfrm>
-                    <a:prstGeom prst="rect">
-                      <a:avLst/>
-                    </a:prstGeom>
-                  </pic:spPr>
-                </pic:pic>
-              </a:graphicData>
-            </a:graphic>
-          </wp:inline>
-        </w:drawing>
-      </w:r>
-    </w:p>
-    <w:p>
-      <w:pPr>
-        <w:pStyle w:val="ListParagraph"/>
-        <w:numPr>
-          <w:ilvl w:val="0"/>
-          <w:numId w:val="2"/>
-        </w:numPr>
-        <w:rPr>
-          <w:rFonts w:ascii="ArialMT" w:hAnsi="ArialMT" w:cs="ArialMT"/>
-          <w:color w:val="4472C4" w:themeColor="accent1"/>
-          <w:sz w:val="28"/>
-          <w:szCs w:val="28"/>
-        </w:rPr>
-      </w:pPr>
-      <w:r>
-        <w:rPr>
-          <w:rFonts w:ascii="ArialMT" w:hAnsi="ArialMT" w:cs="ArialMT"/>
-          <w:color w:val="4472C4" w:themeColor="accent1"/>
-          <w:sz w:val="28"/>
-          <w:szCs w:val="28"/>
-        </w:rPr>
-        <w:t xml:space="preserve">Data Loading </w:t>
-      </w:r>
-    </w:p>
-    <w:p>
-      <w:pPr>
-        <w:pStyle w:val="ListParagraph"/>
-        <w:rPr>
-          <w:rFonts w:ascii="ArialMT" w:hAnsi="ArialMT" w:cs="ArialMT"/>
-          <w:color w:val="4472C4" w:themeColor="accent1"/>
-          <w:sz w:val="28"/>
-          <w:szCs w:val="28"/>
-        </w:rPr>
-      </w:pPr>
-      <w:r>
-        <w:rPr>
-          <w:rFonts w:ascii="ArialMT" w:hAnsi="ArialMT" w:cs="ArialMT"/>
-          <w:color w:val="4472C4" w:themeColor="accent1"/>
-          <w:sz w:val="28"/>
-          <w:szCs w:val="28"/>
-        </w:rPr>
-        <w:t xml:space="preserve"> </w:t>
-      </w:r>
-      <w:r>
-        <w:rPr>
-          <w:rFonts w:ascii="ArialMT" w:hAnsi="ArialMT" w:cs="ArialMT"/>
-          <w:noProof/>
-          <w:color w:val="4472C4" w:themeColor="accent1"/>
-          <w:sz w:val="28"/>
-          <w:szCs w:val="28"/>
-        </w:rPr>
-        <w:drawing>
-          <wp:inline distT="0" distB="0" distL="0" distR="0" wp14:anchorId="2539E65C" wp14:editId="5B81EBD8">
-            <wp:extent cx="5731510" cy="307975"/>
-            <wp:effectExtent l="0" t="0" r="2540" b="0"/>
-            <wp:docPr id="4" name="Picture 4"/>
             <wp:cNvGraphicFramePr>
               <a:graphicFrameLocks xmlns:a="http://schemas.openxmlformats.org/drawingml/2006/main" noChangeAspect="1"/>
             </wp:cNvGraphicFramePr>
@@ -2562,7 +2818,7 @@
                   <pic:spPr>
                     <a:xfrm>
                       <a:off x="0" y="0"/>
-                      <a:ext cx="5731510" cy="307975"/>
+                      <a:ext cx="5106670" cy="1010285"/>
                     </a:xfrm>
                     <a:prstGeom prst="rect">
                       <a:avLst/>
@@ -2578,17 +2834,6 @@
     <w:p>
       <w:pPr>
         <w:pStyle w:val="ListParagraph"/>
-        <w:rPr>
-          <w:rFonts w:ascii="ArialMT" w:hAnsi="ArialMT" w:cs="ArialMT"/>
-          <w:color w:val="4472C4" w:themeColor="accent1"/>
-          <w:sz w:val="28"/>
-          <w:szCs w:val="28"/>
-        </w:rPr>
-      </w:pPr>
-    </w:p>
-    <w:p>
-      <w:pPr>
-        <w:pStyle w:val="ListParagraph"/>
         <w:numPr>
           <w:ilvl w:val="0"/>
           <w:numId w:val="2"/>
@@ -2607,7 +2852,7 @@
           <w:sz w:val="28"/>
           <w:szCs w:val="28"/>
         </w:rPr>
-        <w:t>Exploratory Data Analysis</w:t>
+        <w:t xml:space="preserve">Data Loading </w:t>
       </w:r>
     </w:p>
     <w:p>
@@ -2623,16 +2868,25 @@
       <w:r>
         <w:rPr>
           <w:rFonts w:ascii="ArialMT" w:hAnsi="ArialMT" w:cs="ArialMT"/>
+          <w:color w:val="4472C4" w:themeColor="accent1"/>
+          <w:sz w:val="28"/>
+          <w:szCs w:val="28"/>
+        </w:rPr>
+        <w:t xml:space="preserve"> </w:t>
+      </w:r>
+      <w:r>
+        <w:rPr>
+          <w:rFonts w:ascii="ArialMT" w:hAnsi="ArialMT" w:cs="ArialMT"/>
           <w:noProof/>
           <w:color w:val="4472C4" w:themeColor="accent1"/>
           <w:sz w:val="28"/>
           <w:szCs w:val="28"/>
         </w:rPr>
         <w:drawing>
-          <wp:inline distT="0" distB="0" distL="0" distR="0" wp14:anchorId="366F1F23" wp14:editId="113010D7">
-            <wp:extent cx="5731510" cy="2754630"/>
-            <wp:effectExtent l="0" t="0" r="2540" b="7620"/>
-            <wp:docPr id="5" name="Picture 5"/>
+          <wp:inline distT="0" distB="0" distL="0" distR="0" wp14:anchorId="2539E65C" wp14:editId="5B81EBD8">
+            <wp:extent cx="5731510" cy="307975"/>
+            <wp:effectExtent l="0" t="0" r="2540" b="0"/>
+            <wp:docPr id="4" name="Picture 4"/>
             <wp:cNvGraphicFramePr>
               <a:graphicFrameLocks xmlns:a="http://schemas.openxmlformats.org/drawingml/2006/main" noChangeAspect="1"/>
             </wp:cNvGraphicFramePr>
@@ -2652,7 +2906,7 @@
                   <pic:spPr>
                     <a:xfrm>
                       <a:off x="0" y="0"/>
-                      <a:ext cx="5731510" cy="2754630"/>
+                      <a:ext cx="5731510" cy="307975"/>
                     </a:xfrm>
                     <a:prstGeom prst="rect">
                       <a:avLst/>
@@ -2675,6 +2929,41 @@
           <w:szCs w:val="28"/>
         </w:rPr>
       </w:pPr>
+    </w:p>
+    <w:p>
+      <w:pPr>
+        <w:pStyle w:val="ListParagraph"/>
+        <w:numPr>
+          <w:ilvl w:val="0"/>
+          <w:numId w:val="2"/>
+        </w:numPr>
+        <w:rPr>
+          <w:rFonts w:ascii="ArialMT" w:hAnsi="ArialMT" w:cs="ArialMT"/>
+          <w:color w:val="4472C4" w:themeColor="accent1"/>
+          <w:sz w:val="28"/>
+          <w:szCs w:val="28"/>
+        </w:rPr>
+      </w:pPr>
+      <w:r>
+        <w:rPr>
+          <w:rFonts w:ascii="ArialMT" w:hAnsi="ArialMT" w:cs="ArialMT"/>
+          <w:color w:val="4472C4" w:themeColor="accent1"/>
+          <w:sz w:val="28"/>
+          <w:szCs w:val="28"/>
+        </w:rPr>
+        <w:t>Exploratory Data Analysis</w:t>
+      </w:r>
+    </w:p>
+    <w:p>
+      <w:pPr>
+        <w:pStyle w:val="ListParagraph"/>
+        <w:rPr>
+          <w:rFonts w:ascii="ArialMT" w:hAnsi="ArialMT" w:cs="ArialMT"/>
+          <w:color w:val="4472C4" w:themeColor="accent1"/>
+          <w:sz w:val="28"/>
+          <w:szCs w:val="28"/>
+        </w:rPr>
+      </w:pPr>
       <w:r>
         <w:rPr>
           <w:rFonts w:ascii="ArialMT" w:hAnsi="ArialMT" w:cs="ArialMT"/>
@@ -2685,10 +2974,10 @@
         </w:rPr>
         <w:lastRenderedPageBreak/>
         <w:drawing>
-          <wp:inline distT="0" distB="0" distL="0" distR="0" wp14:anchorId="7697828C" wp14:editId="6360F79B">
-            <wp:extent cx="5731510" cy="2406015"/>
-            <wp:effectExtent l="0" t="0" r="2540" b="0"/>
-            <wp:docPr id="6" name="Picture 6"/>
+          <wp:inline distT="0" distB="0" distL="0" distR="0" wp14:anchorId="366F1F23" wp14:editId="113010D7">
+            <wp:extent cx="5731510" cy="2754630"/>
+            <wp:effectExtent l="0" t="0" r="2540" b="7620"/>
+            <wp:docPr id="5" name="Picture 5"/>
             <wp:cNvGraphicFramePr>
               <a:graphicFrameLocks xmlns:a="http://schemas.openxmlformats.org/drawingml/2006/main" noChangeAspect="1"/>
             </wp:cNvGraphicFramePr>
@@ -2708,7 +2997,7 @@
                   <pic:spPr>
                     <a:xfrm>
                       <a:off x="0" y="0"/>
-                      <a:ext cx="5731510" cy="2406015"/>
+                      <a:ext cx="5731510" cy="2754630"/>
                     </a:xfrm>
                     <a:prstGeom prst="rect">
                       <a:avLst/>
@@ -2740,10 +3029,10 @@
           <w:szCs w:val="28"/>
         </w:rPr>
         <w:drawing>
-          <wp:inline distT="0" distB="0" distL="0" distR="0" wp14:anchorId="051A0DC8" wp14:editId="14DE8F05">
-            <wp:extent cx="5731510" cy="2534285"/>
+          <wp:inline distT="0" distB="0" distL="0" distR="0" wp14:anchorId="7697828C" wp14:editId="6360F79B">
+            <wp:extent cx="5731510" cy="2406015"/>
             <wp:effectExtent l="0" t="0" r="2540" b="0"/>
-            <wp:docPr id="7" name="Picture 7"/>
+            <wp:docPr id="6" name="Picture 6"/>
             <wp:cNvGraphicFramePr>
               <a:graphicFrameLocks xmlns:a="http://schemas.openxmlformats.org/drawingml/2006/main" noChangeAspect="1"/>
             </wp:cNvGraphicFramePr>
@@ -2763,7 +3052,7 @@
                   <pic:spPr>
                     <a:xfrm>
                       <a:off x="0" y="0"/>
-                      <a:ext cx="5731510" cy="2534285"/>
+                      <a:ext cx="5731510" cy="2406015"/>
                     </a:xfrm>
                     <a:prstGeom prst="rect">
                       <a:avLst/>
@@ -2794,12 +3083,11 @@
           <w:sz w:val="28"/>
           <w:szCs w:val="28"/>
         </w:rPr>
-        <w:lastRenderedPageBreak/>
         <w:drawing>
-          <wp:inline distT="0" distB="0" distL="0" distR="0" wp14:anchorId="22680DED" wp14:editId="24C6A974">
-            <wp:extent cx="5731510" cy="4281170"/>
-            <wp:effectExtent l="0" t="0" r="2540" b="5080"/>
-            <wp:docPr id="8" name="Picture 8"/>
+          <wp:inline distT="0" distB="0" distL="0" distR="0" wp14:anchorId="051A0DC8" wp14:editId="14DE8F05">
+            <wp:extent cx="5731510" cy="2534285"/>
+            <wp:effectExtent l="0" t="0" r="2540" b="0"/>
+            <wp:docPr id="7" name="Picture 7"/>
             <wp:cNvGraphicFramePr>
               <a:graphicFrameLocks xmlns:a="http://schemas.openxmlformats.org/drawingml/2006/main" noChangeAspect="1"/>
             </wp:cNvGraphicFramePr>
@@ -2819,7 +3107,7 @@
                   <pic:spPr>
                     <a:xfrm>
                       <a:off x="0" y="0"/>
-                      <a:ext cx="5731510" cy="4281170"/>
+                      <a:ext cx="5731510" cy="2534285"/>
                     </a:xfrm>
                     <a:prstGeom prst="rect">
                       <a:avLst/>
@@ -2842,56 +3130,20 @@
           <w:szCs w:val="28"/>
         </w:rPr>
       </w:pPr>
-    </w:p>
-    <w:p>
-      <w:pPr>
-        <w:pStyle w:val="ListParagraph"/>
-        <w:numPr>
-          <w:ilvl w:val="0"/>
-          <w:numId w:val="2"/>
-        </w:numPr>
-        <w:rPr>
-          <w:rFonts w:ascii="ArialMT" w:hAnsi="ArialMT" w:cs="ArialMT"/>
-          <w:color w:val="4472C4" w:themeColor="accent1"/>
-          <w:sz w:val="28"/>
-          <w:szCs w:val="28"/>
-        </w:rPr>
-      </w:pPr>
-      <w:r>
-        <w:rPr>
-          <w:rFonts w:ascii="ArialMT" w:hAnsi="ArialMT" w:cs="ArialMT"/>
-          <w:color w:val="4472C4" w:themeColor="accent1"/>
-          <w:sz w:val="28"/>
-          <w:szCs w:val="28"/>
-        </w:rPr>
-        <w:t>Data Cleaning</w:t>
-      </w:r>
-    </w:p>
-    <w:p>
-      <w:pPr>
-        <w:rPr>
-          <w:rFonts w:ascii="Calibri" w:hAnsi="Calibri" w:cs="Calibri"/>
-          <w:lang w:val="en-US"/>
-        </w:rPr>
-      </w:pPr>
-      <w:r>
-        <w:rPr>
-          <w:rFonts w:ascii="Calibri" w:hAnsi="Calibri" w:cs="Calibri"/>
-          <w:lang w:val="en-US"/>
+      <w:r>
+        <w:rPr>
+          <w:rFonts w:ascii="ArialMT" w:hAnsi="ArialMT" w:cs="ArialMT"/>
+          <w:noProof/>
+          <w:color w:val="4472C4" w:themeColor="accent1"/>
+          <w:sz w:val="28"/>
+          <w:szCs w:val="28"/>
         </w:rPr>
         <w:lastRenderedPageBreak/>
-        <w:t xml:space="preserve">               </w:t>
-      </w:r>
-      <w:r>
-        <w:rPr>
-          <w:rFonts w:ascii="Calibri" w:hAnsi="Calibri" w:cs="Calibri"/>
-          <w:lang w:val="en-US"/>
-        </w:rPr>
         <w:drawing>
-          <wp:inline distT="0" distB="0" distL="0" distR="0" wp14:anchorId="127131A0" wp14:editId="241E2146">
-            <wp:extent cx="5731510" cy="3996055"/>
-            <wp:effectExtent l="0" t="0" r="2540" b="4445"/>
-            <wp:docPr id="2" name="Picture 2"/>
+          <wp:inline distT="0" distB="0" distL="0" distR="0" wp14:anchorId="22680DED" wp14:editId="24C6A974">
+            <wp:extent cx="5731510" cy="4281170"/>
+            <wp:effectExtent l="0" t="0" r="2540" b="5080"/>
+            <wp:docPr id="8" name="Picture 8"/>
             <wp:cNvGraphicFramePr>
               <a:graphicFrameLocks xmlns:a="http://schemas.openxmlformats.org/drawingml/2006/main" noChangeAspect="1"/>
             </wp:cNvGraphicFramePr>
@@ -2911,7 +3163,7 @@
                   <pic:spPr>
                     <a:xfrm>
                       <a:off x="0" y="0"/>
-                      <a:ext cx="5731510" cy="3996055"/>
+                      <a:ext cx="5731510" cy="4281170"/>
                     </a:xfrm>
                     <a:prstGeom prst="rect">
                       <a:avLst/>
@@ -2926,6 +3178,41 @@
     </w:p>
     <w:p>
       <w:pPr>
+        <w:pStyle w:val="ListParagraph"/>
+        <w:rPr>
+          <w:rFonts w:ascii="ArialMT" w:hAnsi="ArialMT" w:cs="ArialMT"/>
+          <w:color w:val="4472C4" w:themeColor="accent1"/>
+          <w:sz w:val="28"/>
+          <w:szCs w:val="28"/>
+        </w:rPr>
+      </w:pPr>
+    </w:p>
+    <w:p>
+      <w:pPr>
+        <w:pStyle w:val="ListParagraph"/>
+        <w:numPr>
+          <w:ilvl w:val="0"/>
+          <w:numId w:val="2"/>
+        </w:numPr>
+        <w:rPr>
+          <w:rFonts w:ascii="ArialMT" w:hAnsi="ArialMT" w:cs="ArialMT"/>
+          <w:color w:val="4472C4" w:themeColor="accent1"/>
+          <w:sz w:val="28"/>
+          <w:szCs w:val="28"/>
+        </w:rPr>
+      </w:pPr>
+      <w:r>
+        <w:rPr>
+          <w:rFonts w:ascii="ArialMT" w:hAnsi="ArialMT" w:cs="ArialMT"/>
+          <w:color w:val="4472C4" w:themeColor="accent1"/>
+          <w:sz w:val="28"/>
+          <w:szCs w:val="28"/>
+        </w:rPr>
+        <w:t>Data Cleaning</w:t>
+      </w:r>
+    </w:p>
+    <w:p>
+      <w:pPr>
         <w:rPr>
           <w:rFonts w:ascii="Calibri" w:hAnsi="Calibri" w:cs="Calibri"/>
           <w:lang w:val="en-US"/>
@@ -2937,11 +3224,18 @@
           <w:lang w:val="en-US"/>
         </w:rPr>
         <w:lastRenderedPageBreak/>
+        <w:t xml:space="preserve">               </w:t>
+      </w:r>
+      <w:r>
+        <w:rPr>
+          <w:rFonts w:ascii="Calibri" w:hAnsi="Calibri" w:cs="Calibri"/>
+          <w:lang w:val="en-US"/>
+        </w:rPr>
         <w:drawing>
-          <wp:inline distT="0" distB="0" distL="0" distR="0" wp14:anchorId="3F79039A" wp14:editId="14294193">
-            <wp:extent cx="5731510" cy="5076190"/>
-            <wp:effectExtent l="0" t="0" r="2540" b="0"/>
-            <wp:docPr id="3" name="Picture 3"/>
+          <wp:inline distT="0" distB="0" distL="0" distR="0" wp14:anchorId="127131A0" wp14:editId="241E2146">
+            <wp:extent cx="5731510" cy="3996055"/>
+            <wp:effectExtent l="0" t="0" r="2540" b="4445"/>
+            <wp:docPr id="2" name="Picture 2"/>
             <wp:cNvGraphicFramePr>
               <a:graphicFrameLocks xmlns:a="http://schemas.openxmlformats.org/drawingml/2006/main" noChangeAspect="1"/>
             </wp:cNvGraphicFramePr>
@@ -2961,7 +3255,7 @@
                   <pic:spPr>
                     <a:xfrm>
                       <a:off x="0" y="0"/>
-                      <a:ext cx="5731510" cy="5076190"/>
+                      <a:ext cx="5731510" cy="3996055"/>
                     </a:xfrm>
                     <a:prstGeom prst="rect">
                       <a:avLst/>
@@ -2988,10 +3282,10 @@
         </w:rPr>
         <w:lastRenderedPageBreak/>
         <w:drawing>
-          <wp:inline distT="0" distB="0" distL="0" distR="0" wp14:anchorId="271D6C0F" wp14:editId="5AD65179">
-            <wp:extent cx="5731510" cy="5351780"/>
-            <wp:effectExtent l="0" t="0" r="2540" b="1270"/>
-            <wp:docPr id="9" name="Picture 9"/>
+          <wp:inline distT="0" distB="0" distL="0" distR="0" wp14:anchorId="3F79039A" wp14:editId="14294193">
+            <wp:extent cx="5731510" cy="5076190"/>
+            <wp:effectExtent l="0" t="0" r="2540" b="0"/>
+            <wp:docPr id="3" name="Picture 3"/>
             <wp:cNvGraphicFramePr>
               <a:graphicFrameLocks xmlns:a="http://schemas.openxmlformats.org/drawingml/2006/main" noChangeAspect="1"/>
             </wp:cNvGraphicFramePr>
@@ -3011,7 +3305,7 @@
                   <pic:spPr>
                     <a:xfrm>
                       <a:off x="0" y="0"/>
-                      <a:ext cx="5731510" cy="5351780"/>
+                      <a:ext cx="5731510" cy="5076190"/>
                     </a:xfrm>
                     <a:prstGeom prst="rect">
                       <a:avLst/>
@@ -3038,10 +3332,10 @@
         </w:rPr>
         <w:lastRenderedPageBreak/>
         <w:drawing>
-          <wp:inline distT="0" distB="0" distL="0" distR="0" wp14:anchorId="77EA1400" wp14:editId="3D4686D9">
-            <wp:extent cx="5731510" cy="4035425"/>
-            <wp:effectExtent l="0" t="0" r="2540" b="3175"/>
-            <wp:docPr id="10" name="Picture 10"/>
+          <wp:inline distT="0" distB="0" distL="0" distR="0" wp14:anchorId="271D6C0F" wp14:editId="5AD65179">
+            <wp:extent cx="5731510" cy="5351780"/>
+            <wp:effectExtent l="0" t="0" r="2540" b="1270"/>
+            <wp:docPr id="9" name="Picture 9"/>
             <wp:cNvGraphicFramePr>
               <a:graphicFrameLocks xmlns:a="http://schemas.openxmlformats.org/drawingml/2006/main" noChangeAspect="1"/>
             </wp:cNvGraphicFramePr>
@@ -3061,7 +3355,7 @@
                   <pic:spPr>
                     <a:xfrm>
                       <a:off x="0" y="0"/>
-                      <a:ext cx="5731510" cy="4035425"/>
+                      <a:ext cx="5731510" cy="5351780"/>
                     </a:xfrm>
                     <a:prstGeom prst="rect">
                       <a:avLst/>
@@ -3086,11 +3380,12 @@
           <w:rFonts w:ascii="Calibri" w:hAnsi="Calibri" w:cs="Calibri"/>
           <w:lang w:val="en-US"/>
         </w:rPr>
+        <w:lastRenderedPageBreak/>
         <w:drawing>
-          <wp:inline distT="0" distB="0" distL="0" distR="0" wp14:anchorId="00C3328E" wp14:editId="5E41078F">
-            <wp:extent cx="5731510" cy="2646680"/>
-            <wp:effectExtent l="0" t="0" r="2540" b="1270"/>
-            <wp:docPr id="11" name="Picture 11"/>
+          <wp:inline distT="0" distB="0" distL="0" distR="0" wp14:anchorId="77EA1400" wp14:editId="3D4686D9">
+            <wp:extent cx="5731510" cy="4035425"/>
+            <wp:effectExtent l="0" t="0" r="2540" b="3175"/>
+            <wp:docPr id="10" name="Picture 10"/>
             <wp:cNvGraphicFramePr>
               <a:graphicFrameLocks xmlns:a="http://schemas.openxmlformats.org/drawingml/2006/main" noChangeAspect="1"/>
             </wp:cNvGraphicFramePr>
@@ -3110,7 +3405,7 @@
                   <pic:spPr>
                     <a:xfrm>
                       <a:off x="0" y="0"/>
-                      <a:ext cx="5731510" cy="2646680"/>
+                      <a:ext cx="5731510" cy="4035425"/>
                     </a:xfrm>
                     <a:prstGeom prst="rect">
                       <a:avLst/>
@@ -3125,62 +3420,21 @@
     </w:p>
     <w:p>
       <w:pPr>
-        <w:pStyle w:val="ListParagraph"/>
-        <w:numPr>
-          <w:ilvl w:val="0"/>
-          <w:numId w:val="2"/>
-        </w:numPr>
-        <w:rPr>
-          <w:rFonts w:ascii="ArialMT" w:hAnsi="ArialMT" w:cs="ArialMT"/>
-          <w:color w:val="4472C4" w:themeColor="accent1"/>
-          <w:sz w:val="28"/>
-          <w:szCs w:val="28"/>
-        </w:rPr>
-      </w:pPr>
-      <w:r>
-        <w:rPr>
-          <w:rFonts w:ascii="ArialMT" w:hAnsi="ArialMT" w:cs="ArialMT"/>
-          <w:color w:val="4472C4" w:themeColor="accent1"/>
-          <w:sz w:val="28"/>
-          <w:szCs w:val="28"/>
-        </w:rPr>
-        <w:t>Data Visualization:</w:t>
-      </w:r>
-    </w:p>
-    <w:p>
-      <w:pPr>
-        <w:ind w:left="360"/>
-        <w:rPr>
-          <w:rFonts w:ascii="ArialMT" w:hAnsi="ArialMT" w:cs="ArialMT"/>
-          <w:color w:val="4472C4" w:themeColor="accent1"/>
-          <w:sz w:val="28"/>
-          <w:szCs w:val="28"/>
-        </w:rPr>
-      </w:pPr>
-    </w:p>
-    <w:p>
-      <w:pPr>
-        <w:ind w:left="360"/>
-        <w:rPr>
-          <w:rFonts w:ascii="ArialMT" w:hAnsi="ArialMT" w:cs="ArialMT"/>
-          <w:color w:val="4472C4" w:themeColor="accent1"/>
-          <w:sz w:val="28"/>
-          <w:szCs w:val="28"/>
-        </w:rPr>
-      </w:pPr>
-      <w:r>
-        <w:rPr>
-          <w:rFonts w:ascii="ArialMT" w:hAnsi="ArialMT" w:cs="ArialMT"/>
-          <w:color w:val="4472C4" w:themeColor="accent1"/>
-          <w:sz w:val="28"/>
-          <w:szCs w:val="28"/>
-        </w:rPr>
-        <w:lastRenderedPageBreak/>
+        <w:rPr>
+          <w:rFonts w:ascii="Calibri" w:hAnsi="Calibri" w:cs="Calibri"/>
+          <w:lang w:val="en-US"/>
+        </w:rPr>
+      </w:pPr>
+      <w:r>
+        <w:rPr>
+          <w:rFonts w:ascii="Calibri" w:hAnsi="Calibri" w:cs="Calibri"/>
+          <w:lang w:val="en-US"/>
+        </w:rPr>
         <w:drawing>
-          <wp:inline distT="0" distB="0" distL="0" distR="0" wp14:anchorId="72FE0307" wp14:editId="1E983206">
-            <wp:extent cx="5731510" cy="4160520"/>
-            <wp:effectExtent l="0" t="0" r="2540" b="0"/>
-            <wp:docPr id="18" name="Picture 18"/>
+          <wp:inline distT="0" distB="0" distL="0" distR="0" wp14:anchorId="00C3328E" wp14:editId="5E41078F">
+            <wp:extent cx="5731510" cy="2646680"/>
+            <wp:effectExtent l="0" t="0" r="2540" b="1270"/>
+            <wp:docPr id="11" name="Picture 11"/>
             <wp:cNvGraphicFramePr>
               <a:graphicFrameLocks xmlns:a="http://schemas.openxmlformats.org/drawingml/2006/main" noChangeAspect="1"/>
             </wp:cNvGraphicFramePr>
@@ -3200,7 +3454,7 @@
                   <pic:spPr>
                     <a:xfrm>
                       <a:off x="0" y="0"/>
-                      <a:ext cx="5731510" cy="4160520"/>
+                      <a:ext cx="5731510" cy="2646680"/>
                     </a:xfrm>
                     <a:prstGeom prst="rect">
                       <a:avLst/>
@@ -3215,6 +3469,30 @@
     </w:p>
     <w:p>
       <w:pPr>
+        <w:pStyle w:val="ListParagraph"/>
+        <w:numPr>
+          <w:ilvl w:val="0"/>
+          <w:numId w:val="2"/>
+        </w:numPr>
+        <w:rPr>
+          <w:rFonts w:ascii="ArialMT" w:hAnsi="ArialMT" w:cs="ArialMT"/>
+          <w:color w:val="4472C4" w:themeColor="accent1"/>
+          <w:sz w:val="28"/>
+          <w:szCs w:val="28"/>
+        </w:rPr>
+      </w:pPr>
+      <w:r>
+        <w:rPr>
+          <w:rFonts w:ascii="ArialMT" w:hAnsi="ArialMT" w:cs="ArialMT"/>
+          <w:color w:val="4472C4" w:themeColor="accent1"/>
+          <w:sz w:val="28"/>
+          <w:szCs w:val="28"/>
+        </w:rPr>
+        <w:t>Data Visualization:</w:t>
+      </w:r>
+    </w:p>
+    <w:p>
+      <w:pPr>
         <w:ind w:left="360"/>
         <w:rPr>
           <w:rFonts w:ascii="ArialMT" w:hAnsi="ArialMT" w:cs="ArialMT"/>
@@ -3223,18 +3501,30 @@
           <w:szCs w:val="28"/>
         </w:rPr>
       </w:pPr>
-      <w:r>
-        <w:rPr>
-          <w:rFonts w:ascii="ArialMT" w:hAnsi="ArialMT" w:cs="ArialMT"/>
-          <w:color w:val="4472C4" w:themeColor="accent1"/>
-          <w:sz w:val="28"/>
-          <w:szCs w:val="28"/>
-        </w:rPr>
+    </w:p>
+    <w:p>
+      <w:pPr>
+        <w:ind w:left="360"/>
+        <w:rPr>
+          <w:rFonts w:ascii="ArialMT" w:hAnsi="ArialMT" w:cs="ArialMT"/>
+          <w:color w:val="4472C4" w:themeColor="accent1"/>
+          <w:sz w:val="28"/>
+          <w:szCs w:val="28"/>
+        </w:rPr>
+      </w:pPr>
+      <w:r>
+        <w:rPr>
+          <w:rFonts w:ascii="ArialMT" w:hAnsi="ArialMT" w:cs="ArialMT"/>
+          <w:color w:val="4472C4" w:themeColor="accent1"/>
+          <w:sz w:val="28"/>
+          <w:szCs w:val="28"/>
+        </w:rPr>
+        <w:lastRenderedPageBreak/>
         <w:drawing>
-          <wp:inline distT="0" distB="0" distL="0" distR="0" wp14:anchorId="46382C0A" wp14:editId="73FE5E9C">
-            <wp:extent cx="3581710" cy="2507197"/>
-            <wp:effectExtent l="0" t="0" r="0" b="7620"/>
-            <wp:docPr id="19" name="Picture 19"/>
+          <wp:inline distT="0" distB="0" distL="0" distR="0" wp14:anchorId="72FE0307" wp14:editId="1E983206">
+            <wp:extent cx="5731510" cy="4160520"/>
+            <wp:effectExtent l="0" t="0" r="2540" b="0"/>
+            <wp:docPr id="18" name="Picture 18"/>
             <wp:cNvGraphicFramePr>
               <a:graphicFrameLocks xmlns:a="http://schemas.openxmlformats.org/drawingml/2006/main" noChangeAspect="1"/>
             </wp:cNvGraphicFramePr>
@@ -3254,7 +3544,7 @@
                   <pic:spPr>
                     <a:xfrm>
                       <a:off x="0" y="0"/>
-                      <a:ext cx="3581710" cy="2507197"/>
+                      <a:ext cx="5731510" cy="4160520"/>
                     </a:xfrm>
                     <a:prstGeom prst="rect">
                       <a:avLst/>
@@ -3269,23 +3559,14 @@
     </w:p>
     <w:p>
       <w:pPr>
-        <w:rPr>
-          <w:rFonts w:ascii="ArialMT" w:hAnsi="ArialMT" w:cs="ArialMT"/>
-          <w:color w:val="4472C4" w:themeColor="accent1"/>
-          <w:sz w:val="28"/>
-          <w:szCs w:val="28"/>
-        </w:rPr>
-      </w:pPr>
-      <w:r>
-        <w:rPr>
-          <w:rFonts w:ascii="ArialMT" w:hAnsi="ArialMT" w:cs="ArialMT"/>
-          <w:color w:val="4472C4" w:themeColor="accent1"/>
-          <w:sz w:val="28"/>
-          <w:szCs w:val="28"/>
-        </w:rPr>
-        <w:lastRenderedPageBreak/>
-        <w:t xml:space="preserve">    </w:t>
-      </w:r>
+        <w:ind w:left="360"/>
+        <w:rPr>
+          <w:rFonts w:ascii="ArialMT" w:hAnsi="ArialMT" w:cs="ArialMT"/>
+          <w:color w:val="4472C4" w:themeColor="accent1"/>
+          <w:sz w:val="28"/>
+          <w:szCs w:val="28"/>
+        </w:rPr>
+      </w:pPr>
       <w:r>
         <w:rPr>
           <w:rFonts w:ascii="ArialMT" w:hAnsi="ArialMT" w:cs="ArialMT"/>
@@ -3294,10 +3575,10 @@
           <w:szCs w:val="28"/>
         </w:rPr>
         <w:drawing>
-          <wp:inline distT="0" distB="0" distL="0" distR="0" wp14:anchorId="39879272" wp14:editId="7244ED2F">
-            <wp:extent cx="5731510" cy="2444115"/>
-            <wp:effectExtent l="0" t="0" r="2540" b="0"/>
-            <wp:docPr id="13" name="Picture 13"/>
+          <wp:inline distT="0" distB="0" distL="0" distR="0" wp14:anchorId="46382C0A" wp14:editId="73FE5E9C">
+            <wp:extent cx="3581710" cy="2507197"/>
+            <wp:effectExtent l="0" t="0" r="0" b="7620"/>
+            <wp:docPr id="19" name="Picture 19"/>
             <wp:cNvGraphicFramePr>
               <a:graphicFrameLocks xmlns:a="http://schemas.openxmlformats.org/drawingml/2006/main" noChangeAspect="1"/>
             </wp:cNvGraphicFramePr>
@@ -3317,7 +3598,7 @@
                   <pic:spPr>
                     <a:xfrm>
                       <a:off x="0" y="0"/>
-                      <a:ext cx="5731510" cy="2444115"/>
+                      <a:ext cx="3581710" cy="2507197"/>
                     </a:xfrm>
                     <a:prstGeom prst="rect">
                       <a:avLst/>
@@ -3346,11 +3627,21 @@
           <w:sz w:val="28"/>
           <w:szCs w:val="28"/>
         </w:rPr>
+        <w:lastRenderedPageBreak/>
+        <w:t xml:space="preserve">    </w:t>
+      </w:r>
+      <w:r>
+        <w:rPr>
+          <w:rFonts w:ascii="ArialMT" w:hAnsi="ArialMT" w:cs="ArialMT"/>
+          <w:color w:val="4472C4" w:themeColor="accent1"/>
+          <w:sz w:val="28"/>
+          <w:szCs w:val="28"/>
+        </w:rPr>
         <w:drawing>
-          <wp:inline distT="0" distB="0" distL="0" distR="0" wp14:anchorId="695C85E6" wp14:editId="0323FE9E">
-            <wp:extent cx="5731510" cy="1829435"/>
+          <wp:inline distT="0" distB="0" distL="0" distR="0" wp14:anchorId="39879272" wp14:editId="7244ED2F">
+            <wp:extent cx="5731510" cy="2444115"/>
             <wp:effectExtent l="0" t="0" r="2540" b="0"/>
-            <wp:docPr id="14" name="Picture 14"/>
+            <wp:docPr id="13" name="Picture 13"/>
             <wp:cNvGraphicFramePr>
               <a:graphicFrameLocks xmlns:a="http://schemas.openxmlformats.org/drawingml/2006/main" noChangeAspect="1"/>
             </wp:cNvGraphicFramePr>
@@ -3370,7 +3661,7 @@
                   <pic:spPr>
                     <a:xfrm>
                       <a:off x="0" y="0"/>
-                      <a:ext cx="5731510" cy="1829435"/>
+                      <a:ext cx="5731510" cy="2444115"/>
                     </a:xfrm>
                     <a:prstGeom prst="rect">
                       <a:avLst/>
@@ -3400,10 +3691,10 @@
           <w:szCs w:val="28"/>
         </w:rPr>
         <w:drawing>
-          <wp:inline distT="0" distB="0" distL="0" distR="0" wp14:anchorId="3598BDB4" wp14:editId="3FB26A3F">
-            <wp:extent cx="4107536" cy="2773920"/>
-            <wp:effectExtent l="0" t="0" r="7620" b="7620"/>
-            <wp:docPr id="15" name="Picture 15"/>
+          <wp:inline distT="0" distB="0" distL="0" distR="0" wp14:anchorId="695C85E6" wp14:editId="0323FE9E">
+            <wp:extent cx="5731510" cy="1829435"/>
+            <wp:effectExtent l="0" t="0" r="2540" b="0"/>
+            <wp:docPr id="14" name="Picture 14"/>
             <wp:cNvGraphicFramePr>
               <a:graphicFrameLocks xmlns:a="http://schemas.openxmlformats.org/drawingml/2006/main" noChangeAspect="1"/>
             </wp:cNvGraphicFramePr>
@@ -3423,7 +3714,7 @@
                   <pic:spPr>
                     <a:xfrm>
                       <a:off x="0" y="0"/>
-                      <a:ext cx="4107536" cy="2773920"/>
+                      <a:ext cx="5731510" cy="1829435"/>
                     </a:xfrm>
                     <a:prstGeom prst="rect">
                       <a:avLst/>
@@ -3445,29 +3736,18 @@
           <w:szCs w:val="28"/>
         </w:rPr>
       </w:pPr>
-    </w:p>
-    <w:p>
-      <w:pPr>
-        <w:rPr>
-          <w:rFonts w:ascii="ArialMT" w:hAnsi="ArialMT" w:cs="ArialMT"/>
-          <w:color w:val="4472C4" w:themeColor="accent1"/>
-          <w:sz w:val="28"/>
-          <w:szCs w:val="28"/>
-        </w:rPr>
-      </w:pPr>
-      <w:r>
-        <w:rPr>
-          <w:rFonts w:ascii="ArialMT" w:hAnsi="ArialMT" w:cs="ArialMT"/>
-          <w:color w:val="4472C4" w:themeColor="accent1"/>
-          <w:sz w:val="28"/>
-          <w:szCs w:val="28"/>
-        </w:rPr>
-        <w:lastRenderedPageBreak/>
+      <w:r>
+        <w:rPr>
+          <w:rFonts w:ascii="ArialMT" w:hAnsi="ArialMT" w:cs="ArialMT"/>
+          <w:color w:val="4472C4" w:themeColor="accent1"/>
+          <w:sz w:val="28"/>
+          <w:szCs w:val="28"/>
+        </w:rPr>
         <w:drawing>
-          <wp:inline distT="0" distB="0" distL="0" distR="0" wp14:anchorId="334BB136" wp14:editId="70A6DFAE">
-            <wp:extent cx="5731510" cy="4292600"/>
-            <wp:effectExtent l="0" t="0" r="2540" b="0"/>
-            <wp:docPr id="16" name="Picture 16"/>
+          <wp:inline distT="0" distB="0" distL="0" distR="0" wp14:anchorId="3598BDB4" wp14:editId="3FB26A3F">
+            <wp:extent cx="4107536" cy="2773920"/>
+            <wp:effectExtent l="0" t="0" r="7620" b="7620"/>
+            <wp:docPr id="15" name="Picture 15"/>
             <wp:cNvGraphicFramePr>
               <a:graphicFrameLocks xmlns:a="http://schemas.openxmlformats.org/drawingml/2006/main" noChangeAspect="1"/>
             </wp:cNvGraphicFramePr>
@@ -3487,7 +3767,7 @@
                   <pic:spPr>
                     <a:xfrm>
                       <a:off x="0" y="0"/>
-                      <a:ext cx="5731510" cy="4292600"/>
+                      <a:ext cx="4107536" cy="2773920"/>
                     </a:xfrm>
                     <a:prstGeom prst="rect">
                       <a:avLst/>
@@ -3509,18 +3789,29 @@
           <w:szCs w:val="28"/>
         </w:rPr>
       </w:pPr>
-      <w:r>
-        <w:rPr>
-          <w:rFonts w:ascii="ArialMT" w:hAnsi="ArialMT" w:cs="ArialMT"/>
-          <w:color w:val="4472C4" w:themeColor="accent1"/>
-          <w:sz w:val="28"/>
-          <w:szCs w:val="28"/>
-        </w:rPr>
+    </w:p>
+    <w:p>
+      <w:pPr>
+        <w:rPr>
+          <w:rFonts w:ascii="ArialMT" w:hAnsi="ArialMT" w:cs="ArialMT"/>
+          <w:color w:val="4472C4" w:themeColor="accent1"/>
+          <w:sz w:val="28"/>
+          <w:szCs w:val="28"/>
+        </w:rPr>
+      </w:pPr>
+      <w:r>
+        <w:rPr>
+          <w:rFonts w:ascii="ArialMT" w:hAnsi="ArialMT" w:cs="ArialMT"/>
+          <w:color w:val="4472C4" w:themeColor="accent1"/>
+          <w:sz w:val="28"/>
+          <w:szCs w:val="28"/>
+        </w:rPr>
+        <w:lastRenderedPageBreak/>
         <w:drawing>
-          <wp:inline distT="0" distB="0" distL="0" distR="0" wp14:anchorId="5C3770B0" wp14:editId="22769585">
-            <wp:extent cx="5731510" cy="215900"/>
+          <wp:inline distT="0" distB="0" distL="0" distR="0" wp14:anchorId="334BB136" wp14:editId="70A6DFAE">
+            <wp:extent cx="5731510" cy="4292600"/>
             <wp:effectExtent l="0" t="0" r="2540" b="0"/>
-            <wp:docPr id="17" name="Picture 17"/>
+            <wp:docPr id="16" name="Picture 16"/>
             <wp:cNvGraphicFramePr>
               <a:graphicFrameLocks xmlns:a="http://schemas.openxmlformats.org/drawingml/2006/main" noChangeAspect="1"/>
             </wp:cNvGraphicFramePr>
@@ -3540,7 +3831,7 @@
                   <pic:spPr>
                     <a:xfrm>
                       <a:off x="0" y="0"/>
-                      <a:ext cx="5731510" cy="215900"/>
+                      <a:ext cx="5731510" cy="4292600"/>
                     </a:xfrm>
                     <a:prstGeom prst="rect">
                       <a:avLst/>
@@ -3555,30 +3846,6 @@
     </w:p>
     <w:p>
       <w:pPr>
-        <w:pStyle w:val="ListParagraph"/>
-        <w:numPr>
-          <w:ilvl w:val="0"/>
-          <w:numId w:val="2"/>
-        </w:numPr>
-        <w:rPr>
-          <w:rFonts w:ascii="ArialMT" w:hAnsi="ArialMT" w:cs="ArialMT"/>
-          <w:color w:val="4472C4" w:themeColor="accent1"/>
-          <w:sz w:val="28"/>
-          <w:szCs w:val="28"/>
-        </w:rPr>
-      </w:pPr>
-      <w:r>
-        <w:rPr>
-          <w:rFonts w:ascii="ArialMT" w:hAnsi="ArialMT" w:cs="ArialMT"/>
-          <w:color w:val="4472C4" w:themeColor="accent1"/>
-          <w:sz w:val="28"/>
-          <w:szCs w:val="28"/>
-        </w:rPr>
-        <w:t>Data Modelling:</w:t>
-      </w:r>
-    </w:p>
-    <w:p>
-      <w:pPr>
         <w:rPr>
           <w:rFonts w:ascii="ArialMT" w:hAnsi="ArialMT" w:cs="ArialMT"/>
           <w:color w:val="4472C4" w:themeColor="accent1"/>
@@ -3594,10 +3861,10 @@
           <w:szCs w:val="28"/>
         </w:rPr>
         <w:drawing>
-          <wp:inline distT="0" distB="0" distL="0" distR="0" wp14:anchorId="53653D5E" wp14:editId="66DBC69F">
-            <wp:extent cx="5731510" cy="3329305"/>
-            <wp:effectExtent l="0" t="0" r="2540" b="4445"/>
-            <wp:docPr id="20" name="Picture 20"/>
+          <wp:inline distT="0" distB="0" distL="0" distR="0" wp14:anchorId="5C3770B0" wp14:editId="22769585">
+            <wp:extent cx="5731510" cy="215900"/>
+            <wp:effectExtent l="0" t="0" r="2540" b="0"/>
+            <wp:docPr id="17" name="Picture 17"/>
             <wp:cNvGraphicFramePr>
               <a:graphicFrameLocks xmlns:a="http://schemas.openxmlformats.org/drawingml/2006/main" noChangeAspect="1"/>
             </wp:cNvGraphicFramePr>
@@ -3617,7 +3884,7 @@
                   <pic:spPr>
                     <a:xfrm>
                       <a:off x="0" y="0"/>
-                      <a:ext cx="5731510" cy="3329305"/>
+                      <a:ext cx="5731510" cy="215900"/>
                     </a:xfrm>
                     <a:prstGeom prst="rect">
                       <a:avLst/>
@@ -3632,26 +3899,49 @@
     </w:p>
     <w:p>
       <w:pPr>
-        <w:rPr>
-          <w:rFonts w:ascii="ArialMT" w:hAnsi="ArialMT" w:cs="ArialMT"/>
-          <w:color w:val="4472C4" w:themeColor="accent1"/>
-          <w:sz w:val="28"/>
-          <w:szCs w:val="28"/>
-        </w:rPr>
-      </w:pPr>
-      <w:r>
-        <w:rPr>
-          <w:rFonts w:ascii="ArialMT" w:hAnsi="ArialMT" w:cs="ArialMT"/>
-          <w:color w:val="4472C4" w:themeColor="accent1"/>
-          <w:sz w:val="28"/>
-          <w:szCs w:val="28"/>
-        </w:rPr>
-        <w:lastRenderedPageBreak/>
+        <w:pStyle w:val="ListParagraph"/>
+        <w:numPr>
+          <w:ilvl w:val="0"/>
+          <w:numId w:val="2"/>
+        </w:numPr>
+        <w:rPr>
+          <w:rFonts w:ascii="ArialMT" w:hAnsi="ArialMT" w:cs="ArialMT"/>
+          <w:color w:val="4472C4" w:themeColor="accent1"/>
+          <w:sz w:val="28"/>
+          <w:szCs w:val="28"/>
+        </w:rPr>
+      </w:pPr>
+      <w:r>
+        <w:rPr>
+          <w:rFonts w:ascii="ArialMT" w:hAnsi="ArialMT" w:cs="ArialMT"/>
+          <w:color w:val="4472C4" w:themeColor="accent1"/>
+          <w:sz w:val="28"/>
+          <w:szCs w:val="28"/>
+        </w:rPr>
+        <w:t>Data Modelling:</w:t>
+      </w:r>
+    </w:p>
+    <w:p>
+      <w:pPr>
+        <w:rPr>
+          <w:rFonts w:ascii="ArialMT" w:hAnsi="ArialMT" w:cs="ArialMT"/>
+          <w:color w:val="4472C4" w:themeColor="accent1"/>
+          <w:sz w:val="28"/>
+          <w:szCs w:val="28"/>
+        </w:rPr>
+      </w:pPr>
+      <w:r>
+        <w:rPr>
+          <w:rFonts w:ascii="ArialMT" w:hAnsi="ArialMT" w:cs="ArialMT"/>
+          <w:color w:val="4472C4" w:themeColor="accent1"/>
+          <w:sz w:val="28"/>
+          <w:szCs w:val="28"/>
+        </w:rPr>
         <w:drawing>
-          <wp:inline distT="0" distB="0" distL="0" distR="0" wp14:anchorId="2867B204" wp14:editId="480F3567">
-            <wp:extent cx="5731510" cy="4188460"/>
-            <wp:effectExtent l="0" t="0" r="2540" b="2540"/>
-            <wp:docPr id="21" name="Picture 21"/>
+          <wp:inline distT="0" distB="0" distL="0" distR="0" wp14:anchorId="53653D5E" wp14:editId="66DBC69F">
+            <wp:extent cx="5731510" cy="3329305"/>
+            <wp:effectExtent l="0" t="0" r="2540" b="4445"/>
+            <wp:docPr id="20" name="Picture 20"/>
             <wp:cNvGraphicFramePr>
               <a:graphicFrameLocks xmlns:a="http://schemas.openxmlformats.org/drawingml/2006/main" noChangeAspect="1"/>
             </wp:cNvGraphicFramePr>
@@ -3671,7 +3961,7 @@
                   <pic:spPr>
                     <a:xfrm>
                       <a:off x="0" y="0"/>
-                      <a:ext cx="5731510" cy="4188460"/>
+                      <a:ext cx="5731510" cy="3329305"/>
                     </a:xfrm>
                     <a:prstGeom prst="rect">
                       <a:avLst/>
@@ -3700,11 +3990,12 @@
           <w:sz w:val="28"/>
           <w:szCs w:val="28"/>
         </w:rPr>
+        <w:lastRenderedPageBreak/>
         <w:drawing>
-          <wp:inline distT="0" distB="0" distL="0" distR="0" wp14:anchorId="3EB011EF" wp14:editId="6D5EF5CA">
-            <wp:extent cx="5731510" cy="3834130"/>
-            <wp:effectExtent l="0" t="0" r="2540" b="0"/>
-            <wp:docPr id="22" name="Picture 22"/>
+          <wp:inline distT="0" distB="0" distL="0" distR="0" wp14:anchorId="2867B204" wp14:editId="480F3567">
+            <wp:extent cx="5731510" cy="4188460"/>
+            <wp:effectExtent l="0" t="0" r="2540" b="2540"/>
+            <wp:docPr id="21" name="Picture 21"/>
             <wp:cNvGraphicFramePr>
               <a:graphicFrameLocks xmlns:a="http://schemas.openxmlformats.org/drawingml/2006/main" noChangeAspect="1"/>
             </wp:cNvGraphicFramePr>
@@ -3724,7 +4015,7 @@
                   <pic:spPr>
                     <a:xfrm>
                       <a:off x="0" y="0"/>
-                      <a:ext cx="5731510" cy="3834130"/>
+                      <a:ext cx="5731510" cy="4188460"/>
                     </a:xfrm>
                     <a:prstGeom prst="rect">
                       <a:avLst/>
@@ -3753,12 +4044,11 @@
           <w:sz w:val="28"/>
           <w:szCs w:val="28"/>
         </w:rPr>
-        <w:lastRenderedPageBreak/>
         <w:drawing>
-          <wp:inline distT="0" distB="0" distL="0" distR="0" wp14:anchorId="4EE05980" wp14:editId="20FE064D">
-            <wp:extent cx="5731510" cy="2592705"/>
+          <wp:inline distT="0" distB="0" distL="0" distR="0" wp14:anchorId="3EB011EF" wp14:editId="6D5EF5CA">
+            <wp:extent cx="5731510" cy="3834130"/>
             <wp:effectExtent l="0" t="0" r="2540" b="0"/>
-            <wp:docPr id="23" name="Picture 23"/>
+            <wp:docPr id="22" name="Picture 22"/>
             <wp:cNvGraphicFramePr>
               <a:graphicFrameLocks xmlns:a="http://schemas.openxmlformats.org/drawingml/2006/main" noChangeAspect="1"/>
             </wp:cNvGraphicFramePr>
@@ -3778,7 +4068,7 @@
                   <pic:spPr>
                     <a:xfrm>
                       <a:off x="0" y="0"/>
-                      <a:ext cx="5731510" cy="2592705"/>
+                      <a:ext cx="5731510" cy="3834130"/>
                     </a:xfrm>
                     <a:prstGeom prst="rect">
                       <a:avLst/>
@@ -3807,11 +4097,12 @@
           <w:sz w:val="28"/>
           <w:szCs w:val="28"/>
         </w:rPr>
+        <w:lastRenderedPageBreak/>
         <w:drawing>
-          <wp:inline distT="0" distB="0" distL="0" distR="0" wp14:anchorId="7D431E79" wp14:editId="5EF72E01">
-            <wp:extent cx="5731510" cy="3655060"/>
-            <wp:effectExtent l="0" t="0" r="2540" b="2540"/>
-            <wp:docPr id="25" name="Picture 25"/>
+          <wp:inline distT="0" distB="0" distL="0" distR="0" wp14:anchorId="61FECEB0" wp14:editId="45E6F318">
+            <wp:extent cx="5731510" cy="1663700"/>
+            <wp:effectExtent l="0" t="0" r="2540" b="0"/>
+            <wp:docPr id="34" name="Picture 34"/>
             <wp:cNvGraphicFramePr>
               <a:graphicFrameLocks xmlns:a="http://schemas.openxmlformats.org/drawingml/2006/main" noChangeAspect="1"/>
             </wp:cNvGraphicFramePr>
@@ -3831,7 +4122,7 @@
                   <pic:spPr>
                     <a:xfrm>
                       <a:off x="0" y="0"/>
-                      <a:ext cx="5731510" cy="3655060"/>
+                      <a:ext cx="5731510" cy="1663700"/>
                     </a:xfrm>
                     <a:prstGeom prst="rect">
                       <a:avLst/>
@@ -3860,12 +4151,11 @@
           <w:sz w:val="28"/>
           <w:szCs w:val="28"/>
         </w:rPr>
-        <w:lastRenderedPageBreak/>
         <w:drawing>
-          <wp:inline distT="0" distB="0" distL="0" distR="0" wp14:anchorId="53363823" wp14:editId="618A39EE">
-            <wp:extent cx="5731510" cy="4169410"/>
-            <wp:effectExtent l="0" t="0" r="2540" b="2540"/>
-            <wp:docPr id="26" name="Picture 26"/>
+          <wp:inline distT="0" distB="0" distL="0" distR="0" wp14:anchorId="4EE05980" wp14:editId="20FE064D">
+            <wp:extent cx="5731510" cy="2592705"/>
+            <wp:effectExtent l="0" t="0" r="2540" b="0"/>
+            <wp:docPr id="23" name="Picture 23"/>
             <wp:cNvGraphicFramePr>
               <a:graphicFrameLocks xmlns:a="http://schemas.openxmlformats.org/drawingml/2006/main" noChangeAspect="1"/>
             </wp:cNvGraphicFramePr>
@@ -3885,7 +4175,7 @@
                   <pic:spPr>
                     <a:xfrm>
                       <a:off x="0" y="0"/>
-                      <a:ext cx="5731510" cy="4169410"/>
+                      <a:ext cx="5731510" cy="2592705"/>
                     </a:xfrm>
                     <a:prstGeom prst="rect">
                       <a:avLst/>
@@ -3915,10 +4205,10 @@
           <w:szCs w:val="28"/>
         </w:rPr>
         <w:drawing>
-          <wp:inline distT="0" distB="0" distL="0" distR="0" wp14:anchorId="679A28AD" wp14:editId="20176086">
-            <wp:extent cx="5250635" cy="327688"/>
-            <wp:effectExtent l="0" t="0" r="7620" b="0"/>
-            <wp:docPr id="27" name="Picture 27"/>
+          <wp:inline distT="0" distB="0" distL="0" distR="0" wp14:anchorId="7A408CA8" wp14:editId="1960FDD9">
+            <wp:extent cx="5547841" cy="3863675"/>
+            <wp:effectExtent l="0" t="0" r="0" b="3810"/>
+            <wp:docPr id="35" name="Picture 35"/>
             <wp:cNvGraphicFramePr>
               <a:graphicFrameLocks xmlns:a="http://schemas.openxmlformats.org/drawingml/2006/main" noChangeAspect="1"/>
             </wp:cNvGraphicFramePr>
@@ -3938,7 +4228,7 @@
                   <pic:spPr>
                     <a:xfrm>
                       <a:off x="0" y="0"/>
-                      <a:ext cx="5250635" cy="327688"/>
+                      <a:ext cx="5547841" cy="3863675"/>
                     </a:xfrm>
                     <a:prstGeom prst="rect">
                       <a:avLst/>
@@ -3967,11 +4257,12 @@
           <w:sz w:val="28"/>
           <w:szCs w:val="28"/>
         </w:rPr>
+        <w:lastRenderedPageBreak/>
         <w:drawing>
-          <wp:inline distT="0" distB="0" distL="0" distR="0" wp14:anchorId="65880530" wp14:editId="4BE82655">
-            <wp:extent cx="5731510" cy="2495550"/>
-            <wp:effectExtent l="0" t="0" r="2540" b="0"/>
-            <wp:docPr id="28" name="Picture 28"/>
+          <wp:inline distT="0" distB="0" distL="0" distR="0" wp14:anchorId="7D431E79" wp14:editId="5EF72E01">
+            <wp:extent cx="5731510" cy="3655060"/>
+            <wp:effectExtent l="0" t="0" r="2540" b="2540"/>
+            <wp:docPr id="25" name="Picture 25"/>
             <wp:cNvGraphicFramePr>
               <a:graphicFrameLocks xmlns:a="http://schemas.openxmlformats.org/drawingml/2006/main" noChangeAspect="1"/>
             </wp:cNvGraphicFramePr>
@@ -3991,7 +4282,7 @@
                   <pic:spPr>
                     <a:xfrm>
                       <a:off x="0" y="0"/>
-                      <a:ext cx="5731510" cy="2495550"/>
+                      <a:ext cx="5731510" cy="3655060"/>
                     </a:xfrm>
                     <a:prstGeom prst="rect">
                       <a:avLst/>
@@ -4020,12 +4311,11 @@
           <w:sz w:val="28"/>
           <w:szCs w:val="28"/>
         </w:rPr>
-        <w:lastRenderedPageBreak/>
         <w:drawing>
-          <wp:inline distT="0" distB="0" distL="0" distR="0" wp14:anchorId="09FDCAA8" wp14:editId="2105D8EB">
-            <wp:extent cx="5731510" cy="3207385"/>
-            <wp:effectExtent l="0" t="0" r="2540" b="0"/>
-            <wp:docPr id="29" name="Picture 29"/>
+          <wp:inline distT="0" distB="0" distL="0" distR="0" wp14:anchorId="53363823" wp14:editId="618A39EE">
+            <wp:extent cx="5731510" cy="4169410"/>
+            <wp:effectExtent l="0" t="0" r="2540" b="2540"/>
+            <wp:docPr id="26" name="Picture 26"/>
             <wp:cNvGraphicFramePr>
               <a:graphicFrameLocks xmlns:a="http://schemas.openxmlformats.org/drawingml/2006/main" noChangeAspect="1"/>
             </wp:cNvGraphicFramePr>
@@ -4045,7 +4335,7 @@
                   <pic:spPr>
                     <a:xfrm>
                       <a:off x="0" y="0"/>
-                      <a:ext cx="5731510" cy="3207385"/>
+                      <a:ext cx="5731510" cy="4169410"/>
                     </a:xfrm>
                     <a:prstGeom prst="rect">
                       <a:avLst/>
@@ -4075,10 +4365,10 @@
           <w:szCs w:val="28"/>
         </w:rPr>
         <w:drawing>
-          <wp:inline distT="0" distB="0" distL="0" distR="0" wp14:anchorId="557896C3" wp14:editId="68CC6FA4">
-            <wp:extent cx="5731510" cy="1861820"/>
-            <wp:effectExtent l="0" t="0" r="2540" b="5080"/>
-            <wp:docPr id="30" name="Picture 30"/>
+          <wp:inline distT="0" distB="0" distL="0" distR="0" wp14:anchorId="679A28AD" wp14:editId="20176086">
+            <wp:extent cx="5250635" cy="327688"/>
+            <wp:effectExtent l="0" t="0" r="7620" b="0"/>
+            <wp:docPr id="27" name="Picture 27"/>
             <wp:cNvGraphicFramePr>
               <a:graphicFrameLocks xmlns:a="http://schemas.openxmlformats.org/drawingml/2006/main" noChangeAspect="1"/>
             </wp:cNvGraphicFramePr>
@@ -4098,6 +4388,327 @@
                   <pic:spPr>
                     <a:xfrm>
                       <a:off x="0" y="0"/>
+                      <a:ext cx="5250635" cy="327688"/>
+                    </a:xfrm>
+                    <a:prstGeom prst="rect">
+                      <a:avLst/>
+                    </a:prstGeom>
+                  </pic:spPr>
+                </pic:pic>
+              </a:graphicData>
+            </a:graphic>
+          </wp:inline>
+        </w:drawing>
+      </w:r>
+    </w:p>
+    <w:p>
+      <w:pPr>
+        <w:rPr>
+          <w:rFonts w:ascii="ArialMT" w:hAnsi="ArialMT" w:cs="ArialMT"/>
+          <w:color w:val="4472C4" w:themeColor="accent1"/>
+          <w:sz w:val="28"/>
+          <w:szCs w:val="28"/>
+        </w:rPr>
+      </w:pPr>
+      <w:r>
+        <w:rPr>
+          <w:rFonts w:ascii="ArialMT" w:hAnsi="ArialMT" w:cs="ArialMT"/>
+          <w:color w:val="4472C4" w:themeColor="accent1"/>
+          <w:sz w:val="28"/>
+          <w:szCs w:val="28"/>
+        </w:rPr>
+        <w:lastRenderedPageBreak/>
+        <w:drawing>
+          <wp:inline distT="0" distB="0" distL="0" distR="0" wp14:anchorId="65880530" wp14:editId="4BE82655">
+            <wp:extent cx="5731510" cy="2495550"/>
+            <wp:effectExtent l="0" t="0" r="2540" b="0"/>
+            <wp:docPr id="28" name="Picture 28"/>
+            <wp:cNvGraphicFramePr>
+              <a:graphicFrameLocks xmlns:a="http://schemas.openxmlformats.org/drawingml/2006/main" noChangeAspect="1"/>
+            </wp:cNvGraphicFramePr>
+            <a:graphic xmlns:a="http://schemas.openxmlformats.org/drawingml/2006/main">
+              <a:graphicData uri="http://schemas.openxmlformats.org/drawingml/2006/picture">
+                <pic:pic xmlns:pic="http://schemas.openxmlformats.org/drawingml/2006/picture">
+                  <pic:nvPicPr>
+                    <pic:cNvPr id="1" name=""/>
+                    <pic:cNvPicPr/>
+                  </pic:nvPicPr>
+                  <pic:blipFill>
+                    <a:blip r:embed="rId35"/>
+                    <a:stretch>
+                      <a:fillRect/>
+                    </a:stretch>
+                  </pic:blipFill>
+                  <pic:spPr>
+                    <a:xfrm>
+                      <a:off x="0" y="0"/>
+                      <a:ext cx="5731510" cy="2495550"/>
+                    </a:xfrm>
+                    <a:prstGeom prst="rect">
+                      <a:avLst/>
+                    </a:prstGeom>
+                  </pic:spPr>
+                </pic:pic>
+              </a:graphicData>
+            </a:graphic>
+          </wp:inline>
+        </w:drawing>
+      </w:r>
+    </w:p>
+    <w:p>
+      <w:pPr>
+        <w:rPr>
+          <w:rFonts w:ascii="ArialMT" w:hAnsi="ArialMT" w:cs="ArialMT"/>
+          <w:color w:val="4472C4" w:themeColor="accent1"/>
+          <w:sz w:val="28"/>
+          <w:szCs w:val="28"/>
+        </w:rPr>
+      </w:pPr>
+      <w:r>
+        <w:rPr>
+          <w:rFonts w:ascii="ArialMT" w:hAnsi="ArialMT" w:cs="ArialMT"/>
+          <w:color w:val="4472C4" w:themeColor="accent1"/>
+          <w:sz w:val="28"/>
+          <w:szCs w:val="28"/>
+        </w:rPr>
+        <w:drawing>
+          <wp:inline distT="0" distB="0" distL="0" distR="0" wp14:anchorId="09FDCAA8" wp14:editId="2105D8EB">
+            <wp:extent cx="5731510" cy="3207385"/>
+            <wp:effectExtent l="0" t="0" r="2540" b="0"/>
+            <wp:docPr id="29" name="Picture 29"/>
+            <wp:cNvGraphicFramePr>
+              <a:graphicFrameLocks xmlns:a="http://schemas.openxmlformats.org/drawingml/2006/main" noChangeAspect="1"/>
+            </wp:cNvGraphicFramePr>
+            <a:graphic xmlns:a="http://schemas.openxmlformats.org/drawingml/2006/main">
+              <a:graphicData uri="http://schemas.openxmlformats.org/drawingml/2006/picture">
+                <pic:pic xmlns:pic="http://schemas.openxmlformats.org/drawingml/2006/picture">
+                  <pic:nvPicPr>
+                    <pic:cNvPr id="1" name=""/>
+                    <pic:cNvPicPr/>
+                  </pic:nvPicPr>
+                  <pic:blipFill>
+                    <a:blip r:embed="rId36"/>
+                    <a:stretch>
+                      <a:fillRect/>
+                    </a:stretch>
+                  </pic:blipFill>
+                  <pic:spPr>
+                    <a:xfrm>
+                      <a:off x="0" y="0"/>
+                      <a:ext cx="5731510" cy="3207385"/>
+                    </a:xfrm>
+                    <a:prstGeom prst="rect">
+                      <a:avLst/>
+                    </a:prstGeom>
+                  </pic:spPr>
+                </pic:pic>
+              </a:graphicData>
+            </a:graphic>
+          </wp:inline>
+        </w:drawing>
+      </w:r>
+    </w:p>
+    <w:p>
+      <w:pPr>
+        <w:rPr>
+          <w:rFonts w:ascii="ArialMT" w:hAnsi="ArialMT" w:cs="ArialMT"/>
+          <w:color w:val="4472C4" w:themeColor="accent1"/>
+          <w:sz w:val="28"/>
+          <w:szCs w:val="28"/>
+        </w:rPr>
+      </w:pPr>
+      <w:r>
+        <w:rPr>
+          <w:rFonts w:ascii="ArialMT" w:hAnsi="ArialMT" w:cs="ArialMT"/>
+          <w:color w:val="4472C4" w:themeColor="accent1"/>
+          <w:sz w:val="28"/>
+          <w:szCs w:val="28"/>
+        </w:rPr>
+        <w:lastRenderedPageBreak/>
+        <w:drawing>
+          <wp:inline distT="0" distB="0" distL="0" distR="0" wp14:anchorId="24A78BED" wp14:editId="2E05B7F0">
+            <wp:extent cx="5731510" cy="3142615"/>
+            <wp:effectExtent l="0" t="0" r="2540" b="635"/>
+            <wp:docPr id="31" name="Picture 31"/>
+            <wp:cNvGraphicFramePr>
+              <a:graphicFrameLocks xmlns:a="http://schemas.openxmlformats.org/drawingml/2006/main" noChangeAspect="1"/>
+            </wp:cNvGraphicFramePr>
+            <a:graphic xmlns:a="http://schemas.openxmlformats.org/drawingml/2006/main">
+              <a:graphicData uri="http://schemas.openxmlformats.org/drawingml/2006/picture">
+                <pic:pic xmlns:pic="http://schemas.openxmlformats.org/drawingml/2006/picture">
+                  <pic:nvPicPr>
+                    <pic:cNvPr id="1" name=""/>
+                    <pic:cNvPicPr/>
+                  </pic:nvPicPr>
+                  <pic:blipFill>
+                    <a:blip r:embed="rId37"/>
+                    <a:stretch>
+                      <a:fillRect/>
+                    </a:stretch>
+                  </pic:blipFill>
+                  <pic:spPr>
+                    <a:xfrm>
+                      <a:off x="0" y="0"/>
+                      <a:ext cx="5731510" cy="3142615"/>
+                    </a:xfrm>
+                    <a:prstGeom prst="rect">
+                      <a:avLst/>
+                    </a:prstGeom>
+                  </pic:spPr>
+                </pic:pic>
+              </a:graphicData>
+            </a:graphic>
+          </wp:inline>
+        </w:drawing>
+      </w:r>
+    </w:p>
+    <w:p>
+      <w:pPr>
+        <w:rPr>
+          <w:rFonts w:ascii="ArialMT" w:hAnsi="ArialMT" w:cs="ArialMT"/>
+          <w:color w:val="4472C4" w:themeColor="accent1"/>
+          <w:sz w:val="28"/>
+          <w:szCs w:val="28"/>
+        </w:rPr>
+      </w:pPr>
+      <w:r>
+        <w:rPr>
+          <w:rFonts w:ascii="ArialMT" w:hAnsi="ArialMT" w:cs="ArialMT"/>
+          <w:color w:val="4472C4" w:themeColor="accent1"/>
+          <w:sz w:val="28"/>
+          <w:szCs w:val="28"/>
+        </w:rPr>
+        <w:drawing>
+          <wp:inline distT="0" distB="0" distL="0" distR="0" wp14:anchorId="077AD3C0" wp14:editId="3F397C1B">
+            <wp:extent cx="5731510" cy="4368165"/>
+            <wp:effectExtent l="0" t="0" r="2540" b="0"/>
+            <wp:docPr id="32" name="Picture 32"/>
+            <wp:cNvGraphicFramePr>
+              <a:graphicFrameLocks xmlns:a="http://schemas.openxmlformats.org/drawingml/2006/main" noChangeAspect="1"/>
+            </wp:cNvGraphicFramePr>
+            <a:graphic xmlns:a="http://schemas.openxmlformats.org/drawingml/2006/main">
+              <a:graphicData uri="http://schemas.openxmlformats.org/drawingml/2006/picture">
+                <pic:pic xmlns:pic="http://schemas.openxmlformats.org/drawingml/2006/picture">
+                  <pic:nvPicPr>
+                    <pic:cNvPr id="1" name=""/>
+                    <pic:cNvPicPr/>
+                  </pic:nvPicPr>
+                  <pic:blipFill>
+                    <a:blip r:embed="rId38"/>
+                    <a:stretch>
+                      <a:fillRect/>
+                    </a:stretch>
+                  </pic:blipFill>
+                  <pic:spPr>
+                    <a:xfrm>
+                      <a:off x="0" y="0"/>
+                      <a:ext cx="5731510" cy="4368165"/>
+                    </a:xfrm>
+                    <a:prstGeom prst="rect">
+                      <a:avLst/>
+                    </a:prstGeom>
+                  </pic:spPr>
+                </pic:pic>
+              </a:graphicData>
+            </a:graphic>
+          </wp:inline>
+        </w:drawing>
+      </w:r>
+    </w:p>
+    <w:p>
+      <w:pPr>
+        <w:rPr>
+          <w:rFonts w:ascii="ArialMT" w:hAnsi="ArialMT" w:cs="ArialMT"/>
+          <w:color w:val="4472C4" w:themeColor="accent1"/>
+          <w:sz w:val="28"/>
+          <w:szCs w:val="28"/>
+        </w:rPr>
+      </w:pPr>
+      <w:r>
+        <w:rPr>
+          <w:rFonts w:ascii="ArialMT" w:hAnsi="ArialMT" w:cs="ArialMT"/>
+          <w:color w:val="4472C4" w:themeColor="accent1"/>
+          <w:sz w:val="28"/>
+          <w:szCs w:val="28"/>
+        </w:rPr>
+        <w:drawing>
+          <wp:inline distT="0" distB="0" distL="0" distR="0" wp14:anchorId="6B3A4EB7" wp14:editId="6DA22458">
+            <wp:extent cx="5731510" cy="810895"/>
+            <wp:effectExtent l="0" t="0" r="2540" b="8255"/>
+            <wp:docPr id="33" name="Picture 33"/>
+            <wp:cNvGraphicFramePr>
+              <a:graphicFrameLocks xmlns:a="http://schemas.openxmlformats.org/drawingml/2006/main" noChangeAspect="1"/>
+            </wp:cNvGraphicFramePr>
+            <a:graphic xmlns:a="http://schemas.openxmlformats.org/drawingml/2006/main">
+              <a:graphicData uri="http://schemas.openxmlformats.org/drawingml/2006/picture">
+                <pic:pic xmlns:pic="http://schemas.openxmlformats.org/drawingml/2006/picture">
+                  <pic:nvPicPr>
+                    <pic:cNvPr id="1" name=""/>
+                    <pic:cNvPicPr/>
+                  </pic:nvPicPr>
+                  <pic:blipFill>
+                    <a:blip r:embed="rId39"/>
+                    <a:stretch>
+                      <a:fillRect/>
+                    </a:stretch>
+                  </pic:blipFill>
+                  <pic:spPr>
+                    <a:xfrm>
+                      <a:off x="0" y="0"/>
+                      <a:ext cx="5731510" cy="810895"/>
+                    </a:xfrm>
+                    <a:prstGeom prst="rect">
+                      <a:avLst/>
+                    </a:prstGeom>
+                  </pic:spPr>
+                </pic:pic>
+              </a:graphicData>
+            </a:graphic>
+          </wp:inline>
+        </w:drawing>
+      </w:r>
+    </w:p>
+    <w:p>
+      <w:pPr>
+        <w:rPr>
+          <w:rFonts w:ascii="ArialMT" w:hAnsi="ArialMT" w:cs="ArialMT"/>
+          <w:color w:val="4472C4" w:themeColor="accent1"/>
+          <w:sz w:val="28"/>
+          <w:szCs w:val="28"/>
+        </w:rPr>
+      </w:pPr>
+      <w:r>
+        <w:rPr>
+          <w:rFonts w:ascii="ArialMT" w:hAnsi="ArialMT" w:cs="ArialMT"/>
+          <w:color w:val="4472C4" w:themeColor="accent1"/>
+          <w:sz w:val="28"/>
+          <w:szCs w:val="28"/>
+        </w:rPr>
+        <w:lastRenderedPageBreak/>
+        <w:drawing>
+          <wp:inline distT="0" distB="0" distL="0" distR="0" wp14:anchorId="557896C3" wp14:editId="68CC6FA4">
+            <wp:extent cx="5731510" cy="1861820"/>
+            <wp:effectExtent l="0" t="0" r="2540" b="5080"/>
+            <wp:docPr id="30" name="Picture 30"/>
+            <wp:cNvGraphicFramePr>
+              <a:graphicFrameLocks xmlns:a="http://schemas.openxmlformats.org/drawingml/2006/main" noChangeAspect="1"/>
+            </wp:cNvGraphicFramePr>
+            <a:graphic xmlns:a="http://schemas.openxmlformats.org/drawingml/2006/main">
+              <a:graphicData uri="http://schemas.openxmlformats.org/drawingml/2006/picture">
+                <pic:pic xmlns:pic="http://schemas.openxmlformats.org/drawingml/2006/picture">
+                  <pic:nvPicPr>
+                    <pic:cNvPr id="1" name=""/>
+                    <pic:cNvPicPr/>
+                  </pic:nvPicPr>
+                  <pic:blipFill>
+                    <a:blip r:embed="rId40"/>
+                    <a:stretch>
+                      <a:fillRect/>
+                    </a:stretch>
+                  </pic:blipFill>
+                  <pic:spPr>
+                    <a:xfrm>
+                      <a:off x="0" y="0"/>
                       <a:ext cx="5731510" cy="1861820"/>
                     </a:xfrm>
                     <a:prstGeom prst="rect">
@@ -4173,6 +4784,25 @@
     </w:p>
     <w:p>
       <w:pPr>
+        <w:rPr>
+          <w:rFonts w:ascii="ArialMT" w:hAnsi="ArialMT" w:cs="ArialMT"/>
+          <w:color w:val="4472C4" w:themeColor="accent1"/>
+          <w:sz w:val="28"/>
+          <w:szCs w:val="28"/>
+        </w:rPr>
+      </w:pPr>
+      <w:r>
+        <w:rPr>
+          <w:rFonts w:ascii="ArialMT" w:hAnsi="ArialMT" w:cs="ArialMT"/>
+          <w:color w:val="4472C4" w:themeColor="accent1"/>
+          <w:sz w:val="28"/>
+          <w:szCs w:val="28"/>
+        </w:rPr>
+        <w:t>Analysis 1:</w:t>
+      </w:r>
+    </w:p>
+    <w:p>
+      <w:pPr>
         <w:pStyle w:val="ListParagraph"/>
         <w:numPr>
           <w:ilvl w:val="0"/>
@@ -4353,7 +4983,21 @@
           <w:rFonts w:ascii="Calibri" w:hAnsi="Calibri" w:cs="Calibri"/>
           <w:lang w:val="en-US"/>
         </w:rPr>
-        <w:t>, we can clearly say K-NN Algo has better accuracy as per below result.</w:t>
+        <w:t>, we can clearly say K-NN Algo has better</w:t>
+      </w:r>
+      <w:r>
+        <w:rPr>
+          <w:rFonts w:ascii="Calibri" w:hAnsi="Calibri" w:cs="Calibri"/>
+          <w:lang w:val="en-US"/>
+        </w:rPr>
+        <w:t xml:space="preserve"> accuracy</w:t>
+      </w:r>
+      <w:r>
+        <w:rPr>
+          <w:rFonts w:ascii="Calibri" w:hAnsi="Calibri" w:cs="Calibri"/>
+          <w:lang w:val="en-US"/>
+        </w:rPr>
+        <w:t>.</w:t>
       </w:r>
     </w:p>
     <w:p>
@@ -4390,39 +5034,264 @@
           <w:rFonts w:ascii="Calibri" w:hAnsi="Calibri" w:cs="Calibri"/>
           <w:lang w:val="en-US"/>
         </w:rPr>
-        <w:t>K-Neighbor classifier would be the best diabetes prediction for Patients.</w:t>
-      </w:r>
-    </w:p>
-    <w:p>
-      <w:pPr>
-        <w:rPr>
-          <w:rFonts w:ascii="Calibri" w:hAnsi="Calibri" w:cs="Calibri"/>
-          <w:lang w:val="en-US"/>
-        </w:rPr>
-      </w:pPr>
-      <w:r>
-        <w:rPr>
-          <w:rFonts w:ascii="ArialMT" w:hAnsi="ArialMT" w:cs="ArialMT"/>
+        <w:t xml:space="preserve">K-Neighbor classifier would be the best diabetes prediction for </w:t>
+      </w:r>
+      <w:r>
+        <w:rPr>
+          <w:rFonts w:ascii="Calibri" w:hAnsi="Calibri" w:cs="Calibri"/>
+          <w:lang w:val="en-US"/>
+        </w:rPr>
+        <w:t>patients with this analysis</w:t>
+      </w:r>
+      <w:r>
+        <w:rPr>
+          <w:rFonts w:ascii="Calibri" w:hAnsi="Calibri" w:cs="Calibri"/>
+          <w:lang w:val="en-US"/>
+        </w:rPr>
+        <w:t>.</w:t>
+      </w:r>
+    </w:p>
+    <w:p>
+      <w:pPr>
+        <w:rPr>
+          <w:rFonts w:ascii="ArialMT" w:hAnsi="ArialMT" w:cs="ArialMT"/>
+          <w:color w:val="4472C4" w:themeColor="accent1"/>
+          <w:sz w:val="28"/>
+          <w:szCs w:val="28"/>
+        </w:rPr>
+      </w:pPr>
+      <w:r>
+        <w:rPr>
+          <w:rFonts w:ascii="ArialMT" w:hAnsi="ArialMT" w:cs="ArialMT"/>
+          <w:color w:val="4472C4" w:themeColor="accent1"/>
+          <w:sz w:val="28"/>
+          <w:szCs w:val="28"/>
+        </w:rPr>
+        <w:t>Analysis 2:</w:t>
+      </w:r>
+    </w:p>
+    <w:p>
+      <w:pPr>
+        <w:rPr>
+          <w:rFonts w:ascii="Calibri" w:hAnsi="Calibri" w:cs="Calibri"/>
+          <w:lang w:val="en-US"/>
+        </w:rPr>
+      </w:pPr>
+      <w:r>
+        <w:rPr>
+          <w:rFonts w:ascii="Calibri" w:hAnsi="Calibri" w:cs="Calibri"/>
           <w:b/>
           <w:bCs/>
-          <w:sz w:val="28"/>
-          <w:szCs w:val="28"/>
           <w:u w:val="single"/>
-        </w:rPr>
-        <w:lastRenderedPageBreak/>
-        <w:t>I</w:t>
-      </w:r>
-      <w:r>
-        <w:rPr>
-          <w:rFonts w:ascii="ArialMT" w:hAnsi="ArialMT" w:cs="ArialMT"/>
+          <w:lang w:val="en-US"/>
+        </w:rPr>
+        <w:t>ROC Curve &amp; AUC</w:t>
+      </w:r>
+      <w:r>
+        <w:rPr>
+          <w:rFonts w:ascii="Calibri" w:hAnsi="Calibri" w:cs="Calibri"/>
+          <w:lang w:val="en-US"/>
+        </w:rPr>
+        <w:t xml:space="preserve"> used to che</w:t>
+      </w:r>
+      <w:r>
+        <w:rPr>
+          <w:rFonts w:ascii="Calibri" w:hAnsi="Calibri" w:cs="Calibri"/>
+          <w:lang w:val="en-US"/>
+        </w:rPr>
+        <w:t>ck how good the K-neighbor and Logistic Regression model in correctly predicting positive and negative outcomes. The larger the AUC, the better the model.</w:t>
+      </w:r>
+    </w:p>
+    <w:p>
+      <w:pPr>
+        <w:pStyle w:val="HTMLPreformatted"/>
+        <w:shd w:val="clear" w:color="auto" w:fill="FFFFFF"/>
+        <w:wordWrap w:val="0"/>
+        <w:textAlignment w:val="baseline"/>
+        <w:rPr>
+          <w:color w:val="000000"/>
+          <w:sz w:val="21"/>
+          <w:szCs w:val="21"/>
+        </w:rPr>
+      </w:pPr>
+      <w:r>
+        <w:rPr>
+          <w:rFonts w:ascii="Calibri" w:hAnsi="Calibri" w:cs="Calibri"/>
+          <w:lang w:val="en-US"/>
+        </w:rPr>
+        <w:t xml:space="preserve">K-Neighbor AUC:  </w:t>
+      </w:r>
+      <w:r>
+        <w:rPr>
+          <w:color w:val="000000"/>
+          <w:sz w:val="21"/>
+          <w:szCs w:val="21"/>
+        </w:rPr>
+        <w:t>0.8095534012759963</w:t>
+      </w:r>
+    </w:p>
+    <w:p>
+      <w:pPr>
+        <w:pStyle w:val="HTMLPreformatted"/>
+        <w:shd w:val="clear" w:color="auto" w:fill="FFFFFF"/>
+        <w:wordWrap w:val="0"/>
+        <w:textAlignment w:val="baseline"/>
+        <w:rPr>
+          <w:color w:val="000000"/>
+          <w:sz w:val="21"/>
+          <w:szCs w:val="21"/>
+        </w:rPr>
+      </w:pPr>
+      <w:r>
+        <w:rPr>
+          <w:rFonts w:ascii="Calibri" w:hAnsi="Calibri" w:cs="Calibri"/>
+          <w:lang w:val="en-US"/>
+        </w:rPr>
+        <w:t>Logistic Regression</w:t>
+      </w:r>
+      <w:r>
+        <w:rPr>
+          <w:color w:val="000000"/>
+          <w:sz w:val="21"/>
+          <w:szCs w:val="21"/>
+        </w:rPr>
+        <w:t xml:space="preserve">: </w:t>
+      </w:r>
+      <w:r>
+        <w:rPr>
+          <w:color w:val="000000"/>
+          <w:sz w:val="21"/>
+          <w:szCs w:val="21"/>
+        </w:rPr>
+        <w:t>0.8264147816720524</w:t>
+      </w:r>
+    </w:p>
+    <w:p>
+      <w:pPr>
+        <w:pStyle w:val="HTMLPreformatted"/>
+        <w:shd w:val="clear" w:color="auto" w:fill="FFFFFF"/>
+        <w:wordWrap w:val="0"/>
+        <w:textAlignment w:val="baseline"/>
+        <w:rPr>
+          <w:color w:val="000000"/>
+          <w:sz w:val="21"/>
+          <w:szCs w:val="21"/>
+        </w:rPr>
+      </w:pPr>
+    </w:p>
+    <w:p>
+      <w:pPr>
+        <w:pStyle w:val="HTMLPreformatted"/>
+        <w:shd w:val="clear" w:color="auto" w:fill="FFFFFF"/>
+        <w:wordWrap w:val="0"/>
+        <w:textAlignment w:val="baseline"/>
+        <w:rPr>
+          <w:color w:val="000000"/>
+          <w:sz w:val="21"/>
+          <w:szCs w:val="21"/>
+        </w:rPr>
+      </w:pPr>
+      <w:r>
+        <w:rPr>
+          <w:color w:val="000000"/>
+          <w:sz w:val="21"/>
+          <w:szCs w:val="21"/>
+        </w:rPr>
+        <w:t>As per above data we can clearly say the prediction of logistic regression is better than K-Neighbor Model.</w:t>
+      </w:r>
+    </w:p>
+    <w:p>
+      <w:pPr>
+        <w:pStyle w:val="HTMLPreformatted"/>
+        <w:shd w:val="clear" w:color="auto" w:fill="FFFFFF"/>
+        <w:wordWrap w:val="0"/>
+        <w:textAlignment w:val="baseline"/>
+        <w:rPr>
+          <w:color w:val="000000"/>
+          <w:sz w:val="21"/>
+          <w:szCs w:val="21"/>
+        </w:rPr>
+      </w:pPr>
+    </w:p>
+    <w:p>
+      <w:pPr>
+        <w:pStyle w:val="HTMLPreformatted"/>
+        <w:shd w:val="clear" w:color="auto" w:fill="FFFFFF"/>
+        <w:wordWrap w:val="0"/>
+        <w:textAlignment w:val="baseline"/>
+        <w:rPr>
+          <w:color w:val="000000"/>
+          <w:sz w:val="21"/>
+          <w:szCs w:val="21"/>
+        </w:rPr>
+      </w:pPr>
+    </w:p>
+    <w:p>
+      <w:pPr>
+        <w:rPr>
+          <w:rFonts w:ascii="ArialMT" w:hAnsi="ArialMT" w:cs="ArialMT"/>
+          <w:color w:val="4472C4" w:themeColor="accent1"/>
+          <w:sz w:val="28"/>
+          <w:szCs w:val="28"/>
+        </w:rPr>
+      </w:pPr>
+      <w:r>
+        <w:rPr>
+          <w:rFonts w:ascii="ArialMT" w:hAnsi="ArialMT" w:cs="ArialMT"/>
+          <w:color w:val="4472C4" w:themeColor="accent1"/>
+          <w:sz w:val="28"/>
+          <w:szCs w:val="28"/>
+        </w:rPr>
+        <w:t xml:space="preserve">Analysis 3: </w:t>
+      </w:r>
+    </w:p>
+    <w:p>
+      <w:pPr>
+        <w:rPr>
+          <w:rFonts w:ascii="Calibri" w:hAnsi="Calibri" w:cs="Calibri"/>
+          <w:lang w:val="en-US"/>
+        </w:rPr>
+      </w:pPr>
+      <w:r>
+        <w:rPr>
+          <w:rFonts w:ascii="Calibri" w:hAnsi="Calibri" w:cs="Calibri"/>
+          <w:lang w:val="en-US"/>
+        </w:rPr>
+        <w:t xml:space="preserve">We have also explored </w:t>
+      </w:r>
+      <w:r>
+        <w:rPr>
+          <w:rFonts w:ascii="Calibri" w:hAnsi="Calibri" w:cs="Calibri"/>
           <w:b/>
           <w:bCs/>
-          <w:sz w:val="28"/>
-          <w:szCs w:val="28"/>
           <w:u w:val="single"/>
-        </w:rPr>
-        <w:t>nsights</w:t>
-      </w:r>
+          <w:lang w:val="en-US"/>
+        </w:rPr>
+        <w:t>Hyperparameter Tunning</w:t>
+      </w:r>
+      <w:r>
+        <w:rPr>
+          <w:rFonts w:ascii="Calibri" w:hAnsi="Calibri" w:cs="Calibri"/>
+          <w:lang w:val="en-US"/>
+        </w:rPr>
+        <w:t xml:space="preserve"> for K-neighbor and Logistic Regression and the stats which we have clearly say K-Neighbor classifier model is the best model in comparison to Logistic Regression</w:t>
+      </w:r>
+    </w:p>
+    <w:p>
+      <w:pPr>
+        <w:rPr>
+          <w:rFonts w:ascii="Calibri" w:hAnsi="Calibri" w:cs="Calibri"/>
+          <w:lang w:val="en-US"/>
+        </w:rPr>
+      </w:pPr>
+    </w:p>
+    <w:p>
+      <w:pPr>
+        <w:rPr>
+          <w:rFonts w:ascii="Calibri" w:hAnsi="Calibri" w:cs="Calibri"/>
+          <w:lang w:val="en-US"/>
+        </w:rPr>
+      </w:pPr>
       <w:r>
         <w:rPr>
           <w:rFonts w:ascii="ArialMT" w:hAnsi="ArialMT" w:cs="ArialMT"/>
@@ -4432,18 +5301,1147 @@
           <w:szCs w:val="28"/>
           <w:u w:val="single"/>
         </w:rPr>
+        <w:lastRenderedPageBreak/>
+        <w:t>Conclusion</w:t>
+      </w:r>
+      <w:r>
+        <w:rPr>
+          <w:rFonts w:ascii="Calibri" w:hAnsi="Calibri" w:cs="Calibri"/>
+          <w:lang w:val="en-US"/>
+        </w:rPr>
+        <w:t xml:space="preserve">: K-Neighbor Model and Logistic both are the best model for this use case. But if I have </w:t>
+      </w:r>
+      <w:r>
+        <w:rPr>
+          <w:rFonts w:ascii="Calibri" w:hAnsi="Calibri" w:cs="Calibri"/>
+          <w:lang w:val="en-US"/>
+        </w:rPr>
+        <w:t>chosen</w:t>
+      </w:r>
+      <w:r>
+        <w:rPr>
+          <w:rFonts w:ascii="Calibri" w:hAnsi="Calibri" w:cs="Calibri"/>
+          <w:lang w:val="en-US"/>
+        </w:rPr>
+        <w:t xml:space="preserve"> only one then I would choose K-Neighbor as the prediction of this model is better than logistic.</w:t>
+      </w:r>
+    </w:p>
+    <w:p>
+      <w:pPr>
+        <w:rPr>
+          <w:rFonts w:ascii="Calibri" w:hAnsi="Calibri" w:cs="Calibri"/>
+          <w:lang w:val="en-US"/>
+        </w:rPr>
+      </w:pPr>
+    </w:p>
+    <w:p>
+      <w:pPr>
+        <w:rPr>
+          <w:rFonts w:ascii="Calibri" w:hAnsi="Calibri" w:cs="Calibri"/>
+          <w:lang w:val="en-US"/>
+        </w:rPr>
+      </w:pPr>
+      <w:r>
+        <w:rPr>
+          <w:rFonts w:ascii="ArialMT" w:hAnsi="ArialMT" w:cs="ArialMT"/>
+          <w:b/>
+          <w:bCs/>
+          <w:sz w:val="28"/>
+          <w:szCs w:val="28"/>
+          <w:u w:val="single"/>
+        </w:rPr>
+        <w:t>I</w:t>
+      </w:r>
+      <w:r>
+        <w:rPr>
+          <w:rFonts w:ascii="ArialMT" w:hAnsi="ArialMT" w:cs="ArialMT"/>
+          <w:b/>
+          <w:bCs/>
+          <w:sz w:val="28"/>
+          <w:szCs w:val="28"/>
+          <w:u w:val="single"/>
+        </w:rPr>
+        <w:t>nsights</w:t>
+      </w:r>
+      <w:r>
+        <w:rPr>
+          <w:rFonts w:ascii="ArialMT" w:hAnsi="ArialMT" w:cs="ArialMT"/>
+          <w:b/>
+          <w:bCs/>
+          <w:sz w:val="28"/>
+          <w:szCs w:val="28"/>
+          <w:u w:val="single"/>
+        </w:rPr>
         <w:t>:</w:t>
       </w:r>
     </w:p>
     <w:p>
       <w:pPr>
-        <w:rPr>
-          <w:rFonts w:ascii="ArialMT" w:hAnsi="ArialMT" w:cs="ArialMT"/>
-          <w:color w:val="4472C4" w:themeColor="accent1"/>
-          <w:sz w:val="28"/>
-          <w:szCs w:val="28"/>
-        </w:rPr>
-      </w:pPr>
+        <w:pStyle w:val="ListParagraph"/>
+        <w:numPr>
+          <w:ilvl w:val="0"/>
+          <w:numId w:val="7"/>
+        </w:numPr>
+        <w:rPr>
+          <w:rFonts w:ascii="ArialMT" w:hAnsi="ArialMT" w:cs="ArialMT"/>
+          <w:color w:val="4472C4" w:themeColor="accent1"/>
+          <w:sz w:val="28"/>
+          <w:szCs w:val="28"/>
+        </w:rPr>
+      </w:pPr>
+      <w:r>
+        <w:rPr>
+          <w:rFonts w:ascii="ArialMT" w:hAnsi="ArialMT" w:cs="ArialMT"/>
+          <w:color w:val="4472C4" w:themeColor="accent1"/>
+          <w:sz w:val="28"/>
+          <w:szCs w:val="28"/>
+        </w:rPr>
+        <w:t xml:space="preserve">Downloaded Diabetes CSV file from Kaggle and did some modification to </w:t>
+      </w:r>
+      <w:r>
+        <w:rPr>
+          <w:rFonts w:ascii="ArialMT" w:hAnsi="ArialMT" w:cs="ArialMT"/>
+          <w:color w:val="4472C4" w:themeColor="accent1"/>
+          <w:sz w:val="28"/>
+          <w:szCs w:val="28"/>
+        </w:rPr>
+        <w:t>cover all possible scenarios where NaN, 0 and duplicate values are present.</w:t>
+      </w:r>
+    </w:p>
+    <w:p>
+      <w:pPr>
+        <w:pStyle w:val="ListParagraph"/>
+        <w:numPr>
+          <w:ilvl w:val="0"/>
+          <w:numId w:val="8"/>
+        </w:numPr>
+        <w:rPr>
+          <w:rFonts w:ascii="ArialMT" w:hAnsi="ArialMT" w:cs="ArialMT"/>
+          <w:color w:val="4472C4" w:themeColor="accent1"/>
+          <w:sz w:val="28"/>
+          <w:szCs w:val="28"/>
+        </w:rPr>
+      </w:pPr>
+      <w:r>
+        <w:rPr>
+          <w:rFonts w:ascii="ArialMT" w:hAnsi="ArialMT" w:cs="ArialMT"/>
+          <w:sz w:val="28"/>
+          <w:szCs w:val="28"/>
+        </w:rPr>
+        <w:t>:</w:t>
+      </w:r>
+      <w:r>
+        <w:rPr>
+          <w:rFonts w:ascii="ArialMT" w:hAnsi="ArialMT" w:cs="ArialMT"/>
+          <w:color w:val="4472C4" w:themeColor="accent1"/>
+          <w:sz w:val="28"/>
+          <w:szCs w:val="28"/>
+        </w:rPr>
+        <w:t xml:space="preserve"> Removed NaN value as the occurrence was very less</w:t>
+      </w:r>
+    </w:p>
+    <w:p>
+      <w:pPr>
+        <w:pStyle w:val="ListParagraph"/>
+        <w:numPr>
+          <w:ilvl w:val="0"/>
+          <w:numId w:val="8"/>
+        </w:numPr>
+        <w:rPr>
+          <w:rFonts w:ascii="ArialMT" w:hAnsi="ArialMT" w:cs="ArialMT"/>
+          <w:color w:val="4472C4" w:themeColor="accent1"/>
+          <w:sz w:val="28"/>
+          <w:szCs w:val="28"/>
+        </w:rPr>
+      </w:pPr>
+      <w:r>
+        <w:rPr>
+          <w:rFonts w:ascii="ArialMT" w:hAnsi="ArialMT" w:cs="ArialMT"/>
+          <w:color w:val="4472C4" w:themeColor="accent1"/>
+          <w:sz w:val="28"/>
+          <w:szCs w:val="28"/>
+        </w:rPr>
+        <w:t>: First converted 0 into NaN and then calculated mean value to replace NaN</w:t>
+      </w:r>
+    </w:p>
+    <w:p>
+      <w:pPr>
+        <w:pStyle w:val="ListParagraph"/>
+        <w:numPr>
+          <w:ilvl w:val="0"/>
+          <w:numId w:val="8"/>
+        </w:numPr>
+        <w:rPr>
+          <w:rFonts w:ascii="ArialMT" w:hAnsi="ArialMT" w:cs="ArialMT"/>
+          <w:color w:val="4472C4" w:themeColor="accent1"/>
+          <w:sz w:val="28"/>
+          <w:szCs w:val="28"/>
+        </w:rPr>
+      </w:pPr>
+      <w:r>
+        <w:rPr>
+          <w:rFonts w:ascii="ArialMT" w:hAnsi="ArialMT" w:cs="ArialMT"/>
+          <w:color w:val="4472C4" w:themeColor="accent1"/>
+          <w:sz w:val="28"/>
+          <w:szCs w:val="28"/>
+        </w:rPr>
+        <w:t>: Identify duplicate and removed it from the data</w:t>
+      </w:r>
+    </w:p>
+    <w:p>
+      <w:pPr>
+        <w:pStyle w:val="ListParagraph"/>
+        <w:ind w:left="1080"/>
+        <w:rPr>
+          <w:rFonts w:ascii="ArialMT" w:hAnsi="ArialMT" w:cs="ArialMT"/>
+          <w:color w:val="4472C4" w:themeColor="accent1"/>
+          <w:sz w:val="28"/>
+          <w:szCs w:val="28"/>
+        </w:rPr>
+      </w:pPr>
+    </w:p>
+    <w:p>
+      <w:pPr>
+        <w:pStyle w:val="ListParagraph"/>
+        <w:numPr>
+          <w:ilvl w:val="0"/>
+          <w:numId w:val="7"/>
+        </w:numPr>
+        <w:rPr>
+          <w:rFonts w:ascii="ArialMT" w:hAnsi="ArialMT" w:cs="ArialMT"/>
+          <w:color w:val="4472C4" w:themeColor="accent1"/>
+          <w:sz w:val="28"/>
+          <w:szCs w:val="28"/>
+        </w:rPr>
+      </w:pPr>
+      <w:r>
+        <w:rPr>
+          <w:rFonts w:ascii="ArialMT" w:hAnsi="ArialMT" w:cs="ArialMT"/>
+          <w:color w:val="4472C4" w:themeColor="accent1"/>
+          <w:sz w:val="28"/>
+          <w:szCs w:val="28"/>
+        </w:rPr>
+        <w:t xml:space="preserve">Data Visualization has also been performed to check the distribution of each feature </w:t>
+      </w:r>
+      <w:r>
+        <w:rPr>
+          <w:rFonts w:ascii="ArialMT" w:hAnsi="ArialMT" w:cs="ArialMT"/>
+          <w:color w:val="4472C4" w:themeColor="accent1"/>
+          <w:sz w:val="28"/>
+          <w:szCs w:val="28"/>
+        </w:rPr>
+        <w:t>in a form of graphical structure which helps us to know the range of data before and after cleaning it.</w:t>
+      </w:r>
+    </w:p>
+    <w:p>
+      <w:pPr>
+        <w:pStyle w:val="ListParagraph"/>
+        <w:rPr>
+          <w:rFonts w:ascii="ArialMT" w:hAnsi="ArialMT" w:cs="ArialMT"/>
+          <w:color w:val="4472C4" w:themeColor="accent1"/>
+          <w:sz w:val="28"/>
+          <w:szCs w:val="28"/>
+        </w:rPr>
+      </w:pPr>
+      <w:r>
+        <w:rPr>
+          <w:rFonts w:ascii="ArialMT" w:hAnsi="ArialMT" w:cs="ArialMT"/>
+          <w:color w:val="4472C4" w:themeColor="accent1"/>
+          <w:sz w:val="28"/>
+          <w:szCs w:val="28"/>
+        </w:rPr>
+        <w:t xml:space="preserve">      </w:t>
+      </w:r>
+      <w:r>
+        <w:rPr>
+          <w:rFonts w:ascii="ArialMT" w:hAnsi="ArialMT" w:cs="ArialMT"/>
+          <w:sz w:val="28"/>
+          <w:szCs w:val="28"/>
+        </w:rPr>
+        <w:t xml:space="preserve">(1): </w:t>
+      </w:r>
+      <w:r>
+        <w:rPr>
+          <w:rFonts w:ascii="ArialMT" w:hAnsi="ArialMT" w:cs="ArialMT"/>
+          <w:color w:val="4472C4" w:themeColor="accent1"/>
+          <w:sz w:val="28"/>
+          <w:szCs w:val="28"/>
+        </w:rPr>
+        <w:t>We can clearly see that there is a spike in BMI at the    range of 0-30 after cleaning the data.</w:t>
+      </w:r>
+    </w:p>
+    <w:p>
+      <w:pPr>
+        <w:pStyle w:val="ListParagraph"/>
+        <w:rPr>
+          <w:rFonts w:ascii="ArialMT" w:hAnsi="ArialMT" w:cs="ArialMT"/>
+          <w:color w:val="4472C4" w:themeColor="accent1"/>
+          <w:sz w:val="28"/>
+          <w:szCs w:val="28"/>
+        </w:rPr>
+      </w:pPr>
+      <w:r>
+        <w:rPr>
+          <w:rFonts w:ascii="ArialMT" w:hAnsi="ArialMT" w:cs="ArialMT"/>
+          <w:color w:val="4472C4" w:themeColor="accent1"/>
+          <w:sz w:val="28"/>
+          <w:szCs w:val="28"/>
+        </w:rPr>
+        <w:t xml:space="preserve">      </w:t>
+      </w:r>
+      <w:r>
+        <w:rPr>
+          <w:rFonts w:ascii="ArialMT" w:hAnsi="ArialMT" w:cs="ArialMT"/>
+          <w:sz w:val="28"/>
+          <w:szCs w:val="28"/>
+        </w:rPr>
+        <w:t xml:space="preserve">(2): </w:t>
+      </w:r>
+      <w:r>
+        <w:rPr>
+          <w:rFonts w:ascii="ArialMT" w:hAnsi="ArialMT" w:cs="ArialMT"/>
+          <w:color w:val="4472C4" w:themeColor="accent1"/>
+          <w:sz w:val="28"/>
+          <w:szCs w:val="28"/>
+        </w:rPr>
+        <w:t>We can clearly see that there is a spike in insulin at the range of 400-600</w:t>
+      </w:r>
+    </w:p>
+    <w:p>
+      <w:pPr>
+        <w:pStyle w:val="ListParagraph"/>
+        <w:rPr>
+          <w:rFonts w:ascii="ArialMT" w:hAnsi="ArialMT" w:cs="ArialMT"/>
+          <w:color w:val="4472C4" w:themeColor="accent1"/>
+          <w:sz w:val="28"/>
+          <w:szCs w:val="28"/>
+        </w:rPr>
+      </w:pPr>
+    </w:p>
+    <w:p>
+      <w:pPr>
+        <w:pStyle w:val="ListParagraph"/>
+        <w:numPr>
+          <w:ilvl w:val="0"/>
+          <w:numId w:val="7"/>
+        </w:numPr>
+        <w:rPr>
+          <w:rFonts w:ascii="ArialMT" w:hAnsi="ArialMT" w:cs="ArialMT"/>
+          <w:color w:val="4472C4" w:themeColor="accent1"/>
+          <w:sz w:val="28"/>
+          <w:szCs w:val="28"/>
+        </w:rPr>
+      </w:pPr>
+      <w:r>
+        <w:rPr>
+          <w:rFonts w:ascii="ArialMT" w:hAnsi="ArialMT" w:cs="ArialMT"/>
+          <w:color w:val="4472C4" w:themeColor="accent1"/>
+          <w:sz w:val="28"/>
+          <w:szCs w:val="28"/>
+        </w:rPr>
+        <w:t xml:space="preserve">Did Data Visualization in between 2 </w:t>
+      </w:r>
+      <w:r>
+        <w:rPr>
+          <w:rFonts w:ascii="ArialMT" w:hAnsi="ArialMT" w:cs="ArialMT"/>
+          <w:color w:val="4472C4" w:themeColor="accent1"/>
+          <w:sz w:val="28"/>
+          <w:szCs w:val="28"/>
+        </w:rPr>
+        <w:t>columns [</w:t>
+      </w:r>
+      <w:r>
+        <w:rPr>
+          <w:rFonts w:ascii="ArialMT" w:hAnsi="ArialMT" w:cs="ArialMT"/>
+          <w:color w:val="4472C4" w:themeColor="accent1"/>
+          <w:sz w:val="28"/>
+          <w:szCs w:val="28"/>
+        </w:rPr>
+        <w:t>Glucose, BMI] of diabetes data</w:t>
+      </w:r>
+      <w:r>
+        <w:rPr>
+          <w:rFonts w:ascii="ArialMT" w:hAnsi="ArialMT" w:cs="ArialMT"/>
+          <w:color w:val="4472C4" w:themeColor="accent1"/>
+          <w:sz w:val="28"/>
+          <w:szCs w:val="28"/>
+        </w:rPr>
+        <w:t xml:space="preserve"> set</w:t>
+      </w:r>
+      <w:r>
+        <w:rPr>
+          <w:rFonts w:ascii="ArialMT" w:hAnsi="ArialMT" w:cs="ArialMT"/>
+          <w:color w:val="4472C4" w:themeColor="accent1"/>
+          <w:sz w:val="28"/>
+          <w:szCs w:val="28"/>
+        </w:rPr>
+        <w:t xml:space="preserve"> to get the sense of how they are interlinked</w:t>
+      </w:r>
+      <w:r>
+        <w:rPr>
+          <w:rFonts w:ascii="ArialMT" w:hAnsi="ArialMT" w:cs="ArialMT"/>
+          <w:color w:val="4472C4" w:themeColor="accent1"/>
+          <w:sz w:val="28"/>
+          <w:szCs w:val="28"/>
+        </w:rPr>
+        <w:t xml:space="preserve"> through scatter from library matplotlib.</w:t>
+      </w:r>
+      <w:r>
+        <w:rPr>
+          <w:rFonts w:ascii="ArialMT" w:hAnsi="ArialMT" w:cs="ArialMT"/>
+          <w:color w:val="4472C4" w:themeColor="accent1"/>
+          <w:sz w:val="28"/>
+          <w:szCs w:val="28"/>
+        </w:rPr>
+        <w:t xml:space="preserve"> Have used this visualization to predict Glucose level through Linear Regression Model.</w:t>
+      </w:r>
+    </w:p>
+    <w:p>
+      <w:pPr>
+        <w:pStyle w:val="ListParagraph"/>
+        <w:rPr>
+          <w:rFonts w:ascii="ArialMT" w:hAnsi="ArialMT" w:cs="ArialMT"/>
+          <w:color w:val="4472C4" w:themeColor="accent1"/>
+          <w:sz w:val="28"/>
+          <w:szCs w:val="28"/>
+        </w:rPr>
+      </w:pPr>
+    </w:p>
+    <w:p>
+      <w:pPr>
+        <w:ind w:left="360"/>
+        <w:rPr>
+          <w:rFonts w:ascii="ArialMT" w:hAnsi="ArialMT" w:cs="ArialMT"/>
+          <w:color w:val="4472C4" w:themeColor="accent1"/>
+          <w:sz w:val="28"/>
+          <w:szCs w:val="28"/>
+        </w:rPr>
+      </w:pPr>
+      <w:r>
+        <w:rPr>
+          <w:rFonts w:ascii="ArialMT" w:hAnsi="ArialMT" w:cs="ArialMT"/>
+          <w:color w:val="4472C4" w:themeColor="accent1"/>
+          <w:sz w:val="28"/>
+          <w:szCs w:val="28"/>
+        </w:rPr>
+        <w:t xml:space="preserve">        </w:t>
+      </w:r>
+      <w:r>
+        <w:rPr>
+          <w:rFonts w:ascii="ArialMT" w:hAnsi="ArialMT" w:cs="ArialMT"/>
+          <w:color w:val="4472C4" w:themeColor="accent1"/>
+          <w:sz w:val="28"/>
+          <w:szCs w:val="28"/>
+        </w:rPr>
+        <w:t xml:space="preserve">  </w:t>
+      </w:r>
+      <w:r>
+        <w:rPr>
+          <w:rFonts w:ascii="ArialMT" w:hAnsi="ArialMT" w:cs="ArialMT"/>
+          <w:color w:val="4472C4" w:themeColor="accent1"/>
+          <w:sz w:val="28"/>
+          <w:szCs w:val="28"/>
+        </w:rPr>
+        <w:t xml:space="preserve"> </w:t>
+      </w:r>
+      <w:r>
+        <w:rPr>
+          <w:rFonts w:ascii="ArialMT" w:hAnsi="ArialMT" w:cs="ArialMT"/>
+          <w:b/>
+          <w:bCs/>
+          <w:sz w:val="28"/>
+          <w:szCs w:val="28"/>
+        </w:rPr>
+        <w:t>Analysis</w:t>
+      </w:r>
+      <w:r>
+        <w:rPr>
+          <w:rFonts w:ascii="ArialMT" w:hAnsi="ArialMT" w:cs="ArialMT"/>
+          <w:color w:val="4472C4" w:themeColor="accent1"/>
+          <w:sz w:val="28"/>
+          <w:szCs w:val="28"/>
+        </w:rPr>
+        <w:t xml:space="preserve">: BMI Increases Glucose level is also tended to </w:t>
+      </w:r>
+      <w:r>
+        <w:rPr>
+          <w:rFonts w:ascii="ArialMT" w:hAnsi="ArialMT" w:cs="ArialMT"/>
+          <w:color w:val="4472C4" w:themeColor="accent1"/>
+          <w:sz w:val="28"/>
+          <w:szCs w:val="28"/>
+        </w:rPr>
+        <w:t xml:space="preserve">   </w:t>
+      </w:r>
+      <w:r>
+        <w:rPr>
+          <w:rFonts w:ascii="ArialMT" w:hAnsi="ArialMT" w:cs="ArialMT"/>
+          <w:color w:val="4472C4" w:themeColor="accent1"/>
+          <w:sz w:val="28"/>
+          <w:szCs w:val="28"/>
+        </w:rPr>
+        <w:t>increase.</w:t>
+      </w:r>
+    </w:p>
+    <w:p>
+      <w:pPr>
+        <w:ind w:left="360"/>
+        <w:rPr>
+          <w:rFonts w:ascii="ArialMT" w:hAnsi="ArialMT" w:cs="ArialMT"/>
+          <w:color w:val="4472C4" w:themeColor="accent1"/>
+          <w:sz w:val="28"/>
+          <w:szCs w:val="28"/>
+        </w:rPr>
+      </w:pPr>
+      <w:r>
+        <w:rPr>
+          <w:rFonts w:ascii="ArialMT" w:hAnsi="ArialMT" w:cs="ArialMT"/>
+          <w:color w:val="4472C4" w:themeColor="accent1"/>
+          <w:sz w:val="28"/>
+          <w:szCs w:val="28"/>
+        </w:rPr>
+        <w:t xml:space="preserve">      </w:t>
+      </w:r>
+      <w:r>
+        <w:rPr>
+          <w:rFonts w:ascii="ArialMT" w:hAnsi="ArialMT" w:cs="ArialMT"/>
+          <w:color w:val="4472C4" w:themeColor="accent1"/>
+          <w:sz w:val="28"/>
+          <w:szCs w:val="28"/>
+        </w:rPr>
+        <w:t>reg = LinearRegression()</w:t>
+      </w:r>
+    </w:p>
+    <w:p>
+      <w:pPr>
+        <w:ind w:left="360"/>
+        <w:rPr>
+          <w:rFonts w:ascii="ArialMT" w:hAnsi="ArialMT" w:cs="ArialMT"/>
+          <w:color w:val="4472C4" w:themeColor="accent1"/>
+          <w:sz w:val="28"/>
+          <w:szCs w:val="28"/>
+        </w:rPr>
+      </w:pPr>
+      <w:r>
+        <w:rPr>
+          <w:rFonts w:ascii="ArialMT" w:hAnsi="ArialMT" w:cs="ArialMT"/>
+          <w:color w:val="4472C4" w:themeColor="accent1"/>
+          <w:sz w:val="28"/>
+          <w:szCs w:val="28"/>
+        </w:rPr>
+        <w:t xml:space="preserve">      </w:t>
+      </w:r>
+      <w:r>
+        <w:rPr>
+          <w:rFonts w:ascii="ArialMT" w:hAnsi="ArialMT" w:cs="ArialMT"/>
+          <w:color w:val="4472C4" w:themeColor="accent1"/>
+          <w:sz w:val="28"/>
+          <w:szCs w:val="28"/>
+        </w:rPr>
+        <w:t>reg.fit(X_bmi, y_outcome)</w:t>
+      </w:r>
+    </w:p>
+    <w:p>
+      <w:pPr>
+        <w:ind w:left="360"/>
+        <w:rPr>
+          <w:rFonts w:ascii="ArialMT" w:hAnsi="ArialMT" w:cs="ArialMT"/>
+          <w:color w:val="4472C4" w:themeColor="accent1"/>
+          <w:sz w:val="28"/>
+          <w:szCs w:val="28"/>
+        </w:rPr>
+      </w:pPr>
+      <w:r>
+        <w:rPr>
+          <w:rFonts w:ascii="ArialMT" w:hAnsi="ArialMT" w:cs="ArialMT"/>
+          <w:color w:val="4472C4" w:themeColor="accent1"/>
+          <w:sz w:val="28"/>
+          <w:szCs w:val="28"/>
+        </w:rPr>
+        <w:t xml:space="preserve">      </w:t>
+      </w:r>
+      <w:r>
+        <w:rPr>
+          <w:rFonts w:ascii="ArialMT" w:hAnsi="ArialMT" w:cs="ArialMT"/>
+          <w:color w:val="4472C4" w:themeColor="accent1"/>
+          <w:sz w:val="28"/>
+          <w:szCs w:val="28"/>
+        </w:rPr>
+        <w:t>predictions = reg.predict(X_bmi)</w:t>
+      </w:r>
+      <w:r>
+        <w:rPr>
+          <w:rFonts w:ascii="ArialMT" w:hAnsi="ArialMT" w:cs="ArialMT"/>
+          <w:color w:val="4472C4" w:themeColor="accent1"/>
+          <w:sz w:val="28"/>
+          <w:szCs w:val="28"/>
+        </w:rPr>
+        <w:t xml:space="preserve"> </w:t>
+      </w:r>
+    </w:p>
+    <w:p>
+      <w:pPr>
+        <w:pStyle w:val="ListParagraph"/>
+        <w:rPr>
+          <w:rFonts w:ascii="ArialMT" w:hAnsi="ArialMT" w:cs="ArialMT"/>
+          <w:color w:val="4472C4" w:themeColor="accent1"/>
+          <w:sz w:val="28"/>
+          <w:szCs w:val="28"/>
+        </w:rPr>
+      </w:pPr>
+      <w:r>
+        <w:rPr>
+          <w:rFonts w:ascii="ArialMT" w:hAnsi="ArialMT" w:cs="ArialMT"/>
+          <w:color w:val="4472C4" w:themeColor="accent1"/>
+          <w:sz w:val="28"/>
+          <w:szCs w:val="28"/>
+        </w:rPr>
+        <w:t xml:space="preserve"> </w:t>
+      </w:r>
+      <w:r>
+        <w:rPr>
+          <w:rFonts w:ascii="ArialMT" w:hAnsi="ArialMT" w:cs="ArialMT"/>
+          <w:color w:val="4472C4" w:themeColor="accent1"/>
+          <w:sz w:val="28"/>
+          <w:szCs w:val="28"/>
+        </w:rPr>
+        <w:t>predictionOnTheBasisOfAnyHigherBmiValue = reg.predict([[330]])</w:t>
+      </w:r>
+      <w:r>
+        <w:rPr>
+          <w:rFonts w:ascii="ArialMT" w:hAnsi="ArialMT" w:cs="ArialMT"/>
+          <w:color w:val="4472C4" w:themeColor="accent1"/>
+          <w:sz w:val="28"/>
+          <w:szCs w:val="28"/>
+        </w:rPr>
+        <w:t xml:space="preserve"> gives output 427.88019666, to conclude this after this regression model if I’m predicting higher value then glucose level is also getting high.</w:t>
+      </w:r>
+    </w:p>
+    <w:p>
+      <w:pPr>
+        <w:rPr>
+          <w:rFonts w:ascii="ArialMT" w:hAnsi="ArialMT" w:cs="ArialMT"/>
+          <w:color w:val="4472C4" w:themeColor="accent1"/>
+          <w:sz w:val="28"/>
+          <w:szCs w:val="28"/>
+        </w:rPr>
+      </w:pPr>
+    </w:p>
+    <w:p>
+      <w:pPr>
+        <w:pStyle w:val="ListParagraph"/>
+        <w:numPr>
+          <w:ilvl w:val="0"/>
+          <w:numId w:val="7"/>
+        </w:numPr>
+        <w:rPr>
+          <w:rFonts w:ascii="ArialMT" w:hAnsi="ArialMT" w:cs="ArialMT"/>
+          <w:color w:val="4472C4" w:themeColor="accent1"/>
+          <w:sz w:val="28"/>
+          <w:szCs w:val="28"/>
+        </w:rPr>
+      </w:pPr>
+      <w:r>
+        <w:rPr>
+          <w:rFonts w:ascii="ArialMT" w:hAnsi="ArialMT" w:cs="ArialMT"/>
+          <w:color w:val="4472C4" w:themeColor="accent1"/>
+          <w:sz w:val="28"/>
+          <w:szCs w:val="28"/>
+        </w:rPr>
+        <w:lastRenderedPageBreak/>
+        <w:t xml:space="preserve">Data Modelling </w:t>
+      </w:r>
+      <w:r>
+        <w:rPr>
+          <w:rFonts w:ascii="ArialMT" w:hAnsi="ArialMT" w:cs="ArialMT"/>
+          <w:color w:val="4472C4" w:themeColor="accent1"/>
+          <w:sz w:val="28"/>
+          <w:szCs w:val="28"/>
+        </w:rPr>
+        <w:t>has started to find the best predictions with the help of different algorithm</w:t>
+      </w:r>
+      <w:r>
+        <w:rPr>
+          <w:rFonts w:ascii="ArialMT" w:hAnsi="ArialMT" w:cs="ArialMT"/>
+          <w:color w:val="4472C4" w:themeColor="accent1"/>
+          <w:sz w:val="28"/>
+          <w:szCs w:val="28"/>
+        </w:rPr>
+        <w:t>. So first we must create feature(X) and output(Y) and then test train and split data to check the model performance.</w:t>
+      </w:r>
+    </w:p>
+    <w:p>
+      <w:pPr>
+        <w:pStyle w:val="ListParagraph"/>
+        <w:numPr>
+          <w:ilvl w:val="0"/>
+          <w:numId w:val="7"/>
+        </w:numPr>
+        <w:rPr>
+          <w:rFonts w:ascii="ArialMT" w:hAnsi="ArialMT" w:cs="ArialMT"/>
+          <w:color w:val="4472C4" w:themeColor="accent1"/>
+          <w:sz w:val="28"/>
+          <w:szCs w:val="28"/>
+        </w:rPr>
+      </w:pPr>
+      <w:r>
+        <w:rPr>
+          <w:rFonts w:ascii="ArialMT" w:hAnsi="ArialMT" w:cs="ArialMT"/>
+          <w:color w:val="4472C4" w:themeColor="accent1"/>
+          <w:sz w:val="28"/>
+          <w:szCs w:val="28"/>
+        </w:rPr>
+        <w:t>Model Complexity and over/underfitting with different neighbor values to check the train and test accuracies with the help of KNN algo</w:t>
+      </w:r>
+      <w:r>
+        <w:rPr>
+          <w:rFonts w:ascii="ArialMT" w:hAnsi="ArialMT" w:cs="ArialMT"/>
+          <w:color w:val="4472C4" w:themeColor="accent1"/>
+          <w:sz w:val="28"/>
+          <w:szCs w:val="28"/>
+        </w:rPr>
+        <w:t>, also plotted the graph in between Accuracy and number of neighbors and neighbor=7 have given the best prediction.</w:t>
+      </w:r>
+    </w:p>
+    <w:p>
+      <w:pPr>
+        <w:pStyle w:val="ListParagraph"/>
+        <w:ind w:left="786"/>
+        <w:rPr>
+          <w:rFonts w:ascii="ArialMT" w:hAnsi="ArialMT" w:cs="ArialMT"/>
+          <w:color w:val="4472C4" w:themeColor="accent1"/>
+          <w:sz w:val="28"/>
+          <w:szCs w:val="28"/>
+        </w:rPr>
+      </w:pPr>
+    </w:p>
+    <w:p>
+      <w:pPr>
+        <w:pStyle w:val="ListParagraph"/>
+        <w:numPr>
+          <w:ilvl w:val="0"/>
+          <w:numId w:val="7"/>
+        </w:numPr>
+        <w:rPr>
+          <w:rFonts w:ascii="ArialMT" w:hAnsi="ArialMT" w:cs="ArialMT"/>
+          <w:color w:val="4472C4" w:themeColor="accent1"/>
+          <w:sz w:val="28"/>
+          <w:szCs w:val="28"/>
+        </w:rPr>
+      </w:pPr>
+      <w:r>
+        <w:rPr>
+          <w:rFonts w:ascii="ArialMT" w:hAnsi="ArialMT" w:cs="ArialMT"/>
+          <w:color w:val="4472C4" w:themeColor="accent1"/>
+          <w:sz w:val="28"/>
+          <w:szCs w:val="28"/>
+        </w:rPr>
+        <w:t>I have used 4 Algo</w:t>
+      </w:r>
+      <w:r>
+        <w:rPr>
+          <w:rFonts w:ascii="ArialMT" w:hAnsi="ArialMT" w:cs="ArialMT"/>
+          <w:color w:val="4472C4" w:themeColor="accent1"/>
+          <w:sz w:val="28"/>
+          <w:szCs w:val="28"/>
+        </w:rPr>
+        <w:t xml:space="preserve">. After applying all important </w:t>
+      </w:r>
+      <w:r>
+        <w:rPr>
+          <w:rFonts w:ascii="ArialMT" w:hAnsi="ArialMT" w:cs="ArialMT"/>
+          <w:color w:val="4472C4" w:themeColor="accent1"/>
+          <w:sz w:val="28"/>
+          <w:szCs w:val="28"/>
+        </w:rPr>
+        <w:t>algorithm,</w:t>
+      </w:r>
+      <w:r>
+        <w:rPr>
+          <w:rFonts w:ascii="ArialMT" w:hAnsi="ArialMT" w:cs="ArialMT"/>
+          <w:color w:val="4472C4" w:themeColor="accent1"/>
+          <w:sz w:val="28"/>
+          <w:szCs w:val="28"/>
+        </w:rPr>
+        <w:t xml:space="preserve"> we have seen 2 algo predictions has reached to the level where we can s</w:t>
+      </w:r>
+      <w:r>
+        <w:rPr>
+          <w:rFonts w:ascii="ArialMT" w:hAnsi="ArialMT" w:cs="ArialMT"/>
+          <w:color w:val="4472C4" w:themeColor="accent1"/>
+          <w:sz w:val="28"/>
+          <w:szCs w:val="28"/>
+        </w:rPr>
+        <w:t>ay</w:t>
+      </w:r>
+      <w:r>
+        <w:rPr>
+          <w:rFonts w:ascii="ArialMT" w:hAnsi="ArialMT" w:cs="ArialMT"/>
+          <w:color w:val="4472C4" w:themeColor="accent1"/>
+          <w:sz w:val="28"/>
+          <w:szCs w:val="28"/>
+        </w:rPr>
+        <w:t xml:space="preserve"> </w:t>
+      </w:r>
+      <w:r>
+        <w:rPr>
+          <w:rFonts w:ascii="ArialMT" w:hAnsi="ArialMT" w:cs="ArialMT"/>
+          <w:color w:val="4472C4" w:themeColor="accent1"/>
+          <w:sz w:val="28"/>
+          <w:szCs w:val="28"/>
+        </w:rPr>
+        <w:t>below 2</w:t>
+      </w:r>
+      <w:r>
+        <w:rPr>
+          <w:rFonts w:ascii="ArialMT" w:hAnsi="ArialMT" w:cs="ArialMT"/>
+          <w:color w:val="4472C4" w:themeColor="accent1"/>
+          <w:sz w:val="28"/>
+          <w:szCs w:val="28"/>
+        </w:rPr>
+        <w:t xml:space="preserve"> </w:t>
+      </w:r>
+      <w:r>
+        <w:rPr>
+          <w:rFonts w:ascii="ArialMT" w:hAnsi="ArialMT" w:cs="ArialMT"/>
+          <w:color w:val="4472C4" w:themeColor="accent1"/>
+          <w:sz w:val="28"/>
+          <w:szCs w:val="28"/>
+        </w:rPr>
+        <w:t>algorithms</w:t>
+      </w:r>
+      <w:r>
+        <w:rPr>
+          <w:rFonts w:ascii="ArialMT" w:hAnsi="ArialMT" w:cs="ArialMT"/>
+          <w:color w:val="4472C4" w:themeColor="accent1"/>
+          <w:sz w:val="28"/>
+          <w:szCs w:val="28"/>
+        </w:rPr>
+        <w:t xml:space="preserve"> would help</w:t>
+      </w:r>
+      <w:r>
+        <w:rPr>
+          <w:rFonts w:ascii="ArialMT" w:hAnsi="ArialMT" w:cs="ArialMT"/>
+          <w:color w:val="4472C4" w:themeColor="accent1"/>
+          <w:sz w:val="28"/>
+          <w:szCs w:val="28"/>
+        </w:rPr>
+        <w:t xml:space="preserve"> us</w:t>
+      </w:r>
+      <w:r>
+        <w:rPr>
+          <w:rFonts w:ascii="ArialMT" w:hAnsi="ArialMT" w:cs="ArialMT"/>
+          <w:color w:val="4472C4" w:themeColor="accent1"/>
+          <w:sz w:val="28"/>
+          <w:szCs w:val="28"/>
+        </w:rPr>
+        <w:t xml:space="preserve"> to predict diabetes correctly in patients.</w:t>
+      </w:r>
+    </w:p>
+    <w:p>
+      <w:pPr>
+        <w:pStyle w:val="HTMLPreformatted"/>
+        <w:shd w:val="clear" w:color="auto" w:fill="FFFFFF"/>
+        <w:wordWrap w:val="0"/>
+        <w:textAlignment w:val="baseline"/>
+        <w:rPr>
+          <w:color w:val="000000"/>
+          <w:sz w:val="21"/>
+          <w:szCs w:val="21"/>
+        </w:rPr>
+      </w:pPr>
+      <w:r>
+        <w:rPr>
+          <w:rFonts w:ascii="ArialMT" w:hAnsi="ArialMT" w:cs="ArialMT"/>
+          <w:color w:val="4472C4" w:themeColor="accent1"/>
+          <w:sz w:val="28"/>
+          <w:szCs w:val="28"/>
+        </w:rPr>
+        <w:t xml:space="preserve">              </w:t>
+      </w:r>
+      <w:r>
+        <w:rPr>
+          <w:rFonts w:ascii="ArialMT" w:hAnsi="ArialMT" w:cs="ArialMT"/>
+          <w:color w:val="4472C4" w:themeColor="accent1"/>
+          <w:sz w:val="28"/>
+          <w:szCs w:val="28"/>
+        </w:rPr>
+        <w:t xml:space="preserve">   </w:t>
+      </w:r>
+      <w:r>
+        <w:rPr>
+          <w:rFonts w:ascii="ArialMT" w:hAnsi="ArialMT" w:cs="ArialMT"/>
+          <w:sz w:val="28"/>
+          <w:szCs w:val="28"/>
+        </w:rPr>
+        <w:t>(1)</w:t>
+      </w:r>
+      <w:r>
+        <w:rPr>
+          <w:rFonts w:ascii="ArialMT" w:hAnsi="ArialMT" w:cs="ArialMT"/>
+          <w:sz w:val="28"/>
+          <w:szCs w:val="28"/>
+        </w:rPr>
+        <w:t xml:space="preserve">: </w:t>
+      </w:r>
+      <w:r>
+        <w:rPr>
+          <w:rFonts w:ascii="ArialMT" w:hAnsi="ArialMT" w:cs="ArialMT"/>
+          <w:color w:val="4472C4" w:themeColor="accent1"/>
+          <w:sz w:val="24"/>
+          <w:szCs w:val="24"/>
+        </w:rPr>
+        <w:t xml:space="preserve">K-Neighbors Classifier:  Given the accuracy of </w:t>
+      </w:r>
+      <w:r>
+        <w:rPr>
+          <w:rFonts w:ascii="ArialMT" w:hAnsi="ArialMT" w:cs="ArialMT"/>
+          <w:sz w:val="24"/>
+          <w:szCs w:val="24"/>
+        </w:rPr>
+        <w:t>78.69565217391305</w:t>
+      </w:r>
+    </w:p>
+    <w:p>
+      <w:pPr>
+        <w:pStyle w:val="HTMLPreformatted"/>
+        <w:shd w:val="clear" w:color="auto" w:fill="FFFFFF"/>
+        <w:wordWrap w:val="0"/>
+        <w:textAlignment w:val="baseline"/>
+        <w:rPr>
+          <w:rFonts w:ascii="ArialMT" w:hAnsi="ArialMT" w:cs="ArialMT"/>
+          <w:sz w:val="24"/>
+          <w:szCs w:val="24"/>
+        </w:rPr>
+      </w:pPr>
+      <w:r>
+        <w:rPr>
+          <w:color w:val="000000"/>
+          <w:sz w:val="21"/>
+          <w:szCs w:val="21"/>
+        </w:rPr>
+        <w:t xml:space="preserve">        </w:t>
+      </w:r>
+      <w:r>
+        <w:rPr>
+          <w:color w:val="000000"/>
+          <w:sz w:val="21"/>
+          <w:szCs w:val="21"/>
+        </w:rPr>
+        <w:t xml:space="preserve">  </w:t>
+      </w:r>
+      <w:r>
+        <w:rPr>
+          <w:rFonts w:ascii="ArialMT" w:hAnsi="ArialMT" w:cs="ArialMT"/>
+          <w:sz w:val="28"/>
+          <w:szCs w:val="28"/>
+        </w:rPr>
+        <w:t xml:space="preserve"> (2)</w:t>
+      </w:r>
+      <w:r>
+        <w:rPr>
+          <w:rFonts w:ascii="ArialMT" w:hAnsi="ArialMT" w:cs="ArialMT"/>
+          <w:sz w:val="28"/>
+          <w:szCs w:val="28"/>
+        </w:rPr>
+        <w:t>:</w:t>
+      </w:r>
+      <w:r>
+        <w:rPr>
+          <w:rFonts w:ascii="ArialMT" w:hAnsi="ArialMT" w:cs="ArialMT"/>
+          <w:sz w:val="28"/>
+          <w:szCs w:val="28"/>
+        </w:rPr>
+        <w:t xml:space="preserve"> </w:t>
+      </w:r>
+      <w:r>
+        <w:rPr>
+          <w:rFonts w:ascii="ArialMT" w:hAnsi="ArialMT" w:cs="ArialMT"/>
+          <w:color w:val="4472C4" w:themeColor="accent1"/>
+          <w:sz w:val="24"/>
+          <w:szCs w:val="24"/>
+        </w:rPr>
+        <w:t xml:space="preserve">Logistic Regression: Given the accuracy of </w:t>
+      </w:r>
+      <w:r>
+        <w:rPr>
+          <w:rFonts w:ascii="ArialMT" w:hAnsi="ArialMT" w:cs="ArialMT"/>
+          <w:sz w:val="24"/>
+          <w:szCs w:val="24"/>
+        </w:rPr>
+        <w:t>78.26086956521739</w:t>
+      </w:r>
+    </w:p>
+    <w:p>
+      <w:pPr>
+        <w:pStyle w:val="HTMLPreformatted"/>
+        <w:shd w:val="clear" w:color="auto" w:fill="FFFFFF"/>
+        <w:wordWrap w:val="0"/>
+        <w:textAlignment w:val="baseline"/>
+        <w:rPr>
+          <w:rFonts w:ascii="ArialMT" w:hAnsi="ArialMT" w:cs="ArialMT"/>
+          <w:sz w:val="24"/>
+          <w:szCs w:val="24"/>
+        </w:rPr>
+      </w:pPr>
+    </w:p>
+    <w:p>
+      <w:pPr>
+        <w:pStyle w:val="HTMLPreformatted"/>
+        <w:shd w:val="clear" w:color="auto" w:fill="FFFFFF"/>
+        <w:wordWrap w:val="0"/>
+        <w:textAlignment w:val="baseline"/>
+        <w:rPr>
+          <w:rFonts w:ascii="ArialMT" w:eastAsiaTheme="minorHAnsi" w:hAnsi="ArialMT" w:cs="ArialMT"/>
+          <w:color w:val="4472C4" w:themeColor="accent1"/>
+          <w:sz w:val="28"/>
+          <w:szCs w:val="28"/>
+          <w:lang w:eastAsia="en-US"/>
+        </w:rPr>
+      </w:pPr>
+      <w:r>
+        <w:rPr>
+          <w:rFonts w:ascii="ArialMT" w:hAnsi="ArialMT" w:cs="ArialMT"/>
+          <w:sz w:val="24"/>
+          <w:szCs w:val="24"/>
+        </w:rPr>
+        <w:t xml:space="preserve">          </w:t>
+      </w:r>
+      <w:r>
+        <w:rPr>
+          <w:rFonts w:ascii="ArialMT" w:eastAsiaTheme="minorHAnsi" w:hAnsi="ArialMT" w:cs="ArialMT"/>
+          <w:color w:val="4472C4" w:themeColor="accent1"/>
+          <w:sz w:val="28"/>
+          <w:szCs w:val="28"/>
+          <w:lang w:eastAsia="en-US"/>
+        </w:rPr>
+        <w:t>Still need to Analyse some data to identify the best one.</w:t>
+      </w:r>
+    </w:p>
+    <w:p>
+      <w:pPr>
+        <w:pStyle w:val="HTMLPreformatted"/>
+        <w:shd w:val="clear" w:color="auto" w:fill="FFFFFF"/>
+        <w:wordWrap w:val="0"/>
+        <w:textAlignment w:val="baseline"/>
+        <w:rPr>
+          <w:color w:val="000000"/>
+          <w:sz w:val="21"/>
+          <w:szCs w:val="21"/>
+        </w:rPr>
+      </w:pPr>
+      <w:r>
+        <w:rPr>
+          <w:rFonts w:ascii="ArialMT" w:hAnsi="ArialMT" w:cs="ArialMT"/>
+          <w:sz w:val="28"/>
+          <w:szCs w:val="28"/>
+        </w:rPr>
+        <w:t xml:space="preserve"> </w:t>
+      </w:r>
+    </w:p>
+    <w:p>
+      <w:pPr>
+        <w:pStyle w:val="ListParagraph"/>
+        <w:numPr>
+          <w:ilvl w:val="0"/>
+          <w:numId w:val="7"/>
+        </w:numPr>
+        <w:rPr>
+          <w:rFonts w:ascii="ArialMT" w:hAnsi="ArialMT" w:cs="ArialMT"/>
+          <w:color w:val="4472C4" w:themeColor="accent1"/>
+          <w:sz w:val="28"/>
+          <w:szCs w:val="28"/>
+        </w:rPr>
+      </w:pPr>
+      <w:r>
+        <w:rPr>
+          <w:rFonts w:ascii="ArialMT" w:hAnsi="ArialMT" w:cs="ArialMT"/>
+          <w:color w:val="4472C4" w:themeColor="accent1"/>
+          <w:sz w:val="28"/>
+          <w:szCs w:val="28"/>
+        </w:rPr>
+        <w:t xml:space="preserve">Confusion Matrix and classification report </w:t>
+      </w:r>
+      <w:r>
+        <w:rPr>
+          <w:rFonts w:ascii="ArialMT" w:hAnsi="ArialMT" w:cs="ArialMT"/>
+          <w:color w:val="4472C4" w:themeColor="accent1"/>
+          <w:sz w:val="28"/>
+          <w:szCs w:val="28"/>
+        </w:rPr>
+        <w:t>has helped us to identify the best model and that is K-Neighbor classifier Model as their precision, recall, f1score and accuracy is best in comparison to logistic Regression Model.</w:t>
+      </w:r>
+    </w:p>
+    <w:p>
+      <w:pPr>
+        <w:pStyle w:val="ListParagraph"/>
+        <w:numPr>
+          <w:ilvl w:val="0"/>
+          <w:numId w:val="7"/>
+        </w:numPr>
+        <w:rPr>
+          <w:rFonts w:ascii="ArialMT" w:hAnsi="ArialMT" w:cs="ArialMT"/>
+          <w:color w:val="4472C4" w:themeColor="accent1"/>
+          <w:sz w:val="28"/>
+          <w:szCs w:val="28"/>
+        </w:rPr>
+      </w:pPr>
+      <w:r>
+        <w:rPr>
+          <w:rFonts w:ascii="ArialMT" w:hAnsi="ArialMT" w:cs="ArialMT"/>
+          <w:color w:val="4472C4" w:themeColor="accent1"/>
+          <w:sz w:val="28"/>
+          <w:szCs w:val="28"/>
+        </w:rPr>
+        <w:t>ROC Curve and AUC analysis clearly say Logistic Regression has better performance to predict the diabetes in patients.</w:t>
+      </w:r>
+    </w:p>
+    <w:p>
+      <w:pPr>
+        <w:pStyle w:val="ListParagraph"/>
+        <w:numPr>
+          <w:ilvl w:val="0"/>
+          <w:numId w:val="7"/>
+        </w:numPr>
+        <w:rPr>
+          <w:rFonts w:ascii="ArialMT" w:hAnsi="ArialMT" w:cs="ArialMT"/>
+          <w:color w:val="4472C4" w:themeColor="accent1"/>
+          <w:sz w:val="28"/>
+          <w:szCs w:val="28"/>
+        </w:rPr>
+      </w:pPr>
+      <w:r>
+        <w:rPr>
+          <w:rFonts w:ascii="ArialMT" w:hAnsi="ArialMT" w:cs="ArialMT"/>
+          <w:color w:val="4472C4" w:themeColor="accent1"/>
+          <w:sz w:val="28"/>
+          <w:szCs w:val="28"/>
+        </w:rPr>
+        <w:t>Hyper Parameter Tunning says K-neighbor has the best score and accuracy in comparison to Logistic</w:t>
+      </w:r>
+    </w:p>
+    <w:p>
+      <w:pPr>
+        <w:pStyle w:val="ListParagraph"/>
+        <w:numPr>
+          <w:ilvl w:val="0"/>
+          <w:numId w:val="7"/>
+        </w:numPr>
+        <w:rPr>
+          <w:rFonts w:ascii="ArialMT" w:hAnsi="ArialMT" w:cs="ArialMT"/>
+          <w:color w:val="4472C4" w:themeColor="accent1"/>
+          <w:sz w:val="28"/>
+          <w:szCs w:val="28"/>
+        </w:rPr>
+      </w:pPr>
+      <w:r>
+        <w:rPr>
+          <w:rFonts w:ascii="ArialMT" w:hAnsi="ArialMT" w:cs="ArialMT"/>
+          <w:color w:val="4472C4" w:themeColor="accent1"/>
+          <w:sz w:val="28"/>
+          <w:szCs w:val="28"/>
+        </w:rPr>
+        <w:t>To conclude all these I would select K-Neighbor for diabetes prediction as it has better accuracy, precision, recall, f1 score, hyperparameter tunning as well.</w:t>
+      </w:r>
     </w:p>
     <w:sectPr>
       <w:pgSz w:w="11906" w:h="16838"/>
@@ -4458,6 +6456,119 @@
 <file path=word/numbering.xml><?xml version="1.0" encoding="utf-8"?>
 <w:numbering xmlns:wpc="http://schemas.microsoft.com/office/word/2010/wordprocessingCanvas" xmlns:cx="http://schemas.microsoft.com/office/drawing/2014/chartex" xmlns:cx1="http://schemas.microsoft.com/office/drawing/2015/9/8/chartex" xmlns:cx2="http://schemas.microsoft.com/office/drawing/2015/10/21/chartex" xmlns:cx3="http://schemas.microsoft.com/office/drawing/2016/5/9/chartex" xmlns:cx4="http://schemas.microsoft.com/office/drawing/2016/5/10/chartex" xmlns:cx5="http://schemas.microsoft.com/office/drawing/2016/5/11/chartex" xmlns:cx6="http://schemas.microsoft.com/office/drawing/2016/5/12/chartex" xmlns:cx7="http://schemas.microsoft.com/office/drawing/2016/5/13/chartex" xmlns:cx8="http://schemas.microsoft.com/office/drawing/2016/5/14/chartex" xmlns:mc="http://schemas.openxmlformats.org/markup-compatibility/2006" xmlns:aink="http://schemas.microsoft.com/office/drawing/2016/ink" xmlns:am3d="http://schemas.microsoft.com/office/drawing/2017/model3d" xmlns:o="urn:schemas-microsoft-com:office:office" xmlns:oel="http://schemas.microsoft.com/office/2019/extlst" xmlns:r="http://schemas.openxmlformats.org/officeDocument/2006/relationships" xmlns:m="http://schemas.openxmlformats.org/officeDocument/2006/math" xmlns:v="urn:schemas-microsoft-com:vml" xmlns:wp14="http://schemas.microsoft.com/office/word/2010/wordprocessingDrawing" xmlns:wp="http://schemas.openxmlformats.org/drawingml/2006/wordprocessingDrawing" xmlns:w10="urn:schemas-microsoft-com:office:word" xmlns:w="http://schemas.openxmlformats.org/wordprocessingml/2006/main" xmlns:w14="http://schemas.microsoft.com/office/word/2010/wordml" xmlns:w15="http://schemas.microsoft.com/office/word/2012/wordml" xmlns:w16cex="http://schemas.microsoft.com/office/word/2018/wordml/cex" xmlns:w16cid="http://schemas.microsoft.com/office/word/2016/wordml/cid" xmlns:w16="http://schemas.microsoft.com/office/word/2018/wordml" xmlns:w16sdtdh="http://schemas.microsoft.com/office/word/2020/wordml/sdtdatahash" xmlns:w16se="http://schemas.microsoft.com/office/word/2015/wordml/symex" xmlns:wpg="http://schemas.microsoft.com/office/word/2010/wordprocessingGroup" xmlns:wpi="http://schemas.microsoft.com/office/word/2010/wordprocessingInk" xmlns:wne="http://schemas.microsoft.com/office/word/2006/wordml" xmlns:wps="http://schemas.microsoft.com/office/word/2010/wordprocessingShape" mc:Ignorable="w14 w15 w16se w16cid w16 w16cex w16sdtdh wp14">
   <w:abstractNum w:abstractNumId="0" w15:restartNumberingAfterBreak="0">
+    <w:nsid w:val="345E3B7B"/>
+    <w:multiLevelType w:val="hybridMultilevel"/>
+    <w:tmpl w:val="160A038E"/>
+    <w:lvl w:ilvl="0" w:tplc="4009000B">
+      <w:start w:val="1"/>
+      <w:numFmt w:val="bullet"/>
+      <w:lvlText w:val=""/>
+      <w:lvlJc w:val="left"/>
+      <w:pPr>
+        <w:ind w:left="786" w:hanging="360"/>
+      </w:pPr>
+      <w:rPr>
+        <w:rFonts w:ascii="Wingdings" w:hAnsi="Wingdings" w:hint="default"/>
+      </w:rPr>
+    </w:lvl>
+    <w:lvl w:ilvl="1" w:tplc="40090003" w:tentative="1">
+      <w:start w:val="1"/>
+      <w:numFmt w:val="bullet"/>
+      <w:lvlText w:val="o"/>
+      <w:lvlJc w:val="left"/>
+      <w:pPr>
+        <w:ind w:left="1440" w:hanging="360"/>
+      </w:pPr>
+      <w:rPr>
+        <w:rFonts w:ascii="Courier New" w:hAnsi="Courier New" w:cs="Courier New" w:hint="default"/>
+      </w:rPr>
+    </w:lvl>
+    <w:lvl w:ilvl="2" w:tplc="40090005" w:tentative="1">
+      <w:start w:val="1"/>
+      <w:numFmt w:val="bullet"/>
+      <w:lvlText w:val=""/>
+      <w:lvlJc w:val="left"/>
+      <w:pPr>
+        <w:ind w:left="2160" w:hanging="360"/>
+      </w:pPr>
+      <w:rPr>
+        <w:rFonts w:ascii="Wingdings" w:hAnsi="Wingdings" w:hint="default"/>
+      </w:rPr>
+    </w:lvl>
+    <w:lvl w:ilvl="3" w:tplc="40090001" w:tentative="1">
+      <w:start w:val="1"/>
+      <w:numFmt w:val="bullet"/>
+      <w:lvlText w:val=""/>
+      <w:lvlJc w:val="left"/>
+      <w:pPr>
+        <w:ind w:left="2880" w:hanging="360"/>
+      </w:pPr>
+      <w:rPr>
+        <w:rFonts w:ascii="Symbol" w:hAnsi="Symbol" w:hint="default"/>
+      </w:rPr>
+    </w:lvl>
+    <w:lvl w:ilvl="4" w:tplc="40090003" w:tentative="1">
+      <w:start w:val="1"/>
+      <w:numFmt w:val="bullet"/>
+      <w:lvlText w:val="o"/>
+      <w:lvlJc w:val="left"/>
+      <w:pPr>
+        <w:ind w:left="3600" w:hanging="360"/>
+      </w:pPr>
+      <w:rPr>
+        <w:rFonts w:ascii="Courier New" w:hAnsi="Courier New" w:cs="Courier New" w:hint="default"/>
+      </w:rPr>
+    </w:lvl>
+    <w:lvl w:ilvl="5" w:tplc="40090005" w:tentative="1">
+      <w:start w:val="1"/>
+      <w:numFmt w:val="bullet"/>
+      <w:lvlText w:val=""/>
+      <w:lvlJc w:val="left"/>
+      <w:pPr>
+        <w:ind w:left="4320" w:hanging="360"/>
+      </w:pPr>
+      <w:rPr>
+        <w:rFonts w:ascii="Wingdings" w:hAnsi="Wingdings" w:hint="default"/>
+      </w:rPr>
+    </w:lvl>
+    <w:lvl w:ilvl="6" w:tplc="40090001" w:tentative="1">
+      <w:start w:val="1"/>
+      <w:numFmt w:val="bullet"/>
+      <w:lvlText w:val=""/>
+      <w:lvlJc w:val="left"/>
+      <w:pPr>
+        <w:ind w:left="5040" w:hanging="360"/>
+      </w:pPr>
+      <w:rPr>
+        <w:rFonts w:ascii="Symbol" w:hAnsi="Symbol" w:hint="default"/>
+      </w:rPr>
+    </w:lvl>
+    <w:lvl w:ilvl="7" w:tplc="40090003" w:tentative="1">
+      <w:start w:val="1"/>
+      <w:numFmt w:val="bullet"/>
+      <w:lvlText w:val="o"/>
+      <w:lvlJc w:val="left"/>
+      <w:pPr>
+        <w:ind w:left="5760" w:hanging="360"/>
+      </w:pPr>
+      <w:rPr>
+        <w:rFonts w:ascii="Courier New" w:hAnsi="Courier New" w:cs="Courier New" w:hint="default"/>
+      </w:rPr>
+    </w:lvl>
+    <w:lvl w:ilvl="8" w:tplc="40090005" w:tentative="1">
+      <w:start w:val="1"/>
+      <w:numFmt w:val="bullet"/>
+      <w:lvlText w:val=""/>
+      <w:lvlJc w:val="left"/>
+      <w:pPr>
+        <w:ind w:left="6480" w:hanging="360"/>
+      </w:pPr>
+      <w:rPr>
+        <w:rFonts w:ascii="Wingdings" w:hAnsi="Wingdings" w:hint="default"/>
+      </w:rPr>
+    </w:lvl>
+  </w:abstractNum>
+  <w:abstractNum w:abstractNumId="1" w15:restartNumberingAfterBreak="0">
     <w:nsid w:val="3E102D0C"/>
     <w:multiLevelType w:val="hybridMultilevel"/>
     <w:tmpl w:val="D9C4D558"/>
@@ -4546,7 +6657,97 @@
       </w:pPr>
     </w:lvl>
   </w:abstractNum>
-  <w:abstractNum w:abstractNumId="1" w15:restartNumberingAfterBreak="0">
+  <w:abstractNum w:abstractNumId="2" w15:restartNumberingAfterBreak="0">
+    <w:nsid w:val="3E83711D"/>
+    <w:multiLevelType w:val="hybridMultilevel"/>
+    <w:tmpl w:val="9DDC8BFE"/>
+    <w:lvl w:ilvl="0" w:tplc="3070A0D4">
+      <w:start w:val="1"/>
+      <w:numFmt w:val="decimal"/>
+      <w:lvlText w:val="(%1)"/>
+      <w:lvlJc w:val="left"/>
+      <w:pPr>
+        <w:ind w:left="1494" w:hanging="360"/>
+      </w:pPr>
+      <w:rPr>
+        <w:rFonts w:hint="default"/>
+        <w:color w:val="auto"/>
+      </w:rPr>
+    </w:lvl>
+    <w:lvl w:ilvl="1" w:tplc="40090019" w:tentative="1">
+      <w:start w:val="1"/>
+      <w:numFmt w:val="lowerLetter"/>
+      <w:lvlText w:val="%2."/>
+      <w:lvlJc w:val="left"/>
+      <w:pPr>
+        <w:ind w:left="2214" w:hanging="360"/>
+      </w:pPr>
+    </w:lvl>
+    <w:lvl w:ilvl="2" w:tplc="4009001B" w:tentative="1">
+      <w:start w:val="1"/>
+      <w:numFmt w:val="lowerRoman"/>
+      <w:lvlText w:val="%3."/>
+      <w:lvlJc w:val="right"/>
+      <w:pPr>
+        <w:ind w:left="2934" w:hanging="180"/>
+      </w:pPr>
+    </w:lvl>
+    <w:lvl w:ilvl="3" w:tplc="4009000F" w:tentative="1">
+      <w:start w:val="1"/>
+      <w:numFmt w:val="decimal"/>
+      <w:lvlText w:val="%4."/>
+      <w:lvlJc w:val="left"/>
+      <w:pPr>
+        <w:ind w:left="3654" w:hanging="360"/>
+      </w:pPr>
+    </w:lvl>
+    <w:lvl w:ilvl="4" w:tplc="40090019" w:tentative="1">
+      <w:start w:val="1"/>
+      <w:numFmt w:val="lowerLetter"/>
+      <w:lvlText w:val="%5."/>
+      <w:lvlJc w:val="left"/>
+      <w:pPr>
+        <w:ind w:left="4374" w:hanging="360"/>
+      </w:pPr>
+    </w:lvl>
+    <w:lvl w:ilvl="5" w:tplc="4009001B" w:tentative="1">
+      <w:start w:val="1"/>
+      <w:numFmt w:val="lowerRoman"/>
+      <w:lvlText w:val="%6."/>
+      <w:lvlJc w:val="right"/>
+      <w:pPr>
+        <w:ind w:left="5094" w:hanging="180"/>
+      </w:pPr>
+    </w:lvl>
+    <w:lvl w:ilvl="6" w:tplc="4009000F" w:tentative="1">
+      <w:start w:val="1"/>
+      <w:numFmt w:val="decimal"/>
+      <w:lvlText w:val="%7."/>
+      <w:lvlJc w:val="left"/>
+      <w:pPr>
+        <w:ind w:left="5814" w:hanging="360"/>
+      </w:pPr>
+    </w:lvl>
+    <w:lvl w:ilvl="7" w:tplc="40090019" w:tentative="1">
+      <w:start w:val="1"/>
+      <w:numFmt w:val="lowerLetter"/>
+      <w:lvlText w:val="%8."/>
+      <w:lvlJc w:val="left"/>
+      <w:pPr>
+        <w:ind w:left="6534" w:hanging="360"/>
+      </w:pPr>
+    </w:lvl>
+    <w:lvl w:ilvl="8" w:tplc="4009001B" w:tentative="1">
+      <w:start w:val="1"/>
+      <w:numFmt w:val="lowerRoman"/>
+      <w:lvlText w:val="%9."/>
+      <w:lvlJc w:val="right"/>
+      <w:pPr>
+        <w:ind w:left="7254" w:hanging="180"/>
+      </w:pPr>
+    </w:lvl>
+  </w:abstractNum>
+  <w:abstractNum w:abstractNumId="3" w15:restartNumberingAfterBreak="0">
     <w:nsid w:val="48CA35A6"/>
     <w:multiLevelType w:val="hybridMultilevel"/>
     <w:tmpl w:val="5EDEE572"/>
@@ -4636,7 +6837,7 @@
       </w:pPr>
     </w:lvl>
   </w:abstractNum>
-  <w:abstractNum w:abstractNumId="2" w15:restartNumberingAfterBreak="0">
+  <w:abstractNum w:abstractNumId="4" w15:restartNumberingAfterBreak="0">
     <w:nsid w:val="505E6D08"/>
     <w:multiLevelType w:val="hybridMultilevel"/>
     <w:tmpl w:val="C130FEAC"/>
@@ -4725,7 +6926,7 @@
       </w:pPr>
     </w:lvl>
   </w:abstractNum>
-  <w:abstractNum w:abstractNumId="3" w15:restartNumberingAfterBreak="0">
+  <w:abstractNum w:abstractNumId="5" w15:restartNumberingAfterBreak="0">
     <w:nsid w:val="55C9376C"/>
     <w:multiLevelType w:val="hybridMultilevel"/>
     <w:tmpl w:val="93F21000"/>
@@ -4814,7 +7015,7 @@
       </w:pPr>
     </w:lvl>
   </w:abstractNum>
-  <w:abstractNum w:abstractNumId="4" w15:restartNumberingAfterBreak="0">
+  <w:abstractNum w:abstractNumId="6" w15:restartNumberingAfterBreak="0">
     <w:nsid w:val="59E03ED8"/>
     <w:multiLevelType w:val="hybridMultilevel"/>
     <w:tmpl w:val="A1B06D5A"/>
@@ -4904,7 +7105,7 @@
       </w:pPr>
     </w:lvl>
   </w:abstractNum>
-  <w:abstractNum w:abstractNumId="5" w15:restartNumberingAfterBreak="0">
+  <w:abstractNum w:abstractNumId="7" w15:restartNumberingAfterBreak="0">
     <w:nsid w:val="698C68D6"/>
     <w:multiLevelType w:val="hybridMultilevel"/>
     <w:tmpl w:val="5EDEE572"/>
@@ -4995,22 +7196,28 @@
     </w:lvl>
   </w:abstractNum>
   <w:num w:numId="1" w16cid:durableId="66267930">
+    <w:abstractNumId w:val="5"/>
+  </w:num>
+  <w:num w:numId="2" w16cid:durableId="908996326">
+    <w:abstractNumId w:val="4"/>
+  </w:num>
+  <w:num w:numId="3" w16cid:durableId="903487513">
+    <w:abstractNumId w:val="6"/>
+  </w:num>
+  <w:num w:numId="4" w16cid:durableId="214396875">
+    <w:abstractNumId w:val="1"/>
+  </w:num>
+  <w:num w:numId="5" w16cid:durableId="177044660">
+    <w:abstractNumId w:val="7"/>
+  </w:num>
+  <w:num w:numId="6" w16cid:durableId="1539197833">
     <w:abstractNumId w:val="3"/>
   </w:num>
-  <w:num w:numId="2" w16cid:durableId="908996326">
-    <w:abstractNumId w:val="2"/>
-  </w:num>
-  <w:num w:numId="3" w16cid:durableId="903487513">
-    <w:abstractNumId w:val="4"/>
-  </w:num>
-  <w:num w:numId="4" w16cid:durableId="214396875">
+  <w:num w:numId="7" w16cid:durableId="324431183">
     <w:abstractNumId w:val="0"/>
   </w:num>
-  <w:num w:numId="5" w16cid:durableId="177044660">
-    <w:abstractNumId w:val="5"/>
-  </w:num>
-  <w:num w:numId="6" w16cid:durableId="1539197833">
-    <w:abstractNumId w:val="1"/>
+  <w:num w:numId="8" w16cid:durableId="11883505">
+    <w:abstractNumId w:val="2"/>
   </w:num>
 </w:numbering>
 </file>

</xml_diff>

<commit_message>
Sql Engine changed + modification in docs
</commit_message>
<xml_diff>
--- a/Diabetes Predictions.docx
+++ b/Diabetes Predictions.docx
@@ -107,7 +107,21 @@
           <w:rPr>
             <w:rStyle w:val="Hyperlink"/>
           </w:rPr>
-          <w:t>Aditya-Mankar/Diabetes-Prediction: Predict Diabetes using Machine Learning. (github.com)</w:t>
+          <w:t>Aditya-</w:t>
+        </w:r>
+        <w:proofErr w:type="spellStart"/>
+        <w:r>
+          <w:rPr>
+            <w:rStyle w:val="Hyperlink"/>
+          </w:rPr>
+          <w:t>Mankar</w:t>
+        </w:r>
+        <w:proofErr w:type="spellEnd"/>
+        <w:r>
+          <w:rPr>
+            <w:rStyle w:val="Hyperlink"/>
+          </w:rPr>
+          <w:t>/Diabetes-Prediction: Predict Diabetes using Machine Learning. (github.com)</w:t>
         </w:r>
       </w:hyperlink>
     </w:p>
@@ -156,7 +170,21 @@
           <w:rPr>
             <w:rStyle w:val="Hyperlink"/>
           </w:rPr>
-          <w:t>GauravRai1512/UCDPA_GauravKumarRai (github.com)</w:t>
+          <w:t>GauravRai1512/</w:t>
+        </w:r>
+        <w:proofErr w:type="spellStart"/>
+        <w:r>
+          <w:rPr>
+            <w:rStyle w:val="Hyperlink"/>
+          </w:rPr>
+          <w:t>UCDPA_GauravKumarRai</w:t>
+        </w:r>
+        <w:proofErr w:type="spellEnd"/>
+        <w:r>
+          <w:rPr>
+            <w:rStyle w:val="Hyperlink"/>
+          </w:rPr>
+          <w:t xml:space="preserve"> (github.com)</w:t>
         </w:r>
       </w:hyperlink>
     </w:p>
@@ -519,7 +547,23 @@
           <w:rFonts w:ascii="Calibri" w:hAnsi="Calibri" w:cs="Calibri"/>
           <w:lang w:val="en-US"/>
         </w:rPr>
-        <w:t xml:space="preserve"> check and clean all possible data which has 0 value NaN and duplicate values.</w:t>
+        <w:t xml:space="preserve"> check and clean all possible data which has 0 value </w:t>
+      </w:r>
+      <w:proofErr w:type="spellStart"/>
+      <w:r>
+        <w:rPr>
+          <w:rFonts w:ascii="Calibri" w:hAnsi="Calibri" w:cs="Calibri"/>
+          <w:lang w:val="en-US"/>
+        </w:rPr>
+        <w:t>NaN</w:t>
+      </w:r>
+      <w:proofErr w:type="spellEnd"/>
+      <w:r>
+        <w:rPr>
+          <w:rFonts w:ascii="Calibri" w:hAnsi="Calibri" w:cs="Calibri"/>
+          <w:lang w:val="en-US"/>
+        </w:rPr>
+        <w:t xml:space="preserve"> and duplicate values.</w:t>
       </w:r>
     </w:p>
     <w:p>
@@ -824,7 +868,21 @@
           <w:rPr>
             <w:rStyle w:val="Hyperlink"/>
           </w:rPr>
-          <w:t>Aditya-Mankar/Diabetes-Prediction: Predict Diabetes using Machine Learning. (github.com)</w:t>
+          <w:t>Aditya-</w:t>
+        </w:r>
+        <w:proofErr w:type="spellStart"/>
+        <w:r>
+          <w:rPr>
+            <w:rStyle w:val="Hyperlink"/>
+          </w:rPr>
+          <w:t>Mankar</w:t>
+        </w:r>
+        <w:proofErr w:type="spellEnd"/>
+        <w:r>
+          <w:rPr>
+            <w:rStyle w:val="Hyperlink"/>
+          </w:rPr>
+          <w:t>/Diabetes-Prediction: Predict Diabetes using Machine Learning. (github.com)</w:t>
         </w:r>
       </w:hyperlink>
     </w:p>
@@ -928,160 +986,263 @@
     </w:p>
     <w:p>
       <w:pPr>
-        <w:rPr>
-          <w:rFonts w:ascii="Calibri" w:hAnsi="Calibri" w:cs="Calibri"/>
-          <w:lang w:val="en-US"/>
-        </w:rPr>
-      </w:pPr>
-      <w:r>
-        <w:rPr>
-          <w:rFonts w:ascii="Calibri" w:hAnsi="Calibri" w:cs="Calibri"/>
-          <w:lang w:val="en-US"/>
-        </w:rPr>
-        <w:t xml:space="preserve">This process </w:t>
-      </w:r>
-      <w:r>
-        <w:rPr>
-          <w:rFonts w:ascii="Calibri" w:hAnsi="Calibri" w:cs="Calibri"/>
-          <w:lang w:val="en-US"/>
-        </w:rPr>
-        <w:t>has started from importing all required python dependencies</w:t>
-      </w:r>
-      <w:r>
-        <w:rPr>
-          <w:rFonts w:ascii="Calibri" w:hAnsi="Calibri" w:cs="Calibri"/>
-          <w:lang w:val="en-US"/>
-        </w:rPr>
-        <w:t>, then loading the csv file which I picked from Kaggle and did some modification like added NaN and 1 duplicate value.</w:t>
-      </w:r>
-    </w:p>
-    <w:p>
-      <w:pPr>
-        <w:rPr>
-          <w:rFonts w:ascii="Calibri" w:hAnsi="Calibri" w:cs="Calibri"/>
-          <w:lang w:val="en-US"/>
-        </w:rPr>
-      </w:pPr>
-      <w:r>
-        <w:rPr>
-          <w:rFonts w:ascii="Calibri" w:hAnsi="Calibri" w:cs="Calibri"/>
-          <w:lang w:val="en-US"/>
-        </w:rPr>
-        <w:t>Did data analysis as well to check the info, shape, and head values.</w:t>
-      </w:r>
-    </w:p>
-    <w:p>
-      <w:pPr>
-        <w:rPr>
-          <w:rFonts w:ascii="Calibri" w:hAnsi="Calibri" w:cs="Calibri"/>
-          <w:lang w:val="en-US"/>
-        </w:rPr>
-      </w:pPr>
-      <w:r>
-        <w:rPr>
-          <w:rFonts w:ascii="Calibri" w:hAnsi="Calibri" w:cs="Calibri"/>
-          <w:lang w:val="en-US"/>
-        </w:rPr>
-        <w:t>Then started cleaning data for further processing where removed all NaN value present in the dataset as the occurrence was less than 5% of total data in csv, then converted all 0 to NaN this time we have not removed the data as occurrence was more than 10% so instead of removing this, calculated the mean value and replaced with NaN. Then also deleted duplicate value as well.</w:t>
-      </w:r>
-    </w:p>
-    <w:p>
-      <w:pPr>
-        <w:rPr>
-          <w:rFonts w:ascii="Calibri" w:hAnsi="Calibri" w:cs="Calibri"/>
-          <w:lang w:val="en-US"/>
-        </w:rPr>
-      </w:pPr>
-      <w:r>
-        <w:rPr>
-          <w:rFonts w:ascii="Calibri" w:hAnsi="Calibri" w:cs="Calibri"/>
-          <w:lang w:val="en-US"/>
-        </w:rPr>
-        <w:t xml:space="preserve">Then started data visualization </w:t>
-      </w:r>
-      <w:r>
-        <w:rPr>
-          <w:rFonts w:ascii="Calibri" w:hAnsi="Calibri" w:cs="Calibri"/>
-          <w:lang w:val="en-US"/>
-        </w:rPr>
-        <w:t xml:space="preserve">through hist before cleaning the data and then after cleaning the data and checked the state of data through </w:t>
-      </w:r>
-      <w:r>
-        <w:rPr>
-          <w:rFonts w:ascii="Calibri" w:hAnsi="Calibri" w:cs="Calibri"/>
-          <w:b/>
-          <w:bCs/>
-          <w:lang w:val="en-US"/>
-        </w:rPr>
-        <w:t>histogram</w:t>
-      </w:r>
-      <w:r>
-        <w:rPr>
-          <w:rFonts w:ascii="Calibri" w:hAnsi="Calibri" w:cs="Calibri"/>
-          <w:lang w:val="en-US"/>
-        </w:rPr>
-        <w:t xml:space="preserve">. </w:t>
-      </w:r>
-    </w:p>
-    <w:p>
-      <w:pPr>
-        <w:rPr>
-          <w:rFonts w:ascii="Calibri" w:hAnsi="Calibri" w:cs="Calibri"/>
-          <w:lang w:val="en-US"/>
-        </w:rPr>
-      </w:pPr>
-      <w:r>
-        <w:rPr>
-          <w:rFonts w:ascii="Calibri" w:hAnsi="Calibri" w:cs="Calibri"/>
-          <w:lang w:val="en-US"/>
-        </w:rPr>
-        <w:t xml:space="preserve">Chosen 2 columns Glucose and BMI from the dataset and started plotting through </w:t>
-      </w:r>
-      <w:r>
-        <w:rPr>
-          <w:rFonts w:ascii="Calibri" w:hAnsi="Calibri" w:cs="Calibri"/>
-          <w:b/>
-          <w:bCs/>
-          <w:lang w:val="en-US"/>
-        </w:rPr>
-        <w:t>scatter</w:t>
-      </w:r>
-      <w:r>
-        <w:rPr>
-          <w:rFonts w:ascii="Calibri" w:hAnsi="Calibri" w:cs="Calibri"/>
-          <w:lang w:val="en-US"/>
-        </w:rPr>
-        <w:t xml:space="preserve"> and through visualization we can say that when BMI increased Glucose level has also increased and high Glucose level means probability of having diabetes in patient has been increased.</w:t>
-      </w:r>
-    </w:p>
-    <w:p>
-      <w:pPr>
-        <w:rPr>
-          <w:rFonts w:ascii="Calibri" w:hAnsi="Calibri" w:cs="Calibri"/>
-          <w:lang w:val="en-US"/>
-        </w:rPr>
-      </w:pPr>
-      <w:r>
-        <w:rPr>
-          <w:rFonts w:ascii="Calibri" w:hAnsi="Calibri" w:cs="Calibri"/>
-          <w:lang w:val="en-US"/>
-        </w:rPr>
-        <w:t xml:space="preserve">Then finally started </w:t>
-      </w:r>
-      <w:r>
-        <w:rPr>
-          <w:rFonts w:ascii="Calibri" w:hAnsi="Calibri" w:cs="Calibri"/>
-          <w:lang w:val="en-US"/>
-        </w:rPr>
-        <w:t>Data Modeling where we have used multiple algorithms to predict the accuracy.</w:t>
-      </w:r>
-    </w:p>
-    <w:p>
-      <w:pPr>
         <w:pStyle w:val="ListParagraph"/>
         <w:numPr>
           <w:ilvl w:val="0"/>
-          <w:numId w:val="5"/>
+          <w:numId w:val="9"/>
+        </w:numPr>
+        <w:rPr>
+          <w:rFonts w:ascii="Calibri" w:hAnsi="Calibri" w:cs="Calibri"/>
+          <w:lang w:val="en-US"/>
+        </w:rPr>
+      </w:pPr>
+      <w:r>
+        <w:rPr>
+          <w:rFonts w:ascii="Calibri" w:hAnsi="Calibri" w:cs="Calibri"/>
+          <w:lang w:val="en-US"/>
+        </w:rPr>
+        <w:t>This process has started from importing all required python dependencies</w:t>
+      </w:r>
+      <w:r>
+        <w:rPr>
+          <w:rFonts w:ascii="Calibri" w:hAnsi="Calibri" w:cs="Calibri"/>
+          <w:lang w:val="en-US"/>
+        </w:rPr>
+        <w:t xml:space="preserve">, then loading the csv file which I picked from Kaggle and did some modification like added </w:t>
+      </w:r>
+      <w:proofErr w:type="spellStart"/>
+      <w:r>
+        <w:rPr>
+          <w:rFonts w:ascii="Calibri" w:hAnsi="Calibri" w:cs="Calibri"/>
+          <w:lang w:val="en-US"/>
+        </w:rPr>
+        <w:t>NaN</w:t>
+      </w:r>
+      <w:proofErr w:type="spellEnd"/>
+      <w:r>
+        <w:rPr>
+          <w:rFonts w:ascii="Calibri" w:hAnsi="Calibri" w:cs="Calibri"/>
+          <w:lang w:val="en-US"/>
+        </w:rPr>
+        <w:t xml:space="preserve"> and 1 duplicate value.</w:t>
+      </w:r>
+    </w:p>
+    <w:p>
+      <w:pPr>
+        <w:rPr>
+          <w:rFonts w:ascii="Calibri" w:hAnsi="Calibri" w:cs="Calibri"/>
+          <w:lang w:val="en-US"/>
+        </w:rPr>
+      </w:pPr>
+      <w:r>
+        <w:rPr>
+          <w:rFonts w:ascii="Calibri" w:hAnsi="Calibri" w:cs="Calibri"/>
+          <w:lang w:val="en-US"/>
+        </w:rPr>
+        <w:t xml:space="preserve">               </w:t>
+      </w:r>
+      <w:r>
+        <w:rPr>
+          <w:rFonts w:ascii="Calibri" w:hAnsi="Calibri" w:cs="Calibri"/>
+          <w:lang w:val="en-US"/>
+        </w:rPr>
+        <w:t>Did data analysis as well to check the info, shape, and head values.</w:t>
+      </w:r>
+    </w:p>
+    <w:p>
+      <w:pPr>
+        <w:pStyle w:val="ListParagraph"/>
+        <w:numPr>
+          <w:ilvl w:val="0"/>
+          <w:numId w:val="9"/>
+        </w:numPr>
+        <w:rPr>
+          <w:rFonts w:ascii="Calibri" w:hAnsi="Calibri" w:cs="Calibri"/>
+          <w:lang w:val="en-US"/>
+        </w:rPr>
+      </w:pPr>
+      <w:r>
+        <w:rPr>
+          <w:rFonts w:ascii="Calibri" w:hAnsi="Calibri" w:cs="Calibri"/>
+          <w:lang w:val="en-US"/>
+        </w:rPr>
+        <w:t xml:space="preserve">Then started cleaning data for further processing where removed all </w:t>
+      </w:r>
+      <w:proofErr w:type="spellStart"/>
+      <w:r>
+        <w:rPr>
+          <w:rFonts w:ascii="Calibri" w:hAnsi="Calibri" w:cs="Calibri"/>
+          <w:lang w:val="en-US"/>
+        </w:rPr>
+        <w:t>NaN</w:t>
+      </w:r>
+      <w:proofErr w:type="spellEnd"/>
+      <w:r>
+        <w:rPr>
+          <w:rFonts w:ascii="Calibri" w:hAnsi="Calibri" w:cs="Calibri"/>
+          <w:lang w:val="en-US"/>
+        </w:rPr>
+        <w:t xml:space="preserve"> value present in </w:t>
+      </w:r>
+      <w:r>
+        <w:rPr>
+          <w:rFonts w:ascii="Calibri" w:hAnsi="Calibri" w:cs="Calibri"/>
+          <w:lang w:val="en-US"/>
+        </w:rPr>
+        <w:t xml:space="preserve">                        </w:t>
+      </w:r>
+      <w:r>
+        <w:rPr>
+          <w:rFonts w:ascii="Calibri" w:hAnsi="Calibri" w:cs="Calibri"/>
+          <w:lang w:val="en-US"/>
+        </w:rPr>
+        <w:t xml:space="preserve">the dataset as the occurrence was less than 5% of total data in csv, then converted all 0 to </w:t>
+      </w:r>
+      <w:proofErr w:type="spellStart"/>
+      <w:r>
+        <w:rPr>
+          <w:rFonts w:ascii="Calibri" w:hAnsi="Calibri" w:cs="Calibri"/>
+          <w:lang w:val="en-US"/>
+        </w:rPr>
+        <w:t>NaN</w:t>
+      </w:r>
+      <w:proofErr w:type="spellEnd"/>
+      <w:r>
+        <w:rPr>
+          <w:rFonts w:ascii="Calibri" w:hAnsi="Calibri" w:cs="Calibri"/>
+          <w:lang w:val="en-US"/>
+        </w:rPr>
+        <w:t xml:space="preserve"> this time we have not removed the data as occurrence was more than 10% so instead of removing this, calculated the mean value and replaced with </w:t>
+      </w:r>
+      <w:proofErr w:type="spellStart"/>
+      <w:r>
+        <w:rPr>
+          <w:rFonts w:ascii="Calibri" w:hAnsi="Calibri" w:cs="Calibri"/>
+          <w:lang w:val="en-US"/>
+        </w:rPr>
+        <w:t>NaN</w:t>
+      </w:r>
+      <w:proofErr w:type="spellEnd"/>
+      <w:r>
+        <w:rPr>
+          <w:rFonts w:ascii="Calibri" w:hAnsi="Calibri" w:cs="Calibri"/>
+          <w:lang w:val="en-US"/>
+        </w:rPr>
+        <w:t>. Then also deleted duplicate value as well.</w:t>
+      </w:r>
+    </w:p>
+    <w:p>
+      <w:pPr>
+        <w:pStyle w:val="ListParagraph"/>
+        <w:numPr>
+          <w:ilvl w:val="0"/>
+          <w:numId w:val="9"/>
+        </w:numPr>
+        <w:rPr>
+          <w:rFonts w:ascii="Calibri" w:hAnsi="Calibri" w:cs="Calibri"/>
+          <w:lang w:val="en-US"/>
+        </w:rPr>
+      </w:pPr>
+      <w:r>
+        <w:rPr>
+          <w:rFonts w:ascii="Calibri" w:hAnsi="Calibri" w:cs="Calibri"/>
+          <w:lang w:val="en-US"/>
+        </w:rPr>
+        <w:t>S</w:t>
+      </w:r>
+      <w:r>
+        <w:rPr>
+          <w:rFonts w:ascii="Calibri" w:hAnsi="Calibri" w:cs="Calibri"/>
+          <w:lang w:val="en-US"/>
+        </w:rPr>
+        <w:t xml:space="preserve">tarted data visualization </w:t>
+      </w:r>
+      <w:r>
+        <w:rPr>
+          <w:rFonts w:ascii="Calibri" w:hAnsi="Calibri" w:cs="Calibri"/>
+          <w:lang w:val="en-US"/>
+        </w:rPr>
+        <w:t xml:space="preserve">through hist before cleaning the data and then after cleaning the data and checked the state of data through </w:t>
+      </w:r>
+      <w:r>
+        <w:rPr>
+          <w:rFonts w:ascii="Calibri" w:hAnsi="Calibri" w:cs="Calibri"/>
+          <w:b/>
+          <w:bCs/>
+          <w:lang w:val="en-US"/>
+        </w:rPr>
+        <w:t>histogram</w:t>
+      </w:r>
+      <w:r>
+        <w:rPr>
+          <w:rFonts w:ascii="Calibri" w:hAnsi="Calibri" w:cs="Calibri"/>
+          <w:lang w:val="en-US"/>
+        </w:rPr>
+        <w:t xml:space="preserve">. </w:t>
+      </w:r>
+    </w:p>
+    <w:p>
+      <w:pPr>
+        <w:pStyle w:val="ListParagraph"/>
+        <w:numPr>
+          <w:ilvl w:val="0"/>
+          <w:numId w:val="9"/>
+        </w:numPr>
+        <w:rPr>
+          <w:rFonts w:ascii="Calibri" w:hAnsi="Calibri" w:cs="Calibri"/>
+          <w:lang w:val="en-US"/>
+        </w:rPr>
+      </w:pPr>
+      <w:r>
+        <w:rPr>
+          <w:rFonts w:ascii="Calibri" w:hAnsi="Calibri" w:cs="Calibri"/>
+          <w:lang w:val="en-US"/>
+        </w:rPr>
+        <w:t xml:space="preserve">Chosen 2 columns Glucose and BMI from the dataset and started plotting through </w:t>
+      </w:r>
+      <w:r>
+        <w:rPr>
+          <w:rFonts w:ascii="Calibri" w:hAnsi="Calibri" w:cs="Calibri"/>
+          <w:b/>
+          <w:bCs/>
+          <w:lang w:val="en-US"/>
+        </w:rPr>
+        <w:t>scatter</w:t>
+      </w:r>
+      <w:r>
+        <w:rPr>
+          <w:rFonts w:ascii="Calibri" w:hAnsi="Calibri" w:cs="Calibri"/>
+          <w:lang w:val="en-US"/>
+        </w:rPr>
+        <w:t xml:space="preserve"> and through visualization we can say that when BMI increased Glucose level has also increased and high Glucose level means probability of having diabetes in patient has been increased.</w:t>
+      </w:r>
+    </w:p>
+    <w:p>
+      <w:pPr>
+        <w:pStyle w:val="ListParagraph"/>
+        <w:numPr>
+          <w:ilvl w:val="0"/>
+          <w:numId w:val="9"/>
+        </w:numPr>
+        <w:rPr>
+          <w:rFonts w:ascii="Calibri" w:hAnsi="Calibri" w:cs="Calibri"/>
+          <w:lang w:val="en-US"/>
+        </w:rPr>
+      </w:pPr>
+      <w:r>
+        <w:rPr>
+          <w:rFonts w:ascii="Calibri" w:hAnsi="Calibri" w:cs="Calibri"/>
+          <w:lang w:val="en-US"/>
+        </w:rPr>
+        <w:t>Then finally started Data Modeling where we have used multiple algorithms to predict the accuracy.</w:t>
+      </w:r>
+    </w:p>
+    <w:p>
+      <w:pPr>
+        <w:pStyle w:val="ListParagraph"/>
+        <w:numPr>
+          <w:ilvl w:val="0"/>
+          <w:numId w:val="10"/>
         </w:numPr>
         <w:rPr>
           <w:rFonts w:ascii="Calibri" w:hAnsi="Calibri" w:cs="Calibri"/>
@@ -1096,6 +1257,7 @@
           <w:u w:val="single"/>
           <w:lang w:val="en-US"/>
         </w:rPr>
+        <w:lastRenderedPageBreak/>
         <w:t>K-NN Algorithm</w:t>
       </w:r>
       <w:r>
@@ -1129,7 +1291,7 @@
         <w:pStyle w:val="ListParagraph"/>
         <w:numPr>
           <w:ilvl w:val="0"/>
-          <w:numId w:val="5"/>
+          <w:numId w:val="10"/>
         </w:numPr>
         <w:rPr>
           <w:rFonts w:ascii="Calibri" w:hAnsi="Calibri" w:cs="Calibri"/>
@@ -1177,7 +1339,7 @@
         <w:pStyle w:val="ListParagraph"/>
         <w:numPr>
           <w:ilvl w:val="0"/>
-          <w:numId w:val="5"/>
+          <w:numId w:val="10"/>
         </w:numPr>
         <w:rPr>
           <w:rFonts w:ascii="Calibri" w:hAnsi="Calibri" w:cs="Calibri"/>
@@ -1193,7 +1355,6 @@
           <w:u w:val="single"/>
           <w:lang w:val="en-US"/>
         </w:rPr>
-        <w:lastRenderedPageBreak/>
         <w:t>Linear Regression</w:t>
       </w:r>
       <w:r>
@@ -1227,7 +1388,7 @@
         <w:pStyle w:val="ListParagraph"/>
         <w:numPr>
           <w:ilvl w:val="0"/>
-          <w:numId w:val="5"/>
+          <w:numId w:val="10"/>
         </w:numPr>
         <w:rPr>
           <w:rFonts w:ascii="Calibri" w:hAnsi="Calibri" w:cs="Calibri"/>
@@ -1272,6 +1433,11 @@
     </w:p>
     <w:p>
       <w:pPr>
+        <w:pStyle w:val="ListParagraph"/>
+        <w:numPr>
+          <w:ilvl w:val="0"/>
+          <w:numId w:val="11"/>
+        </w:numPr>
         <w:rPr>
           <w:rFonts w:ascii="Calibri" w:hAnsi="Calibri" w:cs="Calibri"/>
           <w:lang w:val="en-US"/>
@@ -1416,6 +1582,11 @@
     </w:p>
     <w:p>
       <w:pPr>
+        <w:pStyle w:val="ListParagraph"/>
+        <w:numPr>
+          <w:ilvl w:val="0"/>
+          <w:numId w:val="11"/>
+        </w:numPr>
         <w:rPr>
           <w:rFonts w:ascii="Calibri" w:hAnsi="Calibri" w:cs="Calibri"/>
           <w:lang w:val="en-US"/>
@@ -1451,6 +1622,7 @@
         </w:rPr>
         <w:t xml:space="preserve">measure model performance where we have started to fetch feature(X) and output(y) where feature would be all column except the output and passed as an argument X and y in </w:t>
       </w:r>
+      <w:proofErr w:type="spellStart"/>
       <w:r>
         <w:rPr>
           <w:rFonts w:ascii="Calibri" w:hAnsi="Calibri" w:cs="Calibri"/>
@@ -1460,6 +1632,7 @@
         </w:rPr>
         <w:t>train_test_split</w:t>
       </w:r>
+      <w:proofErr w:type="spellEnd"/>
       <w:r>
         <w:rPr>
           <w:rFonts w:ascii="Calibri" w:hAnsi="Calibri" w:cs="Calibri"/>
@@ -1470,6 +1643,11 @@
     </w:p>
     <w:p>
       <w:pPr>
+        <w:pStyle w:val="ListParagraph"/>
+        <w:numPr>
+          <w:ilvl w:val="0"/>
+          <w:numId w:val="11"/>
+        </w:numPr>
         <w:rPr>
           <w:rFonts w:ascii="Calibri" w:hAnsi="Calibri" w:cs="Calibri"/>
           <w:lang w:val="en-US"/>
@@ -1570,6 +1748,7 @@
         </w:rPr>
         <w:t xml:space="preserve"> put this as an argument in KNN Model as an </w:t>
       </w:r>
+      <w:proofErr w:type="spellStart"/>
       <w:r>
         <w:rPr>
           <w:rFonts w:ascii="Calibri" w:hAnsi="Calibri" w:cs="Calibri"/>
@@ -1577,6 +1756,7 @@
         </w:rPr>
         <w:t>KNeighborsClassifier</w:t>
       </w:r>
+      <w:proofErr w:type="spellEnd"/>
       <w:r>
         <w:rPr>
           <w:rFonts w:ascii="Calibri" w:hAnsi="Calibri" w:cs="Calibri"/>
@@ -1651,8 +1831,30 @@
           <w:rFonts w:ascii="Calibri" w:hAnsi="Calibri" w:cs="Calibri"/>
           <w:lang w:val="en-US"/>
         </w:rPr>
-        <w:t xml:space="preserve">So used for loop with range from 1 to 26 and pass this range value as a variable into this KNN model and the highest accuracy we have achieved with </w:t>
-      </w:r>
+        <w:t xml:space="preserve">              </w:t>
+      </w:r>
+      <w:r>
+        <w:rPr>
+          <w:rFonts w:ascii="Calibri" w:hAnsi="Calibri" w:cs="Calibri"/>
+          <w:lang w:val="en-US"/>
+        </w:rPr>
+        <w:t xml:space="preserve">So used for loop with range from 1 to 26 and pass this range value as a variable into this KNN </w:t>
+      </w:r>
+      <w:r>
+        <w:rPr>
+          <w:rFonts w:ascii="Calibri" w:hAnsi="Calibri" w:cs="Calibri"/>
+          <w:lang w:val="en-US"/>
+        </w:rPr>
+        <w:t xml:space="preserve">        </w:t>
+      </w:r>
+      <w:r>
+        <w:rPr>
+          <w:rFonts w:ascii="Calibri" w:hAnsi="Calibri" w:cs="Calibri"/>
+          <w:lang w:val="en-US"/>
+        </w:rPr>
+        <w:t xml:space="preserve">model and the highest accuracy we have achieved with </w:t>
+      </w:r>
+      <w:proofErr w:type="spellStart"/>
       <w:r>
         <w:rPr>
           <w:rFonts w:ascii="Calibri" w:hAnsi="Calibri" w:cs="Calibri"/>
@@ -1661,27 +1863,34 @@
           <w:color w:val="00B050"/>
           <w:lang w:val="en-US"/>
         </w:rPr>
-        <w:t>n_neighbors=7</w:t>
-      </w:r>
-    </w:p>
-    <w:p>
-      <w:pPr>
+        <w:t>n_neighbors</w:t>
+      </w:r>
+      <w:proofErr w:type="spellEnd"/>
+      <w:r>
         <w:rPr>
           <w:rFonts w:ascii="Calibri" w:hAnsi="Calibri" w:cs="Calibri"/>
           <w:b/>
           <w:bCs/>
-          <w:lang w:val="en-US"/>
-        </w:rPr>
-      </w:pPr>
-      <w:r>
+          <w:color w:val="00B050"/>
+          <w:lang w:val="en-US"/>
+        </w:rPr>
+        <w:t>=7</w:t>
+      </w:r>
+    </w:p>
+    <w:p>
+      <w:pPr>
+        <w:pStyle w:val="ListParagraph"/>
+        <w:numPr>
+          <w:ilvl w:val="0"/>
+          <w:numId w:val="12"/>
+        </w:numPr>
         <w:rPr>
           <w:rFonts w:ascii="Calibri" w:hAnsi="Calibri" w:cs="Calibri"/>
           <w:b/>
           <w:bCs/>
           <w:lang w:val="en-US"/>
         </w:rPr>
-        <w:t>Confusion Matrix</w:t>
-      </w:r>
+      </w:pPr>
       <w:r>
         <w:rPr>
           <w:rFonts w:ascii="Calibri" w:hAnsi="Calibri" w:cs="Calibri"/>
@@ -1689,21 +1898,14 @@
           <w:bCs/>
           <w:lang w:val="en-US"/>
         </w:rPr>
-        <w:t xml:space="preserve"> </w:t>
-      </w:r>
-      <w:r>
-        <w:rPr>
-          <w:rFonts w:ascii="Calibri" w:hAnsi="Calibri" w:cs="Calibri"/>
-          <w:lang w:val="en-US"/>
-        </w:rPr>
-        <w:t>has also used to summarize the performance of a classification algorithm</w:t>
-      </w:r>
-      <w:r>
-        <w:rPr>
-          <w:rFonts w:ascii="Calibri" w:hAnsi="Calibri" w:cs="Calibri"/>
-          <w:lang w:val="en-US"/>
-        </w:rPr>
-        <w:t xml:space="preserve">. As sometimes accuracy could be misleading if you have an unequal number of observations in each class.so calculating a confusion matrix can give you a better idea of what your classification model is getting right and what types of error its making and </w:t>
+        <w:t xml:space="preserve">Confusion Matrix </w:t>
+      </w:r>
+      <w:r>
+        <w:rPr>
+          <w:rFonts w:ascii="Calibri" w:hAnsi="Calibri" w:cs="Calibri"/>
+          <w:lang w:val="en-US"/>
+        </w:rPr>
+        <w:t xml:space="preserve">has also used to summarize the performance of a classification algorithm. As sometimes accuracy could be misleading if you have an unequal number of observations in each class.so calculating a confusion matrix can give you a better idea of what your classification model is getting right and what types of error its making and </w:t>
       </w:r>
       <w:r>
         <w:rPr>
@@ -1788,7 +1990,25 @@
           <w:sz w:val="21"/>
           <w:szCs w:val="21"/>
         </w:rPr>
-        <w:t>[[131  18]</w:t>
+        <w:t>[[</w:t>
+      </w:r>
+      <w:proofErr w:type="gramStart"/>
+      <w:r>
+        <w:rPr>
+          <w:color w:val="000000"/>
+          <w:sz w:val="21"/>
+          <w:szCs w:val="21"/>
+        </w:rPr>
+        <w:t>131  18</w:t>
+      </w:r>
+      <w:proofErr w:type="gramEnd"/>
+      <w:r>
+        <w:rPr>
+          <w:color w:val="000000"/>
+          <w:sz w:val="21"/>
+          <w:szCs w:val="21"/>
+        </w:rPr>
+        <w:t>]</w:t>
       </w:r>
     </w:p>
     <w:p>
@@ -1809,7 +2029,25 @@
           <w:sz w:val="21"/>
           <w:szCs w:val="21"/>
         </w:rPr>
-        <w:t xml:space="preserve"> [ 31  50]]</w:t>
+        <w:t xml:space="preserve"> [ </w:t>
+      </w:r>
+      <w:proofErr w:type="gramStart"/>
+      <w:r>
+        <w:rPr>
+          <w:color w:val="000000"/>
+          <w:sz w:val="21"/>
+          <w:szCs w:val="21"/>
+        </w:rPr>
+        <w:t>31  50</w:t>
+      </w:r>
+      <w:proofErr w:type="gramEnd"/>
+      <w:r>
+        <w:rPr>
+          <w:color w:val="000000"/>
+          <w:sz w:val="21"/>
+          <w:szCs w:val="21"/>
+        </w:rPr>
+        <w:t>]]</w:t>
       </w:r>
     </w:p>
     <w:p>
@@ -2018,15 +2256,25 @@
           <w:sz w:val="21"/>
           <w:szCs w:val="21"/>
         </w:rPr>
-        <w:t xml:space="preserve">               </w:t>
-      </w:r>
+        <w:t xml:space="preserve">               precision    </w:t>
+      </w:r>
+      <w:proofErr w:type="gramStart"/>
       <w:r>
         <w:rPr>
           <w:color w:val="000000"/>
           <w:sz w:val="21"/>
           <w:szCs w:val="21"/>
         </w:rPr>
-        <w:t>precision    recall  f1-score   support</w:t>
+        <w:t>recall  f</w:t>
+      </w:r>
+      <w:proofErr w:type="gramEnd"/>
+      <w:r>
+        <w:rPr>
+          <w:color w:val="000000"/>
+          <w:sz w:val="21"/>
+          <w:szCs w:val="21"/>
+        </w:rPr>
+        <w:t>1-score   support</w:t>
       </w:r>
     </w:p>
     <w:p>
@@ -2136,7 +2384,25 @@
           <w:sz w:val="21"/>
           <w:szCs w:val="21"/>
         </w:rPr>
-        <w:t xml:space="preserve">   macro avg       0.77      0.75      0.76       230</w:t>
+        <w:t xml:space="preserve">   macro </w:t>
+      </w:r>
+      <w:proofErr w:type="spellStart"/>
+      <w:r>
+        <w:rPr>
+          <w:color w:val="000000"/>
+          <w:sz w:val="21"/>
+          <w:szCs w:val="21"/>
+        </w:rPr>
+        <w:t>avg</w:t>
+      </w:r>
+      <w:proofErr w:type="spellEnd"/>
+      <w:r>
+        <w:rPr>
+          <w:color w:val="000000"/>
+          <w:sz w:val="21"/>
+          <w:szCs w:val="21"/>
+        </w:rPr>
+        <w:t xml:space="preserve">       0.77      0.75      0.76       230</w:t>
       </w:r>
     </w:p>
     <w:p>
@@ -2157,7 +2423,25 @@
           <w:sz w:val="21"/>
           <w:szCs w:val="21"/>
         </w:rPr>
-        <w:t>weighted avg       0.78      0.79      0.78       230</w:t>
+        <w:t xml:space="preserve">weighted </w:t>
+      </w:r>
+      <w:proofErr w:type="spellStart"/>
+      <w:r>
+        <w:rPr>
+          <w:color w:val="000000"/>
+          <w:sz w:val="21"/>
+          <w:szCs w:val="21"/>
+        </w:rPr>
+        <w:t>avg</w:t>
+      </w:r>
+      <w:proofErr w:type="spellEnd"/>
+      <w:r>
+        <w:rPr>
+          <w:color w:val="000000"/>
+          <w:sz w:val="21"/>
+          <w:szCs w:val="21"/>
+        </w:rPr>
+        <w:t xml:space="preserve">       0.78      0.79      0.78       230</w:t>
       </w:r>
     </w:p>
     <w:p>
@@ -2221,7 +2505,25 @@
           <w:sz w:val="21"/>
           <w:szCs w:val="21"/>
         </w:rPr>
-        <w:t>[[118  30]</w:t>
+        <w:t>[[</w:t>
+      </w:r>
+      <w:proofErr w:type="gramStart"/>
+      <w:r>
+        <w:rPr>
+          <w:color w:val="000000"/>
+          <w:sz w:val="21"/>
+          <w:szCs w:val="21"/>
+        </w:rPr>
+        <w:t>118  30</w:t>
+      </w:r>
+      <w:proofErr w:type="gramEnd"/>
+      <w:r>
+        <w:rPr>
+          <w:color w:val="000000"/>
+          <w:sz w:val="21"/>
+          <w:szCs w:val="21"/>
+        </w:rPr>
+        <w:t>]</w:t>
       </w:r>
     </w:p>
     <w:p>
@@ -2243,7 +2545,25 @@
           <w:szCs w:val="21"/>
         </w:rPr>
         <w:lastRenderedPageBreak/>
-        <w:t xml:space="preserve"> [ 60  22]]</w:t>
+        <w:t xml:space="preserve"> [ </w:t>
+      </w:r>
+      <w:proofErr w:type="gramStart"/>
+      <w:r>
+        <w:rPr>
+          <w:color w:val="000000"/>
+          <w:sz w:val="21"/>
+          <w:szCs w:val="21"/>
+        </w:rPr>
+        <w:t>60  22</w:t>
+      </w:r>
+      <w:proofErr w:type="gramEnd"/>
+      <w:r>
+        <w:rPr>
+          <w:color w:val="000000"/>
+          <w:sz w:val="21"/>
+          <w:szCs w:val="21"/>
+        </w:rPr>
+        <w:t>]]</w:t>
       </w:r>
     </w:p>
     <w:p>
@@ -2390,38 +2710,22 @@
     </w:p>
     <w:p>
       <w:pPr>
-        <w:rPr>
-          <w:rFonts w:ascii="Calibri" w:hAnsi="Calibri" w:cs="Calibri"/>
-          <w:lang w:val="en-US"/>
-        </w:rPr>
-      </w:pPr>
-      <w:r>
-        <w:rPr>
-          <w:rFonts w:ascii="Calibri" w:hAnsi="Calibri" w:cs="Calibri"/>
-          <w:lang w:val="en-US"/>
-        </w:rPr>
-        <w:t># The classification report shows a better</w:t>
-      </w:r>
-      <w:r>
-        <w:rPr>
-          <w:rFonts w:ascii="Calibri" w:hAnsi="Calibri" w:cs="Calibri"/>
-          <w:lang w:val="en-US"/>
-        </w:rPr>
-        <w:t xml:space="preserve"> recall </w:t>
-      </w:r>
-      <w:r>
-        <w:rPr>
-          <w:rFonts w:ascii="Calibri" w:hAnsi="Calibri" w:cs="Calibri"/>
-          <w:lang w:val="en-US"/>
-        </w:rPr>
-        <w:t>for the zero class, which represents individuals who do not have diabetes</w:t>
-      </w:r>
-      <w:r>
-        <w:rPr>
-          <w:rFonts w:ascii="Calibri" w:hAnsi="Calibri" w:cs="Calibri"/>
-          <w:lang w:val="en-US"/>
-        </w:rPr>
-        <w:t xml:space="preserve"> but accuracy is less as comparison to KNN as KNN has 79% accuracy as per classification report </w:t>
+        <w:pStyle w:val="ListParagraph"/>
+        <w:numPr>
+          <w:ilvl w:val="0"/>
+          <w:numId w:val="12"/>
+        </w:numPr>
+        <w:rPr>
+          <w:rFonts w:ascii="Calibri" w:hAnsi="Calibri" w:cs="Calibri"/>
+          <w:lang w:val="en-US"/>
+        </w:rPr>
+      </w:pPr>
+      <w:r>
+        <w:rPr>
+          <w:rFonts w:ascii="Calibri" w:hAnsi="Calibri" w:cs="Calibri"/>
+          <w:lang w:val="en-US"/>
+        </w:rPr>
+        <w:t xml:space="preserve"># The classification report shows a better recall for the zero class, which represents individuals who do not have diabetes but accuracy is less as comparison to KNN as KNN has 79% accuracy as per classification report </w:t>
       </w:r>
     </w:p>
     <w:p>
@@ -2492,6 +2796,11 @@
     </w:p>
     <w:p>
       <w:pPr>
+        <w:pStyle w:val="ListParagraph"/>
+        <w:numPr>
+          <w:ilvl w:val="0"/>
+          <w:numId w:val="12"/>
+        </w:numPr>
         <w:rPr>
           <w:rFonts w:ascii="Calibri" w:hAnsi="Calibri" w:cs="Calibri"/>
           <w:lang w:val="en-US"/>
@@ -2505,17 +2814,7 @@
           <w:u w:val="single"/>
           <w:lang w:val="en-US"/>
         </w:rPr>
-        <w:t>Another Analysis:</w:t>
-      </w:r>
-      <w:r>
-        <w:rPr>
-          <w:rFonts w:ascii="Calibri" w:hAnsi="Calibri" w:cs="Calibri"/>
-          <w:b/>
-          <w:bCs/>
-          <w:u w:val="single"/>
-          <w:lang w:val="en-US"/>
-        </w:rPr>
-        <w:t xml:space="preserve"> </w:t>
+        <w:t xml:space="preserve">Another Analysis: </w:t>
       </w:r>
       <w:r>
         <w:rPr>
@@ -2583,15 +2882,7 @@
           <w:sz w:val="21"/>
           <w:szCs w:val="21"/>
         </w:rPr>
-        <w:t xml:space="preserve"> </w:t>
-      </w:r>
-      <w:r>
-        <w:rPr>
-          <w:color w:val="000000"/>
-          <w:sz w:val="21"/>
-          <w:szCs w:val="21"/>
-        </w:rPr>
-        <w:t xml:space="preserve">ROC Accuracy </w:t>
+        <w:t xml:space="preserve"> ROC Accuracy </w:t>
       </w:r>
       <w:r>
         <w:rPr>
@@ -2636,40 +2927,7 @@
           <w:szCs w:val="22"/>
           <w:lang w:val="en-US" w:eastAsia="en-US"/>
         </w:rPr>
-        <w:t xml:space="preserve">K-Neighbor classifier: </w:t>
-      </w:r>
-      <w:r>
-        <w:rPr>
-          <w:rFonts w:ascii="Calibri" w:eastAsiaTheme="minorHAnsi" w:hAnsi="Calibri" w:cs="Calibri"/>
-          <w:b/>
-          <w:bCs/>
-          <w:sz w:val="22"/>
-          <w:szCs w:val="22"/>
-          <w:lang w:val="en-US" w:eastAsia="en-US"/>
-        </w:rPr>
-        <w:t>ROC AUC 0.8095534012759963</w:t>
-      </w:r>
-      <w:r>
-        <w:rPr>
-          <w:rFonts w:ascii="Calibri" w:eastAsiaTheme="minorHAnsi" w:hAnsi="Calibri" w:cs="Calibri"/>
-          <w:b/>
-          <w:bCs/>
-          <w:sz w:val="22"/>
-          <w:szCs w:val="22"/>
-          <w:lang w:val="en-US" w:eastAsia="en-US"/>
-        </w:rPr>
-        <w:t xml:space="preserve"> </w:t>
-      </w:r>
-      <w:r>
-        <w:rPr>
-          <w:rFonts w:ascii="Calibri" w:eastAsiaTheme="minorHAnsi" w:hAnsi="Calibri" w:cs="Calibri"/>
-          <w:b/>
-          <w:bCs/>
-          <w:sz w:val="22"/>
-          <w:szCs w:val="22"/>
-          <w:lang w:val="en-US" w:eastAsia="en-US"/>
-        </w:rPr>
-        <w:t>ROC Accuracy 80.95534012759963</w:t>
+        <w:t>K-Neighbor classifier: ROC AUC 0.8095534012759963 ROC Accuracy 80.95534012759963</w:t>
       </w:r>
     </w:p>
     <w:p>
@@ -2699,47 +2957,6 @@
         </w:rPr>
         <w:t>After this analysis the best model came out as Logistic and accuracy is greater than K-Neighbor.</w:t>
       </w:r>
-    </w:p>
-    <w:p>
-      <w:pPr>
-        <w:rPr>
-          <w:rFonts w:ascii="Calibri" w:hAnsi="Calibri" w:cs="Calibri"/>
-          <w:lang w:val="en-US"/>
-        </w:rPr>
-      </w:pPr>
-      <w:r>
-        <w:rPr>
-          <w:rFonts w:ascii="Calibri" w:hAnsi="Calibri" w:cs="Calibri"/>
-          <w:b/>
-          <w:bCs/>
-          <w:u w:val="single"/>
-          <w:lang w:val="en-US"/>
-        </w:rPr>
-        <w:t>Conclusion</w:t>
-      </w:r>
-      <w:r>
-        <w:rPr>
-          <w:rFonts w:ascii="Calibri" w:hAnsi="Calibri" w:cs="Calibri"/>
-          <w:lang w:val="en-US"/>
-        </w:rPr>
-        <w:t>: I would choose both model for diabetes prediction as both are predicting good result as per their analysis.</w:t>
-      </w:r>
-    </w:p>
-    <w:p>
-      <w:pPr>
-        <w:rPr>
-          <w:rFonts w:ascii="Calibri" w:hAnsi="Calibri" w:cs="Calibri"/>
-          <w:lang w:val="en-US"/>
-        </w:rPr>
-      </w:pPr>
-    </w:p>
-    <w:p>
-      <w:pPr>
-        <w:rPr>
-          <w:rFonts w:ascii="Calibri" w:hAnsi="Calibri" w:cs="Calibri"/>
-          <w:lang w:val="en-US"/>
-        </w:rPr>
-      </w:pPr>
     </w:p>
     <w:p>
       <w:pPr>
@@ -3229,6 +3446,7 @@
       <w:r>
         <w:rPr>
           <w:rFonts w:ascii="Calibri" w:hAnsi="Calibri" w:cs="Calibri"/>
+          <w:noProof/>
           <w:lang w:val="en-US"/>
         </w:rPr>
         <w:drawing>
@@ -3278,6 +3496,7 @@
       <w:r>
         <w:rPr>
           <w:rFonts w:ascii="Calibri" w:hAnsi="Calibri" w:cs="Calibri"/>
+          <w:noProof/>
           <w:lang w:val="en-US"/>
         </w:rPr>
         <w:lastRenderedPageBreak/>
@@ -3328,6 +3547,7 @@
       <w:r>
         <w:rPr>
           <w:rFonts w:ascii="Calibri" w:hAnsi="Calibri" w:cs="Calibri"/>
+          <w:noProof/>
           <w:lang w:val="en-US"/>
         </w:rPr>
         <w:lastRenderedPageBreak/>
@@ -3378,6 +3598,7 @@
       <w:r>
         <w:rPr>
           <w:rFonts w:ascii="Calibri" w:hAnsi="Calibri" w:cs="Calibri"/>
+          <w:noProof/>
           <w:lang w:val="en-US"/>
         </w:rPr>
         <w:lastRenderedPageBreak/>
@@ -3428,6 +3649,7 @@
       <w:r>
         <w:rPr>
           <w:rFonts w:ascii="Calibri" w:hAnsi="Calibri" w:cs="Calibri"/>
+          <w:noProof/>
           <w:lang w:val="en-US"/>
         </w:rPr>
         <w:drawing>
@@ -3515,6 +3737,7 @@
       <w:r>
         <w:rPr>
           <w:rFonts w:ascii="ArialMT" w:hAnsi="ArialMT" w:cs="ArialMT"/>
+          <w:noProof/>
           <w:color w:val="4472C4" w:themeColor="accent1"/>
           <w:sz w:val="28"/>
           <w:szCs w:val="28"/>
@@ -3570,6 +3793,7 @@
       <w:r>
         <w:rPr>
           <w:rFonts w:ascii="ArialMT" w:hAnsi="ArialMT" w:cs="ArialMT"/>
+          <w:noProof/>
           <w:color w:val="4472C4" w:themeColor="accent1"/>
           <w:sz w:val="28"/>
           <w:szCs w:val="28"/>
@@ -3633,6 +3857,7 @@
       <w:r>
         <w:rPr>
           <w:rFonts w:ascii="ArialMT" w:hAnsi="ArialMT" w:cs="ArialMT"/>
+          <w:noProof/>
           <w:color w:val="4472C4" w:themeColor="accent1"/>
           <w:sz w:val="28"/>
           <w:szCs w:val="28"/>
@@ -3686,6 +3911,7 @@
       <w:r>
         <w:rPr>
           <w:rFonts w:ascii="ArialMT" w:hAnsi="ArialMT" w:cs="ArialMT"/>
+          <w:noProof/>
           <w:color w:val="4472C4" w:themeColor="accent1"/>
           <w:sz w:val="28"/>
           <w:szCs w:val="28"/>
@@ -3739,6 +3965,7 @@
       <w:r>
         <w:rPr>
           <w:rFonts w:ascii="ArialMT" w:hAnsi="ArialMT" w:cs="ArialMT"/>
+          <w:noProof/>
           <w:color w:val="4472C4" w:themeColor="accent1"/>
           <w:sz w:val="28"/>
           <w:szCs w:val="28"/>
@@ -3802,6 +4029,7 @@
       <w:r>
         <w:rPr>
           <w:rFonts w:ascii="ArialMT" w:hAnsi="ArialMT" w:cs="ArialMT"/>
+          <w:noProof/>
           <w:color w:val="4472C4" w:themeColor="accent1"/>
           <w:sz w:val="28"/>
           <w:szCs w:val="28"/>
@@ -3856,6 +4084,7 @@
       <w:r>
         <w:rPr>
           <w:rFonts w:ascii="ArialMT" w:hAnsi="ArialMT" w:cs="ArialMT"/>
+          <w:noProof/>
           <w:color w:val="4472C4" w:themeColor="accent1"/>
           <w:sz w:val="28"/>
           <w:szCs w:val="28"/>
@@ -3933,6 +4162,7 @@
       <w:r>
         <w:rPr>
           <w:rFonts w:ascii="ArialMT" w:hAnsi="ArialMT" w:cs="ArialMT"/>
+          <w:noProof/>
           <w:color w:val="4472C4" w:themeColor="accent1"/>
           <w:sz w:val="28"/>
           <w:szCs w:val="28"/>
@@ -3986,6 +4216,7 @@
       <w:r>
         <w:rPr>
           <w:rFonts w:ascii="ArialMT" w:hAnsi="ArialMT" w:cs="ArialMT"/>
+          <w:noProof/>
           <w:color w:val="4472C4" w:themeColor="accent1"/>
           <w:sz w:val="28"/>
           <w:szCs w:val="28"/>
@@ -4040,6 +4271,7 @@
       <w:r>
         <w:rPr>
           <w:rFonts w:ascii="ArialMT" w:hAnsi="ArialMT" w:cs="ArialMT"/>
+          <w:noProof/>
           <w:color w:val="4472C4" w:themeColor="accent1"/>
           <w:sz w:val="28"/>
           <w:szCs w:val="28"/>
@@ -4093,6 +4325,7 @@
       <w:r>
         <w:rPr>
           <w:rFonts w:ascii="ArialMT" w:hAnsi="ArialMT" w:cs="ArialMT"/>
+          <w:noProof/>
           <w:color w:val="4472C4" w:themeColor="accent1"/>
           <w:sz w:val="28"/>
           <w:szCs w:val="28"/>
@@ -4147,6 +4380,7 @@
       <w:r>
         <w:rPr>
           <w:rFonts w:ascii="ArialMT" w:hAnsi="ArialMT" w:cs="ArialMT"/>
+          <w:noProof/>
           <w:color w:val="4472C4" w:themeColor="accent1"/>
           <w:sz w:val="28"/>
           <w:szCs w:val="28"/>
@@ -4200,6 +4434,7 @@
       <w:r>
         <w:rPr>
           <w:rFonts w:ascii="ArialMT" w:hAnsi="ArialMT" w:cs="ArialMT"/>
+          <w:noProof/>
           <w:color w:val="4472C4" w:themeColor="accent1"/>
           <w:sz w:val="28"/>
           <w:szCs w:val="28"/>
@@ -4253,6 +4488,7 @@
       <w:r>
         <w:rPr>
           <w:rFonts w:ascii="ArialMT" w:hAnsi="ArialMT" w:cs="ArialMT"/>
+          <w:noProof/>
           <w:color w:val="4472C4" w:themeColor="accent1"/>
           <w:sz w:val="28"/>
           <w:szCs w:val="28"/>
@@ -4307,6 +4543,7 @@
       <w:r>
         <w:rPr>
           <w:rFonts w:ascii="ArialMT" w:hAnsi="ArialMT" w:cs="ArialMT"/>
+          <w:noProof/>
           <w:color w:val="4472C4" w:themeColor="accent1"/>
           <w:sz w:val="28"/>
           <w:szCs w:val="28"/>
@@ -4360,6 +4597,7 @@
       <w:r>
         <w:rPr>
           <w:rFonts w:ascii="ArialMT" w:hAnsi="ArialMT" w:cs="ArialMT"/>
+          <w:noProof/>
           <w:color w:val="4472C4" w:themeColor="accent1"/>
           <w:sz w:val="28"/>
           <w:szCs w:val="28"/>
@@ -4413,6 +4651,7 @@
       <w:r>
         <w:rPr>
           <w:rFonts w:ascii="ArialMT" w:hAnsi="ArialMT" w:cs="ArialMT"/>
+          <w:noProof/>
           <w:color w:val="4472C4" w:themeColor="accent1"/>
           <w:sz w:val="28"/>
           <w:szCs w:val="28"/>
@@ -4467,6 +4706,7 @@
       <w:r>
         <w:rPr>
           <w:rFonts w:ascii="ArialMT" w:hAnsi="ArialMT" w:cs="ArialMT"/>
+          <w:noProof/>
           <w:color w:val="4472C4" w:themeColor="accent1"/>
           <w:sz w:val="28"/>
           <w:szCs w:val="28"/>
@@ -4520,6 +4760,7 @@
       <w:r>
         <w:rPr>
           <w:rFonts w:ascii="ArialMT" w:hAnsi="ArialMT" w:cs="ArialMT"/>
+          <w:noProof/>
           <w:color w:val="4472C4" w:themeColor="accent1"/>
           <w:sz w:val="28"/>
           <w:szCs w:val="28"/>
@@ -4574,6 +4815,7 @@
       <w:r>
         <w:rPr>
           <w:rFonts w:ascii="ArialMT" w:hAnsi="ArialMT" w:cs="ArialMT"/>
+          <w:noProof/>
           <w:color w:val="4472C4" w:themeColor="accent1"/>
           <w:sz w:val="28"/>
           <w:szCs w:val="28"/>
@@ -4627,6 +4869,7 @@
       <w:r>
         <w:rPr>
           <w:rFonts w:ascii="ArialMT" w:hAnsi="ArialMT" w:cs="ArialMT"/>
+          <w:noProof/>
           <w:color w:val="4472C4" w:themeColor="accent1"/>
           <w:sz w:val="28"/>
           <w:szCs w:val="28"/>
@@ -4680,6 +4923,7 @@
       <w:r>
         <w:rPr>
           <w:rFonts w:ascii="ArialMT" w:hAnsi="ArialMT" w:cs="ArialMT"/>
+          <w:noProof/>
           <w:color w:val="4472C4" w:themeColor="accent1"/>
           <w:sz w:val="28"/>
           <w:szCs w:val="28"/>
@@ -5155,15 +5399,7 @@
           <w:sz w:val="21"/>
           <w:szCs w:val="21"/>
         </w:rPr>
-        <w:t xml:space="preserve">: </w:t>
-      </w:r>
-      <w:r>
-        <w:rPr>
-          <w:color w:val="000000"/>
-          <w:sz w:val="21"/>
-          <w:szCs w:val="21"/>
-        </w:rPr>
-        <w:t>0.8264147816720524</w:t>
+        <w:t>: 0.8264147816720524</w:t>
       </w:r>
     </w:p>
     <w:p>
@@ -5197,7 +5433,25 @@
           <w:sz w:val="21"/>
           <w:szCs w:val="21"/>
         </w:rPr>
-        <w:t>As per above data we can clearly say the prediction of logistic regression is better than K-Neighbor Model.</w:t>
+        <w:t>As per above data we can clearly say the prediction of logistic regression is better than K-</w:t>
+      </w:r>
+      <w:proofErr w:type="spellStart"/>
+      <w:r>
+        <w:rPr>
+          <w:color w:val="000000"/>
+          <w:sz w:val="21"/>
+          <w:szCs w:val="21"/>
+        </w:rPr>
+        <w:t>Neighbor</w:t>
+      </w:r>
+      <w:proofErr w:type="spellEnd"/>
+      <w:r>
+        <w:rPr>
+          <w:color w:val="000000"/>
+          <w:sz w:val="21"/>
+          <w:szCs w:val="21"/>
+        </w:rPr>
+        <w:t xml:space="preserve"> Model.</w:t>
       </w:r>
     </w:p>
     <w:p>
@@ -5350,18 +5604,7 @@
           <w:szCs w:val="28"/>
           <w:u w:val="single"/>
         </w:rPr>
-        <w:t>I</w:t>
-      </w:r>
-      <w:r>
-        <w:rPr>
-          <w:rFonts w:ascii="ArialMT" w:hAnsi="ArialMT" w:cs="ArialMT"/>
-          <w:b/>
-          <w:bCs/>
-          <w:sz w:val="28"/>
-          <w:szCs w:val="28"/>
-          <w:u w:val="single"/>
-        </w:rPr>
-        <w:t>nsights</w:t>
+        <w:t>Insights</w:t>
       </w:r>
       <w:r>
         <w:rPr>
@@ -5405,7 +5648,27 @@
           <w:sz w:val="28"/>
           <w:szCs w:val="28"/>
         </w:rPr>
-        <w:t>cover all possible scenarios where NaN, 0 and duplicate values are present.</w:t>
+        <w:t xml:space="preserve">cover all possible scenarios where </w:t>
+      </w:r>
+      <w:proofErr w:type="spellStart"/>
+      <w:r>
+        <w:rPr>
+          <w:rFonts w:ascii="ArialMT" w:hAnsi="ArialMT" w:cs="ArialMT"/>
+          <w:color w:val="4472C4" w:themeColor="accent1"/>
+          <w:sz w:val="28"/>
+          <w:szCs w:val="28"/>
+        </w:rPr>
+        <w:t>NaN</w:t>
+      </w:r>
+      <w:proofErr w:type="spellEnd"/>
+      <w:r>
+        <w:rPr>
+          <w:rFonts w:ascii="ArialMT" w:hAnsi="ArialMT" w:cs="ArialMT"/>
+          <w:color w:val="4472C4" w:themeColor="accent1"/>
+          <w:sz w:val="28"/>
+          <w:szCs w:val="28"/>
+        </w:rPr>
+        <w:t>, 0 and duplicate values are present.</w:t>
       </w:r>
     </w:p>
     <w:p>
@@ -5437,7 +5700,27 @@
           <w:sz w:val="28"/>
           <w:szCs w:val="28"/>
         </w:rPr>
-        <w:t xml:space="preserve"> Removed NaN value as the occurrence was very less</w:t>
+        <w:t xml:space="preserve"> Removed </w:t>
+      </w:r>
+      <w:proofErr w:type="spellStart"/>
+      <w:r>
+        <w:rPr>
+          <w:rFonts w:ascii="ArialMT" w:hAnsi="ArialMT" w:cs="ArialMT"/>
+          <w:color w:val="4472C4" w:themeColor="accent1"/>
+          <w:sz w:val="28"/>
+          <w:szCs w:val="28"/>
+        </w:rPr>
+        <w:t>NaN</w:t>
+      </w:r>
+      <w:proofErr w:type="spellEnd"/>
+      <w:r>
+        <w:rPr>
+          <w:rFonts w:ascii="ArialMT" w:hAnsi="ArialMT" w:cs="ArialMT"/>
+          <w:color w:val="4472C4" w:themeColor="accent1"/>
+          <w:sz w:val="28"/>
+          <w:szCs w:val="28"/>
+        </w:rPr>
+        <w:t xml:space="preserve"> value as the occurrence was very less</w:t>
       </w:r>
     </w:p>
     <w:p>
@@ -5461,8 +5744,39 @@
           <w:sz w:val="28"/>
           <w:szCs w:val="28"/>
         </w:rPr>
-        <w:t>: First converted 0 into NaN and then calculated mean value to replace NaN</w:t>
-      </w:r>
+        <w:t xml:space="preserve">: First converted 0 into </w:t>
+      </w:r>
+      <w:proofErr w:type="spellStart"/>
+      <w:r>
+        <w:rPr>
+          <w:rFonts w:ascii="ArialMT" w:hAnsi="ArialMT" w:cs="ArialMT"/>
+          <w:color w:val="4472C4" w:themeColor="accent1"/>
+          <w:sz w:val="28"/>
+          <w:szCs w:val="28"/>
+        </w:rPr>
+        <w:t>NaN</w:t>
+      </w:r>
+      <w:proofErr w:type="spellEnd"/>
+      <w:r>
+        <w:rPr>
+          <w:rFonts w:ascii="ArialMT" w:hAnsi="ArialMT" w:cs="ArialMT"/>
+          <w:color w:val="4472C4" w:themeColor="accent1"/>
+          <w:sz w:val="28"/>
+          <w:szCs w:val="28"/>
+        </w:rPr>
+        <w:t xml:space="preserve"> and then calculated mean value to replace </w:t>
+      </w:r>
+      <w:proofErr w:type="spellStart"/>
+      <w:r>
+        <w:rPr>
+          <w:rFonts w:ascii="ArialMT" w:hAnsi="ArialMT" w:cs="ArialMT"/>
+          <w:color w:val="4472C4" w:themeColor="accent1"/>
+          <w:sz w:val="28"/>
+          <w:szCs w:val="28"/>
+        </w:rPr>
+        <w:t>NaN</w:t>
+      </w:r>
+      <w:proofErr w:type="spellEnd"/>
     </w:p>
     <w:p>
       <w:pPr>
@@ -5808,7 +6122,38 @@
           <w:sz w:val="28"/>
           <w:szCs w:val="28"/>
         </w:rPr>
-        <w:t>reg = LinearRegression()</w:t>
+        <w:t xml:space="preserve">reg = </w:t>
+      </w:r>
+      <w:proofErr w:type="spellStart"/>
+      <w:proofErr w:type="gramStart"/>
+      <w:r>
+        <w:rPr>
+          <w:rFonts w:ascii="ArialMT" w:hAnsi="ArialMT" w:cs="ArialMT"/>
+          <w:color w:val="4472C4" w:themeColor="accent1"/>
+          <w:sz w:val="28"/>
+          <w:szCs w:val="28"/>
+        </w:rPr>
+        <w:t>LinearRegression</w:t>
+      </w:r>
+      <w:proofErr w:type="spellEnd"/>
+      <w:r>
+        <w:rPr>
+          <w:rFonts w:ascii="ArialMT" w:hAnsi="ArialMT" w:cs="ArialMT"/>
+          <w:color w:val="4472C4" w:themeColor="accent1"/>
+          <w:sz w:val="28"/>
+          <w:szCs w:val="28"/>
+        </w:rPr>
+        <w:t>(</w:t>
+      </w:r>
+      <w:proofErr w:type="gramEnd"/>
+      <w:r>
+        <w:rPr>
+          <w:rFonts w:ascii="ArialMT" w:hAnsi="ArialMT" w:cs="ArialMT"/>
+          <w:color w:val="4472C4" w:themeColor="accent1"/>
+          <w:sz w:val="28"/>
+          <w:szCs w:val="28"/>
+        </w:rPr>
+        <w:t>)</w:t>
       </w:r>
     </w:p>
     <w:p>
@@ -5830,14 +6175,67 @@
         </w:rPr>
         <w:t xml:space="preserve">      </w:t>
       </w:r>
-      <w:r>
-        <w:rPr>
-          <w:rFonts w:ascii="ArialMT" w:hAnsi="ArialMT" w:cs="ArialMT"/>
-          <w:color w:val="4472C4" w:themeColor="accent1"/>
-          <w:sz w:val="28"/>
-          <w:szCs w:val="28"/>
-        </w:rPr>
-        <w:t>reg.fit(X_bmi, y_outcome)</w:t>
+      <w:proofErr w:type="spellStart"/>
+      <w:proofErr w:type="gramStart"/>
+      <w:r>
+        <w:rPr>
+          <w:rFonts w:ascii="ArialMT" w:hAnsi="ArialMT" w:cs="ArialMT"/>
+          <w:color w:val="4472C4" w:themeColor="accent1"/>
+          <w:sz w:val="28"/>
+          <w:szCs w:val="28"/>
+        </w:rPr>
+        <w:t>reg.fit</w:t>
+      </w:r>
+      <w:proofErr w:type="spellEnd"/>
+      <w:r>
+        <w:rPr>
+          <w:rFonts w:ascii="ArialMT" w:hAnsi="ArialMT" w:cs="ArialMT"/>
+          <w:color w:val="4472C4" w:themeColor="accent1"/>
+          <w:sz w:val="28"/>
+          <w:szCs w:val="28"/>
+        </w:rPr>
+        <w:t>(</w:t>
+      </w:r>
+      <w:proofErr w:type="spellStart"/>
+      <w:proofErr w:type="gramEnd"/>
+      <w:r>
+        <w:rPr>
+          <w:rFonts w:ascii="ArialMT" w:hAnsi="ArialMT" w:cs="ArialMT"/>
+          <w:color w:val="4472C4" w:themeColor="accent1"/>
+          <w:sz w:val="28"/>
+          <w:szCs w:val="28"/>
+        </w:rPr>
+        <w:t>X_bmi</w:t>
+      </w:r>
+      <w:proofErr w:type="spellEnd"/>
+      <w:r>
+        <w:rPr>
+          <w:rFonts w:ascii="ArialMT" w:hAnsi="ArialMT" w:cs="ArialMT"/>
+          <w:color w:val="4472C4" w:themeColor="accent1"/>
+          <w:sz w:val="28"/>
+          <w:szCs w:val="28"/>
+        </w:rPr>
+        <w:t xml:space="preserve">, </w:t>
+      </w:r>
+      <w:proofErr w:type="spellStart"/>
+      <w:r>
+        <w:rPr>
+          <w:rFonts w:ascii="ArialMT" w:hAnsi="ArialMT" w:cs="ArialMT"/>
+          <w:color w:val="4472C4" w:themeColor="accent1"/>
+          <w:sz w:val="28"/>
+          <w:szCs w:val="28"/>
+        </w:rPr>
+        <w:t>y_outcome</w:t>
+      </w:r>
+      <w:proofErr w:type="spellEnd"/>
+      <w:r>
+        <w:rPr>
+          <w:rFonts w:ascii="ArialMT" w:hAnsi="ArialMT" w:cs="ArialMT"/>
+          <w:color w:val="4472C4" w:themeColor="accent1"/>
+          <w:sz w:val="28"/>
+          <w:szCs w:val="28"/>
+        </w:rPr>
+        <w:t>)</w:t>
       </w:r>
     </w:p>
     <w:p>
@@ -5866,7 +6264,49 @@
           <w:sz w:val="28"/>
           <w:szCs w:val="28"/>
         </w:rPr>
-        <w:t>predictions = reg.predict(X_bmi)</w:t>
+        <w:t xml:space="preserve">predictions = </w:t>
+      </w:r>
+      <w:proofErr w:type="spellStart"/>
+      <w:proofErr w:type="gramStart"/>
+      <w:r>
+        <w:rPr>
+          <w:rFonts w:ascii="ArialMT" w:hAnsi="ArialMT" w:cs="ArialMT"/>
+          <w:color w:val="4472C4" w:themeColor="accent1"/>
+          <w:sz w:val="28"/>
+          <w:szCs w:val="28"/>
+        </w:rPr>
+        <w:t>reg.predict</w:t>
+      </w:r>
+      <w:proofErr w:type="spellEnd"/>
+      <w:proofErr w:type="gramEnd"/>
+      <w:r>
+        <w:rPr>
+          <w:rFonts w:ascii="ArialMT" w:hAnsi="ArialMT" w:cs="ArialMT"/>
+          <w:color w:val="4472C4" w:themeColor="accent1"/>
+          <w:sz w:val="28"/>
+          <w:szCs w:val="28"/>
+        </w:rPr>
+        <w:t>(</w:t>
+      </w:r>
+      <w:proofErr w:type="spellStart"/>
+      <w:r>
+        <w:rPr>
+          <w:rFonts w:ascii="ArialMT" w:hAnsi="ArialMT" w:cs="ArialMT"/>
+          <w:color w:val="4472C4" w:themeColor="accent1"/>
+          <w:sz w:val="28"/>
+          <w:szCs w:val="28"/>
+        </w:rPr>
+        <w:t>X_bmi</w:t>
+      </w:r>
+      <w:proofErr w:type="spellEnd"/>
+      <w:r>
+        <w:rPr>
+          <w:rFonts w:ascii="ArialMT" w:hAnsi="ArialMT" w:cs="ArialMT"/>
+          <w:color w:val="4472C4" w:themeColor="accent1"/>
+          <w:sz w:val="28"/>
+          <w:szCs w:val="28"/>
+        </w:rPr>
+        <w:t>)</w:t>
       </w:r>
       <w:r>
         <w:rPr>
@@ -5897,14 +6337,47 @@
         </w:rPr>
         <w:t xml:space="preserve"> </w:t>
       </w:r>
-      <w:r>
-        <w:rPr>
-          <w:rFonts w:ascii="ArialMT" w:hAnsi="ArialMT" w:cs="ArialMT"/>
-          <w:color w:val="4472C4" w:themeColor="accent1"/>
-          <w:sz w:val="28"/>
-          <w:szCs w:val="28"/>
-        </w:rPr>
-        <w:t>predictionOnTheBasisOfAnyHigherBmiValue = reg.predict([[330]])</w:t>
+      <w:proofErr w:type="spellStart"/>
+      <w:r>
+        <w:rPr>
+          <w:rFonts w:ascii="ArialMT" w:hAnsi="ArialMT" w:cs="ArialMT"/>
+          <w:color w:val="4472C4" w:themeColor="accent1"/>
+          <w:sz w:val="28"/>
+          <w:szCs w:val="28"/>
+        </w:rPr>
+        <w:t>predictionOnTheBasisOfAnyHigherBmiValue</w:t>
+      </w:r>
+      <w:proofErr w:type="spellEnd"/>
+      <w:r>
+        <w:rPr>
+          <w:rFonts w:ascii="ArialMT" w:hAnsi="ArialMT" w:cs="ArialMT"/>
+          <w:color w:val="4472C4" w:themeColor="accent1"/>
+          <w:sz w:val="28"/>
+          <w:szCs w:val="28"/>
+        </w:rPr>
+        <w:t xml:space="preserve"> = </w:t>
+      </w:r>
+      <w:proofErr w:type="spellStart"/>
+      <w:proofErr w:type="gramStart"/>
+      <w:r>
+        <w:rPr>
+          <w:rFonts w:ascii="ArialMT" w:hAnsi="ArialMT" w:cs="ArialMT"/>
+          <w:color w:val="4472C4" w:themeColor="accent1"/>
+          <w:sz w:val="28"/>
+          <w:szCs w:val="28"/>
+        </w:rPr>
+        <w:t>reg.predict</w:t>
+      </w:r>
+      <w:proofErr w:type="spellEnd"/>
+      <w:proofErr w:type="gramEnd"/>
+      <w:r>
+        <w:rPr>
+          <w:rFonts w:ascii="ArialMT" w:hAnsi="ArialMT" w:cs="ArialMT"/>
+          <w:color w:val="4472C4" w:themeColor="accent1"/>
+          <w:sz w:val="28"/>
+          <w:szCs w:val="28"/>
+        </w:rPr>
+        <w:t>([[330]])</w:t>
       </w:r>
       <w:r>
         <w:rPr>
@@ -5990,16 +6463,76 @@
           <w:sz w:val="28"/>
           <w:szCs w:val="28"/>
         </w:rPr>
-        <w:t>Model Complexity and over/underfitting with different neighbor values to check the train and test accuracies with the help of KNN algo</w:t>
-      </w:r>
-      <w:r>
-        <w:rPr>
-          <w:rFonts w:ascii="ArialMT" w:hAnsi="ArialMT" w:cs="ArialMT"/>
-          <w:color w:val="4472C4" w:themeColor="accent1"/>
-          <w:sz w:val="28"/>
-          <w:szCs w:val="28"/>
-        </w:rPr>
-        <w:t>, also plotted the graph in between Accuracy and number of neighbors and neighbor=7 have given the best prediction.</w:t>
+        <w:t xml:space="preserve">Model Complexity and over/underfitting with different </w:t>
+      </w:r>
+      <w:proofErr w:type="spellStart"/>
+      <w:r>
+        <w:rPr>
+          <w:rFonts w:ascii="ArialMT" w:hAnsi="ArialMT" w:cs="ArialMT"/>
+          <w:color w:val="4472C4" w:themeColor="accent1"/>
+          <w:sz w:val="28"/>
+          <w:szCs w:val="28"/>
+        </w:rPr>
+        <w:t>neighbor</w:t>
+      </w:r>
+      <w:proofErr w:type="spellEnd"/>
+      <w:r>
+        <w:rPr>
+          <w:rFonts w:ascii="ArialMT" w:hAnsi="ArialMT" w:cs="ArialMT"/>
+          <w:color w:val="4472C4" w:themeColor="accent1"/>
+          <w:sz w:val="28"/>
+          <w:szCs w:val="28"/>
+        </w:rPr>
+        <w:t xml:space="preserve"> values to check the train and test accuracies with the help of KNN algo</w:t>
+      </w:r>
+      <w:r>
+        <w:rPr>
+          <w:rFonts w:ascii="ArialMT" w:hAnsi="ArialMT" w:cs="ArialMT"/>
+          <w:color w:val="4472C4" w:themeColor="accent1"/>
+          <w:sz w:val="28"/>
+          <w:szCs w:val="28"/>
+        </w:rPr>
+        <w:t xml:space="preserve">, also plotted the graph in between Accuracy and number of </w:t>
+      </w:r>
+      <w:proofErr w:type="spellStart"/>
+      <w:r>
+        <w:rPr>
+          <w:rFonts w:ascii="ArialMT" w:hAnsi="ArialMT" w:cs="ArialMT"/>
+          <w:color w:val="4472C4" w:themeColor="accent1"/>
+          <w:sz w:val="28"/>
+          <w:szCs w:val="28"/>
+        </w:rPr>
+        <w:t>neighbors</w:t>
+      </w:r>
+      <w:proofErr w:type="spellEnd"/>
+      <w:r>
+        <w:rPr>
+          <w:rFonts w:ascii="ArialMT" w:hAnsi="ArialMT" w:cs="ArialMT"/>
+          <w:color w:val="4472C4" w:themeColor="accent1"/>
+          <w:sz w:val="28"/>
+          <w:szCs w:val="28"/>
+        </w:rPr>
+        <w:t xml:space="preserve"> and </w:t>
+      </w:r>
+      <w:proofErr w:type="spellStart"/>
+      <w:r>
+        <w:rPr>
+          <w:rFonts w:ascii="ArialMT" w:hAnsi="ArialMT" w:cs="ArialMT"/>
+          <w:color w:val="4472C4" w:themeColor="accent1"/>
+          <w:sz w:val="28"/>
+          <w:szCs w:val="28"/>
+        </w:rPr>
+        <w:t>neighbor</w:t>
+      </w:r>
+      <w:proofErr w:type="spellEnd"/>
+      <w:r>
+        <w:rPr>
+          <w:rFonts w:ascii="ArialMT" w:hAnsi="ArialMT" w:cs="ArialMT"/>
+          <w:color w:val="4472C4" w:themeColor="accent1"/>
+          <w:sz w:val="28"/>
+          <w:szCs w:val="28"/>
+        </w:rPr>
+        <w:t>=7 have given the best prediction.</w:t>
       </w:r>
     </w:p>
     <w:p>
@@ -6190,7 +6723,27 @@
           <w:sz w:val="24"/>
           <w:szCs w:val="24"/>
         </w:rPr>
-        <w:t xml:space="preserve">K-Neighbors Classifier:  Given the accuracy of </w:t>
+        <w:t>K-</w:t>
+      </w:r>
+      <w:proofErr w:type="spellStart"/>
+      <w:r>
+        <w:rPr>
+          <w:rFonts w:ascii="ArialMT" w:hAnsi="ArialMT" w:cs="ArialMT"/>
+          <w:color w:val="4472C4" w:themeColor="accent1"/>
+          <w:sz w:val="24"/>
+          <w:szCs w:val="24"/>
+        </w:rPr>
+        <w:t>Neighbors</w:t>
+      </w:r>
+      <w:proofErr w:type="spellEnd"/>
+      <w:r>
+        <w:rPr>
+          <w:rFonts w:ascii="ArialMT" w:hAnsi="ArialMT" w:cs="ArialMT"/>
+          <w:color w:val="4472C4" w:themeColor="accent1"/>
+          <w:sz w:val="24"/>
+          <w:szCs w:val="24"/>
+        </w:rPr>
+        <w:t xml:space="preserve"> Classifier:  Given the accuracy of </w:t>
       </w:r>
       <w:r>
         <w:rPr>
@@ -6368,7 +6921,27 @@
           <w:sz w:val="28"/>
           <w:szCs w:val="28"/>
         </w:rPr>
-        <w:t>has helped us to identify the best model and that is K-Neighbor classifier Model as their precision, recall, f1score and accuracy is best in comparison to logistic Regression Model.</w:t>
+        <w:t>has helped us to identify the best model and that is K-</w:t>
+      </w:r>
+      <w:proofErr w:type="spellStart"/>
+      <w:r>
+        <w:rPr>
+          <w:rFonts w:ascii="ArialMT" w:hAnsi="ArialMT" w:cs="ArialMT"/>
+          <w:color w:val="4472C4" w:themeColor="accent1"/>
+          <w:sz w:val="28"/>
+          <w:szCs w:val="28"/>
+        </w:rPr>
+        <w:t>Neighbor</w:t>
+      </w:r>
+      <w:proofErr w:type="spellEnd"/>
+      <w:r>
+        <w:rPr>
+          <w:rFonts w:ascii="ArialMT" w:hAnsi="ArialMT" w:cs="ArialMT"/>
+          <w:color w:val="4472C4" w:themeColor="accent1"/>
+          <w:sz w:val="28"/>
+          <w:szCs w:val="28"/>
+        </w:rPr>
+        <w:t xml:space="preserve"> classifier Model as their precision, recall, f1score and accuracy is best in comparison to logistic Regression Model.</w:t>
       </w:r>
     </w:p>
     <w:p>
@@ -6416,7 +6989,27 @@
           <w:sz w:val="28"/>
           <w:szCs w:val="28"/>
         </w:rPr>
-        <w:t>Hyper Parameter Tunning says K-neighbor has the best score and accuracy in comparison to Logistic</w:t>
+        <w:t>Hyper Parameter Tunning says K-</w:t>
+      </w:r>
+      <w:proofErr w:type="spellStart"/>
+      <w:r>
+        <w:rPr>
+          <w:rFonts w:ascii="ArialMT" w:hAnsi="ArialMT" w:cs="ArialMT"/>
+          <w:color w:val="4472C4" w:themeColor="accent1"/>
+          <w:sz w:val="28"/>
+          <w:szCs w:val="28"/>
+        </w:rPr>
+        <w:t>neighbor</w:t>
+      </w:r>
+      <w:proofErr w:type="spellEnd"/>
+      <w:r>
+        <w:rPr>
+          <w:rFonts w:ascii="ArialMT" w:hAnsi="ArialMT" w:cs="ArialMT"/>
+          <w:color w:val="4472C4" w:themeColor="accent1"/>
+          <w:sz w:val="28"/>
+          <w:szCs w:val="28"/>
+        </w:rPr>
+        <w:t xml:space="preserve"> has the best score and accuracy in comparison to Logistic</w:t>
       </w:r>
     </w:p>
     <w:p>
@@ -6436,11 +7029,68 @@
       <w:r>
         <w:rPr>
           <w:rFonts w:ascii="ArialMT" w:hAnsi="ArialMT" w:cs="ArialMT"/>
-          <w:color w:val="4472C4" w:themeColor="accent1"/>
-          <w:sz w:val="28"/>
-          <w:szCs w:val="28"/>
-        </w:rPr>
-        <w:t>To conclude all these I would select K-Neighbor for diabetes prediction as it has better accuracy, precision, recall, f1 score, hyperparameter tunning as well.</w:t>
+          <w:b/>
+          <w:bCs/>
+          <w:color w:val="00B050"/>
+          <w:sz w:val="28"/>
+          <w:szCs w:val="28"/>
+        </w:rPr>
+        <w:t xml:space="preserve">To conclude all </w:t>
+      </w:r>
+      <w:r>
+        <w:rPr>
+          <w:rFonts w:ascii="ArialMT" w:hAnsi="ArialMT" w:cs="ArialMT"/>
+          <w:b/>
+          <w:bCs/>
+          <w:color w:val="00B050"/>
+          <w:sz w:val="28"/>
+          <w:szCs w:val="28"/>
+        </w:rPr>
+        <w:t>these,</w:t>
+      </w:r>
+      <w:r>
+        <w:rPr>
+          <w:rFonts w:ascii="ArialMT" w:hAnsi="ArialMT" w:cs="ArialMT"/>
+          <w:b/>
+          <w:bCs/>
+          <w:color w:val="00B050"/>
+          <w:sz w:val="28"/>
+          <w:szCs w:val="28"/>
+        </w:rPr>
+        <w:t xml:space="preserve"> I would select K-</w:t>
+      </w:r>
+      <w:proofErr w:type="spellStart"/>
+      <w:r>
+        <w:rPr>
+          <w:rFonts w:ascii="ArialMT" w:hAnsi="ArialMT" w:cs="ArialMT"/>
+          <w:b/>
+          <w:bCs/>
+          <w:color w:val="00B050"/>
+          <w:sz w:val="28"/>
+          <w:szCs w:val="28"/>
+        </w:rPr>
+        <w:t>Neighbor</w:t>
+      </w:r>
+      <w:proofErr w:type="spellEnd"/>
+      <w:r>
+        <w:rPr>
+          <w:rFonts w:ascii="ArialMT" w:hAnsi="ArialMT" w:cs="ArialMT"/>
+          <w:b/>
+          <w:bCs/>
+          <w:color w:val="00B050"/>
+          <w:sz w:val="28"/>
+          <w:szCs w:val="28"/>
+        </w:rPr>
+        <w:t xml:space="preserve"> for diabetes prediction as it has better accuracy, precision, recall, f1 score, hyperparameter tunning as well</w:t>
+      </w:r>
+      <w:r>
+        <w:rPr>
+          <w:rFonts w:ascii="ArialMT" w:hAnsi="ArialMT" w:cs="ArialMT"/>
+          <w:color w:val="4472C4" w:themeColor="accent1"/>
+          <w:sz w:val="28"/>
+          <w:szCs w:val="28"/>
+        </w:rPr>
+        <w:t>.</w:t>
       </w:r>
     </w:p>
     <w:sectPr>
@@ -6456,6 +7106,232 @@
 <file path=word/numbering.xml><?xml version="1.0" encoding="utf-8"?>
 <w:numbering xmlns:wpc="http://schemas.microsoft.com/office/word/2010/wordprocessingCanvas" xmlns:cx="http://schemas.microsoft.com/office/drawing/2014/chartex" xmlns:cx1="http://schemas.microsoft.com/office/drawing/2015/9/8/chartex" xmlns:cx2="http://schemas.microsoft.com/office/drawing/2015/10/21/chartex" xmlns:cx3="http://schemas.microsoft.com/office/drawing/2016/5/9/chartex" xmlns:cx4="http://schemas.microsoft.com/office/drawing/2016/5/10/chartex" xmlns:cx5="http://schemas.microsoft.com/office/drawing/2016/5/11/chartex" xmlns:cx6="http://schemas.microsoft.com/office/drawing/2016/5/12/chartex" xmlns:cx7="http://schemas.microsoft.com/office/drawing/2016/5/13/chartex" xmlns:cx8="http://schemas.microsoft.com/office/drawing/2016/5/14/chartex" xmlns:mc="http://schemas.openxmlformats.org/markup-compatibility/2006" xmlns:aink="http://schemas.microsoft.com/office/drawing/2016/ink" xmlns:am3d="http://schemas.microsoft.com/office/drawing/2017/model3d" xmlns:o="urn:schemas-microsoft-com:office:office" xmlns:oel="http://schemas.microsoft.com/office/2019/extlst" xmlns:r="http://schemas.openxmlformats.org/officeDocument/2006/relationships" xmlns:m="http://schemas.openxmlformats.org/officeDocument/2006/math" xmlns:v="urn:schemas-microsoft-com:vml" xmlns:wp14="http://schemas.microsoft.com/office/word/2010/wordprocessingDrawing" xmlns:wp="http://schemas.openxmlformats.org/drawingml/2006/wordprocessingDrawing" xmlns:w10="urn:schemas-microsoft-com:office:word" xmlns:w="http://schemas.openxmlformats.org/wordprocessingml/2006/main" xmlns:w14="http://schemas.microsoft.com/office/word/2010/wordml" xmlns:w15="http://schemas.microsoft.com/office/word/2012/wordml" xmlns:w16cex="http://schemas.microsoft.com/office/word/2018/wordml/cex" xmlns:w16cid="http://schemas.microsoft.com/office/word/2016/wordml/cid" xmlns:w16="http://schemas.microsoft.com/office/word/2018/wordml" xmlns:w16sdtdh="http://schemas.microsoft.com/office/word/2020/wordml/sdtdatahash" xmlns:w16se="http://schemas.microsoft.com/office/word/2015/wordml/symex" xmlns:wpg="http://schemas.microsoft.com/office/word/2010/wordprocessingGroup" xmlns:wpi="http://schemas.microsoft.com/office/word/2010/wordprocessingInk" xmlns:wne="http://schemas.microsoft.com/office/word/2006/wordml" xmlns:wps="http://schemas.microsoft.com/office/word/2010/wordprocessingShape" mc:Ignorable="w14 w15 w16se w16cid w16 w16cex w16sdtdh wp14">
   <w:abstractNum w:abstractNumId="0" w15:restartNumberingAfterBreak="0">
+    <w:nsid w:val="0F241999"/>
+    <w:multiLevelType w:val="hybridMultilevel"/>
+    <w:tmpl w:val="3490F240"/>
+    <w:lvl w:ilvl="0" w:tplc="4009000D">
+      <w:start w:val="1"/>
+      <w:numFmt w:val="bullet"/>
+      <w:lvlText w:val=""/>
+      <w:lvlJc w:val="left"/>
+      <w:pPr>
+        <w:ind w:left="1800" w:hanging="360"/>
+      </w:pPr>
+      <w:rPr>
+        <w:rFonts w:ascii="Wingdings" w:hAnsi="Wingdings" w:hint="default"/>
+      </w:rPr>
+    </w:lvl>
+    <w:lvl w:ilvl="1" w:tplc="40090003" w:tentative="1">
+      <w:start w:val="1"/>
+      <w:numFmt w:val="bullet"/>
+      <w:lvlText w:val="o"/>
+      <w:lvlJc w:val="left"/>
+      <w:pPr>
+        <w:ind w:left="2520" w:hanging="360"/>
+      </w:pPr>
+      <w:rPr>
+        <w:rFonts w:ascii="Courier New" w:hAnsi="Courier New" w:cs="Courier New" w:hint="default"/>
+      </w:rPr>
+    </w:lvl>
+    <w:lvl w:ilvl="2" w:tplc="40090005" w:tentative="1">
+      <w:start w:val="1"/>
+      <w:numFmt w:val="bullet"/>
+      <w:lvlText w:val=""/>
+      <w:lvlJc w:val="left"/>
+      <w:pPr>
+        <w:ind w:left="3240" w:hanging="360"/>
+      </w:pPr>
+      <w:rPr>
+        <w:rFonts w:ascii="Wingdings" w:hAnsi="Wingdings" w:hint="default"/>
+      </w:rPr>
+    </w:lvl>
+    <w:lvl w:ilvl="3" w:tplc="40090001" w:tentative="1">
+      <w:start w:val="1"/>
+      <w:numFmt w:val="bullet"/>
+      <w:lvlText w:val=""/>
+      <w:lvlJc w:val="left"/>
+      <w:pPr>
+        <w:ind w:left="3960" w:hanging="360"/>
+      </w:pPr>
+      <w:rPr>
+        <w:rFonts w:ascii="Symbol" w:hAnsi="Symbol" w:hint="default"/>
+      </w:rPr>
+    </w:lvl>
+    <w:lvl w:ilvl="4" w:tplc="40090003" w:tentative="1">
+      <w:start w:val="1"/>
+      <w:numFmt w:val="bullet"/>
+      <w:lvlText w:val="o"/>
+      <w:lvlJc w:val="left"/>
+      <w:pPr>
+        <w:ind w:left="4680" w:hanging="360"/>
+      </w:pPr>
+      <w:rPr>
+        <w:rFonts w:ascii="Courier New" w:hAnsi="Courier New" w:cs="Courier New" w:hint="default"/>
+      </w:rPr>
+    </w:lvl>
+    <w:lvl w:ilvl="5" w:tplc="40090005" w:tentative="1">
+      <w:start w:val="1"/>
+      <w:numFmt w:val="bullet"/>
+      <w:lvlText w:val=""/>
+      <w:lvlJc w:val="left"/>
+      <w:pPr>
+        <w:ind w:left="5400" w:hanging="360"/>
+      </w:pPr>
+      <w:rPr>
+        <w:rFonts w:ascii="Wingdings" w:hAnsi="Wingdings" w:hint="default"/>
+      </w:rPr>
+    </w:lvl>
+    <w:lvl w:ilvl="6" w:tplc="40090001" w:tentative="1">
+      <w:start w:val="1"/>
+      <w:numFmt w:val="bullet"/>
+      <w:lvlText w:val=""/>
+      <w:lvlJc w:val="left"/>
+      <w:pPr>
+        <w:ind w:left="6120" w:hanging="360"/>
+      </w:pPr>
+      <w:rPr>
+        <w:rFonts w:ascii="Symbol" w:hAnsi="Symbol" w:hint="default"/>
+      </w:rPr>
+    </w:lvl>
+    <w:lvl w:ilvl="7" w:tplc="40090003" w:tentative="1">
+      <w:start w:val="1"/>
+      <w:numFmt w:val="bullet"/>
+      <w:lvlText w:val="o"/>
+      <w:lvlJc w:val="left"/>
+      <w:pPr>
+        <w:ind w:left="6840" w:hanging="360"/>
+      </w:pPr>
+      <w:rPr>
+        <w:rFonts w:ascii="Courier New" w:hAnsi="Courier New" w:cs="Courier New" w:hint="default"/>
+      </w:rPr>
+    </w:lvl>
+    <w:lvl w:ilvl="8" w:tplc="40090005" w:tentative="1">
+      <w:start w:val="1"/>
+      <w:numFmt w:val="bullet"/>
+      <w:lvlText w:val=""/>
+      <w:lvlJc w:val="left"/>
+      <w:pPr>
+        <w:ind w:left="7560" w:hanging="360"/>
+      </w:pPr>
+      <w:rPr>
+        <w:rFonts w:ascii="Wingdings" w:hAnsi="Wingdings" w:hint="default"/>
+      </w:rPr>
+    </w:lvl>
+  </w:abstractNum>
+  <w:abstractNum w:abstractNumId="1" w15:restartNumberingAfterBreak="0">
+    <w:nsid w:val="28946BEE"/>
+    <w:multiLevelType w:val="hybridMultilevel"/>
+    <w:tmpl w:val="C12E749E"/>
+    <w:lvl w:ilvl="0" w:tplc="4009000B">
+      <w:start w:val="1"/>
+      <w:numFmt w:val="bullet"/>
+      <w:lvlText w:val=""/>
+      <w:lvlJc w:val="left"/>
+      <w:pPr>
+        <w:ind w:left="720" w:hanging="360"/>
+      </w:pPr>
+      <w:rPr>
+        <w:rFonts w:ascii="Wingdings" w:hAnsi="Wingdings" w:hint="default"/>
+      </w:rPr>
+    </w:lvl>
+    <w:lvl w:ilvl="1" w:tplc="40090003" w:tentative="1">
+      <w:start w:val="1"/>
+      <w:numFmt w:val="bullet"/>
+      <w:lvlText w:val="o"/>
+      <w:lvlJc w:val="left"/>
+      <w:pPr>
+        <w:ind w:left="1440" w:hanging="360"/>
+      </w:pPr>
+      <w:rPr>
+        <w:rFonts w:ascii="Courier New" w:hAnsi="Courier New" w:cs="Courier New" w:hint="default"/>
+      </w:rPr>
+    </w:lvl>
+    <w:lvl w:ilvl="2" w:tplc="40090005" w:tentative="1">
+      <w:start w:val="1"/>
+      <w:numFmt w:val="bullet"/>
+      <w:lvlText w:val=""/>
+      <w:lvlJc w:val="left"/>
+      <w:pPr>
+        <w:ind w:left="2160" w:hanging="360"/>
+      </w:pPr>
+      <w:rPr>
+        <w:rFonts w:ascii="Wingdings" w:hAnsi="Wingdings" w:hint="default"/>
+      </w:rPr>
+    </w:lvl>
+    <w:lvl w:ilvl="3" w:tplc="40090001" w:tentative="1">
+      <w:start w:val="1"/>
+      <w:numFmt w:val="bullet"/>
+      <w:lvlText w:val=""/>
+      <w:lvlJc w:val="left"/>
+      <w:pPr>
+        <w:ind w:left="2880" w:hanging="360"/>
+      </w:pPr>
+      <w:rPr>
+        <w:rFonts w:ascii="Symbol" w:hAnsi="Symbol" w:hint="default"/>
+      </w:rPr>
+    </w:lvl>
+    <w:lvl w:ilvl="4" w:tplc="40090003" w:tentative="1">
+      <w:start w:val="1"/>
+      <w:numFmt w:val="bullet"/>
+      <w:lvlText w:val="o"/>
+      <w:lvlJc w:val="left"/>
+      <w:pPr>
+        <w:ind w:left="3600" w:hanging="360"/>
+      </w:pPr>
+      <w:rPr>
+        <w:rFonts w:ascii="Courier New" w:hAnsi="Courier New" w:cs="Courier New" w:hint="default"/>
+      </w:rPr>
+    </w:lvl>
+    <w:lvl w:ilvl="5" w:tplc="40090005" w:tentative="1">
+      <w:start w:val="1"/>
+      <w:numFmt w:val="bullet"/>
+      <w:lvlText w:val=""/>
+      <w:lvlJc w:val="left"/>
+      <w:pPr>
+        <w:ind w:left="4320" w:hanging="360"/>
+      </w:pPr>
+      <w:rPr>
+        <w:rFonts w:ascii="Wingdings" w:hAnsi="Wingdings" w:hint="default"/>
+      </w:rPr>
+    </w:lvl>
+    <w:lvl w:ilvl="6" w:tplc="40090001" w:tentative="1">
+      <w:start w:val="1"/>
+      <w:numFmt w:val="bullet"/>
+      <w:lvlText w:val=""/>
+      <w:lvlJc w:val="left"/>
+      <w:pPr>
+        <w:ind w:left="5040" w:hanging="360"/>
+      </w:pPr>
+      <w:rPr>
+        <w:rFonts w:ascii="Symbol" w:hAnsi="Symbol" w:hint="default"/>
+      </w:rPr>
+    </w:lvl>
+    <w:lvl w:ilvl="7" w:tplc="40090003" w:tentative="1">
+      <w:start w:val="1"/>
+      <w:numFmt w:val="bullet"/>
+      <w:lvlText w:val="o"/>
+      <w:lvlJc w:val="left"/>
+      <w:pPr>
+        <w:ind w:left="5760" w:hanging="360"/>
+      </w:pPr>
+      <w:rPr>
+        <w:rFonts w:ascii="Courier New" w:hAnsi="Courier New" w:cs="Courier New" w:hint="default"/>
+      </w:rPr>
+    </w:lvl>
+    <w:lvl w:ilvl="8" w:tplc="40090005" w:tentative="1">
+      <w:start w:val="1"/>
+      <w:numFmt w:val="bullet"/>
+      <w:lvlText w:val=""/>
+      <w:lvlJc w:val="left"/>
+      <w:pPr>
+        <w:ind w:left="6480" w:hanging="360"/>
+      </w:pPr>
+      <w:rPr>
+        <w:rFonts w:ascii="Wingdings" w:hAnsi="Wingdings" w:hint="default"/>
+      </w:rPr>
+    </w:lvl>
+  </w:abstractNum>
+  <w:abstractNum w:abstractNumId="2" w15:restartNumberingAfterBreak="0">
     <w:nsid w:val="345E3B7B"/>
     <w:multiLevelType w:val="hybridMultilevel"/>
     <w:tmpl w:val="160A038E"/>
@@ -6568,7 +7444,120 @@
       </w:rPr>
     </w:lvl>
   </w:abstractNum>
-  <w:abstractNum w:abstractNumId="1" w15:restartNumberingAfterBreak="0">
+  <w:abstractNum w:abstractNumId="3" w15:restartNumberingAfterBreak="0">
+    <w:nsid w:val="3D2B4ED0"/>
+    <w:multiLevelType w:val="hybridMultilevel"/>
+    <w:tmpl w:val="951AB3E6"/>
+    <w:lvl w:ilvl="0" w:tplc="4009000B">
+      <w:start w:val="1"/>
+      <w:numFmt w:val="bullet"/>
+      <w:lvlText w:val=""/>
+      <w:lvlJc w:val="left"/>
+      <w:pPr>
+        <w:ind w:left="720" w:hanging="360"/>
+      </w:pPr>
+      <w:rPr>
+        <w:rFonts w:ascii="Wingdings" w:hAnsi="Wingdings" w:hint="default"/>
+      </w:rPr>
+    </w:lvl>
+    <w:lvl w:ilvl="1" w:tplc="40090003" w:tentative="1">
+      <w:start w:val="1"/>
+      <w:numFmt w:val="bullet"/>
+      <w:lvlText w:val="o"/>
+      <w:lvlJc w:val="left"/>
+      <w:pPr>
+        <w:ind w:left="1440" w:hanging="360"/>
+      </w:pPr>
+      <w:rPr>
+        <w:rFonts w:ascii="Courier New" w:hAnsi="Courier New" w:cs="Courier New" w:hint="default"/>
+      </w:rPr>
+    </w:lvl>
+    <w:lvl w:ilvl="2" w:tplc="40090005" w:tentative="1">
+      <w:start w:val="1"/>
+      <w:numFmt w:val="bullet"/>
+      <w:lvlText w:val=""/>
+      <w:lvlJc w:val="left"/>
+      <w:pPr>
+        <w:ind w:left="2160" w:hanging="360"/>
+      </w:pPr>
+      <w:rPr>
+        <w:rFonts w:ascii="Wingdings" w:hAnsi="Wingdings" w:hint="default"/>
+      </w:rPr>
+    </w:lvl>
+    <w:lvl w:ilvl="3" w:tplc="40090001" w:tentative="1">
+      <w:start w:val="1"/>
+      <w:numFmt w:val="bullet"/>
+      <w:lvlText w:val=""/>
+      <w:lvlJc w:val="left"/>
+      <w:pPr>
+        <w:ind w:left="2880" w:hanging="360"/>
+      </w:pPr>
+      <w:rPr>
+        <w:rFonts w:ascii="Symbol" w:hAnsi="Symbol" w:hint="default"/>
+      </w:rPr>
+    </w:lvl>
+    <w:lvl w:ilvl="4" w:tplc="40090003" w:tentative="1">
+      <w:start w:val="1"/>
+      <w:numFmt w:val="bullet"/>
+      <w:lvlText w:val="o"/>
+      <w:lvlJc w:val="left"/>
+      <w:pPr>
+        <w:ind w:left="3600" w:hanging="360"/>
+      </w:pPr>
+      <w:rPr>
+        <w:rFonts w:ascii="Courier New" w:hAnsi="Courier New" w:cs="Courier New" w:hint="default"/>
+      </w:rPr>
+    </w:lvl>
+    <w:lvl w:ilvl="5" w:tplc="40090005" w:tentative="1">
+      <w:start w:val="1"/>
+      <w:numFmt w:val="bullet"/>
+      <w:lvlText w:val=""/>
+      <w:lvlJc w:val="left"/>
+      <w:pPr>
+        <w:ind w:left="4320" w:hanging="360"/>
+      </w:pPr>
+      <w:rPr>
+        <w:rFonts w:ascii="Wingdings" w:hAnsi="Wingdings" w:hint="default"/>
+      </w:rPr>
+    </w:lvl>
+    <w:lvl w:ilvl="6" w:tplc="40090001" w:tentative="1">
+      <w:start w:val="1"/>
+      <w:numFmt w:val="bullet"/>
+      <w:lvlText w:val=""/>
+      <w:lvlJc w:val="left"/>
+      <w:pPr>
+        <w:ind w:left="5040" w:hanging="360"/>
+      </w:pPr>
+      <w:rPr>
+        <w:rFonts w:ascii="Symbol" w:hAnsi="Symbol" w:hint="default"/>
+      </w:rPr>
+    </w:lvl>
+    <w:lvl w:ilvl="7" w:tplc="40090003" w:tentative="1">
+      <w:start w:val="1"/>
+      <w:numFmt w:val="bullet"/>
+      <w:lvlText w:val="o"/>
+      <w:lvlJc w:val="left"/>
+      <w:pPr>
+        <w:ind w:left="5760" w:hanging="360"/>
+      </w:pPr>
+      <w:rPr>
+        <w:rFonts w:ascii="Courier New" w:hAnsi="Courier New" w:cs="Courier New" w:hint="default"/>
+      </w:rPr>
+    </w:lvl>
+    <w:lvl w:ilvl="8" w:tplc="40090005" w:tentative="1">
+      <w:start w:val="1"/>
+      <w:numFmt w:val="bullet"/>
+      <w:lvlText w:val=""/>
+      <w:lvlJc w:val="left"/>
+      <w:pPr>
+        <w:ind w:left="6480" w:hanging="360"/>
+      </w:pPr>
+      <w:rPr>
+        <w:rFonts w:ascii="Wingdings" w:hAnsi="Wingdings" w:hint="default"/>
+      </w:rPr>
+    </w:lvl>
+  </w:abstractNum>
+  <w:abstractNum w:abstractNumId="4" w15:restartNumberingAfterBreak="0">
     <w:nsid w:val="3E102D0C"/>
     <w:multiLevelType w:val="hybridMultilevel"/>
     <w:tmpl w:val="D9C4D558"/>
@@ -6657,7 +7646,7 @@
       </w:pPr>
     </w:lvl>
   </w:abstractNum>
-  <w:abstractNum w:abstractNumId="2" w15:restartNumberingAfterBreak="0">
+  <w:abstractNum w:abstractNumId="5" w15:restartNumberingAfterBreak="0">
     <w:nsid w:val="3E83711D"/>
     <w:multiLevelType w:val="hybridMultilevel"/>
     <w:tmpl w:val="9DDC8BFE"/>
@@ -6747,20 +7736,20 @@
       </w:pPr>
     </w:lvl>
   </w:abstractNum>
-  <w:abstractNum w:abstractNumId="3" w15:restartNumberingAfterBreak="0">
+  <w:abstractNum w:abstractNumId="6" w15:restartNumberingAfterBreak="0">
     <w:nsid w:val="48CA35A6"/>
     <w:multiLevelType w:val="hybridMultilevel"/>
-    <w:tmpl w:val="5EDEE572"/>
-    <w:lvl w:ilvl="0" w:tplc="FFFFFFFF">
-      <w:start w:val="1"/>
-      <w:numFmt w:val="lowerRoman"/>
-      <w:lvlText w:val="(%1)"/>
+    <w:tmpl w:val="CA48CB64"/>
+    <w:lvl w:ilvl="0" w:tplc="4009000D">
+      <w:start w:val="1"/>
+      <w:numFmt w:val="bullet"/>
+      <w:lvlText w:val=""/>
       <w:lvlJc w:val="left"/>
       <w:pPr>
         <w:ind w:left="1080" w:hanging="720"/>
       </w:pPr>
       <w:rPr>
-        <w:rFonts w:hint="default"/>
+        <w:rFonts w:ascii="Wingdings" w:hAnsi="Wingdings" w:hint="default"/>
         <w:color w:val="000000" w:themeColor="text1"/>
       </w:rPr>
     </w:lvl>
@@ -6837,7 +7826,7 @@
       </w:pPr>
     </w:lvl>
   </w:abstractNum>
-  <w:abstractNum w:abstractNumId="4" w15:restartNumberingAfterBreak="0">
+  <w:abstractNum w:abstractNumId="7" w15:restartNumberingAfterBreak="0">
     <w:nsid w:val="505E6D08"/>
     <w:multiLevelType w:val="hybridMultilevel"/>
     <w:tmpl w:val="C130FEAC"/>
@@ -6926,7 +7915,7 @@
       </w:pPr>
     </w:lvl>
   </w:abstractNum>
-  <w:abstractNum w:abstractNumId="5" w15:restartNumberingAfterBreak="0">
+  <w:abstractNum w:abstractNumId="8" w15:restartNumberingAfterBreak="0">
     <w:nsid w:val="55C9376C"/>
     <w:multiLevelType w:val="hybridMultilevel"/>
     <w:tmpl w:val="93F21000"/>
@@ -7015,20 +8004,20 @@
       </w:pPr>
     </w:lvl>
   </w:abstractNum>
-  <w:abstractNum w:abstractNumId="6" w15:restartNumberingAfterBreak="0">
+  <w:abstractNum w:abstractNumId="9" w15:restartNumberingAfterBreak="0">
     <w:nsid w:val="59E03ED8"/>
     <w:multiLevelType w:val="hybridMultilevel"/>
-    <w:tmpl w:val="A1B06D5A"/>
-    <w:lvl w:ilvl="0" w:tplc="1AB0522A">
-      <w:start w:val="1"/>
-      <w:numFmt w:val="decimal"/>
-      <w:lvlText w:val="%1."/>
+    <w:tmpl w:val="E2069A92"/>
+    <w:lvl w:ilvl="0" w:tplc="40090001">
+      <w:start w:val="1"/>
+      <w:numFmt w:val="bullet"/>
+      <w:lvlText w:val=""/>
       <w:lvlJc w:val="left"/>
       <w:pPr>
         <w:ind w:left="1152" w:hanging="360"/>
       </w:pPr>
       <w:rPr>
-        <w:rFonts w:hint="default"/>
+        <w:rFonts w:ascii="Symbol" w:hAnsi="Symbol" w:hint="default"/>
         <w:color w:val="00B050"/>
       </w:rPr>
     </w:lvl>
@@ -7105,20 +8094,20 @@
       </w:pPr>
     </w:lvl>
   </w:abstractNum>
-  <w:abstractNum w:abstractNumId="7" w15:restartNumberingAfterBreak="0">
+  <w:abstractNum w:abstractNumId="10" w15:restartNumberingAfterBreak="0">
     <w:nsid w:val="698C68D6"/>
     <w:multiLevelType w:val="hybridMultilevel"/>
-    <w:tmpl w:val="5EDEE572"/>
-    <w:lvl w:ilvl="0" w:tplc="F8F092EE">
-      <w:start w:val="1"/>
-      <w:numFmt w:val="lowerRoman"/>
-      <w:lvlText w:val="(%1)"/>
+    <w:tmpl w:val="FE0E1D96"/>
+    <w:lvl w:ilvl="0" w:tplc="4009000D">
+      <w:start w:val="1"/>
+      <w:numFmt w:val="bullet"/>
+      <w:lvlText w:val=""/>
       <w:lvlJc w:val="left"/>
       <w:pPr>
         <w:ind w:left="1080" w:hanging="720"/>
       </w:pPr>
       <w:rPr>
-        <w:rFonts w:hint="default"/>
+        <w:rFonts w:ascii="Wingdings" w:hAnsi="Wingdings" w:hint="default"/>
         <w:color w:val="000000" w:themeColor="text1"/>
       </w:rPr>
     </w:lvl>
@@ -7195,29 +8184,154 @@
       </w:pPr>
     </w:lvl>
   </w:abstractNum>
+  <w:abstractNum w:abstractNumId="11" w15:restartNumberingAfterBreak="0">
+    <w:nsid w:val="69BE793F"/>
+    <w:multiLevelType w:val="hybridMultilevel"/>
+    <w:tmpl w:val="C74C2A52"/>
+    <w:lvl w:ilvl="0" w:tplc="4009000B">
+      <w:start w:val="1"/>
+      <w:numFmt w:val="bullet"/>
+      <w:lvlText w:val=""/>
+      <w:lvlJc w:val="left"/>
+      <w:pPr>
+        <w:ind w:left="720" w:hanging="360"/>
+      </w:pPr>
+      <w:rPr>
+        <w:rFonts w:ascii="Wingdings" w:hAnsi="Wingdings" w:hint="default"/>
+      </w:rPr>
+    </w:lvl>
+    <w:lvl w:ilvl="1" w:tplc="40090003" w:tentative="1">
+      <w:start w:val="1"/>
+      <w:numFmt w:val="bullet"/>
+      <w:lvlText w:val="o"/>
+      <w:lvlJc w:val="left"/>
+      <w:pPr>
+        <w:ind w:left="1440" w:hanging="360"/>
+      </w:pPr>
+      <w:rPr>
+        <w:rFonts w:ascii="Courier New" w:hAnsi="Courier New" w:cs="Courier New" w:hint="default"/>
+      </w:rPr>
+    </w:lvl>
+    <w:lvl w:ilvl="2" w:tplc="40090005" w:tentative="1">
+      <w:start w:val="1"/>
+      <w:numFmt w:val="bullet"/>
+      <w:lvlText w:val=""/>
+      <w:lvlJc w:val="left"/>
+      <w:pPr>
+        <w:ind w:left="2160" w:hanging="360"/>
+      </w:pPr>
+      <w:rPr>
+        <w:rFonts w:ascii="Wingdings" w:hAnsi="Wingdings" w:hint="default"/>
+      </w:rPr>
+    </w:lvl>
+    <w:lvl w:ilvl="3" w:tplc="40090001" w:tentative="1">
+      <w:start w:val="1"/>
+      <w:numFmt w:val="bullet"/>
+      <w:lvlText w:val=""/>
+      <w:lvlJc w:val="left"/>
+      <w:pPr>
+        <w:ind w:left="2880" w:hanging="360"/>
+      </w:pPr>
+      <w:rPr>
+        <w:rFonts w:ascii="Symbol" w:hAnsi="Symbol" w:hint="default"/>
+      </w:rPr>
+    </w:lvl>
+    <w:lvl w:ilvl="4" w:tplc="40090003" w:tentative="1">
+      <w:start w:val="1"/>
+      <w:numFmt w:val="bullet"/>
+      <w:lvlText w:val="o"/>
+      <w:lvlJc w:val="left"/>
+      <w:pPr>
+        <w:ind w:left="3600" w:hanging="360"/>
+      </w:pPr>
+      <w:rPr>
+        <w:rFonts w:ascii="Courier New" w:hAnsi="Courier New" w:cs="Courier New" w:hint="default"/>
+      </w:rPr>
+    </w:lvl>
+    <w:lvl w:ilvl="5" w:tplc="40090005" w:tentative="1">
+      <w:start w:val="1"/>
+      <w:numFmt w:val="bullet"/>
+      <w:lvlText w:val=""/>
+      <w:lvlJc w:val="left"/>
+      <w:pPr>
+        <w:ind w:left="4320" w:hanging="360"/>
+      </w:pPr>
+      <w:rPr>
+        <w:rFonts w:ascii="Wingdings" w:hAnsi="Wingdings" w:hint="default"/>
+      </w:rPr>
+    </w:lvl>
+    <w:lvl w:ilvl="6" w:tplc="40090001" w:tentative="1">
+      <w:start w:val="1"/>
+      <w:numFmt w:val="bullet"/>
+      <w:lvlText w:val=""/>
+      <w:lvlJc w:val="left"/>
+      <w:pPr>
+        <w:ind w:left="5040" w:hanging="360"/>
+      </w:pPr>
+      <w:rPr>
+        <w:rFonts w:ascii="Symbol" w:hAnsi="Symbol" w:hint="default"/>
+      </w:rPr>
+    </w:lvl>
+    <w:lvl w:ilvl="7" w:tplc="40090003" w:tentative="1">
+      <w:start w:val="1"/>
+      <w:numFmt w:val="bullet"/>
+      <w:lvlText w:val="o"/>
+      <w:lvlJc w:val="left"/>
+      <w:pPr>
+        <w:ind w:left="5760" w:hanging="360"/>
+      </w:pPr>
+      <w:rPr>
+        <w:rFonts w:ascii="Courier New" w:hAnsi="Courier New" w:cs="Courier New" w:hint="default"/>
+      </w:rPr>
+    </w:lvl>
+    <w:lvl w:ilvl="8" w:tplc="40090005" w:tentative="1">
+      <w:start w:val="1"/>
+      <w:numFmt w:val="bullet"/>
+      <w:lvlText w:val=""/>
+      <w:lvlJc w:val="left"/>
+      <w:pPr>
+        <w:ind w:left="6480" w:hanging="360"/>
+      </w:pPr>
+      <w:rPr>
+        <w:rFonts w:ascii="Wingdings" w:hAnsi="Wingdings" w:hint="default"/>
+      </w:rPr>
+    </w:lvl>
+  </w:abstractNum>
   <w:num w:numId="1" w16cid:durableId="66267930">
+    <w:abstractNumId w:val="8"/>
+  </w:num>
+  <w:num w:numId="2" w16cid:durableId="908996326">
+    <w:abstractNumId w:val="7"/>
+  </w:num>
+  <w:num w:numId="3" w16cid:durableId="903487513">
+    <w:abstractNumId w:val="9"/>
+  </w:num>
+  <w:num w:numId="4" w16cid:durableId="214396875">
+    <w:abstractNumId w:val="4"/>
+  </w:num>
+  <w:num w:numId="5" w16cid:durableId="177044660">
+    <w:abstractNumId w:val="10"/>
+  </w:num>
+  <w:num w:numId="6" w16cid:durableId="1539197833">
+    <w:abstractNumId w:val="6"/>
+  </w:num>
+  <w:num w:numId="7" w16cid:durableId="324431183">
+    <w:abstractNumId w:val="2"/>
+  </w:num>
+  <w:num w:numId="8" w16cid:durableId="11883505">
     <w:abstractNumId w:val="5"/>
   </w:num>
-  <w:num w:numId="2" w16cid:durableId="908996326">
-    <w:abstractNumId w:val="4"/>
+  <w:num w:numId="9" w16cid:durableId="1472752271">
+    <w:abstractNumId w:val="3"/>
   </w:num>
-  <w:num w:numId="3" w16cid:durableId="903487513">
-    <w:abstractNumId w:val="6"/>
+  <w:num w:numId="10" w16cid:durableId="262881781">
+    <w:abstractNumId w:val="0"/>
   </w:num>
-  <w:num w:numId="4" w16cid:durableId="214396875">
+  <w:num w:numId="11" w16cid:durableId="1315334261">
     <w:abstractNumId w:val="1"/>
   </w:num>
-  <w:num w:numId="5" w16cid:durableId="177044660">
-    <w:abstractNumId w:val="7"/>
-  </w:num>
-  <w:num w:numId="6" w16cid:durableId="1539197833">
-    <w:abstractNumId w:val="3"/>
-  </w:num>
-  <w:num w:numId="7" w16cid:durableId="324431183">
-    <w:abstractNumId w:val="0"/>
-  </w:num>
-  <w:num w:numId="8" w16cid:durableId="11883505">
-    <w:abstractNumId w:val="2"/>
+  <w:num w:numId="12" w16cid:durableId="1978948409">
+    <w:abstractNumId w:val="11"/>
   </w:num>
 </w:numbering>
 </file>

</xml_diff>

<commit_message>
Added few data visualization and analysis and final plot with accuracy
</commit_message>
<xml_diff>
--- a/Diabetes Predictions.docx
+++ b/Diabetes Predictions.docx
@@ -107,21 +107,7 @@
           <w:rPr>
             <w:rStyle w:val="Hyperlink"/>
           </w:rPr>
-          <w:t>Aditya-</w:t>
-        </w:r>
-        <w:proofErr w:type="spellStart"/>
-        <w:r>
-          <w:rPr>
-            <w:rStyle w:val="Hyperlink"/>
-          </w:rPr>
-          <w:t>Mankar</w:t>
-        </w:r>
-        <w:proofErr w:type="spellEnd"/>
-        <w:r>
-          <w:rPr>
-            <w:rStyle w:val="Hyperlink"/>
-          </w:rPr>
-          <w:t>/Diabetes-Prediction: Predict Diabetes using Machine Learning. (github.com)</w:t>
+          <w:t>Aditya-Mankar/Diabetes-Prediction: Predict Diabetes using Machine Learning. (github.com)</w:t>
         </w:r>
       </w:hyperlink>
     </w:p>
@@ -170,21 +156,7 @@
           <w:rPr>
             <w:rStyle w:val="Hyperlink"/>
           </w:rPr>
-          <w:t>GauravRai1512/</w:t>
-        </w:r>
-        <w:proofErr w:type="spellStart"/>
-        <w:r>
-          <w:rPr>
-            <w:rStyle w:val="Hyperlink"/>
-          </w:rPr>
-          <w:t>UCDPA_GauravKumarRai</w:t>
-        </w:r>
-        <w:proofErr w:type="spellEnd"/>
-        <w:r>
-          <w:rPr>
-            <w:rStyle w:val="Hyperlink"/>
-          </w:rPr>
-          <w:t xml:space="preserve"> (github.com)</w:t>
+          <w:t>GauravRai1512/UCDPA_GauravKumarRai (github.com)</w:t>
         </w:r>
       </w:hyperlink>
     </w:p>
@@ -245,14 +217,14 @@
           <w:rFonts w:ascii="Calibri" w:hAnsi="Calibri" w:cs="Calibri"/>
           <w:lang w:val="en-US"/>
         </w:rPr>
-        <w:t>4</w:t>
-      </w:r>
-      <w:r>
-        <w:rPr>
-          <w:rFonts w:ascii="Calibri" w:hAnsi="Calibri" w:cs="Calibri"/>
-          <w:lang w:val="en-US"/>
-        </w:rPr>
-        <w:t>5 due to our unbalanced</w:t>
+        <w:t>45</w:t>
+      </w:r>
+      <w:r>
+        <w:rPr>
+          <w:rFonts w:ascii="Calibri" w:hAnsi="Calibri" w:cs="Calibri"/>
+          <w:lang w:val="en-US"/>
+        </w:rPr>
+        <w:t xml:space="preserve"> due to our unbalanced</w:t>
       </w:r>
       <w:r>
         <w:rPr>
@@ -301,7 +273,35 @@
           <w:rFonts w:ascii="Calibri" w:hAnsi="Calibri" w:cs="Calibri"/>
           <w:lang w:val="en-US"/>
         </w:rPr>
-        <w:t xml:space="preserve">o predict whether the patient has diabetes or not based on the dataset featured from the </w:t>
+        <w:t xml:space="preserve">o predict whether the patient </w:t>
+      </w:r>
+      <w:r>
+        <w:rPr>
+          <w:rFonts w:ascii="Calibri" w:hAnsi="Calibri" w:cs="Calibri"/>
+          <w:lang w:val="en-US"/>
+        </w:rPr>
+        <w:t>is</w:t>
+      </w:r>
+      <w:r>
+        <w:rPr>
+          <w:rFonts w:ascii="Calibri" w:hAnsi="Calibri" w:cs="Calibri"/>
+          <w:lang w:val="en-US"/>
+        </w:rPr>
+        <w:t xml:space="preserve"> diabet</w:t>
+      </w:r>
+      <w:r>
+        <w:rPr>
+          <w:rFonts w:ascii="Calibri" w:hAnsi="Calibri" w:cs="Calibri"/>
+          <w:lang w:val="en-US"/>
+        </w:rPr>
+        <w:t>ic</w:t>
+      </w:r>
+      <w:r>
+        <w:rPr>
+          <w:rFonts w:ascii="Calibri" w:hAnsi="Calibri" w:cs="Calibri"/>
+          <w:lang w:val="en-US"/>
+        </w:rPr>
+        <w:t xml:space="preserve"> or not based on the dataset featured from the </w:t>
       </w:r>
       <w:r>
         <w:rPr>
@@ -342,7 +342,21 @@
           <w:rFonts w:ascii="Calibri" w:hAnsi="Calibri" w:cs="Calibri"/>
           <w:lang w:val="en-US"/>
         </w:rPr>
-        <w:t>become very easy through Machine Learning</w:t>
+        <w:t>become</w:t>
+      </w:r>
+      <w:r>
+        <w:rPr>
+          <w:rFonts w:ascii="Calibri" w:hAnsi="Calibri" w:cs="Calibri"/>
+          <w:lang w:val="en-US"/>
+        </w:rPr>
+        <w:t>s</w:t>
+      </w:r>
+      <w:r>
+        <w:rPr>
+          <w:rFonts w:ascii="Calibri" w:hAnsi="Calibri" w:cs="Calibri"/>
+          <w:lang w:val="en-US"/>
+        </w:rPr>
+        <w:t xml:space="preserve"> very easy through Machine Learning</w:t>
       </w:r>
       <w:r>
         <w:rPr>
@@ -547,23 +561,7 @@
           <w:rFonts w:ascii="Calibri" w:hAnsi="Calibri" w:cs="Calibri"/>
           <w:lang w:val="en-US"/>
         </w:rPr>
-        <w:t xml:space="preserve"> check and clean all possible data which has 0 value </w:t>
-      </w:r>
-      <w:proofErr w:type="spellStart"/>
-      <w:r>
-        <w:rPr>
-          <w:rFonts w:ascii="Calibri" w:hAnsi="Calibri" w:cs="Calibri"/>
-          <w:lang w:val="en-US"/>
-        </w:rPr>
-        <w:t>NaN</w:t>
-      </w:r>
-      <w:proofErr w:type="spellEnd"/>
-      <w:r>
-        <w:rPr>
-          <w:rFonts w:ascii="Calibri" w:hAnsi="Calibri" w:cs="Calibri"/>
-          <w:lang w:val="en-US"/>
-        </w:rPr>
-        <w:t xml:space="preserve"> and duplicate values.</w:t>
+        <w:t xml:space="preserve"> check and clean all possible data which has 0 value NaN and duplicate values.</w:t>
       </w:r>
     </w:p>
     <w:p>
@@ -690,28 +688,127 @@
           <w:rFonts w:ascii="Calibri" w:hAnsi="Calibri" w:cs="Calibri"/>
           <w:lang w:val="en-US"/>
         </w:rPr>
-        <w:t xml:space="preserve">Diabetes has become very frequent health issue and if we will not be taking care of this at the right time, you will be in trouble or you can say, you will be following towards the end of your life as high diabetes level can damage all your parts, along with this to identify whether patients </w:t>
-      </w:r>
-      <w:r>
-        <w:rPr>
-          <w:rFonts w:ascii="Calibri" w:hAnsi="Calibri" w:cs="Calibri"/>
-          <w:lang w:val="en-US"/>
-        </w:rPr>
-        <w:t>have</w:t>
-      </w:r>
-      <w:r>
-        <w:rPr>
-          <w:rFonts w:ascii="Calibri" w:hAnsi="Calibri" w:cs="Calibri"/>
-          <w:lang w:val="en-US"/>
-        </w:rPr>
-        <w:t xml:space="preserve"> diabetes or not is a bit costly treatment and procedures related to treating diabetes and its complications.</w:t>
-      </w:r>
-      <w:r>
-        <w:rPr>
-          <w:rFonts w:ascii="Calibri" w:hAnsi="Calibri" w:cs="Calibri"/>
-          <w:lang w:val="en-US"/>
-        </w:rPr>
-        <w:t xml:space="preserve"> So, </w:t>
+        <w:t xml:space="preserve">Diabetes has become very frequent health issue and if </w:t>
+      </w:r>
+      <w:r>
+        <w:rPr>
+          <w:rFonts w:ascii="Calibri" w:hAnsi="Calibri" w:cs="Calibri"/>
+          <w:lang w:val="en-US"/>
+        </w:rPr>
+        <w:t xml:space="preserve">not taken care </w:t>
+      </w:r>
+      <w:r>
+        <w:rPr>
+          <w:rFonts w:ascii="Calibri" w:hAnsi="Calibri" w:cs="Calibri"/>
+          <w:lang w:val="en-US"/>
+        </w:rPr>
+        <w:t>at the right time</w:t>
+      </w:r>
+      <w:r>
+        <w:rPr>
+          <w:rFonts w:ascii="Calibri" w:hAnsi="Calibri" w:cs="Calibri"/>
+          <w:lang w:val="en-US"/>
+        </w:rPr>
+        <w:t xml:space="preserve"> ,</w:t>
+      </w:r>
+      <w:r>
+        <w:rPr>
+          <w:rFonts w:ascii="Calibri" w:hAnsi="Calibri" w:cs="Calibri"/>
+          <w:lang w:val="en-US"/>
+        </w:rPr>
+        <w:t xml:space="preserve"> </w:t>
+      </w:r>
+      <w:r>
+        <w:rPr>
+          <w:rFonts w:ascii="Calibri" w:hAnsi="Calibri" w:cs="Calibri"/>
+          <w:lang w:val="en-US"/>
+        </w:rPr>
+        <w:t xml:space="preserve">high diabetes level can </w:t>
+      </w:r>
+      <w:r>
+        <w:rPr>
+          <w:rFonts w:ascii="Calibri" w:hAnsi="Calibri" w:cs="Calibri"/>
+          <w:lang w:val="en-US"/>
+        </w:rPr>
+        <w:t>impact majority of the body</w:t>
+      </w:r>
+      <w:r>
+        <w:rPr>
+          <w:rFonts w:ascii="Calibri" w:hAnsi="Calibri" w:cs="Calibri"/>
+          <w:lang w:val="en-US"/>
+        </w:rPr>
+        <w:t xml:space="preserve">  </w:t>
+      </w:r>
+      <w:r>
+        <w:rPr>
+          <w:rFonts w:ascii="Calibri" w:hAnsi="Calibri" w:cs="Calibri"/>
+          <w:lang w:val="en-US"/>
+        </w:rPr>
+        <w:t>function and can impact overall health.</w:t>
+      </w:r>
+      <w:r>
+        <w:rPr>
+          <w:rFonts w:ascii="Calibri" w:hAnsi="Calibri" w:cs="Calibri"/>
+          <w:lang w:val="en-US"/>
+        </w:rPr>
+        <w:t xml:space="preserve"> </w:t>
+      </w:r>
+    </w:p>
+    <w:p>
+      <w:pPr>
+        <w:rPr>
+          <w:rFonts w:ascii="Calibri" w:hAnsi="Calibri" w:cs="Calibri"/>
+          <w:lang w:val="en-US"/>
+        </w:rPr>
+      </w:pPr>
+      <w:r>
+        <w:rPr>
+          <w:rFonts w:ascii="Calibri" w:hAnsi="Calibri" w:cs="Calibri"/>
+          <w:lang w:val="en-US"/>
+        </w:rPr>
+        <w:t>Being able to predict the onset of diabetes in patients using</w:t>
+      </w:r>
+      <w:r>
+        <w:rPr>
+          <w:rFonts w:ascii="Calibri" w:hAnsi="Calibri" w:cs="Calibri"/>
+          <w:lang w:val="en-US"/>
+        </w:rPr>
+        <w:t xml:space="preserve"> </w:t>
+      </w:r>
+      <w:r>
+        <w:rPr>
+          <w:rFonts w:ascii="Calibri" w:hAnsi="Calibri" w:cs="Calibri"/>
+          <w:lang w:val="en-US"/>
+        </w:rPr>
+        <w:t xml:space="preserve">Machine Learning Model can help us to </w:t>
+      </w:r>
+      <w:r>
+        <w:rPr>
+          <w:rFonts w:ascii="Calibri" w:hAnsi="Calibri" w:cs="Calibri"/>
+          <w:lang w:val="en-US"/>
+        </w:rPr>
+        <w:t>determine the high risk patients using data</w:t>
+      </w:r>
+      <w:r>
+        <w:rPr>
+          <w:rFonts w:ascii="Calibri" w:hAnsi="Calibri" w:cs="Calibri"/>
+          <w:lang w:val="en-US"/>
+        </w:rPr>
+        <w:t xml:space="preserve">  like Glucose, BMI and </w:t>
+      </w:r>
+      <w:r>
+        <w:rPr>
+          <w:rFonts w:ascii="Calibri" w:hAnsi="Calibri" w:cs="Calibri"/>
+          <w:lang w:val="en-US"/>
+        </w:rPr>
+        <w:t>the model</w:t>
+      </w:r>
+      <w:r>
+        <w:rPr>
+          <w:rFonts w:ascii="Calibri" w:hAnsi="Calibri" w:cs="Calibri"/>
+          <w:lang w:val="en-US"/>
+        </w:rPr>
+        <w:t xml:space="preserve"> will predict whether </w:t>
       </w:r>
       <w:r>
         <w:rPr>
@@ -719,7 +816,28 @@
           <w:lang w:val="en-US"/>
         </w:rPr>
         <w:lastRenderedPageBreak/>
-        <w:t>such kind of Machine Learning Model can help us to create the process where you must feed the data like Glucose, BMI and it will predict whether you have diabetes or not.</w:t>
+        <w:t>you</w:t>
+      </w:r>
+      <w:r>
+        <w:rPr>
+          <w:rFonts w:ascii="Calibri" w:hAnsi="Calibri" w:cs="Calibri"/>
+          <w:lang w:val="en-US"/>
+        </w:rPr>
+        <w:t xml:space="preserve"> are likely to </w:t>
+      </w:r>
+      <w:r>
+        <w:rPr>
+          <w:rFonts w:ascii="Calibri" w:hAnsi="Calibri" w:cs="Calibri"/>
+          <w:lang w:val="en-US"/>
+        </w:rPr>
+        <w:t xml:space="preserve"> have diabetes or not</w:t>
+      </w:r>
+      <w:r>
+        <w:rPr>
+          <w:rFonts w:ascii="Calibri" w:hAnsi="Calibri" w:cs="Calibri"/>
+          <w:lang w:val="en-US"/>
+        </w:rPr>
+        <w:t xml:space="preserve"> thereby giving patients an upper hand on the illness and avoid high costs treatment for diabetes.</w:t>
       </w:r>
     </w:p>
     <w:p>
@@ -798,6 +916,54 @@
           <w:rFonts w:ascii="Calibri" w:hAnsi="Calibri" w:cs="Calibri"/>
           <w:lang w:val="en-US"/>
         </w:rPr>
+        <w:t xml:space="preserve">Prepare the data to be read by ML Model and </w:t>
+      </w:r>
+      <w:r>
+        <w:rPr>
+          <w:rFonts w:ascii="Calibri" w:hAnsi="Calibri" w:cs="Calibri"/>
+          <w:lang w:val="en-US"/>
+        </w:rPr>
+        <w:t xml:space="preserve">identify high risk patients </w:t>
+      </w:r>
+      <w:r>
+        <w:rPr>
+          <w:rFonts w:ascii="Calibri" w:hAnsi="Calibri" w:cs="Calibri"/>
+          <w:lang w:val="en-US"/>
+        </w:rPr>
+        <w:t>b</w:t>
+      </w:r>
+      <w:r>
+        <w:rPr>
+          <w:rFonts w:ascii="Calibri" w:hAnsi="Calibri" w:cs="Calibri"/>
+          <w:lang w:val="en-US"/>
+        </w:rPr>
+        <w:t xml:space="preserve">ased on key Risk </w:t>
+      </w:r>
+      <w:r>
+        <w:rPr>
+          <w:rFonts w:ascii="Calibri" w:hAnsi="Calibri" w:cs="Calibri"/>
+          <w:lang w:val="en-US"/>
+        </w:rPr>
+        <w:t>Factors.</w:t>
+      </w:r>
+    </w:p>
+    <w:p>
+      <w:pPr>
+        <w:pStyle w:val="ListParagraph"/>
+        <w:numPr>
+          <w:ilvl w:val="0"/>
+          <w:numId w:val="3"/>
+        </w:numPr>
+        <w:rPr>
+          <w:rFonts w:ascii="Calibri" w:hAnsi="Calibri" w:cs="Calibri"/>
+          <w:lang w:val="en-US"/>
+        </w:rPr>
+      </w:pPr>
+      <w:r>
+        <w:rPr>
+          <w:rFonts w:ascii="Calibri" w:hAnsi="Calibri" w:cs="Calibri"/>
+          <w:lang w:val="en-US"/>
+        </w:rPr>
         <w:t>Reduce costs for your health care organization</w:t>
       </w:r>
       <w:r>
@@ -805,7 +971,63 @@
           <w:rFonts w:ascii="Calibri" w:hAnsi="Calibri" w:cs="Calibri"/>
           <w:lang w:val="en-US"/>
         </w:rPr>
-        <w:t xml:space="preserve"> as this would help to avoid costly treatments and procedures related to treating diabetes and its complications.</w:t>
+        <w:t xml:space="preserve"> </w:t>
+      </w:r>
+      <w:r>
+        <w:rPr>
+          <w:rFonts w:ascii="Calibri" w:hAnsi="Calibri" w:cs="Calibri"/>
+          <w:lang w:val="en-US"/>
+        </w:rPr>
+        <w:t>by</w:t>
+      </w:r>
+      <w:r>
+        <w:rPr>
+          <w:rFonts w:ascii="Calibri" w:hAnsi="Calibri" w:cs="Calibri"/>
+          <w:lang w:val="en-US"/>
+        </w:rPr>
+        <w:t xml:space="preserve"> avoid</w:t>
+      </w:r>
+      <w:r>
+        <w:rPr>
+          <w:rFonts w:ascii="Calibri" w:hAnsi="Calibri" w:cs="Calibri"/>
+          <w:lang w:val="en-US"/>
+        </w:rPr>
+        <w:t>ing</w:t>
+      </w:r>
+      <w:r>
+        <w:rPr>
+          <w:rFonts w:ascii="Calibri" w:hAnsi="Calibri" w:cs="Calibri"/>
+          <w:lang w:val="en-US"/>
+        </w:rPr>
+        <w:t xml:space="preserve"> costly treatments </w:t>
+      </w:r>
+      <w:r>
+        <w:rPr>
+          <w:rFonts w:ascii="Calibri" w:hAnsi="Calibri" w:cs="Calibri"/>
+          <w:lang w:val="en-US"/>
+        </w:rPr>
+        <w:t>and</w:t>
+      </w:r>
+      <w:r>
+        <w:rPr>
+          <w:rFonts w:ascii="Calibri" w:hAnsi="Calibri" w:cs="Calibri"/>
+          <w:lang w:val="en-US"/>
+        </w:rPr>
+        <w:t xml:space="preserve"> procedures related to treating diabetes </w:t>
+      </w:r>
+      <w:r>
+        <w:rPr>
+          <w:rFonts w:ascii="Calibri" w:hAnsi="Calibri" w:cs="Calibri"/>
+          <w:lang w:val="en-US"/>
+        </w:rPr>
+        <w:t>and</w:t>
+      </w:r>
+      <w:r>
+        <w:rPr>
+          <w:rFonts w:ascii="Calibri" w:hAnsi="Calibri" w:cs="Calibri"/>
+          <w:lang w:val="en-US"/>
+        </w:rPr>
+        <w:t xml:space="preserve"> its complications.</w:t>
       </w:r>
     </w:p>
     <w:p>
@@ -868,21 +1090,7 @@
           <w:rPr>
             <w:rStyle w:val="Hyperlink"/>
           </w:rPr>
-          <w:t>Aditya-</w:t>
-        </w:r>
-        <w:proofErr w:type="spellStart"/>
-        <w:r>
-          <w:rPr>
-            <w:rStyle w:val="Hyperlink"/>
-          </w:rPr>
-          <w:t>Mankar</w:t>
-        </w:r>
-        <w:proofErr w:type="spellEnd"/>
-        <w:r>
-          <w:rPr>
-            <w:rStyle w:val="Hyperlink"/>
-          </w:rPr>
-          <w:t>/Diabetes-Prediction: Predict Diabetes using Machine Learning. (github.com)</w:t>
+          <w:t>Aditya-Mankar/Diabetes-Prediction: Predict Diabetes using Machine Learning. (github.com)</w:t>
         </w:r>
       </w:hyperlink>
     </w:p>
@@ -1008,23 +1216,7 @@
           <w:rFonts w:ascii="Calibri" w:hAnsi="Calibri" w:cs="Calibri"/>
           <w:lang w:val="en-US"/>
         </w:rPr>
-        <w:t xml:space="preserve">, then loading the csv file which I picked from Kaggle and did some modification like added </w:t>
-      </w:r>
-      <w:proofErr w:type="spellStart"/>
-      <w:r>
-        <w:rPr>
-          <w:rFonts w:ascii="Calibri" w:hAnsi="Calibri" w:cs="Calibri"/>
-          <w:lang w:val="en-US"/>
-        </w:rPr>
-        <w:t>NaN</w:t>
-      </w:r>
-      <w:proofErr w:type="spellEnd"/>
-      <w:r>
-        <w:rPr>
-          <w:rFonts w:ascii="Calibri" w:hAnsi="Calibri" w:cs="Calibri"/>
-          <w:lang w:val="en-US"/>
-        </w:rPr>
-        <w:t xml:space="preserve"> and 1 duplicate value.</w:t>
+        <w:t>, then loading the csv file which I picked from Kaggle and did some modification like added NaN and 1 duplicate value.</w:t>
       </w:r>
     </w:p>
     <w:p>
@@ -1066,23 +1258,7 @@
           <w:rFonts w:ascii="Calibri" w:hAnsi="Calibri" w:cs="Calibri"/>
           <w:lang w:val="en-US"/>
         </w:rPr>
-        <w:t xml:space="preserve">Then started cleaning data for further processing where removed all </w:t>
-      </w:r>
-      <w:proofErr w:type="spellStart"/>
-      <w:r>
-        <w:rPr>
-          <w:rFonts w:ascii="Calibri" w:hAnsi="Calibri" w:cs="Calibri"/>
-          <w:lang w:val="en-US"/>
-        </w:rPr>
-        <w:t>NaN</w:t>
-      </w:r>
-      <w:proofErr w:type="spellEnd"/>
-      <w:r>
-        <w:rPr>
-          <w:rFonts w:ascii="Calibri" w:hAnsi="Calibri" w:cs="Calibri"/>
-          <w:lang w:val="en-US"/>
-        </w:rPr>
-        <w:t xml:space="preserve"> value present in </w:t>
+        <w:t xml:space="preserve">Then started cleaning data for further processing where removed all NaN value present in </w:t>
       </w:r>
       <w:r>
         <w:rPr>
@@ -1096,39 +1272,7 @@
           <w:rFonts w:ascii="Calibri" w:hAnsi="Calibri" w:cs="Calibri"/>
           <w:lang w:val="en-US"/>
         </w:rPr>
-        <w:t xml:space="preserve">the dataset as the occurrence was less than 5% of total data in csv, then converted all 0 to </w:t>
-      </w:r>
-      <w:proofErr w:type="spellStart"/>
-      <w:r>
-        <w:rPr>
-          <w:rFonts w:ascii="Calibri" w:hAnsi="Calibri" w:cs="Calibri"/>
-          <w:lang w:val="en-US"/>
-        </w:rPr>
-        <w:t>NaN</w:t>
-      </w:r>
-      <w:proofErr w:type="spellEnd"/>
-      <w:r>
-        <w:rPr>
-          <w:rFonts w:ascii="Calibri" w:hAnsi="Calibri" w:cs="Calibri"/>
-          <w:lang w:val="en-US"/>
-        </w:rPr>
-        <w:t xml:space="preserve"> this time we have not removed the data as occurrence was more than 10% so instead of removing this, calculated the mean value and replaced with </w:t>
-      </w:r>
-      <w:proofErr w:type="spellStart"/>
-      <w:r>
-        <w:rPr>
-          <w:rFonts w:ascii="Calibri" w:hAnsi="Calibri" w:cs="Calibri"/>
-          <w:lang w:val="en-US"/>
-        </w:rPr>
-        <w:t>NaN</w:t>
-      </w:r>
-      <w:proofErr w:type="spellEnd"/>
-      <w:r>
-        <w:rPr>
-          <w:rFonts w:ascii="Calibri" w:hAnsi="Calibri" w:cs="Calibri"/>
-          <w:lang w:val="en-US"/>
-        </w:rPr>
-        <w:t>. Then also deleted duplicate value as well.</w:t>
+        <w:t>the dataset as the occurrence was less than 5% of total data in csv, then converted all 0 to NaN this time we have not removed the data as occurrence was more than 10% so instead of removing this, calculated the mean value and replaced with NaN. Then also deleted duplicate value as well.</w:t>
       </w:r>
     </w:p>
     <w:p>
@@ -1234,6 +1378,7 @@
           <w:rFonts w:ascii="Calibri" w:hAnsi="Calibri" w:cs="Calibri"/>
           <w:lang w:val="en-US"/>
         </w:rPr>
+        <w:lastRenderedPageBreak/>
         <w:t>Then finally started Data Modeling where we have used multiple algorithms to predict the accuracy.</w:t>
       </w:r>
     </w:p>
@@ -1257,7 +1402,6 @@
           <w:u w:val="single"/>
           <w:lang w:val="en-US"/>
         </w:rPr>
-        <w:lastRenderedPageBreak/>
         <w:t>K-NN Algorithm</w:t>
       </w:r>
       <w:r>
@@ -1622,7 +1766,6 @@
         </w:rPr>
         <w:t xml:space="preserve">measure model performance where we have started to fetch feature(X) and output(y) where feature would be all column except the output and passed as an argument X and y in </w:t>
       </w:r>
-      <w:proofErr w:type="spellStart"/>
       <w:r>
         <w:rPr>
           <w:rFonts w:ascii="Calibri" w:hAnsi="Calibri" w:cs="Calibri"/>
@@ -1632,7 +1775,6 @@
         </w:rPr>
         <w:t>train_test_split</w:t>
       </w:r>
-      <w:proofErr w:type="spellEnd"/>
       <w:r>
         <w:rPr>
           <w:rFonts w:ascii="Calibri" w:hAnsi="Calibri" w:cs="Calibri"/>
@@ -1746,23 +1888,7 @@
           <w:rFonts w:ascii="Calibri" w:hAnsi="Calibri" w:cs="Calibri"/>
           <w:lang w:val="en-US"/>
         </w:rPr>
-        <w:t xml:space="preserve"> put this as an argument in KNN Model as an </w:t>
-      </w:r>
-      <w:proofErr w:type="spellStart"/>
-      <w:r>
-        <w:rPr>
-          <w:rFonts w:ascii="Calibri" w:hAnsi="Calibri" w:cs="Calibri"/>
-          <w:lang w:val="en-US"/>
-        </w:rPr>
-        <w:t>KNeighborsClassifier</w:t>
-      </w:r>
-      <w:proofErr w:type="spellEnd"/>
-      <w:r>
-        <w:rPr>
-          <w:rFonts w:ascii="Calibri" w:hAnsi="Calibri" w:cs="Calibri"/>
-          <w:lang w:val="en-US"/>
-        </w:rPr>
-        <w:t xml:space="preserve"> to predict the accuracy. Considering function and all would be same so no need to do this one by one.</w:t>
+        <w:t xml:space="preserve"> put this as an argument in KNN Model as an KNeighborsClassifier to predict the accuracy. Considering function and all would be same so no need to do this one by one.</w:t>
       </w:r>
       <w:r>
         <w:rPr>
@@ -1854,7 +1980,6 @@
         </w:rPr>
         <w:t xml:space="preserve">model and the highest accuracy we have achieved with </w:t>
       </w:r>
-      <w:proofErr w:type="spellStart"/>
       <w:r>
         <w:rPr>
           <w:rFonts w:ascii="Calibri" w:hAnsi="Calibri" w:cs="Calibri"/>
@@ -1863,18 +1988,7 @@
           <w:color w:val="00B050"/>
           <w:lang w:val="en-US"/>
         </w:rPr>
-        <w:t>n_neighbors</w:t>
-      </w:r>
-      <w:proofErr w:type="spellEnd"/>
-      <w:r>
-        <w:rPr>
-          <w:rFonts w:ascii="Calibri" w:hAnsi="Calibri" w:cs="Calibri"/>
-          <w:b/>
-          <w:bCs/>
-          <w:color w:val="00B050"/>
-          <w:lang w:val="en-US"/>
-        </w:rPr>
-        <w:t>=7</w:t>
+        <w:t>n_neighbors=7</w:t>
       </w:r>
     </w:p>
     <w:p>
@@ -1990,25 +2104,7 @@
           <w:sz w:val="21"/>
           <w:szCs w:val="21"/>
         </w:rPr>
-        <w:t>[[</w:t>
-      </w:r>
-      <w:proofErr w:type="gramStart"/>
-      <w:r>
-        <w:rPr>
-          <w:color w:val="000000"/>
-          <w:sz w:val="21"/>
-          <w:szCs w:val="21"/>
-        </w:rPr>
-        <w:t>131  18</w:t>
-      </w:r>
-      <w:proofErr w:type="gramEnd"/>
-      <w:r>
-        <w:rPr>
-          <w:color w:val="000000"/>
-          <w:sz w:val="21"/>
-          <w:szCs w:val="21"/>
-        </w:rPr>
-        <w:t>]</w:t>
+        <w:t>[[131  18]</w:t>
       </w:r>
     </w:p>
     <w:p>
@@ -2029,25 +2125,7 @@
           <w:sz w:val="21"/>
           <w:szCs w:val="21"/>
         </w:rPr>
-        <w:t xml:space="preserve"> [ </w:t>
-      </w:r>
-      <w:proofErr w:type="gramStart"/>
-      <w:r>
-        <w:rPr>
-          <w:color w:val="000000"/>
-          <w:sz w:val="21"/>
-          <w:szCs w:val="21"/>
-        </w:rPr>
-        <w:t>31  50</w:t>
-      </w:r>
-      <w:proofErr w:type="gramEnd"/>
-      <w:r>
-        <w:rPr>
-          <w:color w:val="000000"/>
-          <w:sz w:val="21"/>
-          <w:szCs w:val="21"/>
-        </w:rPr>
-        <w:t>]]</w:t>
+        <w:t xml:space="preserve"> [ 31  50]]</w:t>
       </w:r>
     </w:p>
     <w:p>
@@ -2256,25 +2334,7 @@
           <w:sz w:val="21"/>
           <w:szCs w:val="21"/>
         </w:rPr>
-        <w:t xml:space="preserve">               precision    </w:t>
-      </w:r>
-      <w:proofErr w:type="gramStart"/>
-      <w:r>
-        <w:rPr>
-          <w:color w:val="000000"/>
-          <w:sz w:val="21"/>
-          <w:szCs w:val="21"/>
-        </w:rPr>
-        <w:t>recall  f</w:t>
-      </w:r>
-      <w:proofErr w:type="gramEnd"/>
-      <w:r>
-        <w:rPr>
-          <w:color w:val="000000"/>
-          <w:sz w:val="21"/>
-          <w:szCs w:val="21"/>
-        </w:rPr>
-        <w:t>1-score   support</w:t>
+        <w:t xml:space="preserve">               precision    recall  f1-score   support</w:t>
       </w:r>
     </w:p>
     <w:p>
@@ -2384,25 +2444,7 @@
           <w:sz w:val="21"/>
           <w:szCs w:val="21"/>
         </w:rPr>
-        <w:t xml:space="preserve">   macro </w:t>
-      </w:r>
-      <w:proofErr w:type="spellStart"/>
-      <w:r>
-        <w:rPr>
-          <w:color w:val="000000"/>
-          <w:sz w:val="21"/>
-          <w:szCs w:val="21"/>
-        </w:rPr>
-        <w:t>avg</w:t>
-      </w:r>
-      <w:proofErr w:type="spellEnd"/>
-      <w:r>
-        <w:rPr>
-          <w:color w:val="000000"/>
-          <w:sz w:val="21"/>
-          <w:szCs w:val="21"/>
-        </w:rPr>
-        <w:t xml:space="preserve">       0.77      0.75      0.76       230</w:t>
+        <w:t xml:space="preserve">   macro avg       0.77      0.75      0.76       230</w:t>
       </w:r>
     </w:p>
     <w:p>
@@ -2423,25 +2465,7 @@
           <w:sz w:val="21"/>
           <w:szCs w:val="21"/>
         </w:rPr>
-        <w:t xml:space="preserve">weighted </w:t>
-      </w:r>
-      <w:proofErr w:type="spellStart"/>
-      <w:r>
-        <w:rPr>
-          <w:color w:val="000000"/>
-          <w:sz w:val="21"/>
-          <w:szCs w:val="21"/>
-        </w:rPr>
-        <w:t>avg</w:t>
-      </w:r>
-      <w:proofErr w:type="spellEnd"/>
-      <w:r>
-        <w:rPr>
-          <w:color w:val="000000"/>
-          <w:sz w:val="21"/>
-          <w:szCs w:val="21"/>
-        </w:rPr>
-        <w:t xml:space="preserve">       0.78      0.79      0.78       230</w:t>
+        <w:t>weighted avg       0.78      0.79      0.78       230</w:t>
       </w:r>
     </w:p>
     <w:p>
@@ -2466,6 +2490,7 @@
           <w:u w:val="single"/>
           <w:lang w:val="en-US"/>
         </w:rPr>
+        <w:lastRenderedPageBreak/>
         <w:t xml:space="preserve">Confusion Matrix of </w:t>
       </w:r>
       <w:r>
@@ -2505,25 +2530,7 @@
           <w:sz w:val="21"/>
           <w:szCs w:val="21"/>
         </w:rPr>
-        <w:t>[[</w:t>
-      </w:r>
-      <w:proofErr w:type="gramStart"/>
-      <w:r>
-        <w:rPr>
-          <w:color w:val="000000"/>
-          <w:sz w:val="21"/>
-          <w:szCs w:val="21"/>
-        </w:rPr>
-        <w:t>118  30</w:t>
-      </w:r>
-      <w:proofErr w:type="gramEnd"/>
-      <w:r>
-        <w:rPr>
-          <w:color w:val="000000"/>
-          <w:sz w:val="21"/>
-          <w:szCs w:val="21"/>
-        </w:rPr>
-        <w:t>]</w:t>
+        <w:t>[[118  30]</w:t>
       </w:r>
     </w:p>
     <w:p>
@@ -2544,26 +2551,7 @@
           <w:sz w:val="21"/>
           <w:szCs w:val="21"/>
         </w:rPr>
-        <w:lastRenderedPageBreak/>
-        <w:t xml:space="preserve"> [ </w:t>
-      </w:r>
-      <w:proofErr w:type="gramStart"/>
-      <w:r>
-        <w:rPr>
-          <w:color w:val="000000"/>
-          <w:sz w:val="21"/>
-          <w:szCs w:val="21"/>
-        </w:rPr>
-        <w:t>60  22</w:t>
-      </w:r>
-      <w:proofErr w:type="gramEnd"/>
-      <w:r>
-        <w:rPr>
-          <w:color w:val="000000"/>
-          <w:sz w:val="21"/>
-          <w:szCs w:val="21"/>
-        </w:rPr>
-        <w:t>]]</w:t>
+        <w:t xml:space="preserve"> [ 60  22]]</w:t>
       </w:r>
     </w:p>
     <w:p>
@@ -2967,7 +2955,21 @@
           <w:rFonts w:ascii="Calibri" w:hAnsi="Calibri" w:cs="Calibri"/>
           <w:lang w:val="en-US"/>
         </w:rPr>
-        <w:t xml:space="preserve"> best model came out as Logistic and accuracy is greater than K-Neighbor.</w:t>
+        <w:t xml:space="preserve"> best model came out as Logistic </w:t>
+      </w:r>
+      <w:r>
+        <w:rPr>
+          <w:rFonts w:ascii="Calibri" w:hAnsi="Calibri" w:cs="Calibri"/>
+          <w:lang w:val="en-US"/>
+        </w:rPr>
+        <w:t>as AUC</w:t>
+      </w:r>
+      <w:r>
+        <w:rPr>
+          <w:rFonts w:ascii="Calibri" w:hAnsi="Calibri" w:cs="Calibri"/>
+          <w:lang w:val="en-US"/>
+        </w:rPr>
+        <w:t xml:space="preserve"> is greater than K-Neighbor.</w:t>
       </w:r>
     </w:p>
     <w:p>
@@ -4149,50 +4151,25 @@
     </w:p>
     <w:p>
       <w:pPr>
-        <w:pStyle w:val="ListParagraph"/>
-        <w:numPr>
-          <w:ilvl w:val="0"/>
-          <w:numId w:val="2"/>
-        </w:numPr>
-        <w:rPr>
-          <w:rFonts w:ascii="ArialMT" w:hAnsi="ArialMT" w:cs="ArialMT"/>
-          <w:color w:val="4472C4" w:themeColor="accent1"/>
-          <w:sz w:val="28"/>
-          <w:szCs w:val="28"/>
-        </w:rPr>
-      </w:pPr>
-      <w:r>
-        <w:rPr>
-          <w:rFonts w:ascii="ArialMT" w:hAnsi="ArialMT" w:cs="ArialMT"/>
-          <w:color w:val="4472C4" w:themeColor="accent1"/>
-          <w:sz w:val="28"/>
-          <w:szCs w:val="28"/>
-        </w:rPr>
-        <w:t>Data Modelling:</w:t>
-      </w:r>
-    </w:p>
-    <w:p>
-      <w:pPr>
-        <w:rPr>
-          <w:rFonts w:ascii="ArialMT" w:hAnsi="ArialMT" w:cs="ArialMT"/>
-          <w:color w:val="4472C4" w:themeColor="accent1"/>
-          <w:sz w:val="28"/>
-          <w:szCs w:val="28"/>
-        </w:rPr>
-      </w:pPr>
-      <w:r>
-        <w:rPr>
-          <w:rFonts w:ascii="ArialMT" w:hAnsi="ArialMT" w:cs="ArialMT"/>
-          <w:noProof/>
+        <w:rPr>
+          <w:rFonts w:ascii="ArialMT" w:hAnsi="ArialMT" w:cs="ArialMT"/>
+          <w:color w:val="4472C4" w:themeColor="accent1"/>
+          <w:sz w:val="28"/>
+          <w:szCs w:val="28"/>
+        </w:rPr>
+      </w:pPr>
+      <w:r>
+        <w:rPr>
+          <w:rFonts w:ascii="ArialMT" w:hAnsi="ArialMT" w:cs="ArialMT"/>
           <w:color w:val="4472C4" w:themeColor="accent1"/>
           <w:sz w:val="28"/>
           <w:szCs w:val="28"/>
         </w:rPr>
         <w:drawing>
-          <wp:inline distT="0" distB="0" distL="0" distR="0" wp14:anchorId="53653D5E" wp14:editId="66DBC69F">
-            <wp:extent cx="5731510" cy="3329305"/>
+          <wp:inline distT="0" distB="0" distL="0" distR="0" wp14:anchorId="2E221682" wp14:editId="5E4806CD">
+            <wp:extent cx="5731510" cy="3024505"/>
             <wp:effectExtent l="0" t="0" r="2540" b="4445"/>
-            <wp:docPr id="20" name="Picture 20"/>
+            <wp:docPr id="12" name="Picture 12"/>
             <wp:cNvGraphicFramePr>
               <a:graphicFrameLocks xmlns:a="http://schemas.openxmlformats.org/drawingml/2006/main" noChangeAspect="1"/>
             </wp:cNvGraphicFramePr>
@@ -4212,7 +4189,7 @@
                   <pic:spPr>
                     <a:xfrm>
                       <a:off x="0" y="0"/>
-                      <a:ext cx="5731510" cy="3329305"/>
+                      <a:ext cx="5731510" cy="3024505"/>
                     </a:xfrm>
                     <a:prstGeom prst="rect">
                       <a:avLst/>
@@ -4237,17 +4214,16 @@
       <w:r>
         <w:rPr>
           <w:rFonts w:ascii="ArialMT" w:hAnsi="ArialMT" w:cs="ArialMT"/>
-          <w:noProof/>
           <w:color w:val="4472C4" w:themeColor="accent1"/>
           <w:sz w:val="28"/>
           <w:szCs w:val="28"/>
         </w:rPr>
         <w:lastRenderedPageBreak/>
         <w:drawing>
-          <wp:inline distT="0" distB="0" distL="0" distR="0" wp14:anchorId="2867B204" wp14:editId="480F3567">
-            <wp:extent cx="5731510" cy="4188460"/>
-            <wp:effectExtent l="0" t="0" r="2540" b="2540"/>
-            <wp:docPr id="21" name="Picture 21"/>
+          <wp:inline distT="0" distB="0" distL="0" distR="0" wp14:anchorId="3D1FCAD3" wp14:editId="6390F9CB">
+            <wp:extent cx="5731510" cy="2537460"/>
+            <wp:effectExtent l="0" t="0" r="2540" b="0"/>
+            <wp:docPr id="24" name="Picture 24"/>
             <wp:cNvGraphicFramePr>
               <a:graphicFrameLocks xmlns:a="http://schemas.openxmlformats.org/drawingml/2006/main" noChangeAspect="1"/>
             </wp:cNvGraphicFramePr>
@@ -4267,7 +4243,7 @@
                   <pic:spPr>
                     <a:xfrm>
                       <a:off x="0" y="0"/>
-                      <a:ext cx="5731510" cy="4188460"/>
+                      <a:ext cx="5731510" cy="2537460"/>
                     </a:xfrm>
                     <a:prstGeom prst="rect">
                       <a:avLst/>
@@ -4292,16 +4268,15 @@
       <w:r>
         <w:rPr>
           <w:rFonts w:ascii="ArialMT" w:hAnsi="ArialMT" w:cs="ArialMT"/>
-          <w:noProof/>
           <w:color w:val="4472C4" w:themeColor="accent1"/>
           <w:sz w:val="28"/>
           <w:szCs w:val="28"/>
         </w:rPr>
         <w:drawing>
-          <wp:inline distT="0" distB="0" distL="0" distR="0" wp14:anchorId="3EB011EF" wp14:editId="6D5EF5CA">
-            <wp:extent cx="5731510" cy="3834130"/>
+          <wp:inline distT="0" distB="0" distL="0" distR="0" wp14:anchorId="025CFB44" wp14:editId="33B1048D">
+            <wp:extent cx="5731510" cy="4307205"/>
             <wp:effectExtent l="0" t="0" r="2540" b="0"/>
-            <wp:docPr id="22" name="Picture 22"/>
+            <wp:docPr id="36" name="Picture 36"/>
             <wp:cNvGraphicFramePr>
               <a:graphicFrameLocks xmlns:a="http://schemas.openxmlformats.org/drawingml/2006/main" noChangeAspect="1"/>
             </wp:cNvGraphicFramePr>
@@ -4321,7 +4296,7 @@
                   <pic:spPr>
                     <a:xfrm>
                       <a:off x="0" y="0"/>
-                      <a:ext cx="5731510" cy="3834130"/>
+                      <a:ext cx="5731510" cy="4307205"/>
                     </a:xfrm>
                     <a:prstGeom prst="rect">
                       <a:avLst/>
@@ -4346,17 +4321,16 @@
       <w:r>
         <w:rPr>
           <w:rFonts w:ascii="ArialMT" w:hAnsi="ArialMT" w:cs="ArialMT"/>
-          <w:noProof/>
           <w:color w:val="4472C4" w:themeColor="accent1"/>
           <w:sz w:val="28"/>
           <w:szCs w:val="28"/>
         </w:rPr>
         <w:lastRenderedPageBreak/>
         <w:drawing>
-          <wp:inline distT="0" distB="0" distL="0" distR="0" wp14:anchorId="61FECEB0" wp14:editId="45E6F318">
-            <wp:extent cx="5731510" cy="1663700"/>
+          <wp:inline distT="0" distB="0" distL="0" distR="0" wp14:anchorId="2AB6EF26" wp14:editId="755A1B9A">
+            <wp:extent cx="5731510" cy="2172335"/>
             <wp:effectExtent l="0" t="0" r="2540" b="0"/>
-            <wp:docPr id="34" name="Picture 34"/>
+            <wp:docPr id="37" name="Picture 37"/>
             <wp:cNvGraphicFramePr>
               <a:graphicFrameLocks xmlns:a="http://schemas.openxmlformats.org/drawingml/2006/main" noChangeAspect="1"/>
             </wp:cNvGraphicFramePr>
@@ -4376,7 +4350,7 @@
                   <pic:spPr>
                     <a:xfrm>
                       <a:off x="0" y="0"/>
-                      <a:ext cx="5731510" cy="1663700"/>
+                      <a:ext cx="5731510" cy="2172335"/>
                     </a:xfrm>
                     <a:prstGeom prst="rect">
                       <a:avLst/>
@@ -4401,16 +4375,15 @@
       <w:r>
         <w:rPr>
           <w:rFonts w:ascii="ArialMT" w:hAnsi="ArialMT" w:cs="ArialMT"/>
-          <w:noProof/>
           <w:color w:val="4472C4" w:themeColor="accent1"/>
           <w:sz w:val="28"/>
           <w:szCs w:val="28"/>
         </w:rPr>
         <w:drawing>
-          <wp:inline distT="0" distB="0" distL="0" distR="0" wp14:anchorId="4EE05980" wp14:editId="20FE064D">
-            <wp:extent cx="5731510" cy="2592705"/>
-            <wp:effectExtent l="0" t="0" r="2540" b="0"/>
-            <wp:docPr id="23" name="Picture 23"/>
+          <wp:inline distT="0" distB="0" distL="0" distR="0" wp14:anchorId="71D47B98" wp14:editId="0F4FF7D5">
+            <wp:extent cx="5731510" cy="4341495"/>
+            <wp:effectExtent l="0" t="0" r="2540" b="1905"/>
+            <wp:docPr id="38" name="Picture 38"/>
             <wp:cNvGraphicFramePr>
               <a:graphicFrameLocks xmlns:a="http://schemas.openxmlformats.org/drawingml/2006/main" noChangeAspect="1"/>
             </wp:cNvGraphicFramePr>
@@ -4430,7 +4403,7 @@
                   <pic:spPr>
                     <a:xfrm>
                       <a:off x="0" y="0"/>
-                      <a:ext cx="5731510" cy="2592705"/>
+                      <a:ext cx="5731510" cy="4341495"/>
                     </a:xfrm>
                     <a:prstGeom prst="rect">
                       <a:avLst/>
@@ -4452,6 +4425,50 @@
           <w:szCs w:val="28"/>
         </w:rPr>
       </w:pPr>
+    </w:p>
+    <w:p>
+      <w:pPr>
+        <w:rPr>
+          <w:rFonts w:ascii="ArialMT" w:hAnsi="ArialMT" w:cs="ArialMT"/>
+          <w:color w:val="4472C4" w:themeColor="accent1"/>
+          <w:sz w:val="28"/>
+          <w:szCs w:val="28"/>
+        </w:rPr>
+      </w:pPr>
+    </w:p>
+    <w:p>
+      <w:pPr>
+        <w:pStyle w:val="ListParagraph"/>
+        <w:numPr>
+          <w:ilvl w:val="0"/>
+          <w:numId w:val="2"/>
+        </w:numPr>
+        <w:rPr>
+          <w:rFonts w:ascii="ArialMT" w:hAnsi="ArialMT" w:cs="ArialMT"/>
+          <w:color w:val="4472C4" w:themeColor="accent1"/>
+          <w:sz w:val="28"/>
+          <w:szCs w:val="28"/>
+        </w:rPr>
+      </w:pPr>
+      <w:r>
+        <w:rPr>
+          <w:rFonts w:ascii="ArialMT" w:hAnsi="ArialMT" w:cs="ArialMT"/>
+          <w:color w:val="4472C4" w:themeColor="accent1"/>
+          <w:sz w:val="28"/>
+          <w:szCs w:val="28"/>
+        </w:rPr>
+        <w:t>Data Modelling:</w:t>
+      </w:r>
+    </w:p>
+    <w:p>
+      <w:pPr>
+        <w:rPr>
+          <w:rFonts w:ascii="ArialMT" w:hAnsi="ArialMT" w:cs="ArialMT"/>
+          <w:color w:val="4472C4" w:themeColor="accent1"/>
+          <w:sz w:val="28"/>
+          <w:szCs w:val="28"/>
+        </w:rPr>
+      </w:pPr>
       <w:r>
         <w:rPr>
           <w:rFonts w:ascii="ArialMT" w:hAnsi="ArialMT" w:cs="ArialMT"/>
@@ -4460,11 +4477,12 @@
           <w:sz w:val="28"/>
           <w:szCs w:val="28"/>
         </w:rPr>
+        <w:lastRenderedPageBreak/>
         <w:drawing>
-          <wp:inline distT="0" distB="0" distL="0" distR="0" wp14:anchorId="7A408CA8" wp14:editId="1960FDD9">
-            <wp:extent cx="5547841" cy="3863675"/>
-            <wp:effectExtent l="0" t="0" r="0" b="3810"/>
-            <wp:docPr id="35" name="Picture 35"/>
+          <wp:inline distT="0" distB="0" distL="0" distR="0" wp14:anchorId="53653D5E" wp14:editId="66DBC69F">
+            <wp:extent cx="5731510" cy="3329305"/>
+            <wp:effectExtent l="0" t="0" r="2540" b="4445"/>
+            <wp:docPr id="20" name="Picture 20"/>
             <wp:cNvGraphicFramePr>
               <a:graphicFrameLocks xmlns:a="http://schemas.openxmlformats.org/drawingml/2006/main" noChangeAspect="1"/>
             </wp:cNvGraphicFramePr>
@@ -4484,7 +4502,7 @@
                   <pic:spPr>
                     <a:xfrm>
                       <a:off x="0" y="0"/>
-                      <a:ext cx="5547841" cy="3863675"/>
+                      <a:ext cx="5731510" cy="3329305"/>
                     </a:xfrm>
                     <a:prstGeom prst="rect">
                       <a:avLst/>
@@ -4509,17 +4527,15 @@
       <w:r>
         <w:rPr>
           <w:rFonts w:ascii="ArialMT" w:hAnsi="ArialMT" w:cs="ArialMT"/>
-          <w:noProof/>
-          <w:color w:val="4472C4" w:themeColor="accent1"/>
-          <w:sz w:val="28"/>
-          <w:szCs w:val="28"/>
-        </w:rPr>
-        <w:lastRenderedPageBreak/>
+          <w:color w:val="4472C4" w:themeColor="accent1"/>
+          <w:sz w:val="28"/>
+          <w:szCs w:val="28"/>
+        </w:rPr>
         <w:drawing>
-          <wp:inline distT="0" distB="0" distL="0" distR="0" wp14:anchorId="7D431E79" wp14:editId="5EF72E01">
-            <wp:extent cx="5731510" cy="3655060"/>
-            <wp:effectExtent l="0" t="0" r="2540" b="2540"/>
-            <wp:docPr id="25" name="Picture 25"/>
+          <wp:inline distT="0" distB="0" distL="0" distR="0" wp14:anchorId="54498A7B" wp14:editId="0DF928BD">
+            <wp:extent cx="5731510" cy="4217035"/>
+            <wp:effectExtent l="0" t="0" r="2540" b="0"/>
+            <wp:docPr id="39" name="Picture 39"/>
             <wp:cNvGraphicFramePr>
               <a:graphicFrameLocks xmlns:a="http://schemas.openxmlformats.org/drawingml/2006/main" noChangeAspect="1"/>
             </wp:cNvGraphicFramePr>
@@ -4539,7 +4555,7 @@
                   <pic:spPr>
                     <a:xfrm>
                       <a:off x="0" y="0"/>
-                      <a:ext cx="5731510" cy="3655060"/>
+                      <a:ext cx="5731510" cy="4217035"/>
                     </a:xfrm>
                     <a:prstGeom prst="rect">
                       <a:avLst/>
@@ -4569,11 +4585,12 @@
           <w:sz w:val="28"/>
           <w:szCs w:val="28"/>
         </w:rPr>
+        <w:lastRenderedPageBreak/>
         <w:drawing>
-          <wp:inline distT="0" distB="0" distL="0" distR="0" wp14:anchorId="53363823" wp14:editId="618A39EE">
-            <wp:extent cx="5731510" cy="4169410"/>
-            <wp:effectExtent l="0" t="0" r="2540" b="2540"/>
-            <wp:docPr id="26" name="Picture 26"/>
+          <wp:inline distT="0" distB="0" distL="0" distR="0" wp14:anchorId="3EB011EF" wp14:editId="6D5EF5CA">
+            <wp:extent cx="5731510" cy="3834130"/>
+            <wp:effectExtent l="0" t="0" r="2540" b="0"/>
+            <wp:docPr id="22" name="Picture 22"/>
             <wp:cNvGraphicFramePr>
               <a:graphicFrameLocks xmlns:a="http://schemas.openxmlformats.org/drawingml/2006/main" noChangeAspect="1"/>
             </wp:cNvGraphicFramePr>
@@ -4593,7 +4610,7 @@
                   <pic:spPr>
                     <a:xfrm>
                       <a:off x="0" y="0"/>
-                      <a:ext cx="5731510" cy="4169410"/>
+                      <a:ext cx="5731510" cy="3834130"/>
                     </a:xfrm>
                     <a:prstGeom prst="rect">
                       <a:avLst/>
@@ -4624,10 +4641,10 @@
           <w:szCs w:val="28"/>
         </w:rPr>
         <w:drawing>
-          <wp:inline distT="0" distB="0" distL="0" distR="0" wp14:anchorId="679A28AD" wp14:editId="20176086">
-            <wp:extent cx="5250635" cy="327688"/>
-            <wp:effectExtent l="0" t="0" r="7620" b="0"/>
-            <wp:docPr id="27" name="Picture 27"/>
+          <wp:inline distT="0" distB="0" distL="0" distR="0" wp14:anchorId="61FECEB0" wp14:editId="45E6F318">
+            <wp:extent cx="5731510" cy="1663700"/>
+            <wp:effectExtent l="0" t="0" r="2540" b="0"/>
+            <wp:docPr id="34" name="Picture 34"/>
             <wp:cNvGraphicFramePr>
               <a:graphicFrameLocks xmlns:a="http://schemas.openxmlformats.org/drawingml/2006/main" noChangeAspect="1"/>
             </wp:cNvGraphicFramePr>
@@ -4647,7 +4664,7 @@
                   <pic:spPr>
                     <a:xfrm>
                       <a:off x="0" y="0"/>
-                      <a:ext cx="5250635" cy="327688"/>
+                      <a:ext cx="5731510" cy="1663700"/>
                     </a:xfrm>
                     <a:prstGeom prst="rect">
                       <a:avLst/>
@@ -4672,17 +4689,16 @@
       <w:r>
         <w:rPr>
           <w:rFonts w:ascii="ArialMT" w:hAnsi="ArialMT" w:cs="ArialMT"/>
-          <w:noProof/>
           <w:color w:val="4472C4" w:themeColor="accent1"/>
           <w:sz w:val="28"/>
           <w:szCs w:val="28"/>
         </w:rPr>
         <w:lastRenderedPageBreak/>
         <w:drawing>
-          <wp:inline distT="0" distB="0" distL="0" distR="0" wp14:anchorId="65880530" wp14:editId="4BE82655">
-            <wp:extent cx="5731510" cy="2495550"/>
+          <wp:inline distT="0" distB="0" distL="0" distR="0" wp14:anchorId="6C5E64B0" wp14:editId="044443F3">
+            <wp:extent cx="5731510" cy="4464685"/>
             <wp:effectExtent l="0" t="0" r="2540" b="0"/>
-            <wp:docPr id="28" name="Picture 28"/>
+            <wp:docPr id="41" name="Picture 41"/>
             <wp:cNvGraphicFramePr>
               <a:graphicFrameLocks xmlns:a="http://schemas.openxmlformats.org/drawingml/2006/main" noChangeAspect="1"/>
             </wp:cNvGraphicFramePr>
@@ -4702,7 +4718,7 @@
                   <pic:spPr>
                     <a:xfrm>
                       <a:off x="0" y="0"/>
-                      <a:ext cx="5731510" cy="2495550"/>
+                      <a:ext cx="5731510" cy="4464685"/>
                     </a:xfrm>
                     <a:prstGeom prst="rect">
                       <a:avLst/>
@@ -4733,10 +4749,10 @@
           <w:szCs w:val="28"/>
         </w:rPr>
         <w:drawing>
-          <wp:inline distT="0" distB="0" distL="0" distR="0" wp14:anchorId="09FDCAA8" wp14:editId="2105D8EB">
-            <wp:extent cx="5731510" cy="3207385"/>
-            <wp:effectExtent l="0" t="0" r="2540" b="0"/>
-            <wp:docPr id="29" name="Picture 29"/>
+          <wp:inline distT="0" distB="0" distL="0" distR="0" wp14:anchorId="7A408CA8" wp14:editId="1960FDD9">
+            <wp:extent cx="5547841" cy="3863675"/>
+            <wp:effectExtent l="0" t="0" r="0" b="3810"/>
+            <wp:docPr id="35" name="Picture 35"/>
             <wp:cNvGraphicFramePr>
               <a:graphicFrameLocks xmlns:a="http://schemas.openxmlformats.org/drawingml/2006/main" noChangeAspect="1"/>
             </wp:cNvGraphicFramePr>
@@ -4756,7 +4772,7 @@
                   <pic:spPr>
                     <a:xfrm>
                       <a:off x="0" y="0"/>
-                      <a:ext cx="5731510" cy="3207385"/>
+                      <a:ext cx="5547841" cy="3863675"/>
                     </a:xfrm>
                     <a:prstGeom prst="rect">
                       <a:avLst/>
@@ -4781,17 +4797,16 @@
       <w:r>
         <w:rPr>
           <w:rFonts w:ascii="ArialMT" w:hAnsi="ArialMT" w:cs="ArialMT"/>
-          <w:noProof/>
           <w:color w:val="4472C4" w:themeColor="accent1"/>
           <w:sz w:val="28"/>
           <w:szCs w:val="28"/>
         </w:rPr>
         <w:lastRenderedPageBreak/>
         <w:drawing>
-          <wp:inline distT="0" distB="0" distL="0" distR="0" wp14:anchorId="24A78BED" wp14:editId="2E05B7F0">
-            <wp:extent cx="5731510" cy="3142615"/>
-            <wp:effectExtent l="0" t="0" r="2540" b="635"/>
-            <wp:docPr id="31" name="Picture 31"/>
+          <wp:inline distT="0" distB="0" distL="0" distR="0" wp14:anchorId="67D01010" wp14:editId="7078EF4C">
+            <wp:extent cx="5731510" cy="2281555"/>
+            <wp:effectExtent l="0" t="0" r="2540" b="4445"/>
+            <wp:docPr id="42" name="Picture 42"/>
             <wp:cNvGraphicFramePr>
               <a:graphicFrameLocks xmlns:a="http://schemas.openxmlformats.org/drawingml/2006/main" noChangeAspect="1"/>
             </wp:cNvGraphicFramePr>
@@ -4811,7 +4826,7 @@
                   <pic:spPr>
                     <a:xfrm>
                       <a:off x="0" y="0"/>
-                      <a:ext cx="5731510" cy="3142615"/>
+                      <a:ext cx="5731510" cy="2281555"/>
                     </a:xfrm>
                     <a:prstGeom prst="rect">
                       <a:avLst/>
@@ -4836,16 +4851,15 @@
       <w:r>
         <w:rPr>
           <w:rFonts w:ascii="ArialMT" w:hAnsi="ArialMT" w:cs="ArialMT"/>
-          <w:noProof/>
           <w:color w:val="4472C4" w:themeColor="accent1"/>
           <w:sz w:val="28"/>
           <w:szCs w:val="28"/>
         </w:rPr>
         <w:drawing>
-          <wp:inline distT="0" distB="0" distL="0" distR="0" wp14:anchorId="077AD3C0" wp14:editId="3F397C1B">
-            <wp:extent cx="5731510" cy="4368165"/>
-            <wp:effectExtent l="0" t="0" r="2540" b="0"/>
-            <wp:docPr id="32" name="Picture 32"/>
+          <wp:inline distT="0" distB="0" distL="0" distR="0" wp14:anchorId="0E8F4CD4" wp14:editId="231035C0">
+            <wp:extent cx="5731510" cy="4646295"/>
+            <wp:effectExtent l="0" t="0" r="2540" b="1905"/>
+            <wp:docPr id="43" name="Picture 43"/>
             <wp:cNvGraphicFramePr>
               <a:graphicFrameLocks xmlns:a="http://schemas.openxmlformats.org/drawingml/2006/main" noChangeAspect="1"/>
             </wp:cNvGraphicFramePr>
@@ -4865,7 +4879,7 @@
                   <pic:spPr>
                     <a:xfrm>
                       <a:off x="0" y="0"/>
-                      <a:ext cx="5731510" cy="4368165"/>
+                      <a:ext cx="5731510" cy="4646295"/>
                     </a:xfrm>
                     <a:prstGeom prst="rect">
                       <a:avLst/>
@@ -4895,11 +4909,12 @@
           <w:sz w:val="28"/>
           <w:szCs w:val="28"/>
         </w:rPr>
+        <w:lastRenderedPageBreak/>
         <w:drawing>
-          <wp:inline distT="0" distB="0" distL="0" distR="0" wp14:anchorId="6B3A4EB7" wp14:editId="6DA22458">
-            <wp:extent cx="5731510" cy="810895"/>
-            <wp:effectExtent l="0" t="0" r="2540" b="8255"/>
-            <wp:docPr id="33" name="Picture 33"/>
+          <wp:inline distT="0" distB="0" distL="0" distR="0" wp14:anchorId="53363823" wp14:editId="618A39EE">
+            <wp:extent cx="5731510" cy="4169410"/>
+            <wp:effectExtent l="0" t="0" r="2540" b="2540"/>
+            <wp:docPr id="26" name="Picture 26"/>
             <wp:cNvGraphicFramePr>
               <a:graphicFrameLocks xmlns:a="http://schemas.openxmlformats.org/drawingml/2006/main" noChangeAspect="1"/>
             </wp:cNvGraphicFramePr>
@@ -4919,7 +4934,7 @@
                   <pic:spPr>
                     <a:xfrm>
                       <a:off x="0" y="0"/>
-                      <a:ext cx="5731510" cy="810895"/>
+                      <a:ext cx="5731510" cy="4169410"/>
                     </a:xfrm>
                     <a:prstGeom prst="rect">
                       <a:avLst/>
@@ -4949,12 +4964,11 @@
           <w:sz w:val="28"/>
           <w:szCs w:val="28"/>
         </w:rPr>
-        <w:lastRenderedPageBreak/>
         <w:drawing>
-          <wp:inline distT="0" distB="0" distL="0" distR="0" wp14:anchorId="557896C3" wp14:editId="68CC6FA4">
-            <wp:extent cx="5731510" cy="1861820"/>
-            <wp:effectExtent l="0" t="0" r="2540" b="5080"/>
-            <wp:docPr id="30" name="Picture 30"/>
+          <wp:inline distT="0" distB="0" distL="0" distR="0" wp14:anchorId="679A28AD" wp14:editId="20176086">
+            <wp:extent cx="5250635" cy="327688"/>
+            <wp:effectExtent l="0" t="0" r="7620" b="0"/>
+            <wp:docPr id="27" name="Picture 27"/>
             <wp:cNvGraphicFramePr>
               <a:graphicFrameLocks xmlns:a="http://schemas.openxmlformats.org/drawingml/2006/main" noChangeAspect="1"/>
             </wp:cNvGraphicFramePr>
@@ -4974,6 +4988,385 @@
                   <pic:spPr>
                     <a:xfrm>
                       <a:off x="0" y="0"/>
+                      <a:ext cx="5250635" cy="327688"/>
+                    </a:xfrm>
+                    <a:prstGeom prst="rect">
+                      <a:avLst/>
+                    </a:prstGeom>
+                  </pic:spPr>
+                </pic:pic>
+              </a:graphicData>
+            </a:graphic>
+          </wp:inline>
+        </w:drawing>
+      </w:r>
+    </w:p>
+    <w:p>
+      <w:pPr>
+        <w:rPr>
+          <w:rFonts w:ascii="ArialMT" w:hAnsi="ArialMT" w:cs="ArialMT"/>
+          <w:color w:val="4472C4" w:themeColor="accent1"/>
+          <w:sz w:val="28"/>
+          <w:szCs w:val="28"/>
+        </w:rPr>
+      </w:pPr>
+      <w:r>
+        <w:rPr>
+          <w:rFonts w:ascii="ArialMT" w:hAnsi="ArialMT" w:cs="ArialMT"/>
+          <w:noProof/>
+          <w:color w:val="4472C4" w:themeColor="accent1"/>
+          <w:sz w:val="28"/>
+          <w:szCs w:val="28"/>
+        </w:rPr>
+        <w:drawing>
+          <wp:inline distT="0" distB="0" distL="0" distR="0" wp14:anchorId="65880530" wp14:editId="4BE82655">
+            <wp:extent cx="5731510" cy="2495550"/>
+            <wp:effectExtent l="0" t="0" r="2540" b="0"/>
+            <wp:docPr id="28" name="Picture 28"/>
+            <wp:cNvGraphicFramePr>
+              <a:graphicFrameLocks xmlns:a="http://schemas.openxmlformats.org/drawingml/2006/main" noChangeAspect="1"/>
+            </wp:cNvGraphicFramePr>
+            <a:graphic xmlns:a="http://schemas.openxmlformats.org/drawingml/2006/main">
+              <a:graphicData uri="http://schemas.openxmlformats.org/drawingml/2006/picture">
+                <pic:pic xmlns:pic="http://schemas.openxmlformats.org/drawingml/2006/picture">
+                  <pic:nvPicPr>
+                    <pic:cNvPr id="1" name=""/>
+                    <pic:cNvPicPr/>
+                  </pic:nvPicPr>
+                  <pic:blipFill>
+                    <a:blip r:embed="rId41"/>
+                    <a:stretch>
+                      <a:fillRect/>
+                    </a:stretch>
+                  </pic:blipFill>
+                  <pic:spPr>
+                    <a:xfrm>
+                      <a:off x="0" y="0"/>
+                      <a:ext cx="5731510" cy="2495550"/>
+                    </a:xfrm>
+                    <a:prstGeom prst="rect">
+                      <a:avLst/>
+                    </a:prstGeom>
+                  </pic:spPr>
+                </pic:pic>
+              </a:graphicData>
+            </a:graphic>
+          </wp:inline>
+        </w:drawing>
+      </w:r>
+    </w:p>
+    <w:p>
+      <w:pPr>
+        <w:rPr>
+          <w:rFonts w:ascii="ArialMT" w:hAnsi="ArialMT" w:cs="ArialMT"/>
+          <w:color w:val="4472C4" w:themeColor="accent1"/>
+          <w:sz w:val="28"/>
+          <w:szCs w:val="28"/>
+        </w:rPr>
+      </w:pPr>
+      <w:r>
+        <w:rPr>
+          <w:rFonts w:ascii="ArialMT" w:hAnsi="ArialMT" w:cs="ArialMT"/>
+          <w:color w:val="4472C4" w:themeColor="accent1"/>
+          <w:sz w:val="28"/>
+          <w:szCs w:val="28"/>
+        </w:rPr>
+        <w:lastRenderedPageBreak/>
+        <w:drawing>
+          <wp:inline distT="0" distB="0" distL="0" distR="0" wp14:anchorId="6790E6FA" wp14:editId="3CF9F8F6">
+            <wp:extent cx="5220152" cy="5547841"/>
+            <wp:effectExtent l="0" t="0" r="0" b="0"/>
+            <wp:docPr id="44" name="Picture 44"/>
+            <wp:cNvGraphicFramePr>
+              <a:graphicFrameLocks xmlns:a="http://schemas.openxmlformats.org/drawingml/2006/main" noChangeAspect="1"/>
+            </wp:cNvGraphicFramePr>
+            <a:graphic xmlns:a="http://schemas.openxmlformats.org/drawingml/2006/main">
+              <a:graphicData uri="http://schemas.openxmlformats.org/drawingml/2006/picture">
+                <pic:pic xmlns:pic="http://schemas.openxmlformats.org/drawingml/2006/picture">
+                  <pic:nvPicPr>
+                    <pic:cNvPr id="1" name=""/>
+                    <pic:cNvPicPr/>
+                  </pic:nvPicPr>
+                  <pic:blipFill>
+                    <a:blip r:embed="rId42"/>
+                    <a:stretch>
+                      <a:fillRect/>
+                    </a:stretch>
+                  </pic:blipFill>
+                  <pic:spPr>
+                    <a:xfrm>
+                      <a:off x="0" y="0"/>
+                      <a:ext cx="5220152" cy="5547841"/>
+                    </a:xfrm>
+                    <a:prstGeom prst="rect">
+                      <a:avLst/>
+                    </a:prstGeom>
+                  </pic:spPr>
+                </pic:pic>
+              </a:graphicData>
+            </a:graphic>
+          </wp:inline>
+        </w:drawing>
+      </w:r>
+    </w:p>
+    <w:p>
+      <w:pPr>
+        <w:rPr>
+          <w:rFonts w:ascii="ArialMT" w:hAnsi="ArialMT" w:cs="ArialMT"/>
+          <w:color w:val="4472C4" w:themeColor="accent1"/>
+          <w:sz w:val="28"/>
+          <w:szCs w:val="28"/>
+        </w:rPr>
+      </w:pPr>
+      <w:r>
+        <w:rPr>
+          <w:rFonts w:ascii="ArialMT" w:hAnsi="ArialMT" w:cs="ArialMT"/>
+          <w:noProof/>
+          <w:color w:val="4472C4" w:themeColor="accent1"/>
+          <w:sz w:val="28"/>
+          <w:szCs w:val="28"/>
+        </w:rPr>
+        <w:drawing>
+          <wp:inline distT="0" distB="0" distL="0" distR="0" wp14:anchorId="24A78BED" wp14:editId="2E05B7F0">
+            <wp:extent cx="5731510" cy="3142615"/>
+            <wp:effectExtent l="0" t="0" r="2540" b="635"/>
+            <wp:docPr id="31" name="Picture 31"/>
+            <wp:cNvGraphicFramePr>
+              <a:graphicFrameLocks xmlns:a="http://schemas.openxmlformats.org/drawingml/2006/main" noChangeAspect="1"/>
+            </wp:cNvGraphicFramePr>
+            <a:graphic xmlns:a="http://schemas.openxmlformats.org/drawingml/2006/main">
+              <a:graphicData uri="http://schemas.openxmlformats.org/drawingml/2006/picture">
+                <pic:pic xmlns:pic="http://schemas.openxmlformats.org/drawingml/2006/picture">
+                  <pic:nvPicPr>
+                    <pic:cNvPr id="1" name=""/>
+                    <pic:cNvPicPr/>
+                  </pic:nvPicPr>
+                  <pic:blipFill>
+                    <a:blip r:embed="rId43"/>
+                    <a:stretch>
+                      <a:fillRect/>
+                    </a:stretch>
+                  </pic:blipFill>
+                  <pic:spPr>
+                    <a:xfrm>
+                      <a:off x="0" y="0"/>
+                      <a:ext cx="5731510" cy="3142615"/>
+                    </a:xfrm>
+                    <a:prstGeom prst="rect">
+                      <a:avLst/>
+                    </a:prstGeom>
+                  </pic:spPr>
+                </pic:pic>
+              </a:graphicData>
+            </a:graphic>
+          </wp:inline>
+        </w:drawing>
+      </w:r>
+    </w:p>
+    <w:p>
+      <w:pPr>
+        <w:rPr>
+          <w:rFonts w:ascii="ArialMT" w:hAnsi="ArialMT" w:cs="ArialMT"/>
+          <w:color w:val="4472C4" w:themeColor="accent1"/>
+          <w:sz w:val="28"/>
+          <w:szCs w:val="28"/>
+        </w:rPr>
+      </w:pPr>
+      <w:r>
+        <w:rPr>
+          <w:rFonts w:ascii="ArialMT" w:hAnsi="ArialMT" w:cs="ArialMT"/>
+          <w:noProof/>
+          <w:color w:val="4472C4" w:themeColor="accent1"/>
+          <w:sz w:val="28"/>
+          <w:szCs w:val="28"/>
+        </w:rPr>
+        <w:lastRenderedPageBreak/>
+        <w:drawing>
+          <wp:inline distT="0" distB="0" distL="0" distR="0" wp14:anchorId="077AD3C0" wp14:editId="3F397C1B">
+            <wp:extent cx="5731510" cy="4368165"/>
+            <wp:effectExtent l="0" t="0" r="2540" b="0"/>
+            <wp:docPr id="32" name="Picture 32"/>
+            <wp:cNvGraphicFramePr>
+              <a:graphicFrameLocks xmlns:a="http://schemas.openxmlformats.org/drawingml/2006/main" noChangeAspect="1"/>
+            </wp:cNvGraphicFramePr>
+            <a:graphic xmlns:a="http://schemas.openxmlformats.org/drawingml/2006/main">
+              <a:graphicData uri="http://schemas.openxmlformats.org/drawingml/2006/picture">
+                <pic:pic xmlns:pic="http://schemas.openxmlformats.org/drawingml/2006/picture">
+                  <pic:nvPicPr>
+                    <pic:cNvPr id="1" name=""/>
+                    <pic:cNvPicPr/>
+                  </pic:nvPicPr>
+                  <pic:blipFill>
+                    <a:blip r:embed="rId44"/>
+                    <a:stretch>
+                      <a:fillRect/>
+                    </a:stretch>
+                  </pic:blipFill>
+                  <pic:spPr>
+                    <a:xfrm>
+                      <a:off x="0" y="0"/>
+                      <a:ext cx="5731510" cy="4368165"/>
+                    </a:xfrm>
+                    <a:prstGeom prst="rect">
+                      <a:avLst/>
+                    </a:prstGeom>
+                  </pic:spPr>
+                </pic:pic>
+              </a:graphicData>
+            </a:graphic>
+          </wp:inline>
+        </w:drawing>
+      </w:r>
+    </w:p>
+    <w:p>
+      <w:pPr>
+        <w:rPr>
+          <w:rFonts w:ascii="ArialMT" w:hAnsi="ArialMT" w:cs="ArialMT"/>
+          <w:color w:val="4472C4" w:themeColor="accent1"/>
+          <w:sz w:val="28"/>
+          <w:szCs w:val="28"/>
+        </w:rPr>
+      </w:pPr>
+      <w:r>
+        <w:rPr>
+          <w:rFonts w:ascii="ArialMT" w:hAnsi="ArialMT" w:cs="ArialMT"/>
+          <w:noProof/>
+          <w:color w:val="4472C4" w:themeColor="accent1"/>
+          <w:sz w:val="28"/>
+          <w:szCs w:val="28"/>
+        </w:rPr>
+        <w:drawing>
+          <wp:inline distT="0" distB="0" distL="0" distR="0" wp14:anchorId="6B3A4EB7" wp14:editId="6DA22458">
+            <wp:extent cx="5731510" cy="810895"/>
+            <wp:effectExtent l="0" t="0" r="2540" b="8255"/>
+            <wp:docPr id="33" name="Picture 33"/>
+            <wp:cNvGraphicFramePr>
+              <a:graphicFrameLocks xmlns:a="http://schemas.openxmlformats.org/drawingml/2006/main" noChangeAspect="1"/>
+            </wp:cNvGraphicFramePr>
+            <a:graphic xmlns:a="http://schemas.openxmlformats.org/drawingml/2006/main">
+              <a:graphicData uri="http://schemas.openxmlformats.org/drawingml/2006/picture">
+                <pic:pic xmlns:pic="http://schemas.openxmlformats.org/drawingml/2006/picture">
+                  <pic:nvPicPr>
+                    <pic:cNvPr id="1" name=""/>
+                    <pic:cNvPicPr/>
+                  </pic:nvPicPr>
+                  <pic:blipFill>
+                    <a:blip r:embed="rId45"/>
+                    <a:stretch>
+                      <a:fillRect/>
+                    </a:stretch>
+                  </pic:blipFill>
+                  <pic:spPr>
+                    <a:xfrm>
+                      <a:off x="0" y="0"/>
+                      <a:ext cx="5731510" cy="810895"/>
+                    </a:xfrm>
+                    <a:prstGeom prst="rect">
+                      <a:avLst/>
+                    </a:prstGeom>
+                  </pic:spPr>
+                </pic:pic>
+              </a:graphicData>
+            </a:graphic>
+          </wp:inline>
+        </w:drawing>
+      </w:r>
+    </w:p>
+    <w:p>
+      <w:pPr>
+        <w:rPr>
+          <w:rFonts w:ascii="ArialMT" w:hAnsi="ArialMT" w:cs="ArialMT"/>
+          <w:color w:val="4472C4" w:themeColor="accent1"/>
+          <w:sz w:val="28"/>
+          <w:szCs w:val="28"/>
+        </w:rPr>
+      </w:pPr>
+      <w:r>
+        <w:rPr>
+          <w:rFonts w:ascii="ArialMT" w:hAnsi="ArialMT" w:cs="ArialMT"/>
+          <w:color w:val="4472C4" w:themeColor="accent1"/>
+          <w:sz w:val="28"/>
+          <w:szCs w:val="28"/>
+        </w:rPr>
+        <w:lastRenderedPageBreak/>
+        <w:drawing>
+          <wp:inline distT="0" distB="0" distL="0" distR="0" wp14:anchorId="708AB1EA" wp14:editId="34496227">
+            <wp:extent cx="5731510" cy="3731895"/>
+            <wp:effectExtent l="0" t="0" r="2540" b="1905"/>
+            <wp:docPr id="45" name="Picture 45"/>
+            <wp:cNvGraphicFramePr>
+              <a:graphicFrameLocks xmlns:a="http://schemas.openxmlformats.org/drawingml/2006/main" noChangeAspect="1"/>
+            </wp:cNvGraphicFramePr>
+            <a:graphic xmlns:a="http://schemas.openxmlformats.org/drawingml/2006/main">
+              <a:graphicData uri="http://schemas.openxmlformats.org/drawingml/2006/picture">
+                <pic:pic xmlns:pic="http://schemas.openxmlformats.org/drawingml/2006/picture">
+                  <pic:nvPicPr>
+                    <pic:cNvPr id="1" name=""/>
+                    <pic:cNvPicPr/>
+                  </pic:nvPicPr>
+                  <pic:blipFill>
+                    <a:blip r:embed="rId46"/>
+                    <a:stretch>
+                      <a:fillRect/>
+                    </a:stretch>
+                  </pic:blipFill>
+                  <pic:spPr>
+                    <a:xfrm>
+                      <a:off x="0" y="0"/>
+                      <a:ext cx="5731510" cy="3731895"/>
+                    </a:xfrm>
+                    <a:prstGeom prst="rect">
+                      <a:avLst/>
+                    </a:prstGeom>
+                  </pic:spPr>
+                </pic:pic>
+              </a:graphicData>
+            </a:graphic>
+          </wp:inline>
+        </w:drawing>
+      </w:r>
+    </w:p>
+    <w:p>
+      <w:pPr>
+        <w:rPr>
+          <w:rFonts w:ascii="ArialMT" w:hAnsi="ArialMT" w:cs="ArialMT"/>
+          <w:color w:val="4472C4" w:themeColor="accent1"/>
+          <w:sz w:val="28"/>
+          <w:szCs w:val="28"/>
+        </w:rPr>
+      </w:pPr>
+      <w:r>
+        <w:rPr>
+          <w:rFonts w:ascii="ArialMT" w:hAnsi="ArialMT" w:cs="ArialMT"/>
+          <w:noProof/>
+          <w:color w:val="4472C4" w:themeColor="accent1"/>
+          <w:sz w:val="28"/>
+          <w:szCs w:val="28"/>
+        </w:rPr>
+        <w:drawing>
+          <wp:inline distT="0" distB="0" distL="0" distR="0" wp14:anchorId="557896C3" wp14:editId="68CC6FA4">
+            <wp:extent cx="5731510" cy="1861820"/>
+            <wp:effectExtent l="0" t="0" r="2540" b="5080"/>
+            <wp:docPr id="30" name="Picture 30"/>
+            <wp:cNvGraphicFramePr>
+              <a:graphicFrameLocks xmlns:a="http://schemas.openxmlformats.org/drawingml/2006/main" noChangeAspect="1"/>
+            </wp:cNvGraphicFramePr>
+            <a:graphic xmlns:a="http://schemas.openxmlformats.org/drawingml/2006/main">
+              <a:graphicData uri="http://schemas.openxmlformats.org/drawingml/2006/picture">
+                <pic:pic xmlns:pic="http://schemas.openxmlformats.org/drawingml/2006/picture">
+                  <pic:nvPicPr>
+                    <pic:cNvPr id="1" name=""/>
+                    <pic:cNvPicPr/>
+                  </pic:nvPicPr>
+                  <pic:blipFill>
+                    <a:blip r:embed="rId47"/>
+                    <a:stretch>
+                      <a:fillRect/>
+                    </a:stretch>
+                  </pic:blipFill>
+                  <pic:spPr>
+                    <a:xfrm>
+                      <a:off x="0" y="0"/>
                       <a:ext cx="5731510" cy="1861820"/>
                     </a:xfrm>
                     <a:prstGeom prst="rect">
@@ -5277,6 +5670,7 @@
           <w:rFonts w:ascii="Calibri" w:hAnsi="Calibri" w:cs="Calibri"/>
           <w:lang w:val="en-US"/>
         </w:rPr>
+        <w:lastRenderedPageBreak/>
         <w:t xml:space="preserve">As per above data K-NN Algo has better accuracy </w:t>
       </w:r>
       <w:r>
@@ -5454,25 +5848,7 @@
           <w:sz w:val="21"/>
           <w:szCs w:val="21"/>
         </w:rPr>
-        <w:t>As per above data we can clearly say the prediction of logistic regression is better than K-</w:t>
-      </w:r>
-      <w:proofErr w:type="spellStart"/>
-      <w:r>
-        <w:rPr>
-          <w:color w:val="000000"/>
-          <w:sz w:val="21"/>
-          <w:szCs w:val="21"/>
-        </w:rPr>
-        <w:t>Neighbor</w:t>
-      </w:r>
-      <w:proofErr w:type="spellEnd"/>
-      <w:r>
-        <w:rPr>
-          <w:color w:val="000000"/>
-          <w:sz w:val="21"/>
-          <w:szCs w:val="21"/>
-        </w:rPr>
-        <w:t xml:space="preserve"> Model.</w:t>
+        <w:t>As per above data we can clearly say the prediction of logistic regression is better than K-Neighbor Model.</w:t>
       </w:r>
     </w:p>
     <w:p>
@@ -5576,7 +5952,6 @@
           <w:szCs w:val="28"/>
           <w:u w:val="single"/>
         </w:rPr>
-        <w:lastRenderedPageBreak/>
         <w:t>Conclusion</w:t>
       </w:r>
       <w:r>
@@ -5591,14 +5966,28 @@
           <w:rFonts w:ascii="Calibri" w:hAnsi="Calibri" w:cs="Calibri"/>
           <w:lang w:val="en-US"/>
         </w:rPr>
-        <w:t>chosen</w:t>
-      </w:r>
-      <w:r>
-        <w:rPr>
-          <w:rFonts w:ascii="Calibri" w:hAnsi="Calibri" w:cs="Calibri"/>
-          <w:lang w:val="en-US"/>
-        </w:rPr>
-        <w:t xml:space="preserve"> only one then I would choose K-Neighbor as the prediction of this model is better than logistic.</w:t>
+        <w:t>to choose</w:t>
+      </w:r>
+      <w:r>
+        <w:rPr>
+          <w:rFonts w:ascii="Calibri" w:hAnsi="Calibri" w:cs="Calibri"/>
+          <w:lang w:val="en-US"/>
+        </w:rPr>
+        <w:t xml:space="preserve"> only one then I would </w:t>
+      </w:r>
+      <w:r>
+        <w:rPr>
+          <w:rFonts w:ascii="Calibri" w:hAnsi="Calibri" w:cs="Calibri"/>
+          <w:lang w:val="en-US"/>
+        </w:rPr>
+        <w:t>go for</w:t>
+      </w:r>
+      <w:r>
+        <w:rPr>
+          <w:rFonts w:ascii="Calibri" w:hAnsi="Calibri" w:cs="Calibri"/>
+          <w:lang w:val="en-US"/>
+        </w:rPr>
+        <w:t xml:space="preserve"> K-Neighbor as the prediction of this model is better than logistic.</w:t>
       </w:r>
     </w:p>
     <w:p>
@@ -5669,27 +6058,7 @@
           <w:sz w:val="28"/>
           <w:szCs w:val="28"/>
         </w:rPr>
-        <w:t xml:space="preserve">cover all possible scenarios where </w:t>
-      </w:r>
-      <w:proofErr w:type="spellStart"/>
-      <w:r>
-        <w:rPr>
-          <w:rFonts w:ascii="ArialMT" w:hAnsi="ArialMT" w:cs="ArialMT"/>
-          <w:color w:val="4472C4" w:themeColor="accent1"/>
-          <w:sz w:val="28"/>
-          <w:szCs w:val="28"/>
-        </w:rPr>
-        <w:t>NaN</w:t>
-      </w:r>
-      <w:proofErr w:type="spellEnd"/>
-      <w:r>
-        <w:rPr>
-          <w:rFonts w:ascii="ArialMT" w:hAnsi="ArialMT" w:cs="ArialMT"/>
-          <w:color w:val="4472C4" w:themeColor="accent1"/>
-          <w:sz w:val="28"/>
-          <w:szCs w:val="28"/>
-        </w:rPr>
-        <w:t>, 0 and duplicate values are present.</w:t>
+        <w:t>cover all possible scenarios where NaN, 0 and duplicate values are present.</w:t>
       </w:r>
     </w:p>
     <w:p>
@@ -5721,27 +6090,7 @@
           <w:sz w:val="28"/>
           <w:szCs w:val="28"/>
         </w:rPr>
-        <w:t xml:space="preserve"> Removed </w:t>
-      </w:r>
-      <w:proofErr w:type="spellStart"/>
-      <w:r>
-        <w:rPr>
-          <w:rFonts w:ascii="ArialMT" w:hAnsi="ArialMT" w:cs="ArialMT"/>
-          <w:color w:val="4472C4" w:themeColor="accent1"/>
-          <w:sz w:val="28"/>
-          <w:szCs w:val="28"/>
-        </w:rPr>
-        <w:t>NaN</w:t>
-      </w:r>
-      <w:proofErr w:type="spellEnd"/>
-      <w:r>
-        <w:rPr>
-          <w:rFonts w:ascii="ArialMT" w:hAnsi="ArialMT" w:cs="ArialMT"/>
-          <w:color w:val="4472C4" w:themeColor="accent1"/>
-          <w:sz w:val="28"/>
-          <w:szCs w:val="28"/>
-        </w:rPr>
-        <w:t xml:space="preserve"> value as the occurrence was very less</w:t>
+        <w:t xml:space="preserve"> Removed NaN value as the occurrence was very less</w:t>
       </w:r>
     </w:p>
     <w:p>
@@ -5765,39 +6114,8 @@
           <w:sz w:val="28"/>
           <w:szCs w:val="28"/>
         </w:rPr>
-        <w:t xml:space="preserve">: First converted 0 into </w:t>
-      </w:r>
-      <w:proofErr w:type="spellStart"/>
-      <w:r>
-        <w:rPr>
-          <w:rFonts w:ascii="ArialMT" w:hAnsi="ArialMT" w:cs="ArialMT"/>
-          <w:color w:val="4472C4" w:themeColor="accent1"/>
-          <w:sz w:val="28"/>
-          <w:szCs w:val="28"/>
-        </w:rPr>
-        <w:t>NaN</w:t>
-      </w:r>
-      <w:proofErr w:type="spellEnd"/>
-      <w:r>
-        <w:rPr>
-          <w:rFonts w:ascii="ArialMT" w:hAnsi="ArialMT" w:cs="ArialMT"/>
-          <w:color w:val="4472C4" w:themeColor="accent1"/>
-          <w:sz w:val="28"/>
-          <w:szCs w:val="28"/>
-        </w:rPr>
-        <w:t xml:space="preserve"> and then calculated mean value to replace </w:t>
-      </w:r>
-      <w:proofErr w:type="spellStart"/>
-      <w:r>
-        <w:rPr>
-          <w:rFonts w:ascii="ArialMT" w:hAnsi="ArialMT" w:cs="ArialMT"/>
-          <w:color w:val="4472C4" w:themeColor="accent1"/>
-          <w:sz w:val="28"/>
-          <w:szCs w:val="28"/>
-        </w:rPr>
-        <w:t>NaN</w:t>
-      </w:r>
-      <w:proofErr w:type="spellEnd"/>
+        <w:t>: First converted 0 into NaN and then calculated mean value to replace NaN</w:t>
+      </w:r>
     </w:p>
     <w:p>
       <w:pPr>
@@ -5974,6 +6292,7 @@
           <w:sz w:val="28"/>
           <w:szCs w:val="28"/>
         </w:rPr>
+        <w:lastRenderedPageBreak/>
         <w:t xml:space="preserve">Did Data Visualization in between 2 </w:t>
       </w:r>
       <w:r>
@@ -6143,38 +6462,7 @@
           <w:sz w:val="28"/>
           <w:szCs w:val="28"/>
         </w:rPr>
-        <w:t xml:space="preserve">reg = </w:t>
-      </w:r>
-      <w:proofErr w:type="spellStart"/>
-      <w:proofErr w:type="gramStart"/>
-      <w:r>
-        <w:rPr>
-          <w:rFonts w:ascii="ArialMT" w:hAnsi="ArialMT" w:cs="ArialMT"/>
-          <w:color w:val="4472C4" w:themeColor="accent1"/>
-          <w:sz w:val="28"/>
-          <w:szCs w:val="28"/>
-        </w:rPr>
-        <w:t>LinearRegression</w:t>
-      </w:r>
-      <w:proofErr w:type="spellEnd"/>
-      <w:r>
-        <w:rPr>
-          <w:rFonts w:ascii="ArialMT" w:hAnsi="ArialMT" w:cs="ArialMT"/>
-          <w:color w:val="4472C4" w:themeColor="accent1"/>
-          <w:sz w:val="28"/>
-          <w:szCs w:val="28"/>
-        </w:rPr>
-        <w:t>(</w:t>
-      </w:r>
-      <w:proofErr w:type="gramEnd"/>
-      <w:r>
-        <w:rPr>
-          <w:rFonts w:ascii="ArialMT" w:hAnsi="ArialMT" w:cs="ArialMT"/>
-          <w:color w:val="4472C4" w:themeColor="accent1"/>
-          <w:sz w:val="28"/>
-          <w:szCs w:val="28"/>
-        </w:rPr>
-        <w:t>)</w:t>
+        <w:t>reg = LinearRegression()</w:t>
       </w:r>
     </w:p>
     <w:p>
@@ -6196,67 +6484,14 @@
         </w:rPr>
         <w:t xml:space="preserve">      </w:t>
       </w:r>
-      <w:proofErr w:type="spellStart"/>
-      <w:proofErr w:type="gramStart"/>
-      <w:r>
-        <w:rPr>
-          <w:rFonts w:ascii="ArialMT" w:hAnsi="ArialMT" w:cs="ArialMT"/>
-          <w:color w:val="4472C4" w:themeColor="accent1"/>
-          <w:sz w:val="28"/>
-          <w:szCs w:val="28"/>
-        </w:rPr>
-        <w:t>reg.fit</w:t>
-      </w:r>
-      <w:proofErr w:type="spellEnd"/>
-      <w:r>
-        <w:rPr>
-          <w:rFonts w:ascii="ArialMT" w:hAnsi="ArialMT" w:cs="ArialMT"/>
-          <w:color w:val="4472C4" w:themeColor="accent1"/>
-          <w:sz w:val="28"/>
-          <w:szCs w:val="28"/>
-        </w:rPr>
-        <w:t>(</w:t>
-      </w:r>
-      <w:proofErr w:type="spellStart"/>
-      <w:proofErr w:type="gramEnd"/>
-      <w:r>
-        <w:rPr>
-          <w:rFonts w:ascii="ArialMT" w:hAnsi="ArialMT" w:cs="ArialMT"/>
-          <w:color w:val="4472C4" w:themeColor="accent1"/>
-          <w:sz w:val="28"/>
-          <w:szCs w:val="28"/>
-        </w:rPr>
-        <w:t>X_bmi</w:t>
-      </w:r>
-      <w:proofErr w:type="spellEnd"/>
-      <w:r>
-        <w:rPr>
-          <w:rFonts w:ascii="ArialMT" w:hAnsi="ArialMT" w:cs="ArialMT"/>
-          <w:color w:val="4472C4" w:themeColor="accent1"/>
-          <w:sz w:val="28"/>
-          <w:szCs w:val="28"/>
-        </w:rPr>
-        <w:t xml:space="preserve">, </w:t>
-      </w:r>
-      <w:proofErr w:type="spellStart"/>
-      <w:r>
-        <w:rPr>
-          <w:rFonts w:ascii="ArialMT" w:hAnsi="ArialMT" w:cs="ArialMT"/>
-          <w:color w:val="4472C4" w:themeColor="accent1"/>
-          <w:sz w:val="28"/>
-          <w:szCs w:val="28"/>
-        </w:rPr>
-        <w:t>y_outcome</w:t>
-      </w:r>
-      <w:proofErr w:type="spellEnd"/>
-      <w:r>
-        <w:rPr>
-          <w:rFonts w:ascii="ArialMT" w:hAnsi="ArialMT" w:cs="ArialMT"/>
-          <w:color w:val="4472C4" w:themeColor="accent1"/>
-          <w:sz w:val="28"/>
-          <w:szCs w:val="28"/>
-        </w:rPr>
-        <w:t>)</w:t>
+      <w:r>
+        <w:rPr>
+          <w:rFonts w:ascii="ArialMT" w:hAnsi="ArialMT" w:cs="ArialMT"/>
+          <w:color w:val="4472C4" w:themeColor="accent1"/>
+          <w:sz w:val="28"/>
+          <w:szCs w:val="28"/>
+        </w:rPr>
+        <w:t>reg.fit(X_bmi, y_outcome)</w:t>
       </w:r>
     </w:p>
     <w:p>
@@ -6285,49 +6520,7 @@
           <w:sz w:val="28"/>
           <w:szCs w:val="28"/>
         </w:rPr>
-        <w:t xml:space="preserve">predictions = </w:t>
-      </w:r>
-      <w:proofErr w:type="spellStart"/>
-      <w:proofErr w:type="gramStart"/>
-      <w:r>
-        <w:rPr>
-          <w:rFonts w:ascii="ArialMT" w:hAnsi="ArialMT" w:cs="ArialMT"/>
-          <w:color w:val="4472C4" w:themeColor="accent1"/>
-          <w:sz w:val="28"/>
-          <w:szCs w:val="28"/>
-        </w:rPr>
-        <w:t>reg.predict</w:t>
-      </w:r>
-      <w:proofErr w:type="spellEnd"/>
-      <w:proofErr w:type="gramEnd"/>
-      <w:r>
-        <w:rPr>
-          <w:rFonts w:ascii="ArialMT" w:hAnsi="ArialMT" w:cs="ArialMT"/>
-          <w:color w:val="4472C4" w:themeColor="accent1"/>
-          <w:sz w:val="28"/>
-          <w:szCs w:val="28"/>
-        </w:rPr>
-        <w:t>(</w:t>
-      </w:r>
-      <w:proofErr w:type="spellStart"/>
-      <w:r>
-        <w:rPr>
-          <w:rFonts w:ascii="ArialMT" w:hAnsi="ArialMT" w:cs="ArialMT"/>
-          <w:color w:val="4472C4" w:themeColor="accent1"/>
-          <w:sz w:val="28"/>
-          <w:szCs w:val="28"/>
-        </w:rPr>
-        <w:t>X_bmi</w:t>
-      </w:r>
-      <w:proofErr w:type="spellEnd"/>
-      <w:r>
-        <w:rPr>
-          <w:rFonts w:ascii="ArialMT" w:hAnsi="ArialMT" w:cs="ArialMT"/>
-          <w:color w:val="4472C4" w:themeColor="accent1"/>
-          <w:sz w:val="28"/>
-          <w:szCs w:val="28"/>
-        </w:rPr>
-        <w:t>)</w:t>
+        <w:t>predictions = reg.predict(X_bmi)</w:t>
       </w:r>
       <w:r>
         <w:rPr>
@@ -6358,47 +6551,14 @@
         </w:rPr>
         <w:t xml:space="preserve"> </w:t>
       </w:r>
-      <w:proofErr w:type="spellStart"/>
-      <w:r>
-        <w:rPr>
-          <w:rFonts w:ascii="ArialMT" w:hAnsi="ArialMT" w:cs="ArialMT"/>
-          <w:color w:val="4472C4" w:themeColor="accent1"/>
-          <w:sz w:val="28"/>
-          <w:szCs w:val="28"/>
-        </w:rPr>
-        <w:t>predictionOnTheBasisOfAnyHigherBmiValue</w:t>
-      </w:r>
-      <w:proofErr w:type="spellEnd"/>
-      <w:r>
-        <w:rPr>
-          <w:rFonts w:ascii="ArialMT" w:hAnsi="ArialMT" w:cs="ArialMT"/>
-          <w:color w:val="4472C4" w:themeColor="accent1"/>
-          <w:sz w:val="28"/>
-          <w:szCs w:val="28"/>
-        </w:rPr>
-        <w:t xml:space="preserve"> = </w:t>
-      </w:r>
-      <w:proofErr w:type="spellStart"/>
-      <w:proofErr w:type="gramStart"/>
-      <w:r>
-        <w:rPr>
-          <w:rFonts w:ascii="ArialMT" w:hAnsi="ArialMT" w:cs="ArialMT"/>
-          <w:color w:val="4472C4" w:themeColor="accent1"/>
-          <w:sz w:val="28"/>
-          <w:szCs w:val="28"/>
-        </w:rPr>
-        <w:t>reg.predict</w:t>
-      </w:r>
-      <w:proofErr w:type="spellEnd"/>
-      <w:proofErr w:type="gramEnd"/>
-      <w:r>
-        <w:rPr>
-          <w:rFonts w:ascii="ArialMT" w:hAnsi="ArialMT" w:cs="ArialMT"/>
-          <w:color w:val="4472C4" w:themeColor="accent1"/>
-          <w:sz w:val="28"/>
-          <w:szCs w:val="28"/>
-        </w:rPr>
-        <w:t>([[330]])</w:t>
+      <w:r>
+        <w:rPr>
+          <w:rFonts w:ascii="ArialMT" w:hAnsi="ArialMT" w:cs="ArialMT"/>
+          <w:color w:val="4472C4" w:themeColor="accent1"/>
+          <w:sz w:val="28"/>
+          <w:szCs w:val="28"/>
+        </w:rPr>
+        <w:t>predictionOnTheBasisOfAnyHigherBmiValue = reg.predict([[330]])</w:t>
       </w:r>
       <w:r>
         <w:rPr>
@@ -6441,7 +6601,6 @@
           <w:sz w:val="28"/>
           <w:szCs w:val="28"/>
         </w:rPr>
-        <w:lastRenderedPageBreak/>
         <w:t xml:space="preserve">Data Modelling </w:t>
       </w:r>
       <w:r>
@@ -6484,76 +6643,16 @@
           <w:sz w:val="28"/>
           <w:szCs w:val="28"/>
         </w:rPr>
-        <w:t xml:space="preserve">Model Complexity and over/underfitting with different </w:t>
-      </w:r>
-      <w:proofErr w:type="spellStart"/>
-      <w:r>
-        <w:rPr>
-          <w:rFonts w:ascii="ArialMT" w:hAnsi="ArialMT" w:cs="ArialMT"/>
-          <w:color w:val="4472C4" w:themeColor="accent1"/>
-          <w:sz w:val="28"/>
-          <w:szCs w:val="28"/>
-        </w:rPr>
-        <w:t>neighbor</w:t>
-      </w:r>
-      <w:proofErr w:type="spellEnd"/>
-      <w:r>
-        <w:rPr>
-          <w:rFonts w:ascii="ArialMT" w:hAnsi="ArialMT" w:cs="ArialMT"/>
-          <w:color w:val="4472C4" w:themeColor="accent1"/>
-          <w:sz w:val="28"/>
-          <w:szCs w:val="28"/>
-        </w:rPr>
-        <w:t xml:space="preserve"> values to check the train and test accuracies with the help of KNN algo</w:t>
-      </w:r>
-      <w:r>
-        <w:rPr>
-          <w:rFonts w:ascii="ArialMT" w:hAnsi="ArialMT" w:cs="ArialMT"/>
-          <w:color w:val="4472C4" w:themeColor="accent1"/>
-          <w:sz w:val="28"/>
-          <w:szCs w:val="28"/>
-        </w:rPr>
-        <w:t xml:space="preserve">, also plotted the graph in between Accuracy and number of </w:t>
-      </w:r>
-      <w:proofErr w:type="spellStart"/>
-      <w:r>
-        <w:rPr>
-          <w:rFonts w:ascii="ArialMT" w:hAnsi="ArialMT" w:cs="ArialMT"/>
-          <w:color w:val="4472C4" w:themeColor="accent1"/>
-          <w:sz w:val="28"/>
-          <w:szCs w:val="28"/>
-        </w:rPr>
-        <w:t>neighbors</w:t>
-      </w:r>
-      <w:proofErr w:type="spellEnd"/>
-      <w:r>
-        <w:rPr>
-          <w:rFonts w:ascii="ArialMT" w:hAnsi="ArialMT" w:cs="ArialMT"/>
-          <w:color w:val="4472C4" w:themeColor="accent1"/>
-          <w:sz w:val="28"/>
-          <w:szCs w:val="28"/>
-        </w:rPr>
-        <w:t xml:space="preserve"> and </w:t>
-      </w:r>
-      <w:proofErr w:type="spellStart"/>
-      <w:r>
-        <w:rPr>
-          <w:rFonts w:ascii="ArialMT" w:hAnsi="ArialMT" w:cs="ArialMT"/>
-          <w:color w:val="4472C4" w:themeColor="accent1"/>
-          <w:sz w:val="28"/>
-          <w:szCs w:val="28"/>
-        </w:rPr>
-        <w:t>neighbor</w:t>
-      </w:r>
-      <w:proofErr w:type="spellEnd"/>
-      <w:r>
-        <w:rPr>
-          <w:rFonts w:ascii="ArialMT" w:hAnsi="ArialMT" w:cs="ArialMT"/>
-          <w:color w:val="4472C4" w:themeColor="accent1"/>
-          <w:sz w:val="28"/>
-          <w:szCs w:val="28"/>
-        </w:rPr>
-        <w:t>=7 have given the best prediction.</w:t>
+        <w:t>Model Complexity and over/underfitting with different neighbor values to check the train and test accuracies with the help of KNN algo</w:t>
+      </w:r>
+      <w:r>
+        <w:rPr>
+          <w:rFonts w:ascii="ArialMT" w:hAnsi="ArialMT" w:cs="ArialMT"/>
+          <w:color w:val="4472C4" w:themeColor="accent1"/>
+          <w:sz w:val="28"/>
+          <w:szCs w:val="28"/>
+        </w:rPr>
+        <w:t>, also plotted the graph in between Accuracy and number of neighbors and neighbor=7 have given the best prediction.</w:t>
       </w:r>
     </w:p>
     <w:p>
@@ -6744,27 +6843,7 @@
           <w:sz w:val="24"/>
           <w:szCs w:val="24"/>
         </w:rPr>
-        <w:t>K-</w:t>
-      </w:r>
-      <w:proofErr w:type="spellStart"/>
-      <w:r>
-        <w:rPr>
-          <w:rFonts w:ascii="ArialMT" w:hAnsi="ArialMT" w:cs="ArialMT"/>
-          <w:color w:val="4472C4" w:themeColor="accent1"/>
-          <w:sz w:val="24"/>
-          <w:szCs w:val="24"/>
-        </w:rPr>
-        <w:t>Neighbors</w:t>
-      </w:r>
-      <w:proofErr w:type="spellEnd"/>
-      <w:r>
-        <w:rPr>
-          <w:rFonts w:ascii="ArialMT" w:hAnsi="ArialMT" w:cs="ArialMT"/>
-          <w:color w:val="4472C4" w:themeColor="accent1"/>
-          <w:sz w:val="24"/>
-          <w:szCs w:val="24"/>
-        </w:rPr>
-        <w:t xml:space="preserve"> Classifier:  Given the accuracy of </w:t>
+        <w:t xml:space="preserve">K-Neighbors Classifier:  Given the accuracy of </w:t>
       </w:r>
       <w:r>
         <w:rPr>
@@ -6942,27 +7021,7 @@
           <w:sz w:val="28"/>
           <w:szCs w:val="28"/>
         </w:rPr>
-        <w:t>has helped us to identify the best model and that is K-</w:t>
-      </w:r>
-      <w:proofErr w:type="spellStart"/>
-      <w:r>
-        <w:rPr>
-          <w:rFonts w:ascii="ArialMT" w:hAnsi="ArialMT" w:cs="ArialMT"/>
-          <w:color w:val="4472C4" w:themeColor="accent1"/>
-          <w:sz w:val="28"/>
-          <w:szCs w:val="28"/>
-        </w:rPr>
-        <w:t>Neighbor</w:t>
-      </w:r>
-      <w:proofErr w:type="spellEnd"/>
-      <w:r>
-        <w:rPr>
-          <w:rFonts w:ascii="ArialMT" w:hAnsi="ArialMT" w:cs="ArialMT"/>
-          <w:color w:val="4472C4" w:themeColor="accent1"/>
-          <w:sz w:val="28"/>
-          <w:szCs w:val="28"/>
-        </w:rPr>
-        <w:t xml:space="preserve"> classifier Model as their precision, recall, f1score and accuracy is best in comparison to logistic Regression Model.</w:t>
+        <w:t>has helped us to identify the best model and that is K-Neighbor classifier Model as their precision, recall, f1score and accuracy is best in comparison to logistic Regression Model.</w:t>
       </w:r>
     </w:p>
     <w:p>
@@ -6986,7 +7045,26 @@
           <w:sz w:val="28"/>
           <w:szCs w:val="28"/>
         </w:rPr>
-        <w:t>ROC Curve and AUC analysis clearly say Logistic Regression has better performance to predict the diabetes in patients.</w:t>
+        <w:lastRenderedPageBreak/>
+        <w:t>ROC Curve and AUC analysis clearly say</w:t>
+      </w:r>
+      <w:r>
+        <w:rPr>
+          <w:rFonts w:ascii="ArialMT" w:hAnsi="ArialMT" w:cs="ArialMT"/>
+          <w:color w:val="4472C4" w:themeColor="accent1"/>
+          <w:sz w:val="28"/>
+          <w:szCs w:val="28"/>
+        </w:rPr>
+        <w:t>s</w:t>
+      </w:r>
+      <w:r>
+        <w:rPr>
+          <w:rFonts w:ascii="ArialMT" w:hAnsi="ArialMT" w:cs="ArialMT"/>
+          <w:color w:val="4472C4" w:themeColor="accent1"/>
+          <w:sz w:val="28"/>
+          <w:szCs w:val="28"/>
+        </w:rPr>
+        <w:t xml:space="preserve"> Logistic Regression has better performance to predict the diabetes in patients.</w:t>
       </w:r>
     </w:p>
     <w:p>
@@ -7010,27 +7088,7 @@
           <w:sz w:val="28"/>
           <w:szCs w:val="28"/>
         </w:rPr>
-        <w:t>Hyper Parameter Tunning says K-</w:t>
-      </w:r>
-      <w:proofErr w:type="spellStart"/>
-      <w:r>
-        <w:rPr>
-          <w:rFonts w:ascii="ArialMT" w:hAnsi="ArialMT" w:cs="ArialMT"/>
-          <w:color w:val="4472C4" w:themeColor="accent1"/>
-          <w:sz w:val="28"/>
-          <w:szCs w:val="28"/>
-        </w:rPr>
-        <w:t>neighbor</w:t>
-      </w:r>
-      <w:proofErr w:type="spellEnd"/>
-      <w:r>
-        <w:rPr>
-          <w:rFonts w:ascii="ArialMT" w:hAnsi="ArialMT" w:cs="ArialMT"/>
-          <w:color w:val="4472C4" w:themeColor="accent1"/>
-          <w:sz w:val="28"/>
-          <w:szCs w:val="28"/>
-        </w:rPr>
-        <w:t xml:space="preserve"> has the best score and accuracy in comparison to Logistic</w:t>
+        <w:t>Hyper Parameter Tunning says K-neighbor has the best score and accuracy in comparison to Logistic</w:t>
       </w:r>
     </w:p>
     <w:p>
@@ -7078,31 +7136,7 @@
           <w:sz w:val="28"/>
           <w:szCs w:val="28"/>
         </w:rPr>
-        <w:t xml:space="preserve"> I would select K-</w:t>
-      </w:r>
-      <w:proofErr w:type="spellStart"/>
-      <w:r>
-        <w:rPr>
-          <w:rFonts w:ascii="ArialMT" w:hAnsi="ArialMT" w:cs="ArialMT"/>
-          <w:b/>
-          <w:bCs/>
-          <w:color w:val="00B050"/>
-          <w:sz w:val="28"/>
-          <w:szCs w:val="28"/>
-        </w:rPr>
-        <w:t>Neighbor</w:t>
-      </w:r>
-      <w:proofErr w:type="spellEnd"/>
-      <w:r>
-        <w:rPr>
-          <w:rFonts w:ascii="ArialMT" w:hAnsi="ArialMT" w:cs="ArialMT"/>
-          <w:b/>
-          <w:bCs/>
-          <w:color w:val="00B050"/>
-          <w:sz w:val="28"/>
-          <w:szCs w:val="28"/>
-        </w:rPr>
-        <w:t xml:space="preserve"> for diabetes prediction as it has better accuracy, precision, recall, f1 score, hyperparameter tunning as well</w:t>
+        <w:t xml:space="preserve"> I would select K-Neighbor for diabetes prediction as it has better accuracy, precision, recall, f1 score, hyperparameter tunning as well</w:t>
       </w:r>
       <w:r>
         <w:rPr>

</xml_diff>

<commit_message>
some changes around correlation matrix
</commit_message>
<xml_diff>
--- a/Diabetes Predictions.docx
+++ b/Diabetes Predictions.docx
@@ -4380,10 +4380,10 @@
           <w:szCs w:val="28"/>
         </w:rPr>
         <w:drawing>
-          <wp:inline distT="0" distB="0" distL="0" distR="0" wp14:anchorId="71D47B98" wp14:editId="0F4FF7D5">
-            <wp:extent cx="5731510" cy="4341495"/>
-            <wp:effectExtent l="0" t="0" r="2540" b="1905"/>
-            <wp:docPr id="38" name="Picture 38"/>
+          <wp:inline distT="0" distB="0" distL="0" distR="0" wp14:anchorId="6C7C5384" wp14:editId="17B1C072">
+            <wp:extent cx="5731510" cy="3099435"/>
+            <wp:effectExtent l="0" t="0" r="2540" b="5715"/>
+            <wp:docPr id="46" name="Picture 46"/>
             <wp:cNvGraphicFramePr>
               <a:graphicFrameLocks xmlns:a="http://schemas.openxmlformats.org/drawingml/2006/main" noChangeAspect="1"/>
             </wp:cNvGraphicFramePr>
@@ -4403,7 +4403,7 @@
                   <pic:spPr>
                     <a:xfrm>
                       <a:off x="0" y="0"/>
-                      <a:ext cx="5731510" cy="4341495"/>
+                      <a:ext cx="5731510" cy="3099435"/>
                     </a:xfrm>
                     <a:prstGeom prst="rect">
                       <a:avLst/>

</xml_diff>